<commit_message>
TS PP 5.5 ,TS 5.5 Tamil and Sans Correction 07/06/2021
</commit_message>
<xml_diff>
--- a/TS-Padam/TS-5.6/TS 5.6 Sanskrit Pada Paatam Corrections.docx
+++ b/TS-Padam/TS-5.6/TS 5.6 Sanskrit Pada Paatam Corrections.docx
@@ -1,6 +1,6 @@
 
 <file path=word/document.xml><?xml version="1.0" encoding="utf-8"?>
-<w:document xmlns:wpc="http://schemas.microsoft.com/office/word/2010/wordprocessingCanvas" xmlns:cx="http://schemas.microsoft.com/office/drawing/2014/chartex" xmlns:cx1="http://schemas.microsoft.com/office/drawing/2015/9/8/chartex" xmlns:mc="http://schemas.openxmlformats.org/markup-compatibility/2006" xmlns:o="urn:schemas-microsoft-com:office:office" xmlns:r="http://schemas.openxmlformats.org/officeDocument/2006/relationships" xmlns:m="http://schemas.openxmlformats.org/officeDocument/2006/math" xmlns:v="urn:schemas-microsoft-com:vml" xmlns:wp14="http://schemas.microsoft.com/office/word/2010/wordprocessingDrawing" xmlns:wp="http://schemas.openxmlformats.org/drawingml/2006/wordprocessingDrawing" xmlns:w10="urn:schemas-microsoft-com:office:word" xmlns:w="http://schemas.openxmlformats.org/wordprocessingml/2006/main" xmlns:w14="http://schemas.microsoft.com/office/word/2010/wordml" xmlns:w15="http://schemas.microsoft.com/office/word/2012/wordml" xmlns:w16se="http://schemas.microsoft.com/office/word/2015/wordml/symex" xmlns:wpg="http://schemas.microsoft.com/office/word/2010/wordprocessingGroup" xmlns:wpi="http://schemas.microsoft.com/office/word/2010/wordprocessingInk" xmlns:wne="http://schemas.microsoft.com/office/word/2006/wordml" xmlns:wps="http://schemas.microsoft.com/office/word/2010/wordprocessingShape" mc:Ignorable="w14 w15 w16se wp14">
+<w:document xmlns:wpc="http://schemas.microsoft.com/office/word/2010/wordprocessingCanvas" xmlns:cx="http://schemas.microsoft.com/office/drawing/2014/chartex" xmlns:cx1="http://schemas.microsoft.com/office/drawing/2015/9/8/chartex" xmlns:cx2="http://schemas.microsoft.com/office/drawing/2015/10/21/chartex" xmlns:cx3="http://schemas.microsoft.com/office/drawing/2016/5/9/chartex" xmlns:cx4="http://schemas.microsoft.com/office/drawing/2016/5/10/chartex" xmlns:cx5="http://schemas.microsoft.com/office/drawing/2016/5/11/chartex" xmlns:cx6="http://schemas.microsoft.com/office/drawing/2016/5/12/chartex" xmlns:cx7="http://schemas.microsoft.com/office/drawing/2016/5/13/chartex" xmlns:cx8="http://schemas.microsoft.com/office/drawing/2016/5/14/chartex" xmlns:mc="http://schemas.openxmlformats.org/markup-compatibility/2006" xmlns:aink="http://schemas.microsoft.com/office/drawing/2016/ink" xmlns:am3d="http://schemas.microsoft.com/office/drawing/2017/model3d" xmlns:o="urn:schemas-microsoft-com:office:office" xmlns:r="http://schemas.openxmlformats.org/officeDocument/2006/relationships" xmlns:m="http://schemas.openxmlformats.org/officeDocument/2006/math" xmlns:v="urn:schemas-microsoft-com:vml" xmlns:wp14="http://schemas.microsoft.com/office/word/2010/wordprocessingDrawing" xmlns:wp="http://schemas.openxmlformats.org/drawingml/2006/wordprocessingDrawing" xmlns:w10="urn:schemas-microsoft-com:office:word" xmlns:w="http://schemas.openxmlformats.org/wordprocessingml/2006/main" xmlns:w14="http://schemas.microsoft.com/office/word/2010/wordml" xmlns:w15="http://schemas.microsoft.com/office/word/2012/wordml" xmlns:w16cex="http://schemas.microsoft.com/office/word/2018/wordml/cex" xmlns:w16cid="http://schemas.microsoft.com/office/word/2016/wordml/cid" xmlns:w16="http://schemas.microsoft.com/office/word/2018/wordml" xmlns:w16sdtdh="http://schemas.microsoft.com/office/word/2020/wordml/sdtdatahash" xmlns:w16se="http://schemas.microsoft.com/office/word/2015/wordml/symex" xmlns:wpg="http://schemas.microsoft.com/office/word/2010/wordprocessingGroup" xmlns:wpi="http://schemas.microsoft.com/office/word/2010/wordprocessingInk" xmlns:wne="http://schemas.microsoft.com/office/word/2006/wordml" xmlns:wps="http://schemas.microsoft.com/office/word/2010/wordprocessingShape" mc:Ignorable="w14 w15 w16se w16cid w16 w16cex w16sdtdh wp14">
   <w:body>
     <w:p>
       <w:pPr>
@@ -21,71 +21,7 @@
           <w:szCs w:val="32"/>
           <w:u w:val="single"/>
         </w:rPr>
-        <w:t xml:space="preserve">TS </w:t>
-      </w:r>
-      <w:proofErr w:type="spellStart"/>
-      <w:r>
-        <w:rPr>
-          <w:b/>
-          <w:bCs/>
-          <w:sz w:val="32"/>
-          <w:szCs w:val="32"/>
-          <w:u w:val="single"/>
-        </w:rPr>
-        <w:t>Pada</w:t>
-      </w:r>
-      <w:proofErr w:type="spellEnd"/>
-      <w:r>
-        <w:rPr>
-          <w:b/>
-          <w:bCs/>
-          <w:sz w:val="32"/>
-          <w:szCs w:val="32"/>
-          <w:u w:val="single"/>
-        </w:rPr>
-        <w:t xml:space="preserve"> </w:t>
-      </w:r>
-      <w:proofErr w:type="spellStart"/>
-      <w:r>
-        <w:rPr>
-          <w:b/>
-          <w:bCs/>
-          <w:sz w:val="32"/>
-          <w:szCs w:val="32"/>
-          <w:u w:val="single"/>
-        </w:rPr>
-        <w:t>Paatam</w:t>
-      </w:r>
-      <w:proofErr w:type="spellEnd"/>
-      <w:r>
-        <w:rPr>
-          <w:b/>
-          <w:bCs/>
-          <w:sz w:val="32"/>
-          <w:szCs w:val="32"/>
-          <w:u w:val="single"/>
-        </w:rPr>
-        <w:t xml:space="preserve"> – TS 5.6 </w:t>
-      </w:r>
-      <w:r>
-        <w:rPr>
-          <w:b/>
-          <w:bCs/>
-          <w:sz w:val="32"/>
-          <w:szCs w:val="32"/>
-          <w:u w:val="single"/>
-        </w:rPr>
-        <w:t>Sanskrit</w:t>
-      </w:r>
-      <w:r>
-        <w:rPr>
-          <w:b/>
-          <w:bCs/>
-          <w:sz w:val="32"/>
-          <w:szCs w:val="32"/>
-          <w:u w:val="single"/>
-        </w:rPr>
-        <w:t xml:space="preserve"> co</w:t>
+        <w:t>TS Pada Paatam – TS 5.6 Sanskrit co</w:t>
       </w:r>
       <w:r>
         <w:rPr>
@@ -115,9 +51,8 @@
           <w:szCs w:val="32"/>
           <w:u w:val="single"/>
         </w:rPr>
-        <w:t xml:space="preserve">Observed </w:t>
+        <w:t xml:space="preserve">Observed till </w:t>
       </w:r>
-      <w:proofErr w:type="gramStart"/>
       <w:r>
         <w:rPr>
           <w:b/>
@@ -126,20 +61,8 @@
           <w:szCs w:val="32"/>
           <w:u w:val="single"/>
         </w:rPr>
-        <w:t xml:space="preserve">till </w:t>
+        <w:t>MaY 30. 2021</w:t>
       </w:r>
-      <w:r>
-        <w:rPr>
-          <w:b/>
-          <w:bCs/>
-          <w:sz w:val="32"/>
-          <w:szCs w:val="32"/>
-          <w:highlight w:val="red"/>
-          <w:u w:val="single"/>
-        </w:rPr>
-        <w:t>????</w:t>
-      </w:r>
-      <w:proofErr w:type="gramEnd"/>
       <w:r>
         <w:rPr>
           <w:b/>
@@ -325,10 +248,12 @@
                 <w:szCs w:val="28"/>
                 <w:lang w:bidi="ta-IN"/>
               </w:rPr>
-              <w:t xml:space="preserve"> – </w:t>
-            </w:r>
-            <w:proofErr w:type="spellStart"/>
-            <w:r>
+              <w:t xml:space="preserve"> – Vaakyam</w:t>
+            </w:r>
+          </w:p>
+          <w:p>
+            <w:pPr>
+              <w:spacing w:before="0" w:line="240" w:lineRule="auto"/>
               <w:rPr>
                 <w:rFonts w:cs="Latha"/>
                 <w:b/>
@@ -336,13 +261,8 @@
                 <w:szCs w:val="28"/>
                 <w:lang w:bidi="ta-IN"/>
               </w:rPr>
-              <w:t>Vaakyam</w:t>
-            </w:r>
-            <w:proofErr w:type="spellEnd"/>
-          </w:p>
-          <w:p>
-            <w:pPr>
-              <w:spacing w:before="0" w:line="240" w:lineRule="auto"/>
+            </w:pPr>
+            <w:r>
               <w:rPr>
                 <w:rFonts w:cs="Latha"/>
                 <w:b/>
@@ -350,7 +270,8 @@
                 <w:szCs w:val="28"/>
                 <w:lang w:bidi="ta-IN"/>
               </w:rPr>
-            </w:pPr>
+              <w:t xml:space="preserve">Line No. </w:t>
+            </w:r>
             <w:r>
               <w:rPr>
                 <w:rFonts w:cs="Latha"/>
@@ -359,7 +280,7 @@
                 <w:szCs w:val="28"/>
                 <w:lang w:bidi="ta-IN"/>
               </w:rPr>
-              <w:t xml:space="preserve">Line No. </w:t>
+              <w:t>8</w:t>
             </w:r>
             <w:r>
               <w:rPr>
@@ -369,10 +290,20 @@
                 <w:szCs w:val="28"/>
                 <w:lang w:bidi="ta-IN"/>
               </w:rPr>
-              <w:t>8</w:t>
-            </w:r>
-            <w:bookmarkStart w:id="0" w:name="_GoBack"/>
-            <w:bookmarkEnd w:id="0"/>
+              <w:t xml:space="preserve"> </w:t>
+            </w:r>
+          </w:p>
+          <w:p>
+            <w:pPr>
+              <w:spacing w:before="0" w:line="240" w:lineRule="auto"/>
+              <w:rPr>
+                <w:rFonts w:cs="Latha"/>
+                <w:sz w:val="28"/>
+                <w:szCs w:val="28"/>
+                <w:cs/>
+                <w:lang w:bidi="ta-IN"/>
+              </w:rPr>
+            </w:pPr>
             <w:r>
               <w:rPr>
                 <w:rFonts w:cs="Latha"/>
@@ -381,41 +312,7 @@
                 <w:szCs w:val="28"/>
                 <w:lang w:bidi="ta-IN"/>
               </w:rPr>
-              <w:t xml:space="preserve"> </w:t>
-            </w:r>
-          </w:p>
-          <w:p>
-            <w:pPr>
-              <w:spacing w:before="0" w:line="240" w:lineRule="auto"/>
-              <w:rPr>
-                <w:rFonts w:cs="Latha"/>
-                <w:sz w:val="28"/>
-                <w:szCs w:val="28"/>
-                <w:cs/>
-                <w:lang w:bidi="ta-IN"/>
-              </w:rPr>
-            </w:pPr>
-            <w:proofErr w:type="spellStart"/>
-            <w:r>
-              <w:rPr>
-                <w:rFonts w:cs="Latha"/>
-                <w:b/>
-                <w:sz w:val="28"/>
-                <w:szCs w:val="28"/>
-                <w:lang w:bidi="ta-IN"/>
-              </w:rPr>
-              <w:t>Panchaati</w:t>
-            </w:r>
-            <w:proofErr w:type="spellEnd"/>
-            <w:r>
-              <w:rPr>
-                <w:rFonts w:cs="Latha"/>
-                <w:b/>
-                <w:sz w:val="28"/>
-                <w:szCs w:val="28"/>
-                <w:lang w:bidi="ta-IN"/>
-              </w:rPr>
-              <w:t xml:space="preserve">  No. </w:t>
+              <w:t xml:space="preserve">Panchaati  No. </w:t>
             </w:r>
             <w:r>
               <w:rPr>
@@ -452,7 +349,6 @@
                 <w:szCs w:val="32"/>
               </w:rPr>
             </w:pPr>
-            <w:proofErr w:type="spellStart"/>
             <w:r>
               <w:rPr>
                 <w:rFonts w:ascii="BRH Devanagari Extra" w:hAnsi="BRH Devanagari Extra" w:cs="BRH Devanagari Extra"/>
@@ -461,7 +357,6 @@
               </w:rPr>
               <w:t>iÉxqÉÉ</w:t>
             </w:r>
-            <w:proofErr w:type="spellEnd"/>
             <w:r>
               <w:rPr>
                 <w:rFonts w:ascii="BRH Malayalam Extra" w:hAnsi="BRH Malayalam Extra" w:cs="BRH Devanagari Extra"/>
@@ -478,7 +373,6 @@
               </w:rPr>
               <w:t xml:space="preserve"> AUÇ </w:t>
             </w:r>
-            <w:proofErr w:type="spellStart"/>
             <w:r>
               <w:rPr>
                 <w:rFonts w:ascii="BRH Devanagari Extra" w:hAnsi="BRH Devanagari Extra" w:cs="BRH Devanagari Extra"/>
@@ -494,27 +388,8 @@
                 <w:sz w:val="40"/>
                 <w:szCs w:val="40"/>
               </w:rPr>
-              <w:t>þqÉÉqÉ</w:t>
-            </w:r>
-            <w:proofErr w:type="spellEnd"/>
-            <w:r>
-              <w:rPr>
-                <w:rFonts w:ascii="BRH Devanagari Extra" w:hAnsi="BRH Devanagari Extra" w:cs="BRH Devanagari Extra"/>
-                <w:sz w:val="40"/>
-                <w:szCs w:val="40"/>
-              </w:rPr>
-              <w:t xml:space="preserve"> </w:t>
-            </w:r>
-            <w:proofErr w:type="spellStart"/>
-            <w:r>
-              <w:rPr>
-                <w:rFonts w:ascii="BRH Devanagari Extra" w:hAnsi="BRH Devanagari Extra" w:cs="BRH Devanagari Extra"/>
-                <w:sz w:val="40"/>
-                <w:szCs w:val="40"/>
-              </w:rPr>
-              <w:t>uÉÉå</w:t>
-            </w:r>
-            <w:proofErr w:type="spellEnd"/>
+              <w:t>þqÉÉqÉ uÉÉå</w:t>
+            </w:r>
           </w:p>
         </w:tc>
         <w:tc>
@@ -535,7 +410,6 @@
                 <w:szCs w:val="32"/>
               </w:rPr>
             </w:pPr>
-            <w:proofErr w:type="spellStart"/>
             <w:r>
               <w:rPr>
                 <w:rFonts w:ascii="BRH Devanagari Extra" w:hAnsi="BRH Devanagari Extra" w:cs="BRH Devanagari Extra"/>
@@ -544,7 +418,6 @@
               </w:rPr>
               <w:t>iÉxqÉÉ</w:t>
             </w:r>
-            <w:proofErr w:type="spellEnd"/>
             <w:r>
               <w:rPr>
                 <w:rFonts w:ascii="BRH Malayalam Extra" w:hAnsi="BRH Malayalam Extra" w:cs="BRH Devanagari Extra"/>
@@ -559,16 +432,7 @@
                 <w:sz w:val="40"/>
                 <w:szCs w:val="40"/>
               </w:rPr>
-              <w:t xml:space="preserve"> </w:t>
-            </w:r>
-            <w:proofErr w:type="spellStart"/>
-            <w:r>
-              <w:rPr>
-                <w:rFonts w:ascii="BRH Devanagari Extra" w:hAnsi="BRH Devanagari Extra" w:cs="BRH Devanagari Extra"/>
-                <w:sz w:val="40"/>
-                <w:szCs w:val="40"/>
-              </w:rPr>
-              <w:t>A</w:t>
+              <w:t xml:space="preserve"> A</w:t>
             </w:r>
             <w:r>
               <w:rPr>
@@ -585,61 +449,12 @@
                 <w:sz w:val="40"/>
                 <w:szCs w:val="40"/>
               </w:rPr>
-              <w:t>Çþ</w:t>
-            </w:r>
-            <w:proofErr w:type="spellEnd"/>
-            <w:r>
-              <w:rPr>
-                <w:rFonts w:ascii="BRH Devanagari Extra" w:hAnsi="BRH Devanagari Extra" w:cs="BRH Devanagari Extra"/>
-                <w:sz w:val="40"/>
-                <w:szCs w:val="40"/>
-              </w:rPr>
-              <w:t xml:space="preserve"> </w:t>
-            </w:r>
-            <w:proofErr w:type="spellStart"/>
-            <w:r>
-              <w:rPr>
-                <w:rFonts w:ascii="BRH Devanagari Extra" w:hAnsi="BRH Devanagari Extra" w:cs="BRH Devanagari Extra"/>
-                <w:sz w:val="40"/>
-                <w:szCs w:val="40"/>
-              </w:rPr>
-              <w:t>aÉqÉÉqÉ</w:t>
-            </w:r>
-            <w:proofErr w:type="spellEnd"/>
-            <w:r>
-              <w:rPr>
-                <w:rFonts w:ascii="BRH Devanagari Extra" w:hAnsi="BRH Devanagari Extra" w:cs="BRH Devanagari Extra"/>
-                <w:sz w:val="40"/>
-                <w:szCs w:val="40"/>
-              </w:rPr>
-              <w:t xml:space="preserve"> </w:t>
-            </w:r>
-            <w:proofErr w:type="spellStart"/>
-            <w:r>
-              <w:rPr>
-                <w:rFonts w:ascii="BRH Devanagari Extra" w:hAnsi="BRH Devanagari Extra" w:cs="BRH Devanagari Extra"/>
-                <w:sz w:val="40"/>
-                <w:szCs w:val="40"/>
-              </w:rPr>
-              <w:t>uÉÉå</w:t>
-            </w:r>
-            <w:proofErr w:type="spellEnd"/>
+              <w:t>Çþ aÉqÉÉqÉ uÉÉå</w:t>
+            </w:r>
           </w:p>
         </w:tc>
       </w:tr>
     </w:tbl>
-    <w:p>
-      <w:pPr>
-        <w:jc w:val="center"/>
-        <w:rPr>
-          <w:b/>
-          <w:bCs/>
-          <w:sz w:val="32"/>
-          <w:szCs w:val="32"/>
-          <w:u w:val="single"/>
-        </w:rPr>
-      </w:pPr>
-    </w:p>
     <w:p>
       <w:pPr>
         <w:jc w:val="center"/>
@@ -671,51 +486,7 @@
           <w:szCs w:val="32"/>
           <w:u w:val="single"/>
         </w:rPr>
-        <w:t xml:space="preserve">TS </w:t>
-      </w:r>
-      <w:proofErr w:type="spellStart"/>
-      <w:r>
-        <w:rPr>
-          <w:b/>
-          <w:bCs/>
-          <w:sz w:val="32"/>
-          <w:szCs w:val="32"/>
-          <w:u w:val="single"/>
-        </w:rPr>
-        <w:t>Pada</w:t>
-      </w:r>
-      <w:proofErr w:type="spellEnd"/>
-      <w:r>
-        <w:rPr>
-          <w:b/>
-          <w:bCs/>
-          <w:sz w:val="32"/>
-          <w:szCs w:val="32"/>
-          <w:u w:val="single"/>
-        </w:rPr>
-        <w:t xml:space="preserve"> </w:t>
-      </w:r>
-      <w:proofErr w:type="spellStart"/>
-      <w:r>
-        <w:rPr>
-          <w:b/>
-          <w:bCs/>
-          <w:sz w:val="32"/>
-          <w:szCs w:val="32"/>
-          <w:u w:val="single"/>
-        </w:rPr>
-        <w:t>Paatam</w:t>
-      </w:r>
-      <w:proofErr w:type="spellEnd"/>
-      <w:r>
-        <w:rPr>
-          <w:b/>
-          <w:bCs/>
-          <w:sz w:val="32"/>
-          <w:szCs w:val="32"/>
-          <w:u w:val="single"/>
-        </w:rPr>
-        <w:t xml:space="preserve"> – TS 5.6 Sanskrit co</w:t>
+        <w:t>TS Pada Paatam – TS 5.6 Sanskrit co</w:t>
       </w:r>
       <w:r>
         <w:rPr>
@@ -910,19 +681,8 @@
                 <w:szCs w:val="28"/>
                 <w:lang w:bidi="ta-IN"/>
               </w:rPr>
-              <w:t xml:space="preserve">5.6.2.3 – </w:t>
-            </w:r>
-            <w:proofErr w:type="spellStart"/>
-            <w:r>
-              <w:rPr>
-                <w:rFonts w:cs="Latha"/>
-                <w:sz w:val="28"/>
-                <w:szCs w:val="28"/>
-                <w:lang w:bidi="ta-IN"/>
-              </w:rPr>
-              <w:t>Vaakyam</w:t>
-            </w:r>
-            <w:proofErr w:type="spellEnd"/>
+              <w:t>5.6.2.3 – Vaakyam</w:t>
+            </w:r>
           </w:p>
           <w:p>
             <w:pPr>
@@ -955,25 +715,14 @@
                 <w:lang w:bidi="ta-IN"/>
               </w:rPr>
             </w:pPr>
-            <w:proofErr w:type="spellStart"/>
-            <w:r>
-              <w:rPr>
-                <w:rFonts w:cs="Latha"/>
-                <w:sz w:val="28"/>
-                <w:szCs w:val="28"/>
-                <w:lang w:bidi="ta-IN"/>
-              </w:rPr>
-              <w:t>Panchaati</w:t>
-            </w:r>
-            <w:proofErr w:type="spellEnd"/>
-            <w:r>
-              <w:rPr>
-                <w:rFonts w:cs="Latha"/>
-                <w:sz w:val="28"/>
-                <w:szCs w:val="28"/>
-                <w:lang w:bidi="ta-IN"/>
-              </w:rPr>
-              <w:t xml:space="preserve">  No. 7</w:t>
+            <w:r>
+              <w:rPr>
+                <w:rFonts w:cs="Latha"/>
+                <w:sz w:val="28"/>
+                <w:szCs w:val="28"/>
+                <w:lang w:bidi="ta-IN"/>
+              </w:rPr>
+              <w:t>Panchaati  No. 7</w:t>
             </w:r>
           </w:p>
         </w:tc>
@@ -996,7 +745,6 @@
                 <w:szCs w:val="32"/>
               </w:rPr>
             </w:pPr>
-            <w:proofErr w:type="spellStart"/>
             <w:r>
               <w:rPr>
                 <w:rFonts w:ascii="BRH Devanagari Extra" w:hAnsi="BRH Devanagari Extra" w:cs="BRH Devanagari Extra"/>
@@ -1005,7 +753,6 @@
               </w:rPr>
               <w:t>EþmÉkÉÏ</w:t>
             </w:r>
-            <w:proofErr w:type="spellEnd"/>
             <w:r>
               <w:rPr>
                 <w:rFonts w:ascii="BRH Malayalam Extra" w:hAnsi="BRH Malayalam Extra" w:cs="BRH Devanagari Extra"/>
@@ -1014,7 +761,6 @@
               </w:rPr>
               <w:t>–</w:t>
             </w:r>
-            <w:proofErr w:type="spellStart"/>
             <w:r>
               <w:rPr>
                 <w:rFonts w:ascii="BRH Devanagari Extra" w:hAnsi="BRH Devanagari Extra" w:cs="BRH Devanagari Extra"/>
@@ -1038,63 +784,8 @@
                 <w:sz w:val="40"/>
                 <w:szCs w:val="40"/>
               </w:rPr>
-              <w:t>å</w:t>
-            </w:r>
-            <w:proofErr w:type="spellEnd"/>
-            <w:r>
-              <w:rPr>
-                <w:rFonts w:ascii="BRH Devanagari Extra" w:hAnsi="BRH Devanagari Extra" w:cs="BRH Devanagari Extra"/>
-                <w:sz w:val="40"/>
-                <w:szCs w:val="40"/>
-              </w:rPr>
-              <w:t xml:space="preserve"> </w:t>
-            </w:r>
-            <w:proofErr w:type="spellStart"/>
-            <w:r>
-              <w:rPr>
-                <w:rFonts w:ascii="BRH Devanagari Extra" w:hAnsi="BRH Devanagari Extra" w:cs="BRH Devanagari Extra"/>
-                <w:sz w:val="40"/>
-                <w:szCs w:val="40"/>
-              </w:rPr>
-              <w:t>rÉ</w:t>
-            </w:r>
-            <w:proofErr w:type="spellEnd"/>
-            <w:r>
-              <w:rPr>
-                <w:rFonts w:ascii="BRH Devanagari Extra" w:hAnsi="BRH Devanagari Extra" w:cs="BRH Devanagari Extra"/>
-                <w:sz w:val="40"/>
-                <w:szCs w:val="40"/>
-              </w:rPr>
-              <w:t xml:space="preserve"> </w:t>
-            </w:r>
-            <w:proofErr w:type="spellStart"/>
-            <w:r>
-              <w:rPr>
-                <w:rFonts w:ascii="BRH Devanagari Extra" w:hAnsi="BRH Devanagari Extra" w:cs="BRH Devanagari Extra"/>
-                <w:sz w:val="40"/>
-                <w:szCs w:val="40"/>
-              </w:rPr>
-              <w:t>Eþ</w:t>
-            </w:r>
-            <w:proofErr w:type="spellEnd"/>
-            <w:r>
-              <w:rPr>
-                <w:rFonts w:ascii="BRH Devanagari Extra" w:hAnsi="BRH Devanagari Extra" w:cs="BRH Devanagari Extra"/>
-                <w:sz w:val="40"/>
-                <w:szCs w:val="40"/>
-              </w:rPr>
-              <w:t xml:space="preserve"> </w:t>
-            </w:r>
-            <w:proofErr w:type="spellStart"/>
-            <w:r>
-              <w:rPr>
-                <w:rFonts w:ascii="BRH Devanagari Extra" w:hAnsi="BRH Devanagari Extra" w:cs="BRH Devanagari Extra"/>
-                <w:sz w:val="40"/>
-                <w:szCs w:val="40"/>
-              </w:rPr>
-              <w:t>cÉælÉÉ</w:t>
-            </w:r>
-            <w:proofErr w:type="spellEnd"/>
+              <w:t>å rÉ Eþ cÉælÉÉ</w:t>
+            </w:r>
           </w:p>
         </w:tc>
         <w:tc>
@@ -1115,7 +806,6 @@
                 <w:szCs w:val="32"/>
               </w:rPr>
             </w:pPr>
-            <w:proofErr w:type="spellStart"/>
             <w:r>
               <w:rPr>
                 <w:rFonts w:ascii="BRH Devanagari Extra" w:hAnsi="BRH Devanagari Extra" w:cs="BRH Devanagari Extra"/>
@@ -1124,7 +814,6 @@
               </w:rPr>
               <w:t>EþmÉkÉÏ</w:t>
             </w:r>
-            <w:proofErr w:type="spellEnd"/>
             <w:r>
               <w:rPr>
                 <w:rFonts w:ascii="BRH Malayalam Extra" w:hAnsi="BRH Malayalam Extra" w:cs="BRH Devanagari Extra"/>
@@ -1133,7 +822,6 @@
               </w:rPr>
               <w:t>–</w:t>
             </w:r>
-            <w:proofErr w:type="spellStart"/>
             <w:r>
               <w:rPr>
                 <w:rFonts w:ascii="BRH Devanagari Extra" w:hAnsi="BRH Devanagari Extra" w:cs="BRH Devanagari Extra"/>
@@ -1151,7 +839,6 @@
               </w:rPr>
               <w:t>liÉ</w:t>
             </w:r>
-            <w:proofErr w:type="spellEnd"/>
             <w:r>
               <w:rPr>
                 <w:rFonts w:ascii="BRH Malayalam Extra" w:hAnsi="BRH Malayalam Extra" w:cs="BRH Devanagari Extra"/>
@@ -1176,54 +863,8 @@
                 <w:sz w:val="40"/>
                 <w:szCs w:val="40"/>
               </w:rPr>
-              <w:t xml:space="preserve"> </w:t>
-            </w:r>
-            <w:proofErr w:type="spellStart"/>
-            <w:r>
-              <w:rPr>
-                <w:rFonts w:ascii="BRH Devanagari Extra" w:hAnsi="BRH Devanagari Extra" w:cs="BRH Devanagari Extra"/>
-                <w:sz w:val="40"/>
-                <w:szCs w:val="40"/>
-              </w:rPr>
-              <w:t>rÉ</w:t>
-            </w:r>
-            <w:proofErr w:type="spellEnd"/>
-            <w:r>
-              <w:rPr>
-                <w:rFonts w:ascii="BRH Devanagari Extra" w:hAnsi="BRH Devanagari Extra" w:cs="BRH Devanagari Extra"/>
-                <w:sz w:val="40"/>
-                <w:szCs w:val="40"/>
-              </w:rPr>
-              <w:t xml:space="preserve"> </w:t>
-            </w:r>
-            <w:proofErr w:type="spellStart"/>
-            <w:r>
-              <w:rPr>
-                <w:rFonts w:ascii="BRH Devanagari Extra" w:hAnsi="BRH Devanagari Extra" w:cs="BRH Devanagari Extra"/>
-                <w:sz w:val="40"/>
-                <w:szCs w:val="40"/>
-              </w:rPr>
-              <w:t>Eþ</w:t>
-            </w:r>
-            <w:proofErr w:type="spellEnd"/>
-            <w:r>
-              <w:rPr>
-                <w:rFonts w:ascii="BRH Devanagari Extra" w:hAnsi="BRH Devanagari Extra" w:cs="BRH Devanagari Extra"/>
-                <w:sz w:val="40"/>
-                <w:szCs w:val="40"/>
-              </w:rPr>
-              <w:t xml:space="preserve"> </w:t>
-            </w:r>
-            <w:proofErr w:type="spellStart"/>
-            <w:r>
-              <w:rPr>
-                <w:rFonts w:ascii="BRH Devanagari Extra" w:hAnsi="BRH Devanagari Extra" w:cs="BRH Devanagari Extra"/>
-                <w:sz w:val="40"/>
-                <w:szCs w:val="40"/>
-              </w:rPr>
-              <w:t>cÉælÉÉ</w:t>
-            </w:r>
-            <w:proofErr w:type="spellEnd"/>
+              <w:t xml:space="preserve"> rÉ Eþ cÉælÉÉ</w:t>
+            </w:r>
           </w:p>
         </w:tc>
       </w:tr>
@@ -1258,19 +899,8 @@
                 <w:szCs w:val="28"/>
                 <w:lang w:bidi="ta-IN"/>
               </w:rPr>
-              <w:t xml:space="preserve">5.6.4.2 – </w:t>
-            </w:r>
-            <w:proofErr w:type="spellStart"/>
-            <w:r>
-              <w:rPr>
-                <w:rFonts w:cs="Latha"/>
-                <w:sz w:val="28"/>
-                <w:szCs w:val="28"/>
-                <w:lang w:bidi="ta-IN"/>
-              </w:rPr>
-              <w:t>Vaakyam</w:t>
-            </w:r>
-            <w:proofErr w:type="spellEnd"/>
+              <w:t>5.6.4.2 – Vaakyam</w:t>
+            </w:r>
           </w:p>
           <w:p>
             <w:pPr>
@@ -1303,25 +933,14 @@
                 <w:lang w:bidi="ta-IN"/>
               </w:rPr>
             </w:pPr>
-            <w:proofErr w:type="spellStart"/>
-            <w:r>
-              <w:rPr>
-                <w:rFonts w:cs="Latha"/>
-                <w:sz w:val="28"/>
-                <w:szCs w:val="28"/>
-                <w:lang w:bidi="ta-IN"/>
-              </w:rPr>
-              <w:t>Panchaati</w:t>
-            </w:r>
-            <w:proofErr w:type="spellEnd"/>
-            <w:r>
-              <w:rPr>
-                <w:rFonts w:cs="Latha"/>
-                <w:sz w:val="28"/>
-                <w:szCs w:val="28"/>
-                <w:lang w:bidi="ta-IN"/>
-              </w:rPr>
-              <w:t xml:space="preserve">  No. 16</w:t>
+            <w:r>
+              <w:rPr>
+                <w:rFonts w:cs="Latha"/>
+                <w:sz w:val="28"/>
+                <w:szCs w:val="28"/>
+                <w:lang w:bidi="ta-IN"/>
+              </w:rPr>
+              <w:t>Panchaati  No. 16</w:t>
             </w:r>
           </w:p>
         </w:tc>
@@ -1350,34 +969,14 @@
                 <w:szCs w:val="32"/>
               </w:rPr>
             </w:pPr>
-            <w:proofErr w:type="spellStart"/>
-            <w:r>
-              <w:rPr>
-                <w:rFonts w:ascii="BRH Devanagari Extra" w:hAnsi="BRH Devanagari Extra" w:cs="BRH Devanagari Extra"/>
-                <w:sz w:val="40"/>
-                <w:szCs w:val="40"/>
-              </w:rPr>
-              <w:t>uÉÉiÉÉåþ</w:t>
-            </w:r>
-            <w:proofErr w:type="spellEnd"/>
-            <w:r>
-              <w:rPr>
-                <w:rFonts w:ascii="BRH Devanagari Extra" w:hAnsi="BRH Devanagari Extra" w:cs="BRH Devanagari Extra"/>
-                <w:sz w:val="40"/>
-                <w:szCs w:val="40"/>
-              </w:rPr>
-              <w:t xml:space="preserve"> </w:t>
-            </w:r>
-            <w:proofErr w:type="spellStart"/>
-            <w:r>
-              <w:rPr>
-                <w:rFonts w:ascii="BRH Devanagari Extra" w:hAnsi="BRH Devanagari Extra" w:cs="BRH Devanagari Extra"/>
-                <w:sz w:val="40"/>
-                <w:szCs w:val="40"/>
-              </w:rPr>
-              <w:t>pÉÔ</w:t>
-            </w:r>
-            <w:proofErr w:type="spellEnd"/>
+            <w:r>
+              <w:rPr>
+                <w:rFonts w:ascii="BRH Devanagari Extra" w:hAnsi="BRH Devanagari Extra" w:cs="BRH Devanagari Extra"/>
+                <w:sz w:val="40"/>
+                <w:szCs w:val="40"/>
+              </w:rPr>
+              <w:t>uÉÉiÉÉåþ pÉÔ</w:t>
+            </w:r>
             <w:r>
               <w:rPr>
                 <w:rFonts w:ascii="BRH Malayalam Extra" w:hAnsi="BRH Malayalam Extra" w:cs="BRH Devanagari Extra"/>
@@ -1386,7 +985,6 @@
               </w:rPr>
               <w:t>–</w:t>
             </w:r>
-            <w:proofErr w:type="spellStart"/>
             <w:r>
               <w:rPr>
                 <w:rFonts w:ascii="BRH Devanagari Extra" w:hAnsi="BRH Devanagari Extra" w:cs="BRH Devanagari Extra"/>
@@ -1395,7 +993,6 @@
               </w:rPr>
               <w:t>iÉÉåþÅsÉåsÉÉrÉ</w:t>
             </w:r>
-            <w:proofErr w:type="spellEnd"/>
             <w:r>
               <w:rPr>
                 <w:rFonts w:ascii="BRH Malayalam Extra" w:hAnsi="BRH Malayalam Extra" w:cs="BRH Devanagari Extra"/>
@@ -1404,25 +1001,14 @@
               </w:rPr>
               <w:t>–</w:t>
             </w:r>
-            <w:proofErr w:type="spellStart"/>
-            <w:r>
-              <w:rPr>
-                <w:rFonts w:ascii="BRH Devanagari Extra" w:hAnsi="BRH Devanagari Extra" w:cs="BRH Devanagari Extra"/>
-                <w:sz w:val="40"/>
-                <w:szCs w:val="40"/>
-              </w:rPr>
-              <w:t>jÉç</w:t>
-            </w:r>
-            <w:proofErr w:type="spellEnd"/>
-            <w:r>
-              <w:rPr>
-                <w:rFonts w:ascii="BRH Devanagari Extra" w:hAnsi="BRH Devanagari Extra" w:cs="BRH Devanagari Extra"/>
-                <w:sz w:val="40"/>
-                <w:szCs w:val="40"/>
-              </w:rPr>
-              <w:t xml:space="preserve"> </w:t>
-            </w:r>
-            <w:proofErr w:type="spellStart"/>
+            <w:r>
+              <w:rPr>
+                <w:rFonts w:ascii="BRH Devanagari Extra" w:hAnsi="BRH Devanagari Extra" w:cs="BRH Devanagari Extra"/>
+                <w:sz w:val="40"/>
+                <w:szCs w:val="40"/>
+              </w:rPr>
+              <w:t xml:space="preserve">jÉç </w:t>
+            </w:r>
             <w:r>
               <w:rPr>
                 <w:rFonts w:ascii="BRH Devanagari Extra" w:hAnsi="BRH Devanagari Extra" w:cs="BRH Devanagari Extra"/>
@@ -1432,24 +1018,13 @@
               </w:rPr>
               <w:t>xÉÈ</w:t>
             </w:r>
-            <w:proofErr w:type="spellEnd"/>
-            <w:proofErr w:type="gramStart"/>
-            <w:r>
-              <w:rPr>
-                <w:rFonts w:ascii="BRH Devanagari Extra" w:hAnsi="BRH Devanagari Extra" w:cs="BRH Devanagari Extra"/>
-                <w:sz w:val="40"/>
-                <w:szCs w:val="40"/>
-              </w:rPr>
-              <w:t>-[</w:t>
-            </w:r>
-            <w:proofErr w:type="gramEnd"/>
-            <w:r>
-              <w:rPr>
-                <w:rFonts w:ascii="BRH Devanagari Extra" w:hAnsi="BRH Devanagari Extra" w:cs="BRH Devanagari Extra"/>
-                <w:sz w:val="40"/>
-                <w:szCs w:val="40"/>
-              </w:rPr>
-              <w:t xml:space="preserve"> ] </w:t>
+            <w:r>
+              <w:rPr>
+                <w:rFonts w:ascii="BRH Devanagari Extra" w:hAnsi="BRH Devanagari Extra" w:cs="BRH Devanagari Extra"/>
+                <w:sz w:val="40"/>
+                <w:szCs w:val="40"/>
+              </w:rPr>
+              <w:t xml:space="preserve">-[ ] </w:t>
             </w:r>
             <w:r>
               <w:rPr>
@@ -1498,34 +1073,14 @@
                 <w:szCs w:val="32"/>
               </w:rPr>
             </w:pPr>
-            <w:proofErr w:type="spellStart"/>
-            <w:r>
-              <w:rPr>
-                <w:rFonts w:ascii="BRH Devanagari Extra" w:hAnsi="BRH Devanagari Extra" w:cs="BRH Devanagari Extra"/>
-                <w:sz w:val="40"/>
-                <w:szCs w:val="40"/>
-              </w:rPr>
-              <w:t>uÉÉiÉÉåþ</w:t>
-            </w:r>
-            <w:proofErr w:type="spellEnd"/>
-            <w:r>
-              <w:rPr>
-                <w:rFonts w:ascii="BRH Devanagari Extra" w:hAnsi="BRH Devanagari Extra" w:cs="BRH Devanagari Extra"/>
-                <w:sz w:val="40"/>
-                <w:szCs w:val="40"/>
-              </w:rPr>
-              <w:t xml:space="preserve"> </w:t>
-            </w:r>
-            <w:proofErr w:type="spellStart"/>
-            <w:r>
-              <w:rPr>
-                <w:rFonts w:ascii="BRH Devanagari Extra" w:hAnsi="BRH Devanagari Extra" w:cs="BRH Devanagari Extra"/>
-                <w:sz w:val="40"/>
-                <w:szCs w:val="40"/>
-              </w:rPr>
-              <w:t>pÉÔ</w:t>
-            </w:r>
-            <w:proofErr w:type="spellEnd"/>
+            <w:r>
+              <w:rPr>
+                <w:rFonts w:ascii="BRH Devanagari Extra" w:hAnsi="BRH Devanagari Extra" w:cs="BRH Devanagari Extra"/>
+                <w:sz w:val="40"/>
+                <w:szCs w:val="40"/>
+              </w:rPr>
+              <w:t>uÉÉiÉÉåþ pÉÔ</w:t>
+            </w:r>
             <w:r>
               <w:rPr>
                 <w:rFonts w:ascii="BRH Malayalam Extra" w:hAnsi="BRH Malayalam Extra" w:cs="BRH Devanagari Extra"/>
@@ -1534,7 +1089,6 @@
               </w:rPr>
               <w:t>–</w:t>
             </w:r>
-            <w:proofErr w:type="spellStart"/>
             <w:r>
               <w:rPr>
                 <w:rFonts w:ascii="BRH Devanagari Extra" w:hAnsi="BRH Devanagari Extra" w:cs="BRH Devanagari Extra"/>
@@ -1543,7 +1097,6 @@
               </w:rPr>
               <w:t>iÉÉåþÅsÉåsÉÉrÉ</w:t>
             </w:r>
-            <w:proofErr w:type="spellEnd"/>
             <w:r>
               <w:rPr>
                 <w:rFonts w:ascii="BRH Malayalam Extra" w:hAnsi="BRH Malayalam Extra" w:cs="BRH Devanagari Extra"/>
@@ -1552,25 +1105,14 @@
               </w:rPr>
               <w:t>–</w:t>
             </w:r>
-            <w:proofErr w:type="spellStart"/>
-            <w:r>
-              <w:rPr>
-                <w:rFonts w:ascii="BRH Devanagari Extra" w:hAnsi="BRH Devanagari Extra" w:cs="BRH Devanagari Extra"/>
-                <w:sz w:val="40"/>
-                <w:szCs w:val="40"/>
-              </w:rPr>
-              <w:t>jÉç</w:t>
-            </w:r>
-            <w:proofErr w:type="spellEnd"/>
-            <w:r>
-              <w:rPr>
-                <w:rFonts w:ascii="BRH Devanagari Extra" w:hAnsi="BRH Devanagari Extra" w:cs="BRH Devanagari Extra"/>
-                <w:sz w:val="40"/>
-                <w:szCs w:val="40"/>
-              </w:rPr>
-              <w:t xml:space="preserve"> </w:t>
-            </w:r>
-            <w:proofErr w:type="spellStart"/>
+            <w:r>
+              <w:rPr>
+                <w:rFonts w:ascii="BRH Devanagari Extra" w:hAnsi="BRH Devanagari Extra" w:cs="BRH Devanagari Extra"/>
+                <w:sz w:val="40"/>
+                <w:szCs w:val="40"/>
+              </w:rPr>
+              <w:t xml:space="preserve">jÉç </w:t>
+            </w:r>
             <w:r>
               <w:rPr>
                 <w:rFonts w:ascii="BRH Devanagari Extra" w:hAnsi="BRH Devanagari Extra" w:cs="BRH Devanagari Extra"/>
@@ -1580,24 +1122,13 @@
               </w:rPr>
               <w:t>xÉ</w:t>
             </w:r>
-            <w:proofErr w:type="spellEnd"/>
-            <w:proofErr w:type="gramStart"/>
-            <w:r>
-              <w:rPr>
-                <w:rFonts w:ascii="BRH Devanagari Extra" w:hAnsi="BRH Devanagari Extra" w:cs="BRH Devanagari Extra"/>
-                <w:sz w:val="40"/>
-                <w:szCs w:val="40"/>
-              </w:rPr>
-              <w:t>-[</w:t>
-            </w:r>
-            <w:proofErr w:type="gramEnd"/>
-            <w:r>
-              <w:rPr>
-                <w:rFonts w:ascii="BRH Devanagari Extra" w:hAnsi="BRH Devanagari Extra" w:cs="BRH Devanagari Extra"/>
-                <w:sz w:val="40"/>
-                <w:szCs w:val="40"/>
-              </w:rPr>
-              <w:t xml:space="preserve"> ] </w:t>
+            <w:r>
+              <w:rPr>
+                <w:rFonts w:ascii="BRH Devanagari Extra" w:hAnsi="BRH Devanagari Extra" w:cs="BRH Devanagari Extra"/>
+                <w:sz w:val="40"/>
+                <w:szCs w:val="40"/>
+              </w:rPr>
+              <w:t xml:space="preserve">-[ ] </w:t>
             </w:r>
             <w:r>
               <w:rPr>
@@ -1663,7 +1194,6 @@
               </w:rPr>
               <w:t xml:space="preserve"> – </w:t>
             </w:r>
-            <w:proofErr w:type="spellStart"/>
             <w:r>
               <w:rPr>
                 <w:rFonts w:cs="Latha"/>
@@ -1673,68 +1203,45 @@
               </w:rPr>
               <w:t>Padam</w:t>
             </w:r>
-            <w:proofErr w:type="spellEnd"/>
-          </w:p>
-          <w:p>
-            <w:pPr>
-              <w:spacing w:before="0" w:line="240" w:lineRule="auto"/>
-              <w:rPr>
-                <w:rFonts w:cs="Latha"/>
-                <w:sz w:val="28"/>
-                <w:szCs w:val="28"/>
-                <w:lang w:bidi="ta-IN"/>
-              </w:rPr>
-            </w:pPr>
-            <w:proofErr w:type="spellStart"/>
-            <w:r>
-              <w:rPr>
-                <w:rFonts w:cs="Latha"/>
-                <w:sz w:val="28"/>
-                <w:szCs w:val="28"/>
-                <w:lang w:bidi="ta-IN"/>
-              </w:rPr>
-              <w:t>Padam</w:t>
-            </w:r>
-            <w:proofErr w:type="spellEnd"/>
-            <w:r>
-              <w:rPr>
-                <w:rFonts w:cs="Latha"/>
-                <w:sz w:val="28"/>
-                <w:szCs w:val="28"/>
-                <w:lang w:bidi="ta-IN"/>
-              </w:rPr>
-              <w:t xml:space="preserve"> No. 47</w:t>
-            </w:r>
-          </w:p>
-          <w:p>
-            <w:pPr>
-              <w:spacing w:before="0" w:line="240" w:lineRule="auto"/>
-              <w:rPr>
-                <w:rFonts w:cs="Latha"/>
-                <w:sz w:val="28"/>
-                <w:szCs w:val="28"/>
-                <w:lang w:bidi="ta-IN"/>
-              </w:rPr>
-            </w:pPr>
-            <w:proofErr w:type="spellStart"/>
-            <w:r>
-              <w:rPr>
-                <w:rFonts w:cs="Latha"/>
-                <w:sz w:val="28"/>
-                <w:szCs w:val="28"/>
-                <w:lang w:bidi="ta-IN"/>
-              </w:rPr>
-              <w:t>Panchaati</w:t>
-            </w:r>
-            <w:proofErr w:type="spellEnd"/>
-            <w:r>
-              <w:rPr>
-                <w:rFonts w:cs="Latha"/>
-                <w:sz w:val="28"/>
-                <w:szCs w:val="28"/>
-                <w:lang w:bidi="ta-IN"/>
-              </w:rPr>
-              <w:t xml:space="preserve">  No. </w:t>
+          </w:p>
+          <w:p>
+            <w:pPr>
+              <w:spacing w:before="0" w:line="240" w:lineRule="auto"/>
+              <w:rPr>
+                <w:rFonts w:cs="Latha"/>
+                <w:sz w:val="28"/>
+                <w:szCs w:val="28"/>
+                <w:lang w:bidi="ta-IN"/>
+              </w:rPr>
+            </w:pPr>
+            <w:r>
+              <w:rPr>
+                <w:rFonts w:cs="Latha"/>
+                <w:sz w:val="28"/>
+                <w:szCs w:val="28"/>
+                <w:lang w:bidi="ta-IN"/>
+              </w:rPr>
+              <w:t>Padam No. 47</w:t>
+            </w:r>
+          </w:p>
+          <w:p>
+            <w:pPr>
+              <w:spacing w:before="0" w:line="240" w:lineRule="auto"/>
+              <w:rPr>
+                <w:rFonts w:cs="Latha"/>
+                <w:sz w:val="28"/>
+                <w:szCs w:val="28"/>
+                <w:lang w:bidi="ta-IN"/>
+              </w:rPr>
+            </w:pPr>
+            <w:r>
+              <w:rPr>
+                <w:rFonts w:cs="Latha"/>
+                <w:sz w:val="28"/>
+                <w:szCs w:val="28"/>
+                <w:lang w:bidi="ta-IN"/>
+              </w:rPr>
+              <w:t xml:space="preserve">Panchaati  No. </w:t>
             </w:r>
             <w:r>
               <w:rPr>
@@ -1767,25 +1274,14 @@
                 <w:szCs w:val="40"/>
               </w:rPr>
             </w:pPr>
-            <w:proofErr w:type="spellStart"/>
-            <w:r>
-              <w:rPr>
-                <w:rFonts w:ascii="BRH Devanagari Extra" w:hAnsi="BRH Devanagari Extra" w:cs="BRH Devanagari Extra"/>
-                <w:sz w:val="40"/>
-                <w:szCs w:val="40"/>
-              </w:rPr>
-              <w:t>rÉÉqÉç</w:t>
-            </w:r>
-            <w:proofErr w:type="spellEnd"/>
-            <w:r>
-              <w:rPr>
-                <w:rFonts w:ascii="BRH Devanagari Extra" w:hAnsi="BRH Devanagari Extra" w:cs="BRH Devanagari Extra"/>
-                <w:sz w:val="40"/>
-                <w:szCs w:val="40"/>
-              </w:rPr>
-              <w:t xml:space="preserve"> | </w:t>
-            </w:r>
-            <w:proofErr w:type="spellStart"/>
+            <w:r>
+              <w:rPr>
+                <w:rFonts w:ascii="BRH Devanagari Extra" w:hAnsi="BRH Devanagari Extra" w:cs="BRH Devanagari Extra"/>
+                <w:sz w:val="40"/>
+                <w:szCs w:val="40"/>
+              </w:rPr>
+              <w:t xml:space="preserve">rÉÉqÉç | </w:t>
+            </w:r>
             <w:r>
               <w:rPr>
                 <w:rFonts w:ascii="BRH Devanagari Extra" w:hAnsi="BRH Devanagari Extra" w:cs="BRH Devanagari Extra"/>
@@ -1803,7 +1299,6 @@
               </w:rPr>
               <w:t>å</w:t>
             </w:r>
-            <w:proofErr w:type="spellEnd"/>
             <w:r>
               <w:rPr>
                 <w:rFonts w:ascii="BRH Malayalam Extra" w:hAnsi="BRH Malayalam Extra" w:cs="BRH Devanagari Extra"/>
@@ -1842,25 +1337,14 @@
                 <w:szCs w:val="40"/>
               </w:rPr>
             </w:pPr>
-            <w:proofErr w:type="spellStart"/>
-            <w:r>
-              <w:rPr>
-                <w:rFonts w:ascii="BRH Devanagari Extra" w:hAnsi="BRH Devanagari Extra" w:cs="BRH Devanagari Extra"/>
-                <w:sz w:val="40"/>
-                <w:szCs w:val="40"/>
-              </w:rPr>
-              <w:t>rÉÉqÉç</w:t>
-            </w:r>
-            <w:proofErr w:type="spellEnd"/>
-            <w:r>
-              <w:rPr>
-                <w:rFonts w:ascii="BRH Devanagari Extra" w:hAnsi="BRH Devanagari Extra" w:cs="BRH Devanagari Extra"/>
-                <w:sz w:val="40"/>
-                <w:szCs w:val="40"/>
-              </w:rPr>
-              <w:t xml:space="preserve"> | </w:t>
-            </w:r>
-            <w:proofErr w:type="spellStart"/>
+            <w:r>
+              <w:rPr>
+                <w:rFonts w:ascii="BRH Devanagari Extra" w:hAnsi="BRH Devanagari Extra" w:cs="BRH Devanagari Extra"/>
+                <w:sz w:val="40"/>
+                <w:szCs w:val="40"/>
+              </w:rPr>
+              <w:t xml:space="preserve">rÉÉqÉç | </w:t>
+            </w:r>
             <w:r>
               <w:rPr>
                 <w:rFonts w:ascii="BRH Devanagari Extra" w:hAnsi="BRH Devanagari Extra" w:cs="BRH Devanagari Extra"/>
@@ -1870,7 +1354,6 @@
               </w:rPr>
               <w:t>iÉå</w:t>
             </w:r>
-            <w:proofErr w:type="spellEnd"/>
             <w:r>
               <w:rPr>
                 <w:rFonts w:ascii="BRH Devanagari Extra" w:hAnsi="BRH Devanagari Extra" w:cs="BRH Devanagari Extra"/>
@@ -1925,7 +1408,6 @@
               </w:rPr>
               <w:t xml:space="preserve"> – </w:t>
             </w:r>
-            <w:proofErr w:type="spellStart"/>
             <w:r>
               <w:rPr>
                 <w:rFonts w:cs="Latha"/>
@@ -1935,68 +1417,45 @@
               </w:rPr>
               <w:t>Padam</w:t>
             </w:r>
-            <w:proofErr w:type="spellEnd"/>
-          </w:p>
-          <w:p>
-            <w:pPr>
-              <w:spacing w:before="0" w:line="240" w:lineRule="auto"/>
-              <w:rPr>
-                <w:rFonts w:cs="Latha"/>
-                <w:sz w:val="28"/>
-                <w:szCs w:val="28"/>
-                <w:lang w:bidi="ta-IN"/>
-              </w:rPr>
-            </w:pPr>
-            <w:proofErr w:type="spellStart"/>
-            <w:r>
-              <w:rPr>
-                <w:rFonts w:cs="Latha"/>
-                <w:sz w:val="28"/>
-                <w:szCs w:val="28"/>
-                <w:lang w:bidi="ta-IN"/>
-              </w:rPr>
-              <w:t>Padam</w:t>
-            </w:r>
-            <w:proofErr w:type="spellEnd"/>
-            <w:r>
-              <w:rPr>
-                <w:rFonts w:cs="Latha"/>
-                <w:sz w:val="28"/>
-                <w:szCs w:val="28"/>
-                <w:lang w:bidi="ta-IN"/>
-              </w:rPr>
-              <w:t xml:space="preserve"> No. 21</w:t>
-            </w:r>
-          </w:p>
-          <w:p>
-            <w:pPr>
-              <w:spacing w:before="0" w:line="240" w:lineRule="auto"/>
-              <w:rPr>
-                <w:rFonts w:cs="Latha"/>
-                <w:sz w:val="28"/>
-                <w:szCs w:val="28"/>
-                <w:lang w:bidi="ta-IN"/>
-              </w:rPr>
-            </w:pPr>
-            <w:proofErr w:type="spellStart"/>
-            <w:r>
-              <w:rPr>
-                <w:rFonts w:cs="Latha"/>
-                <w:sz w:val="28"/>
-                <w:szCs w:val="28"/>
-                <w:lang w:bidi="ta-IN"/>
-              </w:rPr>
-              <w:t>Panchaati</w:t>
-            </w:r>
-            <w:proofErr w:type="spellEnd"/>
-            <w:r>
-              <w:rPr>
-                <w:rFonts w:cs="Latha"/>
-                <w:sz w:val="28"/>
-                <w:szCs w:val="28"/>
-                <w:lang w:bidi="ta-IN"/>
-              </w:rPr>
-              <w:t xml:space="preserve">  No. </w:t>
+          </w:p>
+          <w:p>
+            <w:pPr>
+              <w:spacing w:before="0" w:line="240" w:lineRule="auto"/>
+              <w:rPr>
+                <w:rFonts w:cs="Latha"/>
+                <w:sz w:val="28"/>
+                <w:szCs w:val="28"/>
+                <w:lang w:bidi="ta-IN"/>
+              </w:rPr>
+            </w:pPr>
+            <w:r>
+              <w:rPr>
+                <w:rFonts w:cs="Latha"/>
+                <w:sz w:val="28"/>
+                <w:szCs w:val="28"/>
+                <w:lang w:bidi="ta-IN"/>
+              </w:rPr>
+              <w:t>Padam No. 21</w:t>
+            </w:r>
+          </w:p>
+          <w:p>
+            <w:pPr>
+              <w:spacing w:before="0" w:line="240" w:lineRule="auto"/>
+              <w:rPr>
+                <w:rFonts w:cs="Latha"/>
+                <w:sz w:val="28"/>
+                <w:szCs w:val="28"/>
+                <w:lang w:bidi="ta-IN"/>
+              </w:rPr>
+            </w:pPr>
+            <w:r>
+              <w:rPr>
+                <w:rFonts w:cs="Latha"/>
+                <w:sz w:val="28"/>
+                <w:szCs w:val="28"/>
+                <w:lang w:bidi="ta-IN"/>
+              </w:rPr>
+              <w:t xml:space="preserve">Panchaati  No. </w:t>
             </w:r>
             <w:r>
               <w:rPr>
@@ -2048,7 +1507,6 @@
               </w:rPr>
               <w:t>–</w:t>
             </w:r>
-            <w:proofErr w:type="spellStart"/>
             <w:r>
               <w:rPr>
                 <w:rFonts w:ascii="BRH Devanagari Extra" w:hAnsi="BRH Devanagari Extra" w:cs="BRH Devanagari Extra"/>
@@ -2057,7 +1515,6 @@
               </w:rPr>
               <w:t>alÉå</w:t>
             </w:r>
-            <w:proofErr w:type="spellEnd"/>
             <w:r>
               <w:rPr>
                 <w:rFonts w:ascii="BRH Malayalam Extra" w:hAnsi="BRH Malayalam Extra" w:cs="BRH Devanagari Extra"/>
@@ -2066,34 +1523,14 @@
               </w:rPr>
               <w:t>–</w:t>
             </w:r>
-            <w:proofErr w:type="spellStart"/>
-            <w:r>
-              <w:rPr>
-                <w:rFonts w:ascii="BRH Devanagari Extra" w:hAnsi="BRH Devanagari Extra" w:cs="BRH Devanagari Extra"/>
-                <w:sz w:val="40"/>
-                <w:szCs w:val="40"/>
-              </w:rPr>
-              <w:t>lSìÉÈ</w:t>
-            </w:r>
-            <w:proofErr w:type="spellEnd"/>
-            <w:r>
-              <w:rPr>
-                <w:rFonts w:ascii="BRH Devanagari Extra" w:hAnsi="BRH Devanagari Extra" w:cs="BRH Devanagari Extra"/>
-                <w:sz w:val="40"/>
-                <w:szCs w:val="40"/>
-              </w:rPr>
-              <w:t xml:space="preserve"> | </w:t>
-            </w:r>
-            <w:proofErr w:type="spellStart"/>
-            <w:r>
-              <w:rPr>
-                <w:rFonts w:ascii="BRH Devanagari Extra" w:hAnsi="BRH Devanagari Extra" w:cs="BRH Devanagari Extra"/>
-                <w:sz w:val="40"/>
-                <w:szCs w:val="40"/>
-              </w:rPr>
-              <w:t>M×ü</w:t>
-            </w:r>
-            <w:proofErr w:type="spellEnd"/>
+            <w:r>
+              <w:rPr>
+                <w:rFonts w:ascii="BRH Devanagari Extra" w:hAnsi="BRH Devanagari Extra" w:cs="BRH Devanagari Extra"/>
+                <w:sz w:val="40"/>
+                <w:szCs w:val="40"/>
+              </w:rPr>
+              <w:t>lSìÉÈ | M×ü</w:t>
+            </w:r>
             <w:r>
               <w:rPr>
                 <w:rFonts w:ascii="BRH Malayalam Extra" w:hAnsi="BRH Malayalam Extra" w:cs="BRH Devanagari Extra"/>
@@ -2102,7 +1539,6 @@
               </w:rPr>
               <w:t>–</w:t>
             </w:r>
-            <w:proofErr w:type="spellStart"/>
             <w:r>
               <w:rPr>
                 <w:rFonts w:ascii="BRH Devanagari Extra" w:hAnsi="BRH Devanagari Extra" w:cs="BRH Devanagari Extra"/>
@@ -2111,7 +1547,6 @@
               </w:rPr>
               <w:t>whÉsÉþsÉÉqÉÉ</w:t>
             </w:r>
-            <w:proofErr w:type="spellEnd"/>
             <w:r>
               <w:rPr>
                 <w:rFonts w:ascii="BRH Malayalam Extra" w:hAnsi="BRH Malayalam Extra" w:cs="BRH Devanagari Extra"/>
@@ -2126,25 +1561,7 @@
                 <w:sz w:val="40"/>
                 <w:szCs w:val="40"/>
               </w:rPr>
-              <w:t xml:space="preserve"> </w:t>
-            </w:r>
-            <w:proofErr w:type="spellStart"/>
-            <w:r>
-              <w:rPr>
-                <w:rFonts w:ascii="BRH Devanagari Extra" w:hAnsi="BRH Devanagari Extra" w:cs="BRH Devanagari Extra"/>
-                <w:sz w:val="40"/>
-                <w:szCs w:val="40"/>
-              </w:rPr>
-              <w:t>CÌiÉþ</w:t>
-            </w:r>
-            <w:proofErr w:type="spellEnd"/>
-            <w:r>
-              <w:rPr>
-                <w:rFonts w:ascii="BRH Devanagari Extra" w:hAnsi="BRH Devanagari Extra" w:cs="BRH Devanagari Extra"/>
-                <w:sz w:val="40"/>
-                <w:szCs w:val="40"/>
-              </w:rPr>
-              <w:t xml:space="preserve"> </w:t>
+              <w:t xml:space="preserve"> CÌiÉþ </w:t>
             </w:r>
           </w:p>
           <w:p>
@@ -2160,7 +1577,6 @@
                 <w:szCs w:val="40"/>
               </w:rPr>
             </w:pPr>
-            <w:proofErr w:type="spellStart"/>
             <w:r>
               <w:rPr>
                 <w:rFonts w:ascii="BRH Devanagari Extra" w:hAnsi="BRH Devanagari Extra" w:cs="BRH Devanagari Extra"/>
@@ -2169,7 +1585,6 @@
               </w:rPr>
               <w:t>M×ü</w:t>
             </w:r>
-            <w:proofErr w:type="spellEnd"/>
             <w:r>
               <w:rPr>
                 <w:rFonts w:ascii="BRH Malayalam Extra" w:hAnsi="BRH Malayalam Extra" w:cs="BRH Devanagari Extra"/>
@@ -2178,34 +1593,14 @@
               </w:rPr>
               <w:t>–</w:t>
             </w:r>
-            <w:proofErr w:type="spellStart"/>
-            <w:r>
-              <w:rPr>
-                <w:rFonts w:ascii="BRH Devanagari Extra" w:hAnsi="BRH Devanagari Extra" w:cs="BRH Devanagari Extra"/>
-                <w:sz w:val="40"/>
-                <w:szCs w:val="40"/>
-              </w:rPr>
-              <w:t>whÉ</w:t>
-            </w:r>
-            <w:proofErr w:type="spellEnd"/>
-            <w:r>
-              <w:rPr>
-                <w:rFonts w:ascii="BRH Devanagari Extra" w:hAnsi="BRH Devanagari Extra" w:cs="BRH Devanagari Extra"/>
-                <w:sz w:val="40"/>
-                <w:szCs w:val="40"/>
-              </w:rPr>
-              <w:t xml:space="preserve"> - </w:t>
-            </w:r>
-            <w:proofErr w:type="spellStart"/>
-            <w:r>
-              <w:rPr>
-                <w:rFonts w:ascii="BRH Devanagari Extra" w:hAnsi="BRH Devanagari Extra" w:cs="BRH Devanagari Extra"/>
-                <w:sz w:val="40"/>
-                <w:szCs w:val="40"/>
-              </w:rPr>
-              <w:t>sÉ</w:t>
-            </w:r>
-            <w:proofErr w:type="spellEnd"/>
+            <w:r>
+              <w:rPr>
+                <w:rFonts w:ascii="BRH Devanagari Extra" w:hAnsi="BRH Devanagari Extra" w:cs="BRH Devanagari Extra"/>
+                <w:sz w:val="40"/>
+                <w:szCs w:val="40"/>
+              </w:rPr>
+              <w:t>whÉ - sÉ</w:t>
+            </w:r>
             <w:r>
               <w:rPr>
                 <w:rFonts w:ascii="BRH Malayalam Extra" w:hAnsi="BRH Malayalam Extra" w:cs="BRH Devanagari Extra"/>
@@ -2214,7 +1609,6 @@
               </w:rPr>
               <w:t>–</w:t>
             </w:r>
-            <w:proofErr w:type="spellStart"/>
             <w:r>
               <w:rPr>
                 <w:rFonts w:ascii="BRH Devanagari Extra" w:hAnsi="BRH Devanagari Extra" w:cs="BRH Devanagari Extra"/>
@@ -2223,7 +1617,6 @@
               </w:rPr>
               <w:t>sÉÉ</w:t>
             </w:r>
-            <w:proofErr w:type="spellEnd"/>
             <w:r>
               <w:rPr>
                 <w:rFonts w:ascii="BRH Malayalam Extra" w:hAnsi="BRH Malayalam Extra" w:cs="BRH Devanagari Extra"/>
@@ -2232,7 +1625,6 @@
               </w:rPr>
               <w:t>–</w:t>
             </w:r>
-            <w:proofErr w:type="spellStart"/>
             <w:r>
               <w:rPr>
                 <w:rFonts w:ascii="BRH Devanagari Extra" w:hAnsi="BRH Devanagari Extra" w:cs="BRH Devanagari Extra"/>
@@ -2242,7 +1634,6 @@
               </w:rPr>
               <w:t>qÉÉÈ</w:t>
             </w:r>
-            <w:proofErr w:type="spellEnd"/>
             <w:r>
               <w:rPr>
                 <w:rFonts w:ascii="BRH Devanagari Extra" w:hAnsi="BRH Devanagari Extra" w:cs="BRH Devanagari Extra"/>
@@ -2300,7 +1691,6 @@
               </w:rPr>
               <w:t>–</w:t>
             </w:r>
-            <w:proofErr w:type="spellStart"/>
             <w:r>
               <w:rPr>
                 <w:rFonts w:ascii="BRH Devanagari Extra" w:hAnsi="BRH Devanagari Extra" w:cs="BRH Devanagari Extra"/>
@@ -2309,7 +1699,6 @@
               </w:rPr>
               <w:t>alÉå</w:t>
             </w:r>
-            <w:proofErr w:type="spellEnd"/>
             <w:r>
               <w:rPr>
                 <w:rFonts w:ascii="BRH Malayalam Extra" w:hAnsi="BRH Malayalam Extra" w:cs="BRH Devanagari Extra"/>
@@ -2318,25 +1707,57 @@
               </w:rPr>
               <w:t>–</w:t>
             </w:r>
-            <w:proofErr w:type="spellStart"/>
-            <w:r>
-              <w:rPr>
-                <w:rFonts w:ascii="BRH Devanagari Extra" w:hAnsi="BRH Devanagari Extra" w:cs="BRH Devanagari Extra"/>
-                <w:sz w:val="40"/>
-                <w:szCs w:val="40"/>
-              </w:rPr>
-              <w:t>lSìÉÈ</w:t>
-            </w:r>
-            <w:proofErr w:type="spellEnd"/>
-            <w:r>
-              <w:rPr>
-                <w:rFonts w:ascii="BRH Devanagari Extra" w:hAnsi="BRH Devanagari Extra" w:cs="BRH Devanagari Extra"/>
-                <w:sz w:val="40"/>
-                <w:szCs w:val="40"/>
-              </w:rPr>
-              <w:t xml:space="preserve"> | </w:t>
-            </w:r>
-            <w:proofErr w:type="spellStart"/>
+            <w:r>
+              <w:rPr>
+                <w:rFonts w:ascii="BRH Devanagari Extra" w:hAnsi="BRH Devanagari Extra" w:cs="BRH Devanagari Extra"/>
+                <w:sz w:val="40"/>
+                <w:szCs w:val="40"/>
+              </w:rPr>
+              <w:t>lSìÉÈ | M×ü</w:t>
+            </w:r>
+            <w:r>
+              <w:rPr>
+                <w:rFonts w:ascii="BRH Malayalam Extra" w:hAnsi="BRH Malayalam Extra" w:cs="BRH Devanagari Extra"/>
+                <w:sz w:val="34"/>
+                <w:szCs w:val="40"/>
+              </w:rPr>
+              <w:t>–</w:t>
+            </w:r>
+            <w:r>
+              <w:rPr>
+                <w:rFonts w:ascii="BRH Devanagari Extra" w:hAnsi="BRH Devanagari Extra" w:cs="BRH Devanagari Extra"/>
+                <w:sz w:val="40"/>
+                <w:szCs w:val="40"/>
+              </w:rPr>
+              <w:t>whÉsÉþsÉÉqÉÉ</w:t>
+            </w:r>
+            <w:r>
+              <w:rPr>
+                <w:rFonts w:ascii="BRH Malayalam Extra" w:hAnsi="BRH Malayalam Extra" w:cs="BRH Devanagari Extra"/>
+                <w:sz w:val="34"/>
+                <w:szCs w:val="40"/>
+              </w:rPr>
+              <w:t>–</w:t>
+            </w:r>
+            <w:r>
+              <w:rPr>
+                <w:rFonts w:ascii="BRH Devanagari Extra" w:hAnsi="BRH Devanagari Extra" w:cs="BRH Devanagari Extra"/>
+                <w:sz w:val="40"/>
+                <w:szCs w:val="40"/>
+              </w:rPr>
+              <w:t xml:space="preserve"> CÌiÉþ </w:t>
+            </w:r>
+          </w:p>
+          <w:p>
+            <w:pPr>
+              <w:spacing w:before="0" w:line="240" w:lineRule="auto"/>
+              <w:ind w:left="132" w:right="-108"/>
+              <w:rPr>
+                <w:rFonts w:ascii="BRH Devanagari Extra" w:hAnsi="BRH Devanagari Extra" w:cs="BRH Devanagari Extra"/>
+                <w:sz w:val="40"/>
+                <w:szCs w:val="40"/>
+              </w:rPr>
+            </w:pPr>
             <w:r>
               <w:rPr>
                 <w:rFonts w:ascii="BRH Devanagari Extra" w:hAnsi="BRH Devanagari Extra" w:cs="BRH Devanagari Extra"/>
@@ -2345,7 +1766,6 @@
               </w:rPr>
               <w:t>M×ü</w:t>
             </w:r>
-            <w:proofErr w:type="spellEnd"/>
             <w:r>
               <w:rPr>
                 <w:rFonts w:ascii="BRH Malayalam Extra" w:hAnsi="BRH Malayalam Extra" w:cs="BRH Devanagari Extra"/>
@@ -2354,16 +1774,14 @@
               </w:rPr>
               <w:t>–</w:t>
             </w:r>
-            <w:proofErr w:type="spellStart"/>
-            <w:r>
-              <w:rPr>
-                <w:rFonts w:ascii="BRH Devanagari Extra" w:hAnsi="BRH Devanagari Extra" w:cs="BRH Devanagari Extra"/>
-                <w:sz w:val="40"/>
-                <w:szCs w:val="40"/>
-              </w:rPr>
-              <w:t>whÉsÉþsÉÉqÉÉ</w:t>
-            </w:r>
-            <w:proofErr w:type="spellEnd"/>
+            <w:r>
+              <w:rPr>
+                <w:rFonts w:ascii="BRH Devanagari Extra" w:hAnsi="BRH Devanagari Extra" w:cs="BRH Devanagari Extra"/>
+                <w:sz w:val="40"/>
+                <w:szCs w:val="40"/>
+              </w:rPr>
+              <w:t>whÉ - sÉ</w:t>
+            </w:r>
             <w:r>
               <w:rPr>
                 <w:rFonts w:ascii="BRH Malayalam Extra" w:hAnsi="BRH Malayalam Extra" w:cs="BRH Devanagari Extra"/>
@@ -2378,47 +1796,8 @@
                 <w:sz w:val="40"/>
                 <w:szCs w:val="40"/>
               </w:rPr>
-              <w:t xml:space="preserve"> </w:t>
-            </w:r>
-            <w:proofErr w:type="spellStart"/>
-            <w:r>
-              <w:rPr>
-                <w:rFonts w:ascii="BRH Devanagari Extra" w:hAnsi="BRH Devanagari Extra" w:cs="BRH Devanagari Extra"/>
-                <w:sz w:val="40"/>
-                <w:szCs w:val="40"/>
-              </w:rPr>
-              <w:t>CÌiÉþ</w:t>
-            </w:r>
-            <w:proofErr w:type="spellEnd"/>
-            <w:r>
-              <w:rPr>
-                <w:rFonts w:ascii="BRH Devanagari Extra" w:hAnsi="BRH Devanagari Extra" w:cs="BRH Devanagari Extra"/>
-                <w:sz w:val="40"/>
-                <w:szCs w:val="40"/>
-              </w:rPr>
-              <w:t xml:space="preserve"> </w:t>
-            </w:r>
-          </w:p>
-          <w:p>
-            <w:pPr>
-              <w:spacing w:before="0" w:line="240" w:lineRule="auto"/>
-              <w:ind w:left="132" w:right="-108"/>
-              <w:rPr>
-                <w:rFonts w:ascii="BRH Devanagari Extra" w:hAnsi="BRH Devanagari Extra" w:cs="BRH Devanagari Extra"/>
-                <w:sz w:val="40"/>
-                <w:szCs w:val="40"/>
-              </w:rPr>
-            </w:pPr>
-            <w:proofErr w:type="spellStart"/>
-            <w:r>
-              <w:rPr>
-                <w:rFonts w:ascii="BRH Devanagari Extra" w:hAnsi="BRH Devanagari Extra" w:cs="BRH Devanagari Extra"/>
-                <w:sz w:val="40"/>
-                <w:szCs w:val="40"/>
-              </w:rPr>
-              <w:t>M×ü</w:t>
-            </w:r>
-            <w:proofErr w:type="spellEnd"/>
+              <w:t>sÉÉ</w:t>
+            </w:r>
             <w:r>
               <w:rPr>
                 <w:rFonts w:ascii="BRH Malayalam Extra" w:hAnsi="BRH Malayalam Extra" w:cs="BRH Devanagari Extra"/>
@@ -2427,61 +1806,6 @@
               </w:rPr>
               <w:t>–</w:t>
             </w:r>
-            <w:proofErr w:type="spellStart"/>
-            <w:r>
-              <w:rPr>
-                <w:rFonts w:ascii="BRH Devanagari Extra" w:hAnsi="BRH Devanagari Extra" w:cs="BRH Devanagari Extra"/>
-                <w:sz w:val="40"/>
-                <w:szCs w:val="40"/>
-              </w:rPr>
-              <w:t>whÉ</w:t>
-            </w:r>
-            <w:proofErr w:type="spellEnd"/>
-            <w:r>
-              <w:rPr>
-                <w:rFonts w:ascii="BRH Devanagari Extra" w:hAnsi="BRH Devanagari Extra" w:cs="BRH Devanagari Extra"/>
-                <w:sz w:val="40"/>
-                <w:szCs w:val="40"/>
-              </w:rPr>
-              <w:t xml:space="preserve"> - </w:t>
-            </w:r>
-            <w:proofErr w:type="spellStart"/>
-            <w:r>
-              <w:rPr>
-                <w:rFonts w:ascii="BRH Devanagari Extra" w:hAnsi="BRH Devanagari Extra" w:cs="BRH Devanagari Extra"/>
-                <w:sz w:val="40"/>
-                <w:szCs w:val="40"/>
-              </w:rPr>
-              <w:t>sÉ</w:t>
-            </w:r>
-            <w:proofErr w:type="spellEnd"/>
-            <w:r>
-              <w:rPr>
-                <w:rFonts w:ascii="BRH Malayalam Extra" w:hAnsi="BRH Malayalam Extra" w:cs="BRH Devanagari Extra"/>
-                <w:sz w:val="34"/>
-                <w:szCs w:val="40"/>
-              </w:rPr>
-              <w:t>–</w:t>
-            </w:r>
-            <w:proofErr w:type="spellStart"/>
-            <w:r>
-              <w:rPr>
-                <w:rFonts w:ascii="BRH Devanagari Extra" w:hAnsi="BRH Devanagari Extra" w:cs="BRH Devanagari Extra"/>
-                <w:sz w:val="40"/>
-                <w:szCs w:val="40"/>
-              </w:rPr>
-              <w:t>sÉÉ</w:t>
-            </w:r>
-            <w:proofErr w:type="spellEnd"/>
-            <w:r>
-              <w:rPr>
-                <w:rFonts w:ascii="BRH Malayalam Extra" w:hAnsi="BRH Malayalam Extra" w:cs="BRH Devanagari Extra"/>
-                <w:sz w:val="34"/>
-                <w:szCs w:val="40"/>
-              </w:rPr>
-              <w:t>–</w:t>
-            </w:r>
-            <w:proofErr w:type="spellStart"/>
             <w:r>
               <w:rPr>
                 <w:rFonts w:ascii="BRH Devanagari Extra" w:hAnsi="BRH Devanagari Extra" w:cs="BRH Devanagari Extra"/>
@@ -2491,7 +1815,6 @@
               </w:rPr>
               <w:t>qÉÉ</w:t>
             </w:r>
-            <w:proofErr w:type="spellEnd"/>
             <w:r>
               <w:rPr>
                 <w:rFonts w:ascii="BRH Malayalam Extra" w:hAnsi="BRH Malayalam Extra" w:cs="BRH Devanagari Extra"/>
@@ -2542,19 +1865,8 @@
                 <w:szCs w:val="28"/>
                 <w:lang w:bidi="ta-IN"/>
               </w:rPr>
-              <w:t xml:space="preserve">5.6.21.1 – </w:t>
-            </w:r>
-            <w:proofErr w:type="spellStart"/>
-            <w:r>
-              <w:rPr>
-                <w:rFonts w:cs="Latha"/>
-                <w:sz w:val="28"/>
-                <w:szCs w:val="28"/>
-                <w:lang w:bidi="ta-IN"/>
-              </w:rPr>
-              <w:t>Vaakyam</w:t>
-            </w:r>
-            <w:proofErr w:type="spellEnd"/>
+              <w:t>5.6.21.1 – Vaakyam</w:t>
+            </w:r>
           </w:p>
           <w:p>
             <w:pPr>
@@ -2587,25 +1899,14 @@
                 <w:lang w:bidi="ta-IN"/>
               </w:rPr>
             </w:pPr>
-            <w:proofErr w:type="spellStart"/>
-            <w:r>
-              <w:rPr>
-                <w:rFonts w:cs="Latha"/>
-                <w:sz w:val="28"/>
-                <w:szCs w:val="28"/>
-                <w:lang w:bidi="ta-IN"/>
-              </w:rPr>
-              <w:t>Panchaati</w:t>
-            </w:r>
-            <w:proofErr w:type="spellEnd"/>
-            <w:r>
-              <w:rPr>
-                <w:rFonts w:cs="Latha"/>
-                <w:sz w:val="28"/>
-                <w:szCs w:val="28"/>
-                <w:lang w:bidi="ta-IN"/>
-              </w:rPr>
-              <w:t xml:space="preserve">  No. 52</w:t>
+            <w:r>
+              <w:rPr>
+                <w:rFonts w:cs="Latha"/>
+                <w:sz w:val="28"/>
+                <w:szCs w:val="28"/>
+                <w:lang w:bidi="ta-IN"/>
+              </w:rPr>
+              <w:t>Panchaati  No. 52</w:t>
             </w:r>
           </w:p>
         </w:tc>
@@ -2629,7 +1930,6 @@
                 <w:szCs w:val="40"/>
               </w:rPr>
             </w:pPr>
-            <w:proofErr w:type="spellStart"/>
             <w:r>
               <w:rPr>
                 <w:rFonts w:ascii="BRH Devanagari Extra" w:hAnsi="BRH Devanagari Extra" w:cs="BRH Devanagari Extra"/>
@@ -2638,7 +1938,6 @@
               </w:rPr>
               <w:t>pÉÉæ</w:t>
             </w:r>
-            <w:proofErr w:type="spellEnd"/>
             <w:r>
               <w:rPr>
                 <w:rFonts w:ascii="BRH Malayalam Extra" w:hAnsi="BRH Malayalam Extra" w:cs="BRH Devanagari Extra"/>
@@ -2647,25 +1946,14 @@
               </w:rPr>
               <w:t>–</w:t>
             </w:r>
-            <w:proofErr w:type="spellStart"/>
-            <w:r>
-              <w:rPr>
-                <w:rFonts w:ascii="BRH Devanagari Extra" w:hAnsi="BRH Devanagari Extra" w:cs="BRH Devanagari Extra"/>
-                <w:sz w:val="40"/>
-                <w:szCs w:val="40"/>
-              </w:rPr>
-              <w:t>qÉÏ</w:t>
-            </w:r>
-            <w:proofErr w:type="spellEnd"/>
-            <w:r>
-              <w:rPr>
-                <w:rFonts w:ascii="BRH Devanagari Extra" w:hAnsi="BRH Devanagari Extra" w:cs="BRH Devanagari Extra"/>
-                <w:sz w:val="40"/>
-                <w:szCs w:val="40"/>
-              </w:rPr>
-              <w:t xml:space="preserve"> </w:t>
-            </w:r>
-            <w:proofErr w:type="spellStart"/>
+            <w:r>
+              <w:rPr>
+                <w:rFonts w:ascii="BRH Devanagari Extra" w:hAnsi="BRH Devanagari Extra" w:cs="BRH Devanagari Extra"/>
+                <w:sz w:val="40"/>
+                <w:szCs w:val="40"/>
+              </w:rPr>
+              <w:t xml:space="preserve">qÉÏ </w:t>
+            </w:r>
             <w:r>
               <w:rPr>
                 <w:rFonts w:ascii="BRH Devanagari Extra" w:hAnsi="BRH Devanagari Extra" w:cs="BRH Devanagari Extra"/>
@@ -2675,7 +1963,6 @@
               </w:rPr>
               <w:t>uÉ</w:t>
             </w:r>
-            <w:proofErr w:type="spellEnd"/>
             <w:r>
               <w:rPr>
                 <w:rFonts w:ascii="BRH Malayalam Extra" w:hAnsi="BRH Malayalam Extra" w:cs="BRH Devanagari Extra"/>
@@ -2685,23 +1972,13 @@
               </w:rPr>
               <w:t>–</w:t>
             </w:r>
-            <w:proofErr w:type="spellStart"/>
-            <w:r>
-              <w:rPr>
-                <w:rFonts w:ascii="BRH Devanagari Extra" w:hAnsi="BRH Devanagari Extra" w:cs="BRH Devanagari Extra"/>
-                <w:sz w:val="40"/>
-                <w:szCs w:val="40"/>
-              </w:rPr>
-              <w:t>rÉuÉþ</w:t>
-            </w:r>
-            <w:proofErr w:type="spellEnd"/>
-            <w:r>
-              <w:rPr>
-                <w:rFonts w:ascii="BRH Devanagari Extra" w:hAnsi="BRH Devanagari Extra" w:cs="BRH Devanagari Extra"/>
-                <w:sz w:val="40"/>
-                <w:szCs w:val="40"/>
-              </w:rPr>
-              <w:t xml:space="preserve"> </w:t>
+            <w:r>
+              <w:rPr>
+                <w:rFonts w:ascii="BRH Devanagari Extra" w:hAnsi="BRH Devanagari Extra" w:cs="BRH Devanagari Extra"/>
+                <w:sz w:val="40"/>
+                <w:szCs w:val="40"/>
+              </w:rPr>
+              <w:t xml:space="preserve">rÉuÉþ </w:t>
             </w:r>
           </w:p>
           <w:p>
@@ -2713,7 +1990,6 @@
                 <w:szCs w:val="32"/>
               </w:rPr>
             </w:pPr>
-            <w:proofErr w:type="spellStart"/>
             <w:r>
               <w:rPr>
                 <w:rFonts w:ascii="BRH Devanagari Extra" w:hAnsi="BRH Devanagari Extra" w:cs="BRH Devanagari Extra"/>
@@ -2722,7 +1998,6 @@
               </w:rPr>
               <w:t>AÉUÉåWûhÉuÉÉ</w:t>
             </w:r>
-            <w:proofErr w:type="spellEnd"/>
             <w:r>
               <w:rPr>
                 <w:rFonts w:ascii="BRH Malayalam Extra" w:hAnsi="BRH Malayalam Extra" w:cs="BRH Devanagari Extra"/>
@@ -2731,7 +2006,6 @@
               </w:rPr>
               <w:t>–</w:t>
             </w:r>
-            <w:proofErr w:type="spellStart"/>
             <w:r>
               <w:rPr>
                 <w:rFonts w:ascii="BRH Devanagari Extra" w:hAnsi="BRH Devanagari Extra" w:cs="BRH Devanagari Extra"/>
@@ -2740,7 +2014,6 @@
               </w:rPr>
               <w:t>WûÉuÉþlÉ</w:t>
             </w:r>
-            <w:proofErr w:type="spellEnd"/>
             <w:r>
               <w:rPr>
                 <w:rFonts w:ascii="BRH Malayalam Extra" w:hAnsi="BRH Malayalam Extra" w:cs="BRH Devanagari Extra"/>
@@ -2749,7 +2022,6 @@
               </w:rPr>
               <w:t>–</w:t>
             </w:r>
-            <w:proofErr w:type="spellStart"/>
             <w:r>
               <w:rPr>
                 <w:rFonts w:ascii="BRH Devanagari Extra" w:hAnsi="BRH Devanagari Extra" w:cs="BRH Devanagari Extra"/>
@@ -2758,7 +2030,6 @@
               </w:rPr>
               <w:t>QèuÉÉWûÉæþ</w:t>
             </w:r>
-            <w:proofErr w:type="spellEnd"/>
           </w:p>
         </w:tc>
         <w:tc>
@@ -2781,7 +2052,6 @@
                 <w:szCs w:val="40"/>
               </w:rPr>
             </w:pPr>
-            <w:proofErr w:type="spellStart"/>
             <w:r>
               <w:rPr>
                 <w:rFonts w:ascii="BRH Devanagari Extra" w:hAnsi="BRH Devanagari Extra" w:cs="BRH Devanagari Extra"/>
@@ -2790,7 +2060,6 @@
               </w:rPr>
               <w:t>pÉÉæ</w:t>
             </w:r>
-            <w:proofErr w:type="spellEnd"/>
             <w:r>
               <w:rPr>
                 <w:rFonts w:ascii="BRH Malayalam Extra" w:hAnsi="BRH Malayalam Extra" w:cs="BRH Devanagari Extra"/>
@@ -2799,25 +2068,14 @@
               </w:rPr>
               <w:t>–</w:t>
             </w:r>
-            <w:proofErr w:type="spellStart"/>
-            <w:r>
-              <w:rPr>
-                <w:rFonts w:ascii="BRH Devanagari Extra" w:hAnsi="BRH Devanagari Extra" w:cs="BRH Devanagari Extra"/>
-                <w:sz w:val="40"/>
-                <w:szCs w:val="40"/>
-              </w:rPr>
-              <w:t>qÉÏ</w:t>
-            </w:r>
-            <w:proofErr w:type="spellEnd"/>
-            <w:r>
-              <w:rPr>
-                <w:rFonts w:ascii="BRH Devanagari Extra" w:hAnsi="BRH Devanagari Extra" w:cs="BRH Devanagari Extra"/>
-                <w:sz w:val="40"/>
-                <w:szCs w:val="40"/>
-              </w:rPr>
-              <w:t xml:space="preserve"> </w:t>
-            </w:r>
-            <w:proofErr w:type="spellStart"/>
+            <w:r>
+              <w:rPr>
+                <w:rFonts w:ascii="BRH Devanagari Extra" w:hAnsi="BRH Devanagari Extra" w:cs="BRH Devanagari Extra"/>
+                <w:sz w:val="40"/>
+                <w:szCs w:val="40"/>
+              </w:rPr>
+              <w:t xml:space="preserve">qÉÏ </w:t>
+            </w:r>
             <w:r>
               <w:rPr>
                 <w:rFonts w:ascii="BRH Devanagari Extra" w:hAnsi="BRH Devanagari Extra" w:cs="BRH Devanagari Extra"/>
@@ -2827,7 +2085,6 @@
               </w:rPr>
               <w:t>uÉÉ</w:t>
             </w:r>
-            <w:proofErr w:type="spellEnd"/>
             <w:r>
               <w:rPr>
                 <w:rFonts w:ascii="BRH Malayalam Extra" w:hAnsi="BRH Malayalam Extra" w:cs="BRH Devanagari Extra"/>
@@ -2836,23 +2093,13 @@
               </w:rPr>
               <w:t>–</w:t>
             </w:r>
-            <w:proofErr w:type="spellStart"/>
-            <w:r>
-              <w:rPr>
-                <w:rFonts w:ascii="BRH Devanagari Extra" w:hAnsi="BRH Devanagari Extra" w:cs="BRH Devanagari Extra"/>
-                <w:sz w:val="40"/>
-                <w:szCs w:val="40"/>
-              </w:rPr>
-              <w:t>rÉuÉþ</w:t>
-            </w:r>
-            <w:proofErr w:type="spellEnd"/>
-            <w:r>
-              <w:rPr>
-                <w:rFonts w:ascii="BRH Devanagari Extra" w:hAnsi="BRH Devanagari Extra" w:cs="BRH Devanagari Extra"/>
-                <w:sz w:val="40"/>
-                <w:szCs w:val="40"/>
-              </w:rPr>
-              <w:t xml:space="preserve"> </w:t>
+            <w:r>
+              <w:rPr>
+                <w:rFonts w:ascii="BRH Devanagari Extra" w:hAnsi="BRH Devanagari Extra" w:cs="BRH Devanagari Extra"/>
+                <w:sz w:val="40"/>
+                <w:szCs w:val="40"/>
+              </w:rPr>
+              <w:t xml:space="preserve">rÉuÉþ </w:t>
             </w:r>
           </w:p>
           <w:p>
@@ -2863,7 +2110,6 @@
                 <w:szCs w:val="32"/>
               </w:rPr>
             </w:pPr>
-            <w:proofErr w:type="spellStart"/>
             <w:r>
               <w:rPr>
                 <w:rFonts w:ascii="BRH Devanagari Extra" w:hAnsi="BRH Devanagari Extra" w:cs="BRH Devanagari Extra"/>
@@ -2872,7 +2118,6 @@
               </w:rPr>
               <w:t>AÉUÉåWûhÉuÉÉ</w:t>
             </w:r>
-            <w:proofErr w:type="spellEnd"/>
             <w:r>
               <w:rPr>
                 <w:rFonts w:ascii="BRH Malayalam Extra" w:hAnsi="BRH Malayalam Extra" w:cs="BRH Devanagari Extra"/>
@@ -2881,7 +2126,6 @@
               </w:rPr>
               <w:t>–</w:t>
             </w:r>
-            <w:proofErr w:type="spellStart"/>
             <w:r>
               <w:rPr>
                 <w:rFonts w:ascii="BRH Devanagari Extra" w:hAnsi="BRH Devanagari Extra" w:cs="BRH Devanagari Extra"/>
@@ -2890,7 +2134,6 @@
               </w:rPr>
               <w:t>WûÉuÉþlÉ</w:t>
             </w:r>
-            <w:proofErr w:type="spellEnd"/>
             <w:r>
               <w:rPr>
                 <w:rFonts w:ascii="BRH Malayalam Extra" w:hAnsi="BRH Malayalam Extra" w:cs="BRH Devanagari Extra"/>
@@ -2899,7 +2142,6 @@
               </w:rPr>
               <w:t>–</w:t>
             </w:r>
-            <w:proofErr w:type="spellStart"/>
             <w:r>
               <w:rPr>
                 <w:rFonts w:ascii="BRH Devanagari Extra" w:hAnsi="BRH Devanagari Extra" w:cs="BRH Devanagari Extra"/>
@@ -2908,7 +2150,6 @@
               </w:rPr>
               <w:t>QèuÉÉWûÉæþ</w:t>
             </w:r>
-            <w:proofErr w:type="spellEnd"/>
           </w:p>
         </w:tc>
       </w:tr>
@@ -2943,19 +2184,8 @@
                 <w:szCs w:val="28"/>
                 <w:lang w:bidi="ta-IN"/>
               </w:rPr>
-              <w:t xml:space="preserve">5.6.23.1 – </w:t>
-            </w:r>
-            <w:proofErr w:type="spellStart"/>
-            <w:r>
-              <w:rPr>
-                <w:rFonts w:cs="Latha"/>
-                <w:sz w:val="28"/>
-                <w:szCs w:val="28"/>
-                <w:lang w:bidi="ta-IN"/>
-              </w:rPr>
-              <w:t>Vaakyam</w:t>
-            </w:r>
-            <w:proofErr w:type="spellEnd"/>
+              <w:t>5.6.23.1 – Vaakyam</w:t>
+            </w:r>
           </w:p>
           <w:p>
             <w:pPr>
@@ -2988,25 +2218,14 @@
                 <w:lang w:bidi="ta-IN"/>
               </w:rPr>
             </w:pPr>
-            <w:proofErr w:type="spellStart"/>
-            <w:r>
-              <w:rPr>
-                <w:rFonts w:cs="Latha"/>
-                <w:sz w:val="28"/>
-                <w:szCs w:val="28"/>
-                <w:lang w:bidi="ta-IN"/>
-              </w:rPr>
-              <w:t>Panchaati</w:t>
-            </w:r>
-            <w:proofErr w:type="spellEnd"/>
-            <w:r>
-              <w:rPr>
-                <w:rFonts w:cs="Latha"/>
-                <w:sz w:val="28"/>
-                <w:szCs w:val="28"/>
-                <w:lang w:bidi="ta-IN"/>
-              </w:rPr>
-              <w:t xml:space="preserve">  No. 54</w:t>
+            <w:r>
+              <w:rPr>
+                <w:rFonts w:cs="Latha"/>
+                <w:sz w:val="28"/>
+                <w:szCs w:val="28"/>
+                <w:lang w:bidi="ta-IN"/>
+              </w:rPr>
+              <w:t>Panchaati  No. 54</w:t>
             </w:r>
           </w:p>
         </w:tc>
@@ -3029,7 +2248,6 @@
                 <w:szCs w:val="32"/>
               </w:rPr>
             </w:pPr>
-            <w:proofErr w:type="spellStart"/>
             <w:r>
               <w:rPr>
                 <w:rFonts w:ascii="BRH Devanagari Extra" w:hAnsi="BRH Devanagari Extra" w:cs="BRH Devanagari Extra"/>
@@ -3038,7 +2256,6 @@
               </w:rPr>
               <w:t>uÉÉUç.ÌwÉþMüÉ</w:t>
             </w:r>
-            <w:proofErr w:type="spellEnd"/>
             <w:r>
               <w:rPr>
                 <w:rFonts w:ascii="BRH Malayalam Extra" w:hAnsi="BRH Malayalam Extra" w:cs="BRH Devanagari Extra"/>
@@ -3053,18 +2270,8 @@
                 <w:sz w:val="40"/>
                 <w:szCs w:val="40"/>
               </w:rPr>
-              <w:t xml:space="preserve">È </w:t>
-            </w:r>
-            <w:proofErr w:type="spellStart"/>
-            <w:r>
-              <w:rPr>
-                <w:rFonts w:ascii="BRH Devanagari Extra" w:hAnsi="BRH Devanagari Extra" w:cs="BRH Devanagari Extra"/>
-                <w:sz w:val="40"/>
-                <w:szCs w:val="40"/>
-              </w:rPr>
-              <w:t>mÉ×zlÉþrÉ</w:t>
-            </w:r>
-            <w:proofErr w:type="spellEnd"/>
+              <w:t>È mÉ×zlÉþrÉ</w:t>
+            </w:r>
             <w:r>
               <w:rPr>
                 <w:rFonts w:ascii="BRH Malayalam Extra" w:hAnsi="BRH Malayalam Extra" w:cs="BRH Devanagari Extra"/>
@@ -3073,7 +2280,6 @@
               </w:rPr>
               <w:t>–</w:t>
             </w:r>
-            <w:proofErr w:type="spellStart"/>
             <w:r>
               <w:rPr>
                 <w:rFonts w:ascii="BRH Devanagari Extra" w:hAnsi="BRH Devanagari Extra" w:cs="BRH Devanagari Extra"/>
@@ -3091,25 +2297,14 @@
               </w:rPr>
               <w:t>rÉÈ</w:t>
             </w:r>
-            <w:proofErr w:type="spellEnd"/>
-            <w:r>
-              <w:rPr>
-                <w:rFonts w:ascii="BRH Devanagari Extra" w:hAnsi="BRH Devanagari Extra" w:cs="BRH Devanagari Extra"/>
-                <w:sz w:val="40"/>
-                <w:szCs w:val="40"/>
-              </w:rPr>
-              <w:t xml:space="preserve"> </w:t>
-            </w:r>
-            <w:proofErr w:type="spellStart"/>
-            <w:r>
-              <w:rPr>
-                <w:rFonts w:ascii="BRH Devanagari Extra" w:hAnsi="BRH Devanagari Extra" w:cs="BRH Devanagari Extra"/>
-                <w:sz w:val="40"/>
-                <w:szCs w:val="40"/>
-              </w:rPr>
-              <w:t>zÉÉU</w:t>
-            </w:r>
-            <w:proofErr w:type="spellEnd"/>
+            <w:r>
+              <w:rPr>
+                <w:rFonts w:ascii="BRH Devanagari Extra" w:hAnsi="BRH Devanagari Extra" w:cs="BRH Devanagari Extra"/>
+                <w:sz w:val="40"/>
+                <w:szCs w:val="40"/>
+              </w:rPr>
+              <w:t xml:space="preserve"> zÉÉU</w:t>
+            </w:r>
             <w:r>
               <w:rPr>
                 <w:rFonts w:ascii="BRH Malayalam Extra" w:hAnsi="BRH Malayalam Extra" w:cs="BRH Devanagari Extra"/>
@@ -3146,7 +2341,6 @@
                 <w:szCs w:val="32"/>
               </w:rPr>
             </w:pPr>
-            <w:proofErr w:type="spellStart"/>
             <w:r>
               <w:rPr>
                 <w:rFonts w:ascii="BRH Devanagari Extra" w:hAnsi="BRH Devanagari Extra" w:cs="BRH Devanagari Extra"/>
@@ -3155,7 +2349,6 @@
               </w:rPr>
               <w:t>uÉÉUç.ÌwÉþMüÉ</w:t>
             </w:r>
-            <w:proofErr w:type="spellEnd"/>
             <w:r>
               <w:rPr>
                 <w:rFonts w:ascii="BRH Malayalam Extra" w:hAnsi="BRH Malayalam Extra" w:cs="BRH Devanagari Extra"/>
@@ -3170,18 +2363,8 @@
                 <w:sz w:val="40"/>
                 <w:szCs w:val="40"/>
               </w:rPr>
-              <w:t xml:space="preserve">È </w:t>
-            </w:r>
-            <w:proofErr w:type="spellStart"/>
-            <w:r>
-              <w:rPr>
-                <w:rFonts w:ascii="BRH Devanagari Extra" w:hAnsi="BRH Devanagari Extra" w:cs="BRH Devanagari Extra"/>
-                <w:sz w:val="40"/>
-                <w:szCs w:val="40"/>
-              </w:rPr>
-              <w:t>mÉ×zlÉþrÉ</w:t>
-            </w:r>
-            <w:proofErr w:type="spellEnd"/>
+              <w:t>È mÉ×zlÉþrÉ</w:t>
+            </w:r>
             <w:r>
               <w:rPr>
                 <w:rFonts w:ascii="BRH Malayalam Extra" w:hAnsi="BRH Malayalam Extra" w:cs="BRH Devanagari Extra"/>
@@ -3190,7 +2373,6 @@
               </w:rPr>
               <w:t>–</w:t>
             </w:r>
-            <w:proofErr w:type="spellStart"/>
             <w:r>
               <w:rPr>
                 <w:rFonts w:ascii="BRH Devanagari Extra" w:hAnsi="BRH Devanagari Extra" w:cs="BRH Devanagari Extra"/>
@@ -3208,25 +2390,14 @@
               </w:rPr>
               <w:t>rÉþÈ</w:t>
             </w:r>
-            <w:proofErr w:type="spellEnd"/>
-            <w:r>
-              <w:rPr>
-                <w:rFonts w:ascii="BRH Devanagari Extra" w:hAnsi="BRH Devanagari Extra" w:cs="BRH Devanagari Extra"/>
-                <w:sz w:val="40"/>
-                <w:szCs w:val="40"/>
-              </w:rPr>
-              <w:t xml:space="preserve"> </w:t>
-            </w:r>
-            <w:proofErr w:type="spellStart"/>
-            <w:r>
-              <w:rPr>
-                <w:rFonts w:ascii="BRH Devanagari Extra" w:hAnsi="BRH Devanagari Extra" w:cs="BRH Devanagari Extra"/>
-                <w:sz w:val="40"/>
-                <w:szCs w:val="40"/>
-              </w:rPr>
-              <w:t>zÉÉU</w:t>
-            </w:r>
-            <w:proofErr w:type="spellEnd"/>
+            <w:r>
+              <w:rPr>
+                <w:rFonts w:ascii="BRH Devanagari Extra" w:hAnsi="BRH Devanagari Extra" w:cs="BRH Devanagari Extra"/>
+                <w:sz w:val="40"/>
+                <w:szCs w:val="40"/>
+              </w:rPr>
+              <w:t xml:space="preserve"> zÉÉU</w:t>
+            </w:r>
             <w:r>
               <w:rPr>
                 <w:rFonts w:ascii="BRH Malayalam Extra" w:hAnsi="BRH Malayalam Extra" w:cs="BRH Devanagari Extra"/>
@@ -3300,51 +2471,7 @@
           <w:szCs w:val="32"/>
           <w:u w:val="single"/>
         </w:rPr>
-        <w:t xml:space="preserve">TS </w:t>
-      </w:r>
-      <w:proofErr w:type="spellStart"/>
-      <w:r>
-        <w:rPr>
-          <w:b/>
-          <w:bCs/>
-          <w:sz w:val="32"/>
-          <w:szCs w:val="32"/>
-          <w:u w:val="single"/>
-        </w:rPr>
-        <w:t>Pada</w:t>
-      </w:r>
-      <w:proofErr w:type="spellEnd"/>
-      <w:r>
-        <w:rPr>
-          <w:b/>
-          <w:bCs/>
-          <w:sz w:val="32"/>
-          <w:szCs w:val="32"/>
-          <w:u w:val="single"/>
-        </w:rPr>
-        <w:t xml:space="preserve"> </w:t>
-      </w:r>
-      <w:proofErr w:type="spellStart"/>
-      <w:r>
-        <w:rPr>
-          <w:b/>
-          <w:bCs/>
-          <w:sz w:val="32"/>
-          <w:szCs w:val="32"/>
-          <w:u w:val="single"/>
-        </w:rPr>
-        <w:t>Paatam</w:t>
-      </w:r>
-      <w:proofErr w:type="spellEnd"/>
-      <w:r>
-        <w:rPr>
-          <w:b/>
-          <w:bCs/>
-          <w:sz w:val="32"/>
-          <w:szCs w:val="32"/>
-          <w:u w:val="single"/>
-        </w:rPr>
-        <w:t xml:space="preserve"> – TS 5.</w:t>
+        <w:t>TS Pada Paatam – TS 5.</w:t>
       </w:r>
       <w:r>
         <w:rPr>
@@ -3623,7 +2750,6 @@
               </w:rPr>
               <w:t xml:space="preserve"> – </w:t>
             </w:r>
-            <w:proofErr w:type="spellStart"/>
             <w:r>
               <w:rPr>
                 <w:rFonts w:cs="Latha"/>
@@ -3633,58 +2759,35 @@
               </w:rPr>
               <w:t>Padam</w:t>
             </w:r>
-            <w:proofErr w:type="spellEnd"/>
-          </w:p>
-          <w:p>
-            <w:pPr>
-              <w:spacing w:before="0" w:line="240" w:lineRule="auto"/>
-              <w:rPr>
-                <w:rFonts w:cs="Latha"/>
-                <w:sz w:val="28"/>
-                <w:szCs w:val="28"/>
-                <w:lang w:bidi="ta-IN"/>
-              </w:rPr>
-            </w:pPr>
-            <w:r>
-              <w:rPr>
-                <w:rFonts w:cs="Latha"/>
-                <w:sz w:val="28"/>
-                <w:szCs w:val="28"/>
-                <w:lang w:bidi="ta-IN"/>
-              </w:rPr>
-              <w:t>8</w:t>
-            </w:r>
-            <w:proofErr w:type="gramStart"/>
-            <w:r>
-              <w:rPr>
-                <w:rFonts w:cs="Latha"/>
-                <w:sz w:val="28"/>
-                <w:szCs w:val="28"/>
-                <w:lang w:bidi="ta-IN"/>
-              </w:rPr>
-              <w:t>th</w:t>
-            </w:r>
-            <w:r>
-              <w:rPr>
-                <w:rFonts w:cs="Latha"/>
-                <w:sz w:val="28"/>
-                <w:szCs w:val="28"/>
-                <w:lang w:bidi="ta-IN"/>
-              </w:rPr>
-              <w:t xml:space="preserve">  </w:t>
-            </w:r>
-            <w:proofErr w:type="spellStart"/>
-            <w:r>
-              <w:rPr>
-                <w:rFonts w:cs="Latha"/>
-                <w:sz w:val="28"/>
-                <w:szCs w:val="28"/>
-                <w:lang w:bidi="ta-IN"/>
-              </w:rPr>
-              <w:t>Panchaati</w:t>
-            </w:r>
-            <w:proofErr w:type="spellEnd"/>
-            <w:proofErr w:type="gramEnd"/>
+          </w:p>
+          <w:p>
+            <w:pPr>
+              <w:spacing w:before="0" w:line="240" w:lineRule="auto"/>
+              <w:rPr>
+                <w:rFonts w:cs="Latha"/>
+                <w:sz w:val="28"/>
+                <w:szCs w:val="28"/>
+                <w:lang w:bidi="ta-IN"/>
+              </w:rPr>
+            </w:pPr>
+            <w:r>
+              <w:rPr>
+                <w:rFonts w:cs="Latha"/>
+                <w:sz w:val="28"/>
+                <w:szCs w:val="28"/>
+                <w:lang w:bidi="ta-IN"/>
+              </w:rPr>
+              <w:t>8th</w:t>
+            </w:r>
+            <w:r>
+              <w:rPr>
+                <w:rFonts w:cs="Latha"/>
+                <w:sz w:val="28"/>
+                <w:szCs w:val="28"/>
+                <w:lang w:bidi="ta-IN"/>
+              </w:rPr>
+              <w:t xml:space="preserve">  Panchaati</w:t>
+            </w:r>
           </w:p>
           <w:p>
             <w:pPr>
@@ -3716,7 +2819,6 @@
                 <w:lang w:val="en-IN" w:eastAsia="en-IN" w:bidi="ml-IN"/>
               </w:rPr>
             </w:pPr>
-            <w:proofErr w:type="spellStart"/>
             <w:r>
               <w:rPr>
                 <w:rFonts w:ascii="BRH Devanagari Extra" w:eastAsia="Times New Roman" w:hAnsi="BRH Devanagari Extra" w:cs="BRH Devanagari Extra"/>
@@ -3724,9 +2826,17 @@
                 <w:szCs w:val="40"/>
                 <w:lang w:val="en-IN" w:eastAsia="en-IN" w:bidi="ml-IN"/>
               </w:rPr>
-              <w:t>rÉiÉç</w:t>
-            </w:r>
-            <w:proofErr w:type="spellEnd"/>
+              <w:t>rÉiÉç | A</w:t>
+            </w:r>
+            <w:r>
+              <w:rPr>
+                <w:rFonts w:ascii="BRH Malayalam Extra" w:eastAsia="Times New Roman" w:hAnsi="BRH Malayalam Extra" w:cs="BRH Devanagari Extra"/>
+                <w:sz w:val="34"/>
+                <w:szCs w:val="40"/>
+                <w:lang w:val="en-IN" w:eastAsia="en-IN" w:bidi="ml-IN"/>
+              </w:rPr>
+              <w:t>–</w:t>
+            </w:r>
             <w:r>
               <w:rPr>
                 <w:rFonts w:ascii="BRH Devanagari Extra" w:eastAsia="Times New Roman" w:hAnsi="BRH Devanagari Extra" w:cs="BRH Devanagari Extra"/>
@@ -3734,36 +2844,7 @@
                 <w:szCs w:val="40"/>
                 <w:lang w:val="en-IN" w:eastAsia="en-IN" w:bidi="ml-IN"/>
               </w:rPr>
-              <w:t xml:space="preserve"> | A</w:t>
-            </w:r>
-            <w:r>
-              <w:rPr>
-                <w:rFonts w:ascii="BRH Malayalam Extra" w:eastAsia="Times New Roman" w:hAnsi="BRH Malayalam Extra" w:cs="BRH Devanagari Extra"/>
-                <w:sz w:val="34"/>
-                <w:szCs w:val="40"/>
-                <w:lang w:val="en-IN" w:eastAsia="en-IN" w:bidi="ml-IN"/>
-              </w:rPr>
-              <w:t>–</w:t>
-            </w:r>
-            <w:proofErr w:type="spellStart"/>
-            <w:r>
-              <w:rPr>
-                <w:rFonts w:ascii="BRH Devanagari Extra" w:eastAsia="Times New Roman" w:hAnsi="BRH Devanagari Extra" w:cs="BRH Devanagari Extra"/>
-                <w:sz w:val="40"/>
-                <w:szCs w:val="40"/>
-                <w:lang w:val="en-IN" w:eastAsia="en-IN" w:bidi="ml-IN"/>
-              </w:rPr>
-              <w:t>mÉÈ</w:t>
-            </w:r>
-            <w:proofErr w:type="spellEnd"/>
-            <w:r>
-              <w:rPr>
-                <w:rFonts w:ascii="BRH Devanagari Extra" w:eastAsia="Times New Roman" w:hAnsi="BRH Devanagari Extra" w:cs="BRH Devanagari Extra"/>
-                <w:sz w:val="40"/>
-                <w:szCs w:val="40"/>
-                <w:lang w:val="en-IN" w:eastAsia="en-IN" w:bidi="ml-IN"/>
-              </w:rPr>
-              <w:t xml:space="preserve"> | </w:t>
+              <w:t xml:space="preserve">mÉÈ | </w:t>
             </w:r>
           </w:p>
           <w:p>
@@ -3799,7 +2880,6 @@
               </w:rPr>
               <w:t>–</w:t>
             </w:r>
-            <w:proofErr w:type="spellStart"/>
             <w:r>
               <w:rPr>
                 <w:rFonts w:ascii="BRH Devanagari Extra" w:eastAsia="Times New Roman" w:hAnsi="BRH Devanagari Extra" w:cs="BRH Devanagari Extra"/>
@@ -3809,7 +2889,6 @@
               </w:rPr>
               <w:t>mÉ</w:t>
             </w:r>
-            <w:proofErr w:type="spellEnd"/>
             <w:r>
               <w:rPr>
                 <w:rFonts w:ascii="BRH Malayalam Extra" w:eastAsia="Times New Roman" w:hAnsi="BRH Malayalam Extra" w:cs="BRH Devanagari Extra"/>
@@ -3839,7 +2918,6 @@
               </w:rPr>
               <w:t>–</w:t>
             </w:r>
-            <w:proofErr w:type="spellStart"/>
             <w:r>
               <w:rPr>
                 <w:rFonts w:ascii="BRH Devanagari Extra" w:eastAsia="Times New Roman" w:hAnsi="BRH Devanagari Extra" w:cs="BRH Devanagari Extra"/>
@@ -3849,7 +2927,6 @@
               </w:rPr>
               <w:t>kÉÉ</w:t>
             </w:r>
-            <w:proofErr w:type="spellEnd"/>
             <w:r>
               <w:rPr>
                 <w:rFonts w:ascii="BRH Malayalam Extra" w:eastAsia="Times New Roman" w:hAnsi="BRH Malayalam Extra" w:cs="BRH Devanagari Extra"/>
@@ -3859,7 +2936,6 @@
               </w:rPr>
               <w:t>–</w:t>
             </w:r>
-            <w:proofErr w:type="spellStart"/>
             <w:r>
               <w:rPr>
                 <w:rFonts w:ascii="BRH Devanagari Extra" w:eastAsia="Times New Roman" w:hAnsi="BRH Devanagari Extra" w:cs="BRH Devanagari Extra"/>
@@ -3867,9 +2943,8 @@
                 <w:szCs w:val="40"/>
                 <w:lang w:val="en-IN" w:eastAsia="en-IN" w:bidi="ml-IN"/>
               </w:rPr>
-              <w:t>iÉÏirÉÑþmÉ</w:t>
-            </w:r>
-            <w:proofErr w:type="spellEnd"/>
+              <w:t xml:space="preserve">iÉÏirÉÑþmÉ - SkÉÉþÌiÉ | </w:t>
+            </w:r>
             <w:r>
               <w:rPr>
                 <w:rFonts w:ascii="BRH Devanagari Extra" w:eastAsia="Times New Roman" w:hAnsi="BRH Devanagari Extra" w:cs="BRH Devanagari Extra"/>
@@ -3877,48 +2952,8 @@
                 <w:szCs w:val="40"/>
                 <w:lang w:val="en-IN" w:eastAsia="en-IN" w:bidi="ml-IN"/>
               </w:rPr>
-              <w:t xml:space="preserve"> - </w:t>
-            </w:r>
-            <w:proofErr w:type="spellStart"/>
-            <w:r>
-              <w:rPr>
-                <w:rFonts w:ascii="BRH Devanagari Extra" w:eastAsia="Times New Roman" w:hAnsi="BRH Devanagari Extra" w:cs="BRH Devanagari Extra"/>
-                <w:sz w:val="40"/>
-                <w:szCs w:val="40"/>
-                <w:lang w:val="en-IN" w:eastAsia="en-IN" w:bidi="ml-IN"/>
-              </w:rPr>
-              <w:t>SkÉÉþÌiÉ</w:t>
-            </w:r>
-            <w:proofErr w:type="spellEnd"/>
-            <w:r>
-              <w:rPr>
-                <w:rFonts w:ascii="BRH Devanagari Extra" w:eastAsia="Times New Roman" w:hAnsi="BRH Devanagari Extra" w:cs="BRH Devanagari Extra"/>
-                <w:sz w:val="40"/>
-                <w:szCs w:val="40"/>
-                <w:lang w:val="en-IN" w:eastAsia="en-IN" w:bidi="ml-IN"/>
-              </w:rPr>
-              <w:t xml:space="preserve"> | </w:t>
-            </w:r>
-            <w:proofErr w:type="spellStart"/>
-            <w:r>
-              <w:rPr>
-                <w:rFonts w:ascii="BRH Devanagari Extra" w:eastAsia="Times New Roman" w:hAnsi="BRH Devanagari Extra" w:cs="BRH Devanagari Extra"/>
-                <w:sz w:val="40"/>
-                <w:szCs w:val="40"/>
-                <w:lang w:val="en-IN" w:eastAsia="en-IN" w:bidi="ml-IN"/>
-              </w:rPr>
               <w:lastRenderedPageBreak/>
-              <w:t>zÉÑcÉÿqÉç</w:t>
-            </w:r>
-            <w:proofErr w:type="spellEnd"/>
-            <w:r>
-              <w:rPr>
-                <w:rFonts w:ascii="BRH Devanagari Extra" w:eastAsia="Times New Roman" w:hAnsi="BRH Devanagari Extra" w:cs="BRH Devanagari Extra"/>
-                <w:sz w:val="40"/>
-                <w:szCs w:val="40"/>
-                <w:lang w:val="en-IN" w:eastAsia="en-IN" w:bidi="ml-IN"/>
-              </w:rPr>
-              <w:t xml:space="preserve"> |</w:t>
+              <w:t>zÉÑcÉÿqÉç |</w:t>
             </w:r>
           </w:p>
         </w:tc>
@@ -3936,7 +2971,6 @@
                 <w:lang w:val="en-IN" w:eastAsia="en-IN" w:bidi="ml-IN"/>
               </w:rPr>
             </w:pPr>
-            <w:proofErr w:type="spellStart"/>
             <w:r>
               <w:rPr>
                 <w:rFonts w:ascii="BRH Devanagari Extra" w:eastAsia="Times New Roman" w:hAnsi="BRH Devanagari Extra" w:cs="BRH Devanagari Extra"/>
@@ -3945,9 +2979,17 @@
                 <w:lang w:val="en-IN" w:eastAsia="en-IN" w:bidi="ml-IN"/>
               </w:rPr>
               <w:lastRenderedPageBreak/>
-              <w:t>rÉiÉç</w:t>
-            </w:r>
-            <w:proofErr w:type="spellEnd"/>
+              <w:t>rÉiÉç | A</w:t>
+            </w:r>
+            <w:r>
+              <w:rPr>
+                <w:rFonts w:ascii="BRH Malayalam Extra" w:eastAsia="Times New Roman" w:hAnsi="BRH Malayalam Extra" w:cs="BRH Devanagari Extra"/>
+                <w:sz w:val="34"/>
+                <w:szCs w:val="40"/>
+                <w:lang w:val="en-IN" w:eastAsia="en-IN" w:bidi="ml-IN"/>
+              </w:rPr>
+              <w:t>–</w:t>
+            </w:r>
             <w:r>
               <w:rPr>
                 <w:rFonts w:ascii="BRH Devanagari Extra" w:eastAsia="Times New Roman" w:hAnsi="BRH Devanagari Extra" w:cs="BRH Devanagari Extra"/>
@@ -3955,7 +2997,27 @@
                 <w:szCs w:val="40"/>
                 <w:lang w:val="en-IN" w:eastAsia="en-IN" w:bidi="ml-IN"/>
               </w:rPr>
-              <w:t xml:space="preserve"> | A</w:t>
+              <w:t xml:space="preserve">mÉÈ | </w:t>
+            </w:r>
+          </w:p>
+          <w:p>
+            <w:pPr>
+              <w:spacing w:before="0" w:line="240" w:lineRule="auto"/>
+              <w:rPr>
+                <w:rFonts w:ascii="BRH Devanagari Extra" w:eastAsia="Times New Roman" w:hAnsi="BRH Devanagari Extra" w:cs="BRH Devanagari Extra"/>
+                <w:sz w:val="40"/>
+                <w:szCs w:val="40"/>
+                <w:lang w:val="en-IN" w:eastAsia="en-IN" w:bidi="ml-IN"/>
+              </w:rPr>
+            </w:pPr>
+            <w:r>
+              <w:rPr>
+                <w:rFonts w:ascii="BRH Devanagari Extra" w:eastAsia="Times New Roman" w:hAnsi="BRH Devanagari Extra" w:cs="BRH Devanagari Extra"/>
+                <w:sz w:val="40"/>
+                <w:szCs w:val="40"/>
+                <w:lang w:val="en-IN" w:eastAsia="en-IN" w:bidi="ml-IN"/>
+              </w:rPr>
+              <w:t>E</w:t>
             </w:r>
             <w:r>
               <w:rPr>
@@ -3966,7 +3028,6 @@
               </w:rPr>
               <w:t>–</w:t>
             </w:r>
-            <w:proofErr w:type="spellStart"/>
             <w:r>
               <w:rPr>
                 <w:rFonts w:ascii="BRH Devanagari Extra" w:eastAsia="Times New Roman" w:hAnsi="BRH Devanagari Extra" w:cs="BRH Devanagari Extra"/>
@@ -3974,68 +3035,17 @@
                 <w:szCs w:val="40"/>
                 <w:lang w:val="en-IN" w:eastAsia="en-IN" w:bidi="ml-IN"/>
               </w:rPr>
-              <w:t>mÉÈ</w:t>
-            </w:r>
-            <w:proofErr w:type="spellEnd"/>
-            <w:r>
-              <w:rPr>
-                <w:rFonts w:ascii="BRH Devanagari Extra" w:eastAsia="Times New Roman" w:hAnsi="BRH Devanagari Extra" w:cs="BRH Devanagari Extra"/>
-                <w:sz w:val="40"/>
+              <w:t>mÉ</w:t>
+            </w:r>
+            <w:r>
+              <w:rPr>
+                <w:rFonts w:ascii="BRH Malayalam Extra" w:eastAsia="Times New Roman" w:hAnsi="BRH Malayalam Extra" w:cs="BRH Devanagari Extra"/>
+                <w:sz w:val="34"/>
                 <w:szCs w:val="40"/>
                 <w:lang w:val="en-IN" w:eastAsia="en-IN" w:bidi="ml-IN"/>
               </w:rPr>
-              <w:t xml:space="preserve"> | </w:t>
-            </w:r>
-          </w:p>
-          <w:p>
-            <w:pPr>
-              <w:spacing w:before="0" w:line="240" w:lineRule="auto"/>
-              <w:rPr>
-                <w:rFonts w:ascii="BRH Devanagari Extra" w:eastAsia="Times New Roman" w:hAnsi="BRH Devanagari Extra" w:cs="BRH Devanagari Extra"/>
-                <w:sz w:val="40"/>
-                <w:szCs w:val="40"/>
-                <w:lang w:val="en-IN" w:eastAsia="en-IN" w:bidi="ml-IN"/>
-              </w:rPr>
-            </w:pPr>
-            <w:r>
-              <w:rPr>
-                <w:rFonts w:ascii="BRH Devanagari Extra" w:eastAsia="Times New Roman" w:hAnsi="BRH Devanagari Extra" w:cs="BRH Devanagari Extra"/>
-                <w:sz w:val="40"/>
-                <w:szCs w:val="40"/>
-                <w:lang w:val="en-IN" w:eastAsia="en-IN" w:bidi="ml-IN"/>
-              </w:rPr>
-              <w:t>E</w:t>
-            </w:r>
-            <w:r>
-              <w:rPr>
-                <w:rFonts w:ascii="BRH Malayalam Extra" w:eastAsia="Times New Roman" w:hAnsi="BRH Malayalam Extra" w:cs="BRH Devanagari Extra"/>
-                <w:sz w:val="34"/>
-                <w:szCs w:val="40"/>
-                <w:lang w:val="en-IN" w:eastAsia="en-IN" w:bidi="ml-IN"/>
-              </w:rPr>
-              <w:t>–</w:t>
-            </w:r>
-            <w:proofErr w:type="spellStart"/>
-            <w:r>
-              <w:rPr>
-                <w:rFonts w:ascii="BRH Devanagari Extra" w:eastAsia="Times New Roman" w:hAnsi="BRH Devanagari Extra" w:cs="BRH Devanagari Extra"/>
-                <w:sz w:val="40"/>
-                <w:szCs w:val="40"/>
-                <w:lang w:val="en-IN" w:eastAsia="en-IN" w:bidi="ml-IN"/>
-              </w:rPr>
-              <w:t>mÉ</w:t>
-            </w:r>
-            <w:proofErr w:type="spellEnd"/>
-            <w:r>
-              <w:rPr>
-                <w:rFonts w:ascii="BRH Malayalam Extra" w:eastAsia="Times New Roman" w:hAnsi="BRH Malayalam Extra" w:cs="BRH Devanagari Extra"/>
-                <w:sz w:val="34"/>
-                <w:szCs w:val="40"/>
-                <w:lang w:val="en-IN" w:eastAsia="en-IN" w:bidi="ml-IN"/>
-              </w:rPr>
-              <w:t>–</w:t>
-            </w:r>
-            <w:proofErr w:type="spellStart"/>
+              <w:t>–</w:t>
+            </w:r>
             <w:r>
               <w:rPr>
                 <w:rFonts w:ascii="BRH Devanagari Extra" w:eastAsia="Times New Roman" w:hAnsi="BRH Devanagari Extra" w:cs="BRH Devanagari Extra"/>
@@ -4055,7 +3065,6 @@
               </w:rPr>
               <w:t>kÉÉ</w:t>
             </w:r>
-            <w:proofErr w:type="spellEnd"/>
             <w:r>
               <w:rPr>
                 <w:rFonts w:ascii="BRH Malayalam Extra" w:eastAsia="Times New Roman" w:hAnsi="BRH Malayalam Extra" w:cs="BRH Devanagari Extra"/>
@@ -4065,7 +3074,6 @@
               </w:rPr>
               <w:t>–</w:t>
             </w:r>
-            <w:proofErr w:type="spellStart"/>
             <w:r>
               <w:rPr>
                 <w:rFonts w:ascii="BRH Devanagari Extra" w:eastAsia="Times New Roman" w:hAnsi="BRH Devanagari Extra" w:cs="BRH Devanagari Extra"/>
@@ -4073,57 +3081,7 @@
                 <w:szCs w:val="40"/>
                 <w:lang w:val="en-IN" w:eastAsia="en-IN" w:bidi="ml-IN"/>
               </w:rPr>
-              <w:t>iÉÏirÉÑþmÉ</w:t>
-            </w:r>
-            <w:proofErr w:type="spellEnd"/>
-            <w:r>
-              <w:rPr>
-                <w:rFonts w:ascii="BRH Devanagari Extra" w:eastAsia="Times New Roman" w:hAnsi="BRH Devanagari Extra" w:cs="BRH Devanagari Extra"/>
-                <w:sz w:val="40"/>
-                <w:szCs w:val="40"/>
-                <w:lang w:val="en-IN" w:eastAsia="en-IN" w:bidi="ml-IN"/>
-              </w:rPr>
-              <w:t xml:space="preserve"> - </w:t>
-            </w:r>
-            <w:proofErr w:type="spellStart"/>
-            <w:r>
-              <w:rPr>
-                <w:rFonts w:ascii="BRH Devanagari Extra" w:eastAsia="Times New Roman" w:hAnsi="BRH Devanagari Extra" w:cs="BRH Devanagari Extra"/>
-                <w:sz w:val="40"/>
-                <w:szCs w:val="40"/>
-                <w:lang w:val="en-IN" w:eastAsia="en-IN" w:bidi="ml-IN"/>
-              </w:rPr>
-              <w:t>SkÉÉþÌiÉ</w:t>
-            </w:r>
-            <w:proofErr w:type="spellEnd"/>
-            <w:r>
-              <w:rPr>
-                <w:rFonts w:ascii="BRH Devanagari Extra" w:eastAsia="Times New Roman" w:hAnsi="BRH Devanagari Extra" w:cs="BRH Devanagari Extra"/>
-                <w:sz w:val="40"/>
-                <w:szCs w:val="40"/>
-                <w:lang w:val="en-IN" w:eastAsia="en-IN" w:bidi="ml-IN"/>
-              </w:rPr>
-              <w:t xml:space="preserve"> | </w:t>
-            </w:r>
-            <w:proofErr w:type="spellStart"/>
-            <w:r>
-              <w:rPr>
-                <w:rFonts w:ascii="BRH Devanagari Extra" w:eastAsia="Times New Roman" w:hAnsi="BRH Devanagari Extra" w:cs="BRH Devanagari Extra"/>
-                <w:sz w:val="40"/>
-                <w:szCs w:val="40"/>
-                <w:lang w:val="en-IN" w:eastAsia="en-IN" w:bidi="ml-IN"/>
-              </w:rPr>
-              <w:t>zÉÑcÉÿqÉç</w:t>
-            </w:r>
-            <w:proofErr w:type="spellEnd"/>
-            <w:r>
-              <w:rPr>
-                <w:rFonts w:ascii="BRH Devanagari Extra" w:eastAsia="Times New Roman" w:hAnsi="BRH Devanagari Extra" w:cs="BRH Devanagari Extra"/>
-                <w:sz w:val="40"/>
-                <w:szCs w:val="40"/>
-                <w:lang w:val="en-IN" w:eastAsia="en-IN" w:bidi="ml-IN"/>
-              </w:rPr>
-              <w:t xml:space="preserve"> |</w:t>
+              <w:t>iÉÏirÉÑþmÉ - SkÉÉþÌiÉ | zÉÑcÉÿqÉç |</w:t>
             </w:r>
           </w:p>
           <w:p>
@@ -4142,23 +3100,7 @@
                 <w:sz w:val="32"/>
                 <w:szCs w:val="32"/>
               </w:rPr>
-              <w:t xml:space="preserve">(lower </w:t>
-            </w:r>
-            <w:proofErr w:type="spellStart"/>
-            <w:r>
-              <w:rPr>
-                <w:sz w:val="32"/>
-                <w:szCs w:val="32"/>
-              </w:rPr>
-              <w:t>swaram</w:t>
-            </w:r>
-            <w:proofErr w:type="spellEnd"/>
-            <w:r>
-              <w:rPr>
-                <w:sz w:val="32"/>
-                <w:szCs w:val="32"/>
-              </w:rPr>
-              <w:t xml:space="preserve"> remov</w:t>
+              <w:t>(lower swaram remov</w:t>
             </w:r>
             <w:r>
               <w:rPr>
@@ -4222,7 +3164,6 @@
               </w:rPr>
               <w:t xml:space="preserve"> – </w:t>
             </w:r>
-            <w:proofErr w:type="spellStart"/>
             <w:r>
               <w:rPr>
                 <w:rFonts w:cs="Latha"/>
@@ -4232,7 +3173,6 @@
               </w:rPr>
               <w:t>Padam</w:t>
             </w:r>
-            <w:proofErr w:type="spellEnd"/>
           </w:p>
           <w:p>
             <w:pPr>
@@ -4260,19 +3200,8 @@
                 <w:szCs w:val="28"/>
                 <w:lang w:bidi="ta-IN"/>
               </w:rPr>
-              <w:t xml:space="preserve">  </w:t>
-            </w:r>
-            <w:proofErr w:type="spellStart"/>
-            <w:r>
-              <w:rPr>
-                <w:rFonts w:cs="Latha"/>
-                <w:sz w:val="28"/>
-                <w:szCs w:val="28"/>
-                <w:lang w:bidi="ta-IN"/>
-              </w:rPr>
-              <w:t>Panchaati</w:t>
-            </w:r>
-            <w:proofErr w:type="spellEnd"/>
+              <w:t xml:space="preserve">  Panchaati</w:t>
+            </w:r>
           </w:p>
         </w:tc>
         <w:tc>
@@ -4294,23 +3223,13 @@
                 <w:lang w:val="en-IN" w:eastAsia="en-IN"/>
               </w:rPr>
             </w:pPr>
-            <w:proofErr w:type="spellStart"/>
-            <w:r>
-              <w:rPr>
-                <w:rFonts w:ascii="BRH Devanagari Extra" w:hAnsi="BRH Devanagari Extra" w:cs="BRH Devanagari Extra"/>
-                <w:sz w:val="40"/>
-                <w:szCs w:val="40"/>
-              </w:rPr>
-              <w:t>ArÉÉþuÉÉÈ</w:t>
-            </w:r>
-            <w:proofErr w:type="spellEnd"/>
-            <w:r>
-              <w:rPr>
-                <w:rFonts w:ascii="BRH Devanagari Extra" w:hAnsi="BRH Devanagari Extra" w:cs="BRH Devanagari Extra"/>
-                <w:sz w:val="40"/>
-                <w:szCs w:val="40"/>
-              </w:rPr>
-              <w:t xml:space="preserve"> | E</w:t>
+            <w:r>
+              <w:rPr>
+                <w:rFonts w:ascii="BRH Devanagari Extra" w:hAnsi="BRH Devanagari Extra" w:cs="BRH Devanagari Extra"/>
+                <w:sz w:val="40"/>
+                <w:szCs w:val="40"/>
+              </w:rPr>
+              <w:t>ArÉÉþuÉÉÈ | E</w:t>
             </w:r>
             <w:r>
               <w:rPr>
@@ -4320,32 +3239,13 @@
               </w:rPr>
               <w:t>–</w:t>
             </w:r>
-            <w:proofErr w:type="spellStart"/>
-            <w:r>
-              <w:rPr>
-                <w:rFonts w:ascii="BRH Devanagari Extra" w:hAnsi="BRH Devanagari Extra" w:cs="BRH Devanagari Extra"/>
-                <w:sz w:val="40"/>
-                <w:szCs w:val="40"/>
-              </w:rPr>
-              <w:t>wÉÉÈ</w:t>
-            </w:r>
-            <w:proofErr w:type="spellEnd"/>
-            <w:r>
-              <w:rPr>
-                <w:rFonts w:ascii="BRH Devanagari Extra" w:hAnsi="BRH Devanagari Extra" w:cs="BRH Devanagari Extra"/>
-                <w:sz w:val="40"/>
-                <w:szCs w:val="40"/>
-              </w:rPr>
-              <w:t xml:space="preserve"> | </w:t>
-            </w:r>
-            <w:proofErr w:type="spellStart"/>
-            <w:r>
-              <w:rPr>
-                <w:rFonts w:ascii="BRH Devanagari Extra" w:hAnsi="BRH Devanagari Extra" w:cs="BRH Devanagari Extra"/>
-                <w:sz w:val="40"/>
-                <w:szCs w:val="40"/>
-              </w:rPr>
-              <w:t>AÂþ</w:t>
+            <w:r>
+              <w:rPr>
+                <w:rFonts w:ascii="BRH Devanagari Extra" w:hAnsi="BRH Devanagari Extra" w:cs="BRH Devanagari Extra"/>
+                <w:sz w:val="40"/>
+                <w:szCs w:val="40"/>
+              </w:rPr>
+              <w:t>wÉÉÈ | AÂþ</w:t>
             </w:r>
             <w:r>
               <w:rPr>
@@ -4356,32 +3256,13 @@
               </w:rPr>
               <w:t>hÉÏÈ</w:t>
             </w:r>
-            <w:proofErr w:type="spellEnd"/>
-            <w:r>
-              <w:rPr>
-                <w:rFonts w:ascii="BRH Devanagari Extra" w:hAnsi="BRH Devanagari Extra" w:cs="BRH Devanagari Extra"/>
-                <w:sz w:val="40"/>
-                <w:szCs w:val="40"/>
-              </w:rPr>
-              <w:t xml:space="preserve"> | </w:t>
-            </w:r>
-            <w:proofErr w:type="spellStart"/>
-            <w:r>
-              <w:rPr>
-                <w:rFonts w:ascii="BRH Devanagari Extra" w:hAnsi="BRH Devanagari Extra" w:cs="BRH Devanagari Extra"/>
-                <w:sz w:val="40"/>
-                <w:szCs w:val="40"/>
-              </w:rPr>
-              <w:t>xÉÔrÉïþÈ</w:t>
-            </w:r>
-            <w:proofErr w:type="spellEnd"/>
-            <w:r>
-              <w:rPr>
-                <w:rFonts w:ascii="BRH Devanagari Extra" w:hAnsi="BRH Devanagari Extra" w:cs="BRH Devanagari Extra"/>
-                <w:sz w:val="40"/>
-                <w:szCs w:val="40"/>
-              </w:rPr>
-              <w:t xml:space="preserve"> |</w:t>
+            <w:r>
+              <w:rPr>
+                <w:rFonts w:ascii="BRH Devanagari Extra" w:hAnsi="BRH Devanagari Extra" w:cs="BRH Devanagari Extra"/>
+                <w:sz w:val="40"/>
+                <w:szCs w:val="40"/>
+              </w:rPr>
+              <w:t xml:space="preserve"> | xÉÔrÉïþÈ |</w:t>
             </w:r>
           </w:p>
         </w:tc>
@@ -4398,23 +3279,13 @@
                 <w:szCs w:val="40"/>
               </w:rPr>
             </w:pPr>
-            <w:proofErr w:type="spellStart"/>
-            <w:r>
-              <w:rPr>
-                <w:rFonts w:ascii="BRH Devanagari Extra" w:hAnsi="BRH Devanagari Extra" w:cs="BRH Devanagari Extra"/>
-                <w:sz w:val="40"/>
-                <w:szCs w:val="40"/>
-              </w:rPr>
-              <w:t>ArÉÉþuÉÉÈ</w:t>
-            </w:r>
-            <w:proofErr w:type="spellEnd"/>
-            <w:r>
-              <w:rPr>
-                <w:rFonts w:ascii="BRH Devanagari Extra" w:hAnsi="BRH Devanagari Extra" w:cs="BRH Devanagari Extra"/>
-                <w:sz w:val="40"/>
-                <w:szCs w:val="40"/>
-              </w:rPr>
-              <w:t xml:space="preserve"> | E</w:t>
+            <w:r>
+              <w:rPr>
+                <w:rFonts w:ascii="BRH Devanagari Extra" w:hAnsi="BRH Devanagari Extra" w:cs="BRH Devanagari Extra"/>
+                <w:sz w:val="40"/>
+                <w:szCs w:val="40"/>
+              </w:rPr>
+              <w:t>ArÉÉþuÉÉÈ | E</w:t>
             </w:r>
             <w:r>
               <w:rPr>
@@ -4424,32 +3295,13 @@
               </w:rPr>
               <w:t>–</w:t>
             </w:r>
-            <w:proofErr w:type="spellStart"/>
-            <w:r>
-              <w:rPr>
-                <w:rFonts w:ascii="BRH Devanagari Extra" w:hAnsi="BRH Devanagari Extra" w:cs="BRH Devanagari Extra"/>
-                <w:sz w:val="40"/>
-                <w:szCs w:val="40"/>
-              </w:rPr>
-              <w:t>wÉÉÈ</w:t>
-            </w:r>
-            <w:proofErr w:type="spellEnd"/>
-            <w:r>
-              <w:rPr>
-                <w:rFonts w:ascii="BRH Devanagari Extra" w:hAnsi="BRH Devanagari Extra" w:cs="BRH Devanagari Extra"/>
-                <w:sz w:val="40"/>
-                <w:szCs w:val="40"/>
-              </w:rPr>
-              <w:t xml:space="preserve"> | </w:t>
-            </w:r>
-            <w:proofErr w:type="spellStart"/>
-            <w:r>
-              <w:rPr>
-                <w:rFonts w:ascii="BRH Devanagari Extra" w:hAnsi="BRH Devanagari Extra" w:cs="BRH Devanagari Extra"/>
-                <w:sz w:val="40"/>
-                <w:szCs w:val="40"/>
-              </w:rPr>
-              <w:t>AÂþ</w:t>
+            <w:r>
+              <w:rPr>
+                <w:rFonts w:ascii="BRH Devanagari Extra" w:hAnsi="BRH Devanagari Extra" w:cs="BRH Devanagari Extra"/>
+                <w:sz w:val="40"/>
+                <w:szCs w:val="40"/>
+              </w:rPr>
+              <w:t>wÉÉÈ | AÂþ</w:t>
             </w:r>
             <w:r>
               <w:rPr>
@@ -4460,32 +3312,13 @@
               </w:rPr>
               <w:t>hÉÏ</w:t>
             </w:r>
-            <w:proofErr w:type="spellEnd"/>
-            <w:r>
-              <w:rPr>
-                <w:rFonts w:ascii="BRH Devanagari Extra" w:hAnsi="BRH Devanagari Extra" w:cs="BRH Devanagari Extra"/>
-                <w:sz w:val="40"/>
-                <w:szCs w:val="40"/>
-              </w:rPr>
-              <w:t xml:space="preserve"> | </w:t>
-            </w:r>
-            <w:proofErr w:type="spellStart"/>
-            <w:r>
-              <w:rPr>
-                <w:rFonts w:ascii="BRH Devanagari Extra" w:hAnsi="BRH Devanagari Extra" w:cs="BRH Devanagari Extra"/>
-                <w:sz w:val="40"/>
-                <w:szCs w:val="40"/>
-              </w:rPr>
-              <w:t>xÉÔrÉïþÈ</w:t>
-            </w:r>
-            <w:proofErr w:type="spellEnd"/>
-            <w:r>
-              <w:rPr>
-                <w:rFonts w:ascii="BRH Devanagari Extra" w:hAnsi="BRH Devanagari Extra" w:cs="BRH Devanagari Extra"/>
-                <w:sz w:val="40"/>
-                <w:szCs w:val="40"/>
-              </w:rPr>
-              <w:t xml:space="preserve"> |</w:t>
+            <w:r>
+              <w:rPr>
+                <w:rFonts w:ascii="BRH Devanagari Extra" w:hAnsi="BRH Devanagari Extra" w:cs="BRH Devanagari Extra"/>
+                <w:sz w:val="40"/>
+                <w:szCs w:val="40"/>
+              </w:rPr>
+              <w:t xml:space="preserve"> | xÉÔrÉïþÈ |</w:t>
             </w:r>
           </w:p>
           <w:p>
@@ -4504,23 +3337,7 @@
                 <w:sz w:val="32"/>
                 <w:szCs w:val="32"/>
               </w:rPr>
-              <w:t>(</w:t>
-            </w:r>
-            <w:proofErr w:type="spellStart"/>
-            <w:r>
-              <w:rPr>
-                <w:sz w:val="32"/>
-                <w:szCs w:val="32"/>
-              </w:rPr>
-              <w:t>visargam</w:t>
-            </w:r>
-            <w:proofErr w:type="spellEnd"/>
-            <w:r>
-              <w:rPr>
-                <w:sz w:val="32"/>
-                <w:szCs w:val="32"/>
-              </w:rPr>
-              <w:t xml:space="preserve"> removed)</w:t>
+              <w:t>(visargam removed)</w:t>
             </w:r>
           </w:p>
         </w:tc>
@@ -4568,19 +3385,8 @@
                 <w:szCs w:val="28"/>
                 <w:lang w:bidi="ta-IN"/>
               </w:rPr>
-              <w:t xml:space="preserve"> – </w:t>
-            </w:r>
-            <w:proofErr w:type="spellStart"/>
-            <w:r>
-              <w:rPr>
-                <w:rFonts w:cs="Latha"/>
-                <w:sz w:val="28"/>
-                <w:szCs w:val="28"/>
-                <w:lang w:bidi="ta-IN"/>
-              </w:rPr>
-              <w:t>Vaakyam</w:t>
-            </w:r>
-            <w:proofErr w:type="spellEnd"/>
+              <w:t xml:space="preserve"> – Vaakyam</w:t>
+            </w:r>
           </w:p>
           <w:p>
             <w:pPr>
@@ -4608,39 +3414,17 @@
                 <w:szCs w:val="28"/>
                 <w:lang w:bidi="ta-IN"/>
               </w:rPr>
-              <w:t>2</w:t>
-            </w:r>
-            <w:proofErr w:type="gramStart"/>
-            <w:r>
-              <w:rPr>
-                <w:rFonts w:cs="Latha"/>
-                <w:sz w:val="28"/>
-                <w:szCs w:val="28"/>
-                <w:lang w:bidi="ta-IN"/>
-              </w:rPr>
-              <w:t xml:space="preserve">nd </w:t>
-            </w:r>
-            <w:r>
-              <w:rPr>
-                <w:rFonts w:cs="Latha"/>
-                <w:sz w:val="28"/>
-                <w:szCs w:val="28"/>
-                <w:lang w:bidi="ta-IN"/>
-              </w:rPr>
-              <w:t xml:space="preserve"> </w:t>
-            </w:r>
-            <w:proofErr w:type="spellStart"/>
-            <w:r>
-              <w:rPr>
-                <w:rFonts w:cs="Latha"/>
-                <w:sz w:val="28"/>
-                <w:szCs w:val="28"/>
-                <w:lang w:bidi="ta-IN"/>
-              </w:rPr>
-              <w:t>Panchaati</w:t>
-            </w:r>
-            <w:proofErr w:type="spellEnd"/>
-            <w:proofErr w:type="gramEnd"/>
+              <w:t xml:space="preserve">2nd </w:t>
+            </w:r>
+            <w:r>
+              <w:rPr>
+                <w:rFonts w:cs="Latha"/>
+                <w:sz w:val="28"/>
+                <w:szCs w:val="28"/>
+                <w:lang w:bidi="ta-IN"/>
+              </w:rPr>
+              <w:t xml:space="preserve"> Panchaati</w:t>
+            </w:r>
           </w:p>
           <w:p>
             <w:pPr>
@@ -4701,7 +3485,6 @@
               </w:rPr>
               <w:t>–</w:t>
             </w:r>
-            <w:proofErr w:type="spellStart"/>
             <w:r>
               <w:rPr>
                 <w:rFonts w:ascii="BRH Devanagari Extra" w:eastAsia="Times New Roman" w:hAnsi="BRH Devanagari Extra" w:cs="BRH Devanagari Extra"/>
@@ -4711,7 +3494,6 @@
               </w:rPr>
               <w:t>iÉqÉ</w:t>
             </w:r>
-            <w:proofErr w:type="spellEnd"/>
             <w:r>
               <w:rPr>
                 <w:rFonts w:ascii="BRH Malayalam Extra" w:eastAsia="Times New Roman" w:hAnsi="BRH Malayalam Extra" w:cs="BRH Devanagari Extra"/>
@@ -4721,7 +3503,6 @@
               </w:rPr>
               <w:t>–</w:t>
             </w:r>
-            <w:proofErr w:type="spellStart"/>
             <w:r>
               <w:rPr>
                 <w:rFonts w:ascii="BRH Devanagari Extra" w:eastAsia="Times New Roman" w:hAnsi="BRH Devanagari Extra" w:cs="BRH Devanagari Extra"/>
@@ -4729,9 +3510,17 @@
                 <w:szCs w:val="40"/>
                 <w:lang w:val="en-IN" w:eastAsia="en-IN"/>
               </w:rPr>
-              <w:t>ÎalÉÇ</w:t>
-            </w:r>
-            <w:proofErr w:type="spellEnd"/>
+              <w:t>ÎalÉÇ ÍcÉþlÉÑ</w:t>
+            </w:r>
+            <w:r>
+              <w:rPr>
+                <w:rFonts w:ascii="BRH Malayalam Extra" w:eastAsia="Times New Roman" w:hAnsi="BRH Malayalam Extra" w:cs="BRH Devanagari Extra"/>
+                <w:sz w:val="34"/>
+                <w:szCs w:val="40"/>
+                <w:lang w:val="en-IN" w:eastAsia="en-IN"/>
+              </w:rPr>
+              <w:t>–</w:t>
+            </w:r>
             <w:r>
               <w:rPr>
                 <w:rFonts w:ascii="BRH Devanagari Extra" w:eastAsia="Times New Roman" w:hAnsi="BRH Devanagari Extra" w:cs="BRH Devanagari Extra"/>
@@ -4739,47 +3528,7 @@
                 <w:szCs w:val="40"/>
                 <w:lang w:val="en-IN" w:eastAsia="en-IN"/>
               </w:rPr>
-              <w:t xml:space="preserve"> </w:t>
-            </w:r>
-            <w:proofErr w:type="spellStart"/>
-            <w:r>
-              <w:rPr>
-                <w:rFonts w:ascii="BRH Devanagari Extra" w:eastAsia="Times New Roman" w:hAnsi="BRH Devanagari Extra" w:cs="BRH Devanagari Extra"/>
-                <w:sz w:val="40"/>
-                <w:szCs w:val="40"/>
-                <w:lang w:val="en-IN" w:eastAsia="en-IN"/>
-              </w:rPr>
-              <w:t>ÍcÉþlÉÑ</w:t>
-            </w:r>
-            <w:proofErr w:type="spellEnd"/>
-            <w:r>
-              <w:rPr>
-                <w:rFonts w:ascii="BRH Malayalam Extra" w:eastAsia="Times New Roman" w:hAnsi="BRH Malayalam Extra" w:cs="BRH Devanagari Extra"/>
-                <w:sz w:val="34"/>
-                <w:szCs w:val="40"/>
-                <w:lang w:val="en-IN" w:eastAsia="en-IN"/>
-              </w:rPr>
-              <w:t>–</w:t>
-            </w:r>
-            <w:proofErr w:type="spellStart"/>
-            <w:r>
-              <w:rPr>
-                <w:rFonts w:ascii="BRH Devanagari Extra" w:eastAsia="Times New Roman" w:hAnsi="BRH Devanagari Extra" w:cs="BRH Devanagari Extra"/>
-                <w:sz w:val="40"/>
-                <w:szCs w:val="40"/>
-                <w:lang w:val="en-IN" w:eastAsia="en-IN"/>
-              </w:rPr>
-              <w:t>iÉå</w:t>
-            </w:r>
-            <w:proofErr w:type="spellEnd"/>
-            <w:r>
-              <w:rPr>
-                <w:rFonts w:ascii="BRH Devanagari Extra" w:eastAsia="Times New Roman" w:hAnsi="BRH Devanagari Extra" w:cs="BRH Devanagari Extra"/>
-                <w:sz w:val="40"/>
-                <w:szCs w:val="40"/>
-                <w:lang w:val="en-IN" w:eastAsia="en-IN"/>
-              </w:rPr>
-              <w:t xml:space="preserve"> | </w:t>
+              <w:t xml:space="preserve">iÉå | </w:t>
             </w:r>
             <w:r>
               <w:rPr>
@@ -4809,7 +3558,6 @@
                 <w:lang w:bidi="ta-IN"/>
               </w:rPr>
             </w:pPr>
-            <w:proofErr w:type="spellStart"/>
             <w:r>
               <w:rPr>
                 <w:rFonts w:ascii="BRH Devanagari Extra" w:eastAsia="Times New Roman" w:hAnsi="BRH Devanagari Extra" w:cs="BRH Devanagari Extra"/>
@@ -4820,7 +3568,6 @@
               </w:rPr>
               <w:t>ÆÌuÉ</w:t>
             </w:r>
-            <w:proofErr w:type="spellEnd"/>
             <w:r>
               <w:rPr>
                 <w:rFonts w:ascii="BRH Malayalam Extra" w:eastAsia="Times New Roman" w:hAnsi="BRH Malayalam Extra" w:cs="BRH Devanagari Extra"/>
@@ -4849,7 +3596,6 @@
               </w:rPr>
               <w:t>–</w:t>
             </w:r>
-            <w:proofErr w:type="spellStart"/>
             <w:r>
               <w:rPr>
                 <w:rFonts w:ascii="BRH Devanagari Extra" w:eastAsia="Times New Roman" w:hAnsi="BRH Devanagari Extra" w:cs="BRH Devanagari Extra"/>
@@ -4859,7 +3605,6 @@
               </w:rPr>
               <w:t>iÉqÉ</w:t>
             </w:r>
-            <w:proofErr w:type="spellEnd"/>
             <w:r>
               <w:rPr>
                 <w:rFonts w:ascii="BRH Malayalam Extra" w:eastAsia="Times New Roman" w:hAnsi="BRH Malayalam Extra" w:cs="BRH Devanagari Extra"/>
@@ -4869,7 +3614,6 @@
               </w:rPr>
               <w:t>–</w:t>
             </w:r>
-            <w:proofErr w:type="spellStart"/>
             <w:r>
               <w:rPr>
                 <w:rFonts w:ascii="BRH Devanagari Extra" w:eastAsia="Times New Roman" w:hAnsi="BRH Devanagari Extra" w:cs="BRH Devanagari Extra"/>
@@ -4877,9 +3621,17 @@
                 <w:szCs w:val="40"/>
                 <w:lang w:val="en-IN" w:eastAsia="en-IN"/>
               </w:rPr>
-              <w:t>ÎalÉÇ</w:t>
-            </w:r>
-            <w:proofErr w:type="spellEnd"/>
+              <w:t>ÎalÉÇ ÍcÉþlÉÑ</w:t>
+            </w:r>
+            <w:r>
+              <w:rPr>
+                <w:rFonts w:ascii="BRH Malayalam Extra" w:eastAsia="Times New Roman" w:hAnsi="BRH Malayalam Extra" w:cs="BRH Devanagari Extra"/>
+                <w:sz w:val="34"/>
+                <w:szCs w:val="40"/>
+                <w:lang w:val="en-IN" w:eastAsia="en-IN"/>
+              </w:rPr>
+              <w:t>–</w:t>
+            </w:r>
             <w:r>
               <w:rPr>
                 <w:rFonts w:ascii="BRH Devanagari Extra" w:eastAsia="Times New Roman" w:hAnsi="BRH Devanagari Extra" w:cs="BRH Devanagari Extra"/>
@@ -4887,47 +3639,7 @@
                 <w:szCs w:val="40"/>
                 <w:lang w:val="en-IN" w:eastAsia="en-IN"/>
               </w:rPr>
-              <w:t xml:space="preserve"> </w:t>
-            </w:r>
-            <w:proofErr w:type="spellStart"/>
-            <w:r>
-              <w:rPr>
-                <w:rFonts w:ascii="BRH Devanagari Extra" w:eastAsia="Times New Roman" w:hAnsi="BRH Devanagari Extra" w:cs="BRH Devanagari Extra"/>
-                <w:sz w:val="40"/>
-                <w:szCs w:val="40"/>
-                <w:lang w:val="en-IN" w:eastAsia="en-IN"/>
-              </w:rPr>
-              <w:t>ÍcÉþlÉÑ</w:t>
-            </w:r>
-            <w:proofErr w:type="spellEnd"/>
-            <w:r>
-              <w:rPr>
-                <w:rFonts w:ascii="BRH Malayalam Extra" w:eastAsia="Times New Roman" w:hAnsi="BRH Malayalam Extra" w:cs="BRH Devanagari Extra"/>
-                <w:sz w:val="34"/>
-                <w:szCs w:val="40"/>
-                <w:lang w:val="en-IN" w:eastAsia="en-IN"/>
-              </w:rPr>
-              <w:t>–</w:t>
-            </w:r>
-            <w:proofErr w:type="spellStart"/>
-            <w:r>
-              <w:rPr>
-                <w:rFonts w:ascii="BRH Devanagari Extra" w:eastAsia="Times New Roman" w:hAnsi="BRH Devanagari Extra" w:cs="BRH Devanagari Extra"/>
-                <w:sz w:val="40"/>
-                <w:szCs w:val="40"/>
-                <w:lang w:val="en-IN" w:eastAsia="en-IN"/>
-              </w:rPr>
-              <w:t>iÉå</w:t>
-            </w:r>
-            <w:proofErr w:type="spellEnd"/>
-            <w:r>
-              <w:rPr>
-                <w:rFonts w:ascii="BRH Devanagari Extra" w:eastAsia="Times New Roman" w:hAnsi="BRH Devanagari Extra" w:cs="BRH Devanagari Extra"/>
-                <w:sz w:val="40"/>
-                <w:szCs w:val="40"/>
-                <w:lang w:val="en-IN" w:eastAsia="en-IN"/>
-              </w:rPr>
-              <w:t xml:space="preserve"> | </w:t>
+              <w:t xml:space="preserve">iÉå | </w:t>
             </w:r>
             <w:r>
               <w:rPr>
@@ -4994,7 +3706,6 @@
               </w:rPr>
               <w:t xml:space="preserve"> – </w:t>
             </w:r>
-            <w:proofErr w:type="spellStart"/>
             <w:r>
               <w:rPr>
                 <w:rFonts w:cs="Latha"/>
@@ -5004,58 +3715,35 @@
               </w:rPr>
               <w:t>Padam</w:t>
             </w:r>
-            <w:proofErr w:type="spellEnd"/>
-          </w:p>
-          <w:p>
-            <w:pPr>
-              <w:spacing w:before="0" w:line="240" w:lineRule="auto"/>
-              <w:rPr>
-                <w:rFonts w:cs="Latha"/>
-                <w:sz w:val="28"/>
-                <w:szCs w:val="28"/>
-                <w:lang w:bidi="ta-IN"/>
-              </w:rPr>
-            </w:pPr>
-            <w:r>
-              <w:rPr>
-                <w:rFonts w:cs="Latha"/>
-                <w:sz w:val="28"/>
-                <w:szCs w:val="28"/>
-                <w:lang w:bidi="ta-IN"/>
-              </w:rPr>
-              <w:t>39</w:t>
-            </w:r>
-            <w:proofErr w:type="gramStart"/>
-            <w:r>
-              <w:rPr>
-                <w:rFonts w:cs="Latha"/>
-                <w:sz w:val="28"/>
-                <w:szCs w:val="28"/>
-                <w:lang w:bidi="ta-IN"/>
-              </w:rPr>
-              <w:t>th</w:t>
-            </w:r>
-            <w:r>
-              <w:rPr>
-                <w:rFonts w:cs="Latha"/>
-                <w:sz w:val="28"/>
-                <w:szCs w:val="28"/>
-                <w:lang w:bidi="ta-IN"/>
-              </w:rPr>
-              <w:t xml:space="preserve">  </w:t>
-            </w:r>
-            <w:proofErr w:type="spellStart"/>
-            <w:r>
-              <w:rPr>
-                <w:rFonts w:cs="Latha"/>
-                <w:sz w:val="28"/>
-                <w:szCs w:val="28"/>
-                <w:lang w:bidi="ta-IN"/>
-              </w:rPr>
-              <w:t>Panchaati</w:t>
-            </w:r>
-            <w:proofErr w:type="spellEnd"/>
-            <w:proofErr w:type="gramEnd"/>
+          </w:p>
+          <w:p>
+            <w:pPr>
+              <w:spacing w:before="0" w:line="240" w:lineRule="auto"/>
+              <w:rPr>
+                <w:rFonts w:cs="Latha"/>
+                <w:sz w:val="28"/>
+                <w:szCs w:val="28"/>
+                <w:lang w:bidi="ta-IN"/>
+              </w:rPr>
+            </w:pPr>
+            <w:r>
+              <w:rPr>
+                <w:rFonts w:cs="Latha"/>
+                <w:sz w:val="28"/>
+                <w:szCs w:val="28"/>
+                <w:lang w:bidi="ta-IN"/>
+              </w:rPr>
+              <w:t>39th</w:t>
+            </w:r>
+            <w:r>
+              <w:rPr>
+                <w:rFonts w:cs="Latha"/>
+                <w:sz w:val="28"/>
+                <w:szCs w:val="28"/>
+                <w:lang w:bidi="ta-IN"/>
+              </w:rPr>
+              <w:t xml:space="preserve">  Panchaati</w:t>
+            </w:r>
           </w:p>
           <w:p>
             <w:pPr>
@@ -5093,7 +3781,6 @@
                 <w:lang w:val="en-IN" w:eastAsia="en-IN" w:bidi="ml-IN"/>
               </w:rPr>
             </w:pPr>
-            <w:proofErr w:type="spellStart"/>
             <w:r>
               <w:rPr>
                 <w:rFonts w:ascii="BRH Devanagari Extra" w:eastAsia="Times New Roman" w:hAnsi="BRH Devanagari Extra" w:cs="BRH Devanagari Extra"/>
@@ -5101,9 +3788,17 @@
                 <w:szCs w:val="40"/>
                 <w:lang w:val="en-IN" w:eastAsia="en-IN" w:bidi="ml-IN"/>
               </w:rPr>
-              <w:t>rÉÈ</w:t>
-            </w:r>
-            <w:proofErr w:type="spellEnd"/>
+              <w:t>rÉÈ | L</w:t>
+            </w:r>
+            <w:r>
+              <w:rPr>
+                <w:rFonts w:ascii="BRH Malayalam Extra" w:eastAsia="Times New Roman" w:hAnsi="BRH Malayalam Extra" w:cs="BRH Devanagari Extra"/>
+                <w:sz w:val="34"/>
+                <w:szCs w:val="40"/>
+                <w:lang w:val="en-IN" w:eastAsia="en-IN" w:bidi="ml-IN"/>
+              </w:rPr>
+              <w:t>–</w:t>
+            </w:r>
             <w:r>
               <w:rPr>
                 <w:rFonts w:ascii="BRH Devanagari Extra" w:eastAsia="Times New Roman" w:hAnsi="BRH Devanagari Extra" w:cs="BRH Devanagari Extra"/>
@@ -5111,7 +3806,28 @@
                 <w:szCs w:val="40"/>
                 <w:lang w:val="en-IN" w:eastAsia="en-IN" w:bidi="ml-IN"/>
               </w:rPr>
-              <w:t xml:space="preserve"> | L</w:t>
+              <w:t xml:space="preserve">uÉqÉç | </w:t>
+            </w:r>
+          </w:p>
+          <w:p>
+            <w:pPr>
+              <w:spacing w:before="0" w:line="240" w:lineRule="auto"/>
+              <w:ind w:right="-108"/>
+              <w:rPr>
+                <w:rFonts w:ascii="BRH Devanagari Extra" w:hAnsi="BRH Devanagari Extra" w:cs="BRH Devanagari Extra"/>
+                <w:sz w:val="40"/>
+                <w:szCs w:val="40"/>
+                <w:highlight w:val="yellow"/>
+              </w:rPr>
+            </w:pPr>
+            <w:r>
+              <w:rPr>
+                <w:rFonts w:ascii="BRH Devanagari Extra" w:eastAsia="Times New Roman" w:hAnsi="BRH Devanagari Extra" w:cs="BRH Devanagari Extra"/>
+                <w:sz w:val="40"/>
+                <w:szCs w:val="40"/>
+                <w:lang w:val="en-IN" w:eastAsia="en-IN" w:bidi="ml-IN"/>
+              </w:rPr>
+              <w:t>ÌuÉ</w:t>
             </w:r>
             <w:r>
               <w:rPr>
@@ -5122,7 +3838,6 @@
               </w:rPr>
               <w:t>–</w:t>
             </w:r>
-            <w:proofErr w:type="spellStart"/>
             <w:r>
               <w:rPr>
                 <w:rFonts w:ascii="BRH Devanagari Extra" w:eastAsia="Times New Roman" w:hAnsi="BRH Devanagari Extra" w:cs="BRH Devanagari Extra"/>
@@ -5130,9 +3845,17 @@
                 <w:szCs w:val="40"/>
                 <w:lang w:val="en-IN" w:eastAsia="en-IN" w:bidi="ml-IN"/>
               </w:rPr>
-              <w:t>uÉqÉç</w:t>
-            </w:r>
-            <w:proofErr w:type="spellEnd"/>
+              <w:t>²ÉlÉç | A</w:t>
+            </w:r>
+            <w:r>
+              <w:rPr>
+                <w:rFonts w:ascii="BRH Malayalam Extra" w:eastAsia="Times New Roman" w:hAnsi="BRH Malayalam Extra" w:cs="BRH Devanagari Extra"/>
+                <w:sz w:val="34"/>
+                <w:szCs w:val="40"/>
+                <w:lang w:val="en-IN" w:eastAsia="en-IN" w:bidi="ml-IN"/>
+              </w:rPr>
+              <w:t>–</w:t>
+            </w:r>
             <w:r>
               <w:rPr>
                 <w:rFonts w:ascii="BRH Devanagari Extra" w:eastAsia="Times New Roman" w:hAnsi="BRH Devanagari Extra" w:cs="BRH Devanagari Extra"/>
@@ -5140,21 +3863,17 @@
                 <w:szCs w:val="40"/>
                 <w:lang w:val="en-IN" w:eastAsia="en-IN" w:bidi="ml-IN"/>
               </w:rPr>
-              <w:t xml:space="preserve"> | </w:t>
-            </w:r>
-          </w:p>
-          <w:p>
-            <w:pPr>
-              <w:spacing w:before="0" w:line="240" w:lineRule="auto"/>
-              <w:ind w:right="-108"/>
-              <w:rPr>
-                <w:rFonts w:ascii="BRH Devanagari Extra" w:hAnsi="BRH Devanagari Extra" w:cs="BRH Devanagari Extra"/>
-                <w:sz w:val="40"/>
-                <w:szCs w:val="40"/>
-                <w:highlight w:val="yellow"/>
-              </w:rPr>
-            </w:pPr>
-            <w:proofErr w:type="spellStart"/>
+              <w:t>ÎalÉqÉç | ÍcÉ</w:t>
+            </w:r>
+            <w:r>
+              <w:rPr>
+                <w:rFonts w:ascii="BRH Malayalam Extra" w:eastAsia="Times New Roman" w:hAnsi="BRH Malayalam Extra" w:cs="BRH Devanagari Extra"/>
+                <w:sz w:val="34"/>
+                <w:szCs w:val="40"/>
+                <w:lang w:val="en-IN" w:eastAsia="en-IN" w:bidi="ml-IN"/>
+              </w:rPr>
+              <w:t>–</w:t>
+            </w:r>
             <w:r>
               <w:rPr>
                 <w:rFonts w:ascii="BRH Devanagari Extra" w:eastAsia="Times New Roman" w:hAnsi="BRH Devanagari Extra" w:cs="BRH Devanagari Extra"/>
@@ -5162,9 +3881,8 @@
                 <w:szCs w:val="40"/>
                 <w:lang w:val="en-IN" w:eastAsia="en-IN" w:bidi="ml-IN"/>
               </w:rPr>
-              <w:t>ÌuÉ</w:t>
-            </w:r>
-            <w:proofErr w:type="spellEnd"/>
+              <w:t>lÉÑ</w:t>
+            </w:r>
             <w:r>
               <w:rPr>
                 <w:rFonts w:ascii="BRH Malayalam Extra" w:eastAsia="Times New Roman" w:hAnsi="BRH Malayalam Extra" w:cs="BRH Devanagari Extra"/>
@@ -5174,85 +3892,6 @@
               </w:rPr>
               <w:t>–</w:t>
             </w:r>
-            <w:r>
-              <w:rPr>
-                <w:rFonts w:ascii="BRH Devanagari Extra" w:eastAsia="Times New Roman" w:hAnsi="BRH Devanagari Extra" w:cs="BRH Devanagari Extra"/>
-                <w:sz w:val="40"/>
-                <w:szCs w:val="40"/>
-                <w:lang w:val="en-IN" w:eastAsia="en-IN" w:bidi="ml-IN"/>
-              </w:rPr>
-              <w:t>²ÉlÉç | A</w:t>
-            </w:r>
-            <w:r>
-              <w:rPr>
-                <w:rFonts w:ascii="BRH Malayalam Extra" w:eastAsia="Times New Roman" w:hAnsi="BRH Malayalam Extra" w:cs="BRH Devanagari Extra"/>
-                <w:sz w:val="34"/>
-                <w:szCs w:val="40"/>
-                <w:lang w:val="en-IN" w:eastAsia="en-IN" w:bidi="ml-IN"/>
-              </w:rPr>
-              <w:t>–</w:t>
-            </w:r>
-            <w:proofErr w:type="spellStart"/>
-            <w:r>
-              <w:rPr>
-                <w:rFonts w:ascii="BRH Devanagari Extra" w:eastAsia="Times New Roman" w:hAnsi="BRH Devanagari Extra" w:cs="BRH Devanagari Extra"/>
-                <w:sz w:val="40"/>
-                <w:szCs w:val="40"/>
-                <w:lang w:val="en-IN" w:eastAsia="en-IN" w:bidi="ml-IN"/>
-              </w:rPr>
-              <w:t>ÎalÉqÉç</w:t>
-            </w:r>
-            <w:proofErr w:type="spellEnd"/>
-            <w:r>
-              <w:rPr>
-                <w:rFonts w:ascii="BRH Devanagari Extra" w:eastAsia="Times New Roman" w:hAnsi="BRH Devanagari Extra" w:cs="BRH Devanagari Extra"/>
-                <w:sz w:val="40"/>
-                <w:szCs w:val="40"/>
-                <w:lang w:val="en-IN" w:eastAsia="en-IN" w:bidi="ml-IN"/>
-              </w:rPr>
-              <w:t xml:space="preserve"> | </w:t>
-            </w:r>
-            <w:proofErr w:type="spellStart"/>
-            <w:r>
-              <w:rPr>
-                <w:rFonts w:ascii="BRH Devanagari Extra" w:eastAsia="Times New Roman" w:hAnsi="BRH Devanagari Extra" w:cs="BRH Devanagari Extra"/>
-                <w:sz w:val="40"/>
-                <w:szCs w:val="40"/>
-                <w:lang w:val="en-IN" w:eastAsia="en-IN" w:bidi="ml-IN"/>
-              </w:rPr>
-              <w:t>ÍcÉ</w:t>
-            </w:r>
-            <w:proofErr w:type="spellEnd"/>
-            <w:r>
-              <w:rPr>
-                <w:rFonts w:ascii="BRH Malayalam Extra" w:eastAsia="Times New Roman" w:hAnsi="BRH Malayalam Extra" w:cs="BRH Devanagari Extra"/>
-                <w:sz w:val="34"/>
-                <w:szCs w:val="40"/>
-                <w:lang w:val="en-IN" w:eastAsia="en-IN" w:bidi="ml-IN"/>
-              </w:rPr>
-              <w:t>–</w:t>
-            </w:r>
-            <w:proofErr w:type="spellStart"/>
-            <w:r>
-              <w:rPr>
-                <w:rFonts w:ascii="BRH Devanagari Extra" w:eastAsia="Times New Roman" w:hAnsi="BRH Devanagari Extra" w:cs="BRH Devanagari Extra"/>
-                <w:sz w:val="40"/>
-                <w:szCs w:val="40"/>
-                <w:lang w:val="en-IN" w:eastAsia="en-IN" w:bidi="ml-IN"/>
-              </w:rPr>
-              <w:t>lÉÑ</w:t>
-            </w:r>
-            <w:proofErr w:type="spellEnd"/>
-            <w:r>
-              <w:rPr>
-                <w:rFonts w:ascii="BRH Malayalam Extra" w:eastAsia="Times New Roman" w:hAnsi="BRH Malayalam Extra" w:cs="BRH Devanagari Extra"/>
-                <w:sz w:val="34"/>
-                <w:szCs w:val="40"/>
-                <w:lang w:val="en-IN" w:eastAsia="en-IN" w:bidi="ml-IN"/>
-              </w:rPr>
-              <w:t>–</w:t>
-            </w:r>
-            <w:proofErr w:type="spellStart"/>
             <w:r>
               <w:rPr>
                 <w:rFonts w:ascii="BRH Devanagari Extra" w:eastAsia="Times New Roman" w:hAnsi="BRH Devanagari Extra" w:cs="BRH Devanagari Extra"/>
@@ -5263,7 +3902,6 @@
               </w:rPr>
               <w:t>iÉå</w:t>
             </w:r>
-            <w:proofErr w:type="spellEnd"/>
             <w:r>
               <w:rPr>
                 <w:rFonts w:ascii="BRH Malayalam Extra" w:eastAsia="Times New Roman" w:hAnsi="BRH Malayalam Extra" w:cs="BRH Devanagari Extra"/>
@@ -5309,7 +3947,6 @@
                 <w:lang w:val="en-IN" w:eastAsia="en-IN" w:bidi="ml-IN"/>
               </w:rPr>
             </w:pPr>
-            <w:proofErr w:type="spellStart"/>
             <w:r>
               <w:rPr>
                 <w:rFonts w:ascii="BRH Devanagari Extra" w:eastAsia="Times New Roman" w:hAnsi="BRH Devanagari Extra" w:cs="BRH Devanagari Extra"/>
@@ -5317,9 +3954,17 @@
                 <w:szCs w:val="40"/>
                 <w:lang w:val="en-IN" w:eastAsia="en-IN" w:bidi="ml-IN"/>
               </w:rPr>
-              <w:t>rÉÈ</w:t>
-            </w:r>
-            <w:proofErr w:type="spellEnd"/>
+              <w:t>rÉÈ | L</w:t>
+            </w:r>
+            <w:r>
+              <w:rPr>
+                <w:rFonts w:ascii="BRH Malayalam Extra" w:eastAsia="Times New Roman" w:hAnsi="BRH Malayalam Extra" w:cs="BRH Devanagari Extra"/>
+                <w:sz w:val="34"/>
+                <w:szCs w:val="40"/>
+                <w:lang w:val="en-IN" w:eastAsia="en-IN" w:bidi="ml-IN"/>
+              </w:rPr>
+              <w:t>–</w:t>
+            </w:r>
             <w:r>
               <w:rPr>
                 <w:rFonts w:ascii="BRH Devanagari Extra" w:eastAsia="Times New Roman" w:hAnsi="BRH Devanagari Extra" w:cs="BRH Devanagari Extra"/>
@@ -5327,7 +3972,27 @@
                 <w:szCs w:val="40"/>
                 <w:lang w:val="en-IN" w:eastAsia="en-IN" w:bidi="ml-IN"/>
               </w:rPr>
-              <w:t xml:space="preserve"> | L</w:t>
+              <w:t xml:space="preserve">uÉqÉç | </w:t>
+            </w:r>
+          </w:p>
+          <w:p>
+            <w:pPr>
+              <w:spacing w:before="0" w:line="240" w:lineRule="auto"/>
+              <w:rPr>
+                <w:rFonts w:ascii="BRH Devanagari Extra" w:hAnsi="BRH Devanagari Extra" w:cs="BRH Devanagari Extra"/>
+                <w:sz w:val="40"/>
+                <w:szCs w:val="40"/>
+                <w:highlight w:val="green"/>
+              </w:rPr>
+            </w:pPr>
+            <w:r>
+              <w:rPr>
+                <w:rFonts w:ascii="BRH Devanagari Extra" w:eastAsia="Times New Roman" w:hAnsi="BRH Devanagari Extra" w:cs="BRH Devanagari Extra"/>
+                <w:sz w:val="40"/>
+                <w:szCs w:val="40"/>
+                <w:lang w:val="en-IN" w:eastAsia="en-IN" w:bidi="ml-IN"/>
+              </w:rPr>
+              <w:t>ÌuÉ</w:t>
             </w:r>
             <w:r>
               <w:rPr>
@@ -5338,7 +4003,6 @@
               </w:rPr>
               <w:t>–</w:t>
             </w:r>
-            <w:proofErr w:type="spellStart"/>
             <w:r>
               <w:rPr>
                 <w:rFonts w:ascii="BRH Devanagari Extra" w:eastAsia="Times New Roman" w:hAnsi="BRH Devanagari Extra" w:cs="BRH Devanagari Extra"/>
@@ -5346,9 +4010,17 @@
                 <w:szCs w:val="40"/>
                 <w:lang w:val="en-IN" w:eastAsia="en-IN" w:bidi="ml-IN"/>
               </w:rPr>
-              <w:t>uÉqÉç</w:t>
-            </w:r>
-            <w:proofErr w:type="spellEnd"/>
+              <w:t>²ÉlÉç | A</w:t>
+            </w:r>
+            <w:r>
+              <w:rPr>
+                <w:rFonts w:ascii="BRH Malayalam Extra" w:eastAsia="Times New Roman" w:hAnsi="BRH Malayalam Extra" w:cs="BRH Devanagari Extra"/>
+                <w:sz w:val="34"/>
+                <w:szCs w:val="40"/>
+                <w:lang w:val="en-IN" w:eastAsia="en-IN" w:bidi="ml-IN"/>
+              </w:rPr>
+              <w:t>–</w:t>
+            </w:r>
             <w:r>
               <w:rPr>
                 <w:rFonts w:ascii="BRH Devanagari Extra" w:eastAsia="Times New Roman" w:hAnsi="BRH Devanagari Extra" w:cs="BRH Devanagari Extra"/>
@@ -5356,20 +4028,17 @@
                 <w:szCs w:val="40"/>
                 <w:lang w:val="en-IN" w:eastAsia="en-IN" w:bidi="ml-IN"/>
               </w:rPr>
-              <w:t xml:space="preserve"> | </w:t>
-            </w:r>
-          </w:p>
-          <w:p>
-            <w:pPr>
-              <w:spacing w:before="0" w:line="240" w:lineRule="auto"/>
-              <w:rPr>
-                <w:rFonts w:ascii="BRH Devanagari Extra" w:hAnsi="BRH Devanagari Extra" w:cs="BRH Devanagari Extra"/>
-                <w:sz w:val="40"/>
-                <w:szCs w:val="40"/>
-                <w:highlight w:val="green"/>
-              </w:rPr>
-            </w:pPr>
-            <w:proofErr w:type="spellStart"/>
+              <w:t>ÎalÉqÉç | ÍcÉ</w:t>
+            </w:r>
+            <w:r>
+              <w:rPr>
+                <w:rFonts w:ascii="BRH Malayalam Extra" w:eastAsia="Times New Roman" w:hAnsi="BRH Malayalam Extra" w:cs="BRH Devanagari Extra"/>
+                <w:sz w:val="34"/>
+                <w:szCs w:val="40"/>
+                <w:lang w:val="en-IN" w:eastAsia="en-IN" w:bidi="ml-IN"/>
+              </w:rPr>
+              <w:t>–</w:t>
+            </w:r>
             <w:r>
               <w:rPr>
                 <w:rFonts w:ascii="BRH Devanagari Extra" w:eastAsia="Times New Roman" w:hAnsi="BRH Devanagari Extra" w:cs="BRH Devanagari Extra"/>
@@ -5377,9 +4046,8 @@
                 <w:szCs w:val="40"/>
                 <w:lang w:val="en-IN" w:eastAsia="en-IN" w:bidi="ml-IN"/>
               </w:rPr>
-              <w:t>ÌuÉ</w:t>
-            </w:r>
-            <w:proofErr w:type="spellEnd"/>
+              <w:t>lÉÑ</w:t>
+            </w:r>
             <w:r>
               <w:rPr>
                 <w:rFonts w:ascii="BRH Malayalam Extra" w:eastAsia="Times New Roman" w:hAnsi="BRH Malayalam Extra" w:cs="BRH Devanagari Extra"/>
@@ -5389,85 +4057,6 @@
               </w:rPr>
               <w:t>–</w:t>
             </w:r>
-            <w:r>
-              <w:rPr>
-                <w:rFonts w:ascii="BRH Devanagari Extra" w:eastAsia="Times New Roman" w:hAnsi="BRH Devanagari Extra" w:cs="BRH Devanagari Extra"/>
-                <w:sz w:val="40"/>
-                <w:szCs w:val="40"/>
-                <w:lang w:val="en-IN" w:eastAsia="en-IN" w:bidi="ml-IN"/>
-              </w:rPr>
-              <w:t>²ÉlÉç | A</w:t>
-            </w:r>
-            <w:r>
-              <w:rPr>
-                <w:rFonts w:ascii="BRH Malayalam Extra" w:eastAsia="Times New Roman" w:hAnsi="BRH Malayalam Extra" w:cs="BRH Devanagari Extra"/>
-                <w:sz w:val="34"/>
-                <w:szCs w:val="40"/>
-                <w:lang w:val="en-IN" w:eastAsia="en-IN" w:bidi="ml-IN"/>
-              </w:rPr>
-              <w:t>–</w:t>
-            </w:r>
-            <w:proofErr w:type="spellStart"/>
-            <w:r>
-              <w:rPr>
-                <w:rFonts w:ascii="BRH Devanagari Extra" w:eastAsia="Times New Roman" w:hAnsi="BRH Devanagari Extra" w:cs="BRH Devanagari Extra"/>
-                <w:sz w:val="40"/>
-                <w:szCs w:val="40"/>
-                <w:lang w:val="en-IN" w:eastAsia="en-IN" w:bidi="ml-IN"/>
-              </w:rPr>
-              <w:t>ÎalÉqÉç</w:t>
-            </w:r>
-            <w:proofErr w:type="spellEnd"/>
-            <w:r>
-              <w:rPr>
-                <w:rFonts w:ascii="BRH Devanagari Extra" w:eastAsia="Times New Roman" w:hAnsi="BRH Devanagari Extra" w:cs="BRH Devanagari Extra"/>
-                <w:sz w:val="40"/>
-                <w:szCs w:val="40"/>
-                <w:lang w:val="en-IN" w:eastAsia="en-IN" w:bidi="ml-IN"/>
-              </w:rPr>
-              <w:t xml:space="preserve"> | </w:t>
-            </w:r>
-            <w:proofErr w:type="spellStart"/>
-            <w:r>
-              <w:rPr>
-                <w:rFonts w:ascii="BRH Devanagari Extra" w:eastAsia="Times New Roman" w:hAnsi="BRH Devanagari Extra" w:cs="BRH Devanagari Extra"/>
-                <w:sz w:val="40"/>
-                <w:szCs w:val="40"/>
-                <w:lang w:val="en-IN" w:eastAsia="en-IN" w:bidi="ml-IN"/>
-              </w:rPr>
-              <w:t>ÍcÉ</w:t>
-            </w:r>
-            <w:proofErr w:type="spellEnd"/>
-            <w:r>
-              <w:rPr>
-                <w:rFonts w:ascii="BRH Malayalam Extra" w:eastAsia="Times New Roman" w:hAnsi="BRH Malayalam Extra" w:cs="BRH Devanagari Extra"/>
-                <w:sz w:val="34"/>
-                <w:szCs w:val="40"/>
-                <w:lang w:val="en-IN" w:eastAsia="en-IN" w:bidi="ml-IN"/>
-              </w:rPr>
-              <w:t>–</w:t>
-            </w:r>
-            <w:proofErr w:type="spellStart"/>
-            <w:r>
-              <w:rPr>
-                <w:rFonts w:ascii="BRH Devanagari Extra" w:eastAsia="Times New Roman" w:hAnsi="BRH Devanagari Extra" w:cs="BRH Devanagari Extra"/>
-                <w:sz w:val="40"/>
-                <w:szCs w:val="40"/>
-                <w:lang w:val="en-IN" w:eastAsia="en-IN" w:bidi="ml-IN"/>
-              </w:rPr>
-              <w:t>lÉÑ</w:t>
-            </w:r>
-            <w:proofErr w:type="spellEnd"/>
-            <w:r>
-              <w:rPr>
-                <w:rFonts w:ascii="BRH Malayalam Extra" w:eastAsia="Times New Roman" w:hAnsi="BRH Malayalam Extra" w:cs="BRH Devanagari Extra"/>
-                <w:sz w:val="34"/>
-                <w:szCs w:val="40"/>
-                <w:lang w:val="en-IN" w:eastAsia="en-IN" w:bidi="ml-IN"/>
-              </w:rPr>
-              <w:t>–</w:t>
-            </w:r>
-            <w:proofErr w:type="spellStart"/>
             <w:r>
               <w:rPr>
                 <w:rFonts w:ascii="BRH Devanagari Extra" w:eastAsia="Times New Roman" w:hAnsi="BRH Devanagari Extra" w:cs="BRH Devanagari Extra"/>
@@ -5478,7 +4067,6 @@
               </w:rPr>
               <w:t>iÉå</w:t>
             </w:r>
-            <w:proofErr w:type="spellEnd"/>
             <w:r>
               <w:rPr>
                 <w:rFonts w:ascii="BRH Devanagari Extra" w:eastAsia="Times New Roman" w:hAnsi="BRH Devanagari Extra" w:cs="BRH Devanagari Extra"/>
@@ -5534,70 +4122,37 @@
                 <w:szCs w:val="28"/>
                 <w:lang w:bidi="ta-IN"/>
               </w:rPr>
-              <w:t xml:space="preserve"> – </w:t>
-            </w:r>
-            <w:proofErr w:type="spellStart"/>
-            <w:r>
-              <w:rPr>
-                <w:rFonts w:cs="Latha"/>
-                <w:sz w:val="28"/>
-                <w:szCs w:val="28"/>
-                <w:lang w:bidi="ta-IN"/>
-              </w:rPr>
-              <w:t>Vaakyam</w:t>
-            </w:r>
-            <w:proofErr w:type="spellEnd"/>
-          </w:p>
-          <w:p>
-            <w:pPr>
-              <w:spacing w:before="0" w:line="240" w:lineRule="auto"/>
-              <w:rPr>
-                <w:rFonts w:cs="Latha"/>
-                <w:sz w:val="28"/>
-                <w:szCs w:val="28"/>
-                <w:lang w:bidi="ta-IN"/>
-              </w:rPr>
-            </w:pPr>
-            <w:r>
-              <w:rPr>
-                <w:rFonts w:cs="Latha"/>
-                <w:sz w:val="28"/>
-                <w:szCs w:val="28"/>
-                <w:lang w:bidi="ta-IN"/>
-              </w:rPr>
-              <w:t>40</w:t>
-            </w:r>
-            <w:proofErr w:type="gramStart"/>
-            <w:r>
-              <w:rPr>
-                <w:rFonts w:cs="Latha"/>
-                <w:sz w:val="28"/>
-                <w:szCs w:val="28"/>
-                <w:lang w:bidi="ta-IN"/>
-              </w:rPr>
-              <w:t>th</w:t>
-            </w:r>
-            <w:r>
-              <w:rPr>
-                <w:rFonts w:cs="Latha"/>
-                <w:sz w:val="28"/>
-                <w:szCs w:val="28"/>
-                <w:lang w:bidi="ta-IN"/>
-              </w:rPr>
-              <w:t xml:space="preserve">  </w:t>
-            </w:r>
-            <w:proofErr w:type="spellStart"/>
-            <w:r>
-              <w:rPr>
-                <w:rFonts w:cs="Latha"/>
-                <w:sz w:val="28"/>
-                <w:szCs w:val="28"/>
-                <w:lang w:bidi="ta-IN"/>
-              </w:rPr>
-              <w:t>Panchaati</w:t>
-            </w:r>
-            <w:proofErr w:type="spellEnd"/>
-            <w:proofErr w:type="gramEnd"/>
+              <w:t xml:space="preserve"> – Vaakyam</w:t>
+            </w:r>
+          </w:p>
+          <w:p>
+            <w:pPr>
+              <w:spacing w:before="0" w:line="240" w:lineRule="auto"/>
+              <w:rPr>
+                <w:rFonts w:cs="Latha"/>
+                <w:sz w:val="28"/>
+                <w:szCs w:val="28"/>
+                <w:lang w:bidi="ta-IN"/>
+              </w:rPr>
+            </w:pPr>
+            <w:r>
+              <w:rPr>
+                <w:rFonts w:cs="Latha"/>
+                <w:sz w:val="28"/>
+                <w:szCs w:val="28"/>
+                <w:lang w:bidi="ta-IN"/>
+              </w:rPr>
+              <w:t>40th</w:t>
+            </w:r>
+            <w:r>
+              <w:rPr>
+                <w:rFonts w:cs="Latha"/>
+                <w:sz w:val="28"/>
+                <w:szCs w:val="28"/>
+                <w:lang w:bidi="ta-IN"/>
+              </w:rPr>
+              <w:t xml:space="preserve">  Panchaati</w:t>
+            </w:r>
           </w:p>
           <w:p>
             <w:pPr>
@@ -5634,7 +4189,6 @@
                 <w:szCs w:val="32"/>
               </w:rPr>
             </w:pPr>
-            <w:proofErr w:type="spellStart"/>
             <w:r>
               <w:rPr>
                 <w:rFonts w:ascii="BRH Devanagari Extra" w:hAnsi="BRH Devanagari Extra" w:cs="BRH Devanagari Extra"/>
@@ -5652,7 +4206,6 @@
               </w:rPr>
               <w:t>iÉå</w:t>
             </w:r>
-            <w:proofErr w:type="spellEnd"/>
             <w:r>
               <w:rPr>
                 <w:rFonts w:ascii="BRH Devanagari Extra" w:hAnsi="BRH Devanagari Extra" w:cs="BRH Devanagari Extra"/>
@@ -5669,34 +4222,14 @@
               </w:rPr>
               <w:t>–</w:t>
             </w:r>
-            <w:proofErr w:type="spellStart"/>
-            <w:r>
-              <w:rPr>
-                <w:rFonts w:ascii="BRH Devanagari Extra" w:hAnsi="BRH Devanagari Extra" w:cs="BRH Devanagari Extra"/>
-                <w:sz w:val="40"/>
-                <w:szCs w:val="40"/>
-              </w:rPr>
-              <w:t>rÉÇ</w:t>
-            </w:r>
-            <w:proofErr w:type="spellEnd"/>
-            <w:r>
-              <w:rPr>
-                <w:rFonts w:ascii="BRH Devanagari Extra" w:hAnsi="BRH Devanagari Extra" w:cs="BRH Devanagari Extra"/>
-                <w:sz w:val="40"/>
-                <w:szCs w:val="40"/>
-              </w:rPr>
-              <w:t xml:space="preserve"> </w:t>
-            </w:r>
-            <w:proofErr w:type="spellStart"/>
-            <w:r>
-              <w:rPr>
-                <w:rFonts w:ascii="BRH Devanagari Extra" w:hAnsi="BRH Devanagari Extra" w:cs="BRH Devanagari Extra"/>
-                <w:sz w:val="40"/>
-                <w:szCs w:val="40"/>
-              </w:rPr>
-              <w:t>ÆuÉÉuÉ</w:t>
-            </w:r>
-            <w:proofErr w:type="spellEnd"/>
+            <w:r>
+              <w:rPr>
+                <w:rFonts w:ascii="BRH Devanagari Extra" w:hAnsi="BRH Devanagari Extra" w:cs="BRH Devanagari Extra"/>
+                <w:sz w:val="40"/>
+                <w:szCs w:val="40"/>
+              </w:rPr>
+              <w:t>rÉÇ ÆuÉÉuÉ</w:t>
+            </w:r>
           </w:p>
         </w:tc>
         <w:tc>
@@ -5712,7 +4245,6 @@
                 <w:szCs w:val="32"/>
               </w:rPr>
             </w:pPr>
-            <w:proofErr w:type="spellStart"/>
             <w:r>
               <w:rPr>
                 <w:rFonts w:ascii="BRH Devanagari Extra" w:hAnsi="BRH Devanagari Extra" w:cs="BRH Devanagari Extra"/>
@@ -5730,7 +4262,6 @@
               </w:rPr>
               <w:t>þiÉ</w:t>
             </w:r>
-            <w:proofErr w:type="spellEnd"/>
             <w:r>
               <w:rPr>
                 <w:rFonts w:ascii="BRH Devanagari Extra" w:hAnsi="BRH Devanagari Extra" w:cs="BRH Devanagari Extra"/>
@@ -5747,34 +4278,14 @@
               </w:rPr>
               <w:t>–</w:t>
             </w:r>
-            <w:proofErr w:type="spellStart"/>
-            <w:r>
-              <w:rPr>
-                <w:rFonts w:ascii="BRH Devanagari Extra" w:hAnsi="BRH Devanagari Extra" w:cs="BRH Devanagari Extra"/>
-                <w:sz w:val="40"/>
-                <w:szCs w:val="40"/>
-              </w:rPr>
-              <w:t>rÉÇ</w:t>
-            </w:r>
-            <w:proofErr w:type="spellEnd"/>
-            <w:r>
-              <w:rPr>
-                <w:rFonts w:ascii="BRH Devanagari Extra" w:hAnsi="BRH Devanagari Extra" w:cs="BRH Devanagari Extra"/>
-                <w:sz w:val="40"/>
-                <w:szCs w:val="40"/>
-              </w:rPr>
-              <w:t xml:space="preserve"> </w:t>
-            </w:r>
-            <w:proofErr w:type="spellStart"/>
-            <w:r>
-              <w:rPr>
-                <w:rFonts w:ascii="BRH Devanagari Extra" w:hAnsi="BRH Devanagari Extra" w:cs="BRH Devanagari Extra"/>
-                <w:sz w:val="40"/>
-                <w:szCs w:val="40"/>
-              </w:rPr>
-              <w:t>ÆuÉÉuÉ</w:t>
-            </w:r>
-            <w:proofErr w:type="spellEnd"/>
+            <w:r>
+              <w:rPr>
+                <w:rFonts w:ascii="BRH Devanagari Extra" w:hAnsi="BRH Devanagari Extra" w:cs="BRH Devanagari Extra"/>
+                <w:sz w:val="40"/>
+                <w:szCs w:val="40"/>
+              </w:rPr>
+              <w:t>rÉÇ ÆuÉÉuÉ</w:t>
+            </w:r>
           </w:p>
         </w:tc>
       </w:tr>
@@ -5827,70 +4338,37 @@
                 <w:szCs w:val="28"/>
                 <w:lang w:bidi="ta-IN"/>
               </w:rPr>
-              <w:t xml:space="preserve"> – </w:t>
-            </w:r>
-            <w:proofErr w:type="spellStart"/>
-            <w:r>
-              <w:rPr>
-                <w:rFonts w:cs="Latha"/>
-                <w:sz w:val="28"/>
-                <w:szCs w:val="28"/>
-                <w:lang w:bidi="ta-IN"/>
-              </w:rPr>
-              <w:t>Vaakyam</w:t>
-            </w:r>
-            <w:proofErr w:type="spellEnd"/>
-          </w:p>
-          <w:p>
-            <w:pPr>
-              <w:spacing w:before="0" w:line="240" w:lineRule="auto"/>
-              <w:rPr>
-                <w:rFonts w:cs="Latha"/>
-                <w:sz w:val="28"/>
-                <w:szCs w:val="28"/>
-                <w:lang w:bidi="ta-IN"/>
-              </w:rPr>
-            </w:pPr>
-            <w:r>
-              <w:rPr>
-                <w:rFonts w:cs="Latha"/>
-                <w:sz w:val="28"/>
-                <w:szCs w:val="28"/>
-                <w:lang w:bidi="ta-IN"/>
-              </w:rPr>
-              <w:t>53</w:t>
-            </w:r>
-            <w:proofErr w:type="gramStart"/>
-            <w:r>
-              <w:rPr>
-                <w:rFonts w:cs="Latha"/>
-                <w:sz w:val="28"/>
-                <w:szCs w:val="28"/>
-                <w:lang w:bidi="ta-IN"/>
-              </w:rPr>
-              <w:t>rd</w:t>
-            </w:r>
-            <w:r>
-              <w:rPr>
-                <w:rFonts w:cs="Latha"/>
-                <w:sz w:val="28"/>
-                <w:szCs w:val="28"/>
-                <w:lang w:bidi="ta-IN"/>
-              </w:rPr>
-              <w:t xml:space="preserve">  </w:t>
-            </w:r>
-            <w:proofErr w:type="spellStart"/>
-            <w:r>
-              <w:rPr>
-                <w:rFonts w:cs="Latha"/>
-                <w:sz w:val="28"/>
-                <w:szCs w:val="28"/>
-                <w:lang w:bidi="ta-IN"/>
-              </w:rPr>
-              <w:t>Panchaati</w:t>
-            </w:r>
-            <w:proofErr w:type="spellEnd"/>
-            <w:proofErr w:type="gramEnd"/>
+              <w:t xml:space="preserve"> – Vaakyam</w:t>
+            </w:r>
+          </w:p>
+          <w:p>
+            <w:pPr>
+              <w:spacing w:before="0" w:line="240" w:lineRule="auto"/>
+              <w:rPr>
+                <w:rFonts w:cs="Latha"/>
+                <w:sz w:val="28"/>
+                <w:szCs w:val="28"/>
+                <w:lang w:bidi="ta-IN"/>
+              </w:rPr>
+            </w:pPr>
+            <w:r>
+              <w:rPr>
+                <w:rFonts w:cs="Latha"/>
+                <w:sz w:val="28"/>
+                <w:szCs w:val="28"/>
+                <w:lang w:bidi="ta-IN"/>
+              </w:rPr>
+              <w:t>53rd</w:t>
+            </w:r>
+            <w:r>
+              <w:rPr>
+                <w:rFonts w:cs="Latha"/>
+                <w:sz w:val="28"/>
+                <w:szCs w:val="28"/>
+                <w:lang w:bidi="ta-IN"/>
+              </w:rPr>
+              <w:t xml:space="preserve">  Panchaati</w:t>
+            </w:r>
           </w:p>
           <w:p>
             <w:pPr>
@@ -5933,7 +4411,6 @@
                 <w:szCs w:val="32"/>
               </w:rPr>
             </w:pPr>
-            <w:proofErr w:type="spellStart"/>
             <w:r>
               <w:rPr>
                 <w:rFonts w:ascii="BRH Devanagari Extra" w:hAnsi="BRH Devanagari Extra" w:cs="BRH Devanagari Extra"/>
@@ -5949,27 +4426,8 @@
                 <w:sz w:val="40"/>
                 <w:szCs w:val="40"/>
               </w:rPr>
-              <w:t>MüÉþSzÉ</w:t>
-            </w:r>
-            <w:proofErr w:type="spellEnd"/>
-            <w:r>
-              <w:rPr>
-                <w:rFonts w:ascii="BRH Devanagari Extra" w:hAnsi="BRH Devanagari Extra" w:cs="BRH Devanagari Extra"/>
-                <w:sz w:val="40"/>
-                <w:szCs w:val="40"/>
-              </w:rPr>
-              <w:t xml:space="preserve"> </w:t>
-            </w:r>
-            <w:proofErr w:type="spellStart"/>
-            <w:r>
-              <w:rPr>
-                <w:rFonts w:ascii="BRH Devanagari Extra" w:hAnsi="BRH Devanagari Extra" w:cs="BRH Devanagari Extra"/>
-                <w:sz w:val="40"/>
-                <w:szCs w:val="40"/>
-              </w:rPr>
-              <w:t>mÉëÉ</w:t>
-            </w:r>
-            <w:proofErr w:type="spellEnd"/>
+              <w:t>MüÉþSzÉ mÉëÉ</w:t>
+            </w:r>
             <w:r>
               <w:rPr>
                 <w:rFonts w:ascii="BRH Malayalam Extra" w:hAnsi="BRH Malayalam Extra" w:cs="BRH Devanagari Extra"/>
@@ -5978,7 +4436,6 @@
               </w:rPr>
               <w:t>–</w:t>
             </w:r>
-            <w:proofErr w:type="spellStart"/>
             <w:r>
               <w:rPr>
                 <w:rFonts w:ascii="BRH Devanagari Extra" w:hAnsi="BRH Devanagari Extra" w:cs="BRH Devanagari Extra"/>
@@ -5987,7 +4444,6 @@
               </w:rPr>
               <w:t>iÉaÉï</w:t>
             </w:r>
-            <w:proofErr w:type="spellEnd"/>
             <w:r>
               <w:rPr>
                 <w:rFonts w:ascii="BRH Malayalam Extra" w:hAnsi="BRH Malayalam Extra" w:cs="BRH Devanagari Extra"/>
@@ -5996,34 +4452,14 @@
               </w:rPr>
               <w:t>–</w:t>
             </w:r>
-            <w:proofErr w:type="spellStart"/>
-            <w:r>
-              <w:rPr>
-                <w:rFonts w:ascii="BRH Devanagari Extra" w:hAnsi="BRH Devanagari Extra" w:cs="BRH Devanagari Extra"/>
-                <w:sz w:val="40"/>
-                <w:szCs w:val="40"/>
-              </w:rPr>
-              <w:t>urÉÉÈ</w:t>
-            </w:r>
-            <w:proofErr w:type="spellEnd"/>
-            <w:r>
-              <w:rPr>
-                <w:rFonts w:ascii="BRH Devanagari Extra" w:hAnsi="BRH Devanagari Extra" w:cs="BRH Devanagari Extra"/>
-                <w:sz w:val="40"/>
-                <w:szCs w:val="40"/>
-              </w:rPr>
-              <w:t xml:space="preserve"> </w:t>
-            </w:r>
-            <w:proofErr w:type="spellStart"/>
-            <w:r>
-              <w:rPr>
-                <w:rFonts w:ascii="BRH Devanagari Extra" w:hAnsi="BRH Devanagari Extra" w:cs="BRH Devanagari Extra"/>
-                <w:sz w:val="40"/>
-                <w:szCs w:val="40"/>
-              </w:rPr>
-              <w:t>mÉ</w:t>
-            </w:r>
-            <w:proofErr w:type="spellEnd"/>
+            <w:r>
+              <w:rPr>
+                <w:rFonts w:ascii="BRH Devanagari Extra" w:hAnsi="BRH Devanagari Extra" w:cs="BRH Devanagari Extra"/>
+                <w:sz w:val="40"/>
+                <w:szCs w:val="40"/>
+              </w:rPr>
+              <w:t>urÉÉÈ mÉ</w:t>
+            </w:r>
             <w:r>
               <w:rPr>
                 <w:rFonts w:ascii="BRH Malayalam Extra" w:hAnsi="BRH Malayalam Extra" w:cs="BRH Devanagari Extra"/>
@@ -6032,7 +4468,6 @@
               </w:rPr>
               <w:t>–</w:t>
             </w:r>
-            <w:proofErr w:type="spellStart"/>
             <w:r>
               <w:rPr>
                 <w:rFonts w:ascii="BRH Devanagari Extra" w:hAnsi="BRH Devanagari Extra" w:cs="BRH Devanagari Extra"/>
@@ -6041,7 +4476,6 @@
               </w:rPr>
               <w:t>zÉuÉ</w:t>
             </w:r>
-            <w:proofErr w:type="spellEnd"/>
           </w:p>
         </w:tc>
         <w:tc>
@@ -6062,7 +4496,6 @@
                 <w:szCs w:val="32"/>
               </w:rPr>
             </w:pPr>
-            <w:proofErr w:type="spellStart"/>
             <w:r>
               <w:rPr>
                 <w:rFonts w:ascii="BRH Devanagari Extra" w:hAnsi="BRH Devanagari Extra" w:cs="BRH Devanagari Extra"/>
@@ -6078,27 +4511,8 @@
                 <w:sz w:val="40"/>
                 <w:szCs w:val="40"/>
               </w:rPr>
-              <w:t>MüÉþSzÉ</w:t>
-            </w:r>
-            <w:proofErr w:type="spellEnd"/>
-            <w:r>
-              <w:rPr>
-                <w:rFonts w:ascii="BRH Devanagari Extra" w:hAnsi="BRH Devanagari Extra" w:cs="BRH Devanagari Extra"/>
-                <w:sz w:val="40"/>
-                <w:szCs w:val="40"/>
-              </w:rPr>
-              <w:t xml:space="preserve"> </w:t>
-            </w:r>
-            <w:proofErr w:type="spellStart"/>
-            <w:r>
-              <w:rPr>
-                <w:rFonts w:ascii="BRH Devanagari Extra" w:hAnsi="BRH Devanagari Extra" w:cs="BRH Devanagari Extra"/>
-                <w:sz w:val="40"/>
-                <w:szCs w:val="40"/>
-              </w:rPr>
-              <w:t>mÉëÉ</w:t>
-            </w:r>
-            <w:proofErr w:type="spellEnd"/>
+              <w:t>MüÉþSzÉ mÉëÉ</w:t>
+            </w:r>
             <w:r>
               <w:rPr>
                 <w:rFonts w:ascii="BRH Malayalam Extra" w:hAnsi="BRH Malayalam Extra" w:cs="BRH Devanagari Extra"/>
@@ -6107,7 +4521,6 @@
               </w:rPr>
               <w:t>–</w:t>
             </w:r>
-            <w:proofErr w:type="spellStart"/>
             <w:r>
               <w:rPr>
                 <w:rFonts w:ascii="BRH Devanagari Extra" w:hAnsi="BRH Devanagari Extra" w:cs="BRH Devanagari Extra"/>
@@ -6116,7 +4529,6 @@
               </w:rPr>
               <w:t>iÉaÉï</w:t>
             </w:r>
-            <w:proofErr w:type="spellEnd"/>
             <w:r>
               <w:rPr>
                 <w:rFonts w:ascii="BRH Malayalam Extra" w:hAnsi="BRH Malayalam Extra" w:cs="BRH Devanagari Extra"/>
@@ -6125,34 +4537,14 @@
               </w:rPr>
               <w:t>–</w:t>
             </w:r>
-            <w:proofErr w:type="spellStart"/>
-            <w:r>
-              <w:rPr>
-                <w:rFonts w:ascii="BRH Devanagari Extra" w:hAnsi="BRH Devanagari Extra" w:cs="BRH Devanagari Extra"/>
-                <w:sz w:val="40"/>
-                <w:szCs w:val="40"/>
-              </w:rPr>
-              <w:t>urÉÉÈ</w:t>
-            </w:r>
-            <w:proofErr w:type="spellEnd"/>
-            <w:r>
-              <w:rPr>
-                <w:rFonts w:ascii="BRH Devanagari Extra" w:hAnsi="BRH Devanagari Extra" w:cs="BRH Devanagari Extra"/>
-                <w:sz w:val="40"/>
-                <w:szCs w:val="40"/>
-              </w:rPr>
-              <w:t xml:space="preserve"> </w:t>
-            </w:r>
-            <w:proofErr w:type="spellStart"/>
-            <w:r>
-              <w:rPr>
-                <w:rFonts w:ascii="BRH Devanagari Extra" w:hAnsi="BRH Devanagari Extra" w:cs="BRH Devanagari Extra"/>
-                <w:sz w:val="40"/>
-                <w:szCs w:val="40"/>
-              </w:rPr>
-              <w:t>mÉ</w:t>
-            </w:r>
-            <w:proofErr w:type="spellEnd"/>
+            <w:r>
+              <w:rPr>
+                <w:rFonts w:ascii="BRH Devanagari Extra" w:hAnsi="BRH Devanagari Extra" w:cs="BRH Devanagari Extra"/>
+                <w:sz w:val="40"/>
+                <w:szCs w:val="40"/>
+              </w:rPr>
+              <w:t>urÉÉÈ mÉ</w:t>
+            </w:r>
             <w:r>
               <w:rPr>
                 <w:rFonts w:ascii="BRH Malayalam Extra" w:hAnsi="BRH Malayalam Extra" w:cs="BRH Devanagari Extra"/>
@@ -6161,7 +4553,6 @@
               </w:rPr>
               <w:t>–</w:t>
             </w:r>
-            <w:proofErr w:type="spellStart"/>
             <w:r>
               <w:rPr>
                 <w:rFonts w:ascii="BRH Devanagari Extra" w:hAnsi="BRH Devanagari Extra" w:cs="BRH Devanagari Extra"/>
@@ -6170,7 +4561,6 @@
               </w:rPr>
               <w:t>zÉuÉ</w:t>
             </w:r>
-            <w:proofErr w:type="spellEnd"/>
           </w:p>
         </w:tc>
       </w:tr>
@@ -6218,51 +4608,7 @@
           <w:szCs w:val="32"/>
           <w:u w:val="single"/>
         </w:rPr>
-        <w:t xml:space="preserve">TS </w:t>
-      </w:r>
-      <w:proofErr w:type="spellStart"/>
-      <w:r>
-        <w:rPr>
-          <w:b/>
-          <w:bCs/>
-          <w:sz w:val="32"/>
-          <w:szCs w:val="32"/>
-          <w:u w:val="single"/>
-        </w:rPr>
-        <w:t>Pada</w:t>
-      </w:r>
-      <w:proofErr w:type="spellEnd"/>
-      <w:r>
-        <w:rPr>
-          <w:b/>
-          <w:bCs/>
-          <w:sz w:val="32"/>
-          <w:szCs w:val="32"/>
-          <w:u w:val="single"/>
-        </w:rPr>
-        <w:t xml:space="preserve"> </w:t>
-      </w:r>
-      <w:proofErr w:type="spellStart"/>
-      <w:r>
-        <w:rPr>
-          <w:b/>
-          <w:bCs/>
-          <w:sz w:val="32"/>
-          <w:szCs w:val="32"/>
-          <w:u w:val="single"/>
-        </w:rPr>
-        <w:t>Paatam</w:t>
-      </w:r>
-      <w:proofErr w:type="spellEnd"/>
-      <w:r>
-        <w:rPr>
-          <w:b/>
-          <w:bCs/>
-          <w:sz w:val="32"/>
-          <w:szCs w:val="32"/>
-          <w:u w:val="single"/>
-        </w:rPr>
-        <w:t xml:space="preserve"> – TS 5.6 Sanskrit co</w:t>
+        <w:t>TS Pada Paatam – TS 5.6 Sanskrit co</w:t>
       </w:r>
       <w:r>
         <w:rPr>
@@ -6590,7 +4936,7 @@
 </file>
 
 <file path=word/endnotes.xml><?xml version="1.0" encoding="utf-8"?>
-<w:endnotes xmlns:wpc="http://schemas.microsoft.com/office/word/2010/wordprocessingCanvas" xmlns:cx="http://schemas.microsoft.com/office/drawing/2014/chartex" xmlns:cx1="http://schemas.microsoft.com/office/drawing/2015/9/8/chartex" xmlns:mc="http://schemas.openxmlformats.org/markup-compatibility/2006" xmlns:o="urn:schemas-microsoft-com:office:office" xmlns:r="http://schemas.openxmlformats.org/officeDocument/2006/relationships" xmlns:m="http://schemas.openxmlformats.org/officeDocument/2006/math" xmlns:v="urn:schemas-microsoft-com:vml" xmlns:wp14="http://schemas.microsoft.com/office/word/2010/wordprocessingDrawing" xmlns:wp="http://schemas.openxmlformats.org/drawingml/2006/wordprocessingDrawing" xmlns:w10="urn:schemas-microsoft-com:office:word" xmlns:w="http://schemas.openxmlformats.org/wordprocessingml/2006/main" xmlns:w14="http://schemas.microsoft.com/office/word/2010/wordml" xmlns:w15="http://schemas.microsoft.com/office/word/2012/wordml" xmlns:w16se="http://schemas.microsoft.com/office/word/2015/wordml/symex" xmlns:wpg="http://schemas.microsoft.com/office/word/2010/wordprocessingGroup" xmlns:wpi="http://schemas.microsoft.com/office/word/2010/wordprocessingInk" xmlns:wne="http://schemas.microsoft.com/office/word/2006/wordml" xmlns:wps="http://schemas.microsoft.com/office/word/2010/wordprocessingShape" mc:Ignorable="w14 w15 w16se wp14">
+<w:endnotes xmlns:wpc="http://schemas.microsoft.com/office/word/2010/wordprocessingCanvas" xmlns:cx="http://schemas.microsoft.com/office/drawing/2014/chartex" xmlns:cx1="http://schemas.microsoft.com/office/drawing/2015/9/8/chartex" xmlns:cx2="http://schemas.microsoft.com/office/drawing/2015/10/21/chartex" xmlns:cx3="http://schemas.microsoft.com/office/drawing/2016/5/9/chartex" xmlns:cx4="http://schemas.microsoft.com/office/drawing/2016/5/10/chartex" xmlns:cx5="http://schemas.microsoft.com/office/drawing/2016/5/11/chartex" xmlns:cx6="http://schemas.microsoft.com/office/drawing/2016/5/12/chartex" xmlns:cx7="http://schemas.microsoft.com/office/drawing/2016/5/13/chartex" xmlns:cx8="http://schemas.microsoft.com/office/drawing/2016/5/14/chartex" xmlns:mc="http://schemas.openxmlformats.org/markup-compatibility/2006" xmlns:aink="http://schemas.microsoft.com/office/drawing/2016/ink" xmlns:am3d="http://schemas.microsoft.com/office/drawing/2017/model3d" xmlns:o="urn:schemas-microsoft-com:office:office" xmlns:r="http://schemas.openxmlformats.org/officeDocument/2006/relationships" xmlns:m="http://schemas.openxmlformats.org/officeDocument/2006/math" xmlns:v="urn:schemas-microsoft-com:vml" xmlns:wp14="http://schemas.microsoft.com/office/word/2010/wordprocessingDrawing" xmlns:wp="http://schemas.openxmlformats.org/drawingml/2006/wordprocessingDrawing" xmlns:w10="urn:schemas-microsoft-com:office:word" xmlns:w="http://schemas.openxmlformats.org/wordprocessingml/2006/main" xmlns:w14="http://schemas.microsoft.com/office/word/2010/wordml" xmlns:w15="http://schemas.microsoft.com/office/word/2012/wordml" xmlns:w16cex="http://schemas.microsoft.com/office/word/2018/wordml/cex" xmlns:w16cid="http://schemas.microsoft.com/office/word/2016/wordml/cid" xmlns:w16="http://schemas.microsoft.com/office/word/2018/wordml" xmlns:w16sdtdh="http://schemas.microsoft.com/office/word/2020/wordml/sdtdatahash" xmlns:w16se="http://schemas.microsoft.com/office/word/2015/wordml/symex" xmlns:wpg="http://schemas.microsoft.com/office/word/2010/wordprocessingGroup" xmlns:wpi="http://schemas.microsoft.com/office/word/2010/wordprocessingInk" xmlns:wne="http://schemas.microsoft.com/office/word/2006/wordml" xmlns:wps="http://schemas.microsoft.com/office/word/2010/wordprocessingShape" mc:Ignorable="w14 w15 w16se w16cid w16 w16cex w16sdtdh wp14">
   <w:endnote w:type="separator" w:id="-1">
     <w:p>
       <w:pPr>
@@ -6615,7 +4961,7 @@
 </file>
 
 <file path=word/footer1.xml><?xml version="1.0" encoding="utf-8"?>
-<w:ftr xmlns:wpc="http://schemas.microsoft.com/office/word/2010/wordprocessingCanvas" xmlns:cx="http://schemas.microsoft.com/office/drawing/2014/chartex" xmlns:cx1="http://schemas.microsoft.com/office/drawing/2015/9/8/chartex" xmlns:mc="http://schemas.openxmlformats.org/markup-compatibility/2006" xmlns:o="urn:schemas-microsoft-com:office:office" xmlns:r="http://schemas.openxmlformats.org/officeDocument/2006/relationships" xmlns:m="http://schemas.openxmlformats.org/officeDocument/2006/math" xmlns:v="urn:schemas-microsoft-com:vml" xmlns:wp14="http://schemas.microsoft.com/office/word/2010/wordprocessingDrawing" xmlns:wp="http://schemas.openxmlformats.org/drawingml/2006/wordprocessingDrawing" xmlns:w10="urn:schemas-microsoft-com:office:word" xmlns:w="http://schemas.openxmlformats.org/wordprocessingml/2006/main" xmlns:w14="http://schemas.microsoft.com/office/word/2010/wordml" xmlns:w15="http://schemas.microsoft.com/office/word/2012/wordml" xmlns:w16se="http://schemas.microsoft.com/office/word/2015/wordml/symex" xmlns:wpg="http://schemas.microsoft.com/office/word/2010/wordprocessingGroup" xmlns:wpi="http://schemas.microsoft.com/office/word/2010/wordprocessingInk" xmlns:wne="http://schemas.microsoft.com/office/word/2006/wordml" xmlns:wps="http://schemas.microsoft.com/office/word/2010/wordprocessingShape" mc:Ignorable="w14 w15 w16se wp14">
+<w:ftr xmlns:wpc="http://schemas.microsoft.com/office/word/2010/wordprocessingCanvas" xmlns:cx="http://schemas.microsoft.com/office/drawing/2014/chartex" xmlns:cx1="http://schemas.microsoft.com/office/drawing/2015/9/8/chartex" xmlns:cx2="http://schemas.microsoft.com/office/drawing/2015/10/21/chartex" xmlns:cx3="http://schemas.microsoft.com/office/drawing/2016/5/9/chartex" xmlns:cx4="http://schemas.microsoft.com/office/drawing/2016/5/10/chartex" xmlns:cx5="http://schemas.microsoft.com/office/drawing/2016/5/11/chartex" xmlns:cx6="http://schemas.microsoft.com/office/drawing/2016/5/12/chartex" xmlns:cx7="http://schemas.microsoft.com/office/drawing/2016/5/13/chartex" xmlns:cx8="http://schemas.microsoft.com/office/drawing/2016/5/14/chartex" xmlns:mc="http://schemas.openxmlformats.org/markup-compatibility/2006" xmlns:aink="http://schemas.microsoft.com/office/drawing/2016/ink" xmlns:am3d="http://schemas.microsoft.com/office/drawing/2017/model3d" xmlns:o="urn:schemas-microsoft-com:office:office" xmlns:r="http://schemas.openxmlformats.org/officeDocument/2006/relationships" xmlns:m="http://schemas.openxmlformats.org/officeDocument/2006/math" xmlns:v="urn:schemas-microsoft-com:vml" xmlns:wp14="http://schemas.microsoft.com/office/word/2010/wordprocessingDrawing" xmlns:wp="http://schemas.openxmlformats.org/drawingml/2006/wordprocessingDrawing" xmlns:w10="urn:schemas-microsoft-com:office:word" xmlns:w="http://schemas.openxmlformats.org/wordprocessingml/2006/main" xmlns:w14="http://schemas.microsoft.com/office/word/2010/wordml" xmlns:w15="http://schemas.microsoft.com/office/word/2012/wordml" xmlns:w16cex="http://schemas.microsoft.com/office/word/2018/wordml/cex" xmlns:w16cid="http://schemas.microsoft.com/office/word/2016/wordml/cid" xmlns:w16="http://schemas.microsoft.com/office/word/2018/wordml" xmlns:w16sdtdh="http://schemas.microsoft.com/office/word/2020/wordml/sdtdatahash" xmlns:w16se="http://schemas.microsoft.com/office/word/2015/wordml/symex" xmlns:wpg="http://schemas.microsoft.com/office/word/2010/wordprocessingGroup" xmlns:wpi="http://schemas.microsoft.com/office/word/2010/wordprocessingInk" xmlns:wne="http://schemas.microsoft.com/office/word/2006/wordml" xmlns:wps="http://schemas.microsoft.com/office/word/2010/wordprocessingShape" mc:Ignorable="w14 w15 w16se w16cid w16 w16cex w16sdtdh wp14">
   <w:p>
     <w:pPr>
       <w:pBdr>
@@ -6796,7 +5142,7 @@
 </file>
 
 <file path=word/footer2.xml><?xml version="1.0" encoding="utf-8"?>
-<w:ftr xmlns:wpc="http://schemas.microsoft.com/office/word/2010/wordprocessingCanvas" xmlns:cx="http://schemas.microsoft.com/office/drawing/2014/chartex" xmlns:cx1="http://schemas.microsoft.com/office/drawing/2015/9/8/chartex" xmlns:mc="http://schemas.openxmlformats.org/markup-compatibility/2006" xmlns:o="urn:schemas-microsoft-com:office:office" xmlns:r="http://schemas.openxmlformats.org/officeDocument/2006/relationships" xmlns:m="http://schemas.openxmlformats.org/officeDocument/2006/math" xmlns:v="urn:schemas-microsoft-com:vml" xmlns:wp14="http://schemas.microsoft.com/office/word/2010/wordprocessingDrawing" xmlns:wp="http://schemas.openxmlformats.org/drawingml/2006/wordprocessingDrawing" xmlns:w10="urn:schemas-microsoft-com:office:word" xmlns:w="http://schemas.openxmlformats.org/wordprocessingml/2006/main" xmlns:w14="http://schemas.microsoft.com/office/word/2010/wordml" xmlns:w15="http://schemas.microsoft.com/office/word/2012/wordml" xmlns:w16se="http://schemas.microsoft.com/office/word/2015/wordml/symex" xmlns:wpg="http://schemas.microsoft.com/office/word/2010/wordprocessingGroup" xmlns:wpi="http://schemas.microsoft.com/office/word/2010/wordprocessingInk" xmlns:wne="http://schemas.microsoft.com/office/word/2006/wordml" xmlns:wps="http://schemas.microsoft.com/office/word/2010/wordprocessingShape" mc:Ignorable="w14 w15 w16se wp14">
+<w:ftr xmlns:wpc="http://schemas.microsoft.com/office/word/2010/wordprocessingCanvas" xmlns:cx="http://schemas.microsoft.com/office/drawing/2014/chartex" xmlns:cx1="http://schemas.microsoft.com/office/drawing/2015/9/8/chartex" xmlns:cx2="http://schemas.microsoft.com/office/drawing/2015/10/21/chartex" xmlns:cx3="http://schemas.microsoft.com/office/drawing/2016/5/9/chartex" xmlns:cx4="http://schemas.microsoft.com/office/drawing/2016/5/10/chartex" xmlns:cx5="http://schemas.microsoft.com/office/drawing/2016/5/11/chartex" xmlns:cx6="http://schemas.microsoft.com/office/drawing/2016/5/12/chartex" xmlns:cx7="http://schemas.microsoft.com/office/drawing/2016/5/13/chartex" xmlns:cx8="http://schemas.microsoft.com/office/drawing/2016/5/14/chartex" xmlns:mc="http://schemas.openxmlformats.org/markup-compatibility/2006" xmlns:aink="http://schemas.microsoft.com/office/drawing/2016/ink" xmlns:am3d="http://schemas.microsoft.com/office/drawing/2017/model3d" xmlns:o="urn:schemas-microsoft-com:office:office" xmlns:r="http://schemas.openxmlformats.org/officeDocument/2006/relationships" xmlns:m="http://schemas.openxmlformats.org/officeDocument/2006/math" xmlns:v="urn:schemas-microsoft-com:vml" xmlns:wp14="http://schemas.microsoft.com/office/word/2010/wordprocessingDrawing" xmlns:wp="http://schemas.openxmlformats.org/drawingml/2006/wordprocessingDrawing" xmlns:w10="urn:schemas-microsoft-com:office:word" xmlns:w="http://schemas.openxmlformats.org/wordprocessingml/2006/main" xmlns:w14="http://schemas.microsoft.com/office/word/2010/wordml" xmlns:w15="http://schemas.microsoft.com/office/word/2012/wordml" xmlns:w16cex="http://schemas.microsoft.com/office/word/2018/wordml/cex" xmlns:w16cid="http://schemas.microsoft.com/office/word/2016/wordml/cid" xmlns:w16="http://schemas.microsoft.com/office/word/2018/wordml" xmlns:w16sdtdh="http://schemas.microsoft.com/office/word/2020/wordml/sdtdatahash" xmlns:w16se="http://schemas.microsoft.com/office/word/2015/wordml/symex" xmlns:wpg="http://schemas.microsoft.com/office/word/2010/wordprocessingGroup" xmlns:wpi="http://schemas.microsoft.com/office/word/2010/wordprocessingInk" xmlns:wne="http://schemas.microsoft.com/office/word/2006/wordml" xmlns:wps="http://schemas.microsoft.com/office/word/2010/wordprocessingShape" mc:Ignorable="w14 w15 w16se w16cid w16 w16cex w16sdtdh wp14">
   <w:p>
     <w:pPr>
       <w:pBdr>
@@ -6991,7 +5337,7 @@
 </file>
 
 <file path=word/footnotes.xml><?xml version="1.0" encoding="utf-8"?>
-<w:footnotes xmlns:wpc="http://schemas.microsoft.com/office/word/2010/wordprocessingCanvas" xmlns:cx="http://schemas.microsoft.com/office/drawing/2014/chartex" xmlns:cx1="http://schemas.microsoft.com/office/drawing/2015/9/8/chartex" xmlns:mc="http://schemas.openxmlformats.org/markup-compatibility/2006" xmlns:o="urn:schemas-microsoft-com:office:office" xmlns:r="http://schemas.openxmlformats.org/officeDocument/2006/relationships" xmlns:m="http://schemas.openxmlformats.org/officeDocument/2006/math" xmlns:v="urn:schemas-microsoft-com:vml" xmlns:wp14="http://schemas.microsoft.com/office/word/2010/wordprocessingDrawing" xmlns:wp="http://schemas.openxmlformats.org/drawingml/2006/wordprocessingDrawing" xmlns:w10="urn:schemas-microsoft-com:office:word" xmlns:w="http://schemas.openxmlformats.org/wordprocessingml/2006/main" xmlns:w14="http://schemas.microsoft.com/office/word/2010/wordml" xmlns:w15="http://schemas.microsoft.com/office/word/2012/wordml" xmlns:w16se="http://schemas.microsoft.com/office/word/2015/wordml/symex" xmlns:wpg="http://schemas.microsoft.com/office/word/2010/wordprocessingGroup" xmlns:wpi="http://schemas.microsoft.com/office/word/2010/wordprocessingInk" xmlns:wne="http://schemas.microsoft.com/office/word/2006/wordml" xmlns:wps="http://schemas.microsoft.com/office/word/2010/wordprocessingShape" mc:Ignorable="w14 w15 w16se wp14">
+<w:footnotes xmlns:wpc="http://schemas.microsoft.com/office/word/2010/wordprocessingCanvas" xmlns:cx="http://schemas.microsoft.com/office/drawing/2014/chartex" xmlns:cx1="http://schemas.microsoft.com/office/drawing/2015/9/8/chartex" xmlns:cx2="http://schemas.microsoft.com/office/drawing/2015/10/21/chartex" xmlns:cx3="http://schemas.microsoft.com/office/drawing/2016/5/9/chartex" xmlns:cx4="http://schemas.microsoft.com/office/drawing/2016/5/10/chartex" xmlns:cx5="http://schemas.microsoft.com/office/drawing/2016/5/11/chartex" xmlns:cx6="http://schemas.microsoft.com/office/drawing/2016/5/12/chartex" xmlns:cx7="http://schemas.microsoft.com/office/drawing/2016/5/13/chartex" xmlns:cx8="http://schemas.microsoft.com/office/drawing/2016/5/14/chartex" xmlns:mc="http://schemas.openxmlformats.org/markup-compatibility/2006" xmlns:aink="http://schemas.microsoft.com/office/drawing/2016/ink" xmlns:am3d="http://schemas.microsoft.com/office/drawing/2017/model3d" xmlns:o="urn:schemas-microsoft-com:office:office" xmlns:r="http://schemas.openxmlformats.org/officeDocument/2006/relationships" xmlns:m="http://schemas.openxmlformats.org/officeDocument/2006/math" xmlns:v="urn:schemas-microsoft-com:vml" xmlns:wp14="http://schemas.microsoft.com/office/word/2010/wordprocessingDrawing" xmlns:wp="http://schemas.openxmlformats.org/drawingml/2006/wordprocessingDrawing" xmlns:w10="urn:schemas-microsoft-com:office:word" xmlns:w="http://schemas.openxmlformats.org/wordprocessingml/2006/main" xmlns:w14="http://schemas.microsoft.com/office/word/2010/wordml" xmlns:w15="http://schemas.microsoft.com/office/word/2012/wordml" xmlns:w16cex="http://schemas.microsoft.com/office/word/2018/wordml/cex" xmlns:w16cid="http://schemas.microsoft.com/office/word/2016/wordml/cid" xmlns:w16="http://schemas.microsoft.com/office/word/2018/wordml" xmlns:w16sdtdh="http://schemas.microsoft.com/office/word/2020/wordml/sdtdatahash" xmlns:w16se="http://schemas.microsoft.com/office/word/2015/wordml/symex" xmlns:wpg="http://schemas.microsoft.com/office/word/2010/wordprocessingGroup" xmlns:wpi="http://schemas.microsoft.com/office/word/2010/wordprocessingInk" xmlns:wne="http://schemas.microsoft.com/office/word/2006/wordml" xmlns:wps="http://schemas.microsoft.com/office/word/2010/wordprocessingShape" mc:Ignorable="w14 w15 w16se w16cid w16 w16cex w16sdtdh wp14">
   <w:footnote w:type="separator" w:id="-1">
     <w:p>
       <w:pPr>
@@ -7016,7 +5362,7 @@
 </file>
 
 <file path=word/header1.xml><?xml version="1.0" encoding="utf-8"?>
-<w:hdr xmlns:wpc="http://schemas.microsoft.com/office/word/2010/wordprocessingCanvas" xmlns:cx="http://schemas.microsoft.com/office/drawing/2014/chartex" xmlns:cx1="http://schemas.microsoft.com/office/drawing/2015/9/8/chartex" xmlns:mc="http://schemas.openxmlformats.org/markup-compatibility/2006" xmlns:o="urn:schemas-microsoft-com:office:office" xmlns:r="http://schemas.openxmlformats.org/officeDocument/2006/relationships" xmlns:m="http://schemas.openxmlformats.org/officeDocument/2006/math" xmlns:v="urn:schemas-microsoft-com:vml" xmlns:wp14="http://schemas.microsoft.com/office/word/2010/wordprocessingDrawing" xmlns:wp="http://schemas.openxmlformats.org/drawingml/2006/wordprocessingDrawing" xmlns:w10="urn:schemas-microsoft-com:office:word" xmlns:w="http://schemas.openxmlformats.org/wordprocessingml/2006/main" xmlns:w14="http://schemas.microsoft.com/office/word/2010/wordml" xmlns:w15="http://schemas.microsoft.com/office/word/2012/wordml" xmlns:w16se="http://schemas.microsoft.com/office/word/2015/wordml/symex" xmlns:wpg="http://schemas.microsoft.com/office/word/2010/wordprocessingGroup" xmlns:wpi="http://schemas.microsoft.com/office/word/2010/wordprocessingInk" xmlns:wne="http://schemas.microsoft.com/office/word/2006/wordml" xmlns:wps="http://schemas.microsoft.com/office/word/2010/wordprocessingShape" mc:Ignorable="w14 w15 w16se wp14">
+<w:hdr xmlns:wpc="http://schemas.microsoft.com/office/word/2010/wordprocessingCanvas" xmlns:cx="http://schemas.microsoft.com/office/drawing/2014/chartex" xmlns:cx1="http://schemas.microsoft.com/office/drawing/2015/9/8/chartex" xmlns:cx2="http://schemas.microsoft.com/office/drawing/2015/10/21/chartex" xmlns:cx3="http://schemas.microsoft.com/office/drawing/2016/5/9/chartex" xmlns:cx4="http://schemas.microsoft.com/office/drawing/2016/5/10/chartex" xmlns:cx5="http://schemas.microsoft.com/office/drawing/2016/5/11/chartex" xmlns:cx6="http://schemas.microsoft.com/office/drawing/2016/5/12/chartex" xmlns:cx7="http://schemas.microsoft.com/office/drawing/2016/5/13/chartex" xmlns:cx8="http://schemas.microsoft.com/office/drawing/2016/5/14/chartex" xmlns:mc="http://schemas.openxmlformats.org/markup-compatibility/2006" xmlns:aink="http://schemas.microsoft.com/office/drawing/2016/ink" xmlns:am3d="http://schemas.microsoft.com/office/drawing/2017/model3d" xmlns:o="urn:schemas-microsoft-com:office:office" xmlns:r="http://schemas.openxmlformats.org/officeDocument/2006/relationships" xmlns:m="http://schemas.openxmlformats.org/officeDocument/2006/math" xmlns:v="urn:schemas-microsoft-com:vml" xmlns:wp14="http://schemas.microsoft.com/office/word/2010/wordprocessingDrawing" xmlns:wp="http://schemas.openxmlformats.org/drawingml/2006/wordprocessingDrawing" xmlns:w10="urn:schemas-microsoft-com:office:word" xmlns:w="http://schemas.openxmlformats.org/wordprocessingml/2006/main" xmlns:w14="http://schemas.microsoft.com/office/word/2010/wordml" xmlns:w15="http://schemas.microsoft.com/office/word/2012/wordml" xmlns:w16cex="http://schemas.microsoft.com/office/word/2018/wordml/cex" xmlns:w16cid="http://schemas.microsoft.com/office/word/2016/wordml/cid" xmlns:w16="http://schemas.microsoft.com/office/word/2018/wordml" xmlns:w16sdtdh="http://schemas.microsoft.com/office/word/2020/wordml/sdtdatahash" xmlns:w16se="http://schemas.microsoft.com/office/word/2015/wordml/symex" xmlns:wpg="http://schemas.microsoft.com/office/word/2010/wordprocessingGroup" xmlns:wpi="http://schemas.microsoft.com/office/word/2010/wordprocessingInk" xmlns:wne="http://schemas.microsoft.com/office/word/2006/wordml" xmlns:wps="http://schemas.microsoft.com/office/word/2010/wordprocessingShape" mc:Ignorable="w14 w15 w16se w16cid w16 w16cex w16sdtdh wp14">
   <w:p>
     <w:pPr>
       <w:pStyle w:val="Header"/>
@@ -7029,7 +5375,7 @@
 </file>
 
 <file path=word/header2.xml><?xml version="1.0" encoding="utf-8"?>
-<w:hdr xmlns:wpc="http://schemas.microsoft.com/office/word/2010/wordprocessingCanvas" xmlns:cx="http://schemas.microsoft.com/office/drawing/2014/chartex" xmlns:cx1="http://schemas.microsoft.com/office/drawing/2015/9/8/chartex" xmlns:mc="http://schemas.openxmlformats.org/markup-compatibility/2006" xmlns:o="urn:schemas-microsoft-com:office:office" xmlns:r="http://schemas.openxmlformats.org/officeDocument/2006/relationships" xmlns:m="http://schemas.openxmlformats.org/officeDocument/2006/math" xmlns:v="urn:schemas-microsoft-com:vml" xmlns:wp14="http://schemas.microsoft.com/office/word/2010/wordprocessingDrawing" xmlns:wp="http://schemas.openxmlformats.org/drawingml/2006/wordprocessingDrawing" xmlns:w10="urn:schemas-microsoft-com:office:word" xmlns:w="http://schemas.openxmlformats.org/wordprocessingml/2006/main" xmlns:w14="http://schemas.microsoft.com/office/word/2010/wordml" xmlns:w15="http://schemas.microsoft.com/office/word/2012/wordml" xmlns:w16se="http://schemas.microsoft.com/office/word/2015/wordml/symex" xmlns:wpg="http://schemas.microsoft.com/office/word/2010/wordprocessingGroup" xmlns:wpi="http://schemas.microsoft.com/office/word/2010/wordprocessingInk" xmlns:wne="http://schemas.microsoft.com/office/word/2006/wordml" xmlns:wps="http://schemas.microsoft.com/office/word/2010/wordprocessingShape" mc:Ignorable="w14 w15 w16se wp14">
+<w:hdr xmlns:wpc="http://schemas.microsoft.com/office/word/2010/wordprocessingCanvas" xmlns:cx="http://schemas.microsoft.com/office/drawing/2014/chartex" xmlns:cx1="http://schemas.microsoft.com/office/drawing/2015/9/8/chartex" xmlns:cx2="http://schemas.microsoft.com/office/drawing/2015/10/21/chartex" xmlns:cx3="http://schemas.microsoft.com/office/drawing/2016/5/9/chartex" xmlns:cx4="http://schemas.microsoft.com/office/drawing/2016/5/10/chartex" xmlns:cx5="http://schemas.microsoft.com/office/drawing/2016/5/11/chartex" xmlns:cx6="http://schemas.microsoft.com/office/drawing/2016/5/12/chartex" xmlns:cx7="http://schemas.microsoft.com/office/drawing/2016/5/13/chartex" xmlns:cx8="http://schemas.microsoft.com/office/drawing/2016/5/14/chartex" xmlns:mc="http://schemas.openxmlformats.org/markup-compatibility/2006" xmlns:aink="http://schemas.microsoft.com/office/drawing/2016/ink" xmlns:am3d="http://schemas.microsoft.com/office/drawing/2017/model3d" xmlns:o="urn:schemas-microsoft-com:office:office" xmlns:r="http://schemas.openxmlformats.org/officeDocument/2006/relationships" xmlns:m="http://schemas.openxmlformats.org/officeDocument/2006/math" xmlns:v="urn:schemas-microsoft-com:vml" xmlns:wp14="http://schemas.microsoft.com/office/word/2010/wordprocessingDrawing" xmlns:wp="http://schemas.openxmlformats.org/drawingml/2006/wordprocessingDrawing" xmlns:w10="urn:schemas-microsoft-com:office:word" xmlns:w="http://schemas.openxmlformats.org/wordprocessingml/2006/main" xmlns:w14="http://schemas.microsoft.com/office/word/2010/wordml" xmlns:w15="http://schemas.microsoft.com/office/word/2012/wordml" xmlns:w16cex="http://schemas.microsoft.com/office/word/2018/wordml/cex" xmlns:w16cid="http://schemas.microsoft.com/office/word/2016/wordml/cid" xmlns:w16="http://schemas.microsoft.com/office/word/2018/wordml" xmlns:w16sdtdh="http://schemas.microsoft.com/office/word/2020/wordml/sdtdatahash" xmlns:w16se="http://schemas.microsoft.com/office/word/2015/wordml/symex" xmlns:wpg="http://schemas.microsoft.com/office/word/2010/wordprocessingGroup" xmlns:wpi="http://schemas.microsoft.com/office/word/2010/wordprocessingInk" xmlns:wne="http://schemas.microsoft.com/office/word/2006/wordml" xmlns:wps="http://schemas.microsoft.com/office/word/2010/wordprocessingShape" mc:Ignorable="w14 w15 w16se w16cid w16 w16cex w16sdtdh wp14">
   <w:p>
     <w:pPr>
       <w:pStyle w:val="Header"/>
@@ -7042,7 +5388,7 @@
 </file>
 
 <file path=word/styles.xml><?xml version="1.0" encoding="utf-8"?>
-<w:styles xmlns:mc="http://schemas.openxmlformats.org/markup-compatibility/2006" xmlns:r="http://schemas.openxmlformats.org/officeDocument/2006/relationships" xmlns:w="http://schemas.openxmlformats.org/wordprocessingml/2006/main" xmlns:w14="http://schemas.microsoft.com/office/word/2010/wordml" xmlns:w15="http://schemas.microsoft.com/office/word/2012/wordml" xmlns:w16se="http://schemas.microsoft.com/office/word/2015/wordml/symex" mc:Ignorable="w14 w15 w16se">
+<w:styles xmlns:mc="http://schemas.openxmlformats.org/markup-compatibility/2006" xmlns:r="http://schemas.openxmlformats.org/officeDocument/2006/relationships" xmlns:w="http://schemas.openxmlformats.org/wordprocessingml/2006/main" xmlns:w14="http://schemas.microsoft.com/office/word/2010/wordml" xmlns:w15="http://schemas.microsoft.com/office/word/2012/wordml" xmlns:w16cex="http://schemas.microsoft.com/office/word/2018/wordml/cex" xmlns:w16cid="http://schemas.microsoft.com/office/word/2016/wordml/cid" xmlns:w16="http://schemas.microsoft.com/office/word/2018/wordml" xmlns:w16sdtdh="http://schemas.microsoft.com/office/word/2020/wordml/sdtdatahash" xmlns:w16se="http://schemas.microsoft.com/office/word/2015/wordml/symex" mc:Ignorable="w14 w15 w16se w16cid w16 w16cex w16sdtdh">
   <w:docDefaults>
     <w:rPrDefault>
       <w:rPr>
@@ -7052,7 +5398,7 @@
     </w:rPrDefault>
     <w:pPrDefault/>
   </w:docDefaults>
-  <w:latentStyles w:defLockedState="0" w:defUIPriority="99" w:defSemiHidden="0" w:defUnhideWhenUsed="0" w:defQFormat="0" w:count="371">
+  <w:latentStyles w:defLockedState="0" w:defUIPriority="99" w:defSemiHidden="0" w:defUnhideWhenUsed="0" w:defQFormat="0" w:count="376">
     <w:lsdException w:name="Normal" w:uiPriority="0" w:qFormat="1"/>
     <w:lsdException w:name="heading 1" w:uiPriority="9" w:qFormat="1"/>
     <w:lsdException w:name="heading 2" w:semiHidden="1" w:uiPriority="9" w:unhideWhenUsed="1" w:qFormat="1"/>
@@ -7158,7 +5504,6 @@
     <w:lsdException w:name="HTML Sample" w:semiHidden="1" w:unhideWhenUsed="1"/>
     <w:lsdException w:name="HTML Typewriter" w:semiHidden="1" w:unhideWhenUsed="1"/>
     <w:lsdException w:name="HTML Variable" w:semiHidden="1" w:unhideWhenUsed="1"/>
-    <w:lsdException w:name="Normal Table" w:semiHidden="1" w:unhideWhenUsed="1"/>
     <w:lsdException w:name="annotation subject" w:semiHidden="1" w:unhideWhenUsed="1"/>
     <w:lsdException w:name="No List" w:semiHidden="1" w:unhideWhenUsed="1"/>
     <w:lsdException w:name="Outline List 1" w:semiHidden="1" w:unhideWhenUsed="1"/>
@@ -7201,11 +5546,8 @@
     <w:lsdException w:name="Table Contemporary" w:semiHidden="1" w:unhideWhenUsed="1"/>
     <w:lsdException w:name="Table Elegant" w:semiHidden="1" w:unhideWhenUsed="1"/>
     <w:lsdException w:name="Table Professional" w:semiHidden="1" w:unhideWhenUsed="1"/>
-    <w:lsdException w:name="Table Subtle 1" w:semiHidden="1" w:unhideWhenUsed="1"/>
     <w:lsdException w:name="Table Subtle 2" w:semiHidden="1" w:unhideWhenUsed="1"/>
     <w:lsdException w:name="Table Web 1" w:semiHidden="1" w:unhideWhenUsed="1"/>
-    <w:lsdException w:name="Table Web 2" w:semiHidden="1" w:unhideWhenUsed="1"/>
-    <w:lsdException w:name="Table Web 3" w:semiHidden="1" w:unhideWhenUsed="1"/>
     <w:lsdException w:name="Balloon Text" w:semiHidden="1" w:unhideWhenUsed="1"/>
     <w:lsdException w:name="Table Grid" w:uiPriority="59"/>
     <w:lsdException w:name="Table Theme" w:semiHidden="1" w:unhideWhenUsed="1"/>
@@ -7424,6 +5766,11 @@
     <w:lsdException w:name="List Table 5 Dark Accent 6" w:uiPriority="50"/>
     <w:lsdException w:name="List Table 6 Colorful Accent 6" w:uiPriority="51"/>
     <w:lsdException w:name="List Table 7 Colorful Accent 6" w:uiPriority="52"/>
+    <w:lsdException w:name="Mention" w:semiHidden="1" w:unhideWhenUsed="1"/>
+    <w:lsdException w:name="Smart Hyperlink" w:semiHidden="1" w:unhideWhenUsed="1"/>
+    <w:lsdException w:name="Hashtag" w:semiHidden="1" w:unhideWhenUsed="1"/>
+    <w:lsdException w:name="Unresolved Mention" w:semiHidden="1" w:unhideWhenUsed="1"/>
+    <w:lsdException w:name="Smart Link" w:semiHidden="1" w:unhideWhenUsed="1"/>
   </w:latentStyles>
   <w:style w:type="paragraph" w:default="1" w:styleId="Normal">
     <w:name w:val="Normal"/>

</xml_diff>

<commit_message>
nmv 28 11 2024
</commit_message>
<xml_diff>
--- a/TS-Padam/TS-5.6/TS 5.6 Sanskrit Pada Paatam Corrections.docx
+++ b/TS-Padam/TS-5.6/TS 5.6 Sanskrit Pada Paatam Corrections.docx
@@ -1,6 +1,6 @@
 
 <file path=word/document.xml><?xml version="1.0" encoding="utf-8"?>
-<w:document xmlns:wpc="http://schemas.microsoft.com/office/word/2010/wordprocessingCanvas" xmlns:cx="http://schemas.microsoft.com/office/drawing/2014/chartex" xmlns:cx1="http://schemas.microsoft.com/office/drawing/2015/9/8/chartex" xmlns:cx2="http://schemas.microsoft.com/office/drawing/2015/10/21/chartex" xmlns:cx3="http://schemas.microsoft.com/office/drawing/2016/5/9/chartex" xmlns:cx4="http://schemas.microsoft.com/office/drawing/2016/5/10/chartex" xmlns:cx5="http://schemas.microsoft.com/office/drawing/2016/5/11/chartex" xmlns:cx6="http://schemas.microsoft.com/office/drawing/2016/5/12/chartex" xmlns:cx7="http://schemas.microsoft.com/office/drawing/2016/5/13/chartex" xmlns:cx8="http://schemas.microsoft.com/office/drawing/2016/5/14/chartex" xmlns:mc="http://schemas.openxmlformats.org/markup-compatibility/2006" xmlns:aink="http://schemas.microsoft.com/office/drawing/2016/ink" xmlns:am3d="http://schemas.microsoft.com/office/drawing/2017/model3d" xmlns:o="urn:schemas-microsoft-com:office:office" xmlns:oel="http://schemas.microsoft.com/office/2019/extlst" xmlns:r="http://schemas.openxmlformats.org/officeDocument/2006/relationships" xmlns:m="http://schemas.openxmlformats.org/officeDocument/2006/math" xmlns:v="urn:schemas-microsoft-com:vml" xmlns:wp14="http://schemas.microsoft.com/office/word/2010/wordprocessingDrawing" xmlns:wp="http://schemas.openxmlformats.org/drawingml/2006/wordprocessingDrawing" xmlns:w10="urn:schemas-microsoft-com:office:word" xmlns:w="http://schemas.openxmlformats.org/wordprocessingml/2006/main" xmlns:w14="http://schemas.microsoft.com/office/word/2010/wordml" xmlns:w15="http://schemas.microsoft.com/office/word/2012/wordml" xmlns:w16cex="http://schemas.microsoft.com/office/word/2018/wordml/cex" xmlns:w16cid="http://schemas.microsoft.com/office/word/2016/wordml/cid" xmlns:w16="http://schemas.microsoft.com/office/word/2018/wordml" xmlns:w16sdtdh="http://schemas.microsoft.com/office/word/2020/wordml/sdtdatahash" xmlns:w16se="http://schemas.microsoft.com/office/word/2015/wordml/symex" xmlns:wpg="http://schemas.microsoft.com/office/word/2010/wordprocessingGroup" xmlns:wpi="http://schemas.microsoft.com/office/word/2010/wordprocessingInk" xmlns:wne="http://schemas.microsoft.com/office/word/2006/wordml" xmlns:wps="http://schemas.microsoft.com/office/word/2010/wordprocessingShape" mc:Ignorable="w14 w15 w16se w16cid w16 w16cex w16sdtdh wp14">
+<w:document xmlns:wpc="http://schemas.microsoft.com/office/word/2010/wordprocessingCanvas" xmlns:cx="http://schemas.microsoft.com/office/drawing/2014/chartex" xmlns:cx1="http://schemas.microsoft.com/office/drawing/2015/9/8/chartex" xmlns:cx2="http://schemas.microsoft.com/office/drawing/2015/10/21/chartex" xmlns:cx3="http://schemas.microsoft.com/office/drawing/2016/5/9/chartex" xmlns:cx4="http://schemas.microsoft.com/office/drawing/2016/5/10/chartex" xmlns:cx5="http://schemas.microsoft.com/office/drawing/2016/5/11/chartex" xmlns:cx6="http://schemas.microsoft.com/office/drawing/2016/5/12/chartex" xmlns:cx7="http://schemas.microsoft.com/office/drawing/2016/5/13/chartex" xmlns:cx8="http://schemas.microsoft.com/office/drawing/2016/5/14/chartex" xmlns:mc="http://schemas.openxmlformats.org/markup-compatibility/2006" xmlns:aink="http://schemas.microsoft.com/office/drawing/2016/ink" xmlns:am3d="http://schemas.microsoft.com/office/drawing/2017/model3d" xmlns:o="urn:schemas-microsoft-com:office:office" xmlns:oel="http://schemas.microsoft.com/office/2019/extlst" xmlns:r="http://schemas.openxmlformats.org/officeDocument/2006/relationships" xmlns:m="http://schemas.openxmlformats.org/officeDocument/2006/math" xmlns:v="urn:schemas-microsoft-com:vml" xmlns:wp14="http://schemas.microsoft.com/office/word/2010/wordprocessingDrawing" xmlns:wp="http://schemas.openxmlformats.org/drawingml/2006/wordprocessingDrawing" xmlns:w10="urn:schemas-microsoft-com:office:word" xmlns:w="http://schemas.openxmlformats.org/wordprocessingml/2006/main" xmlns:w14="http://schemas.microsoft.com/office/word/2010/wordml" xmlns:w15="http://schemas.microsoft.com/office/word/2012/wordml" xmlns:w16cex="http://schemas.microsoft.com/office/word/2018/wordml/cex" xmlns:w16cid="http://schemas.microsoft.com/office/word/2016/wordml/cid" xmlns:w16="http://schemas.microsoft.com/office/word/2018/wordml" xmlns:w16du="http://schemas.microsoft.com/office/word/2023/wordml/word16du" xmlns:w16sdtdh="http://schemas.microsoft.com/office/word/2020/wordml/sdtdatahash" xmlns:w16se="http://schemas.microsoft.com/office/word/2015/wordml/symex" xmlns:wpg="http://schemas.microsoft.com/office/word/2010/wordprocessingGroup" xmlns:wpi="http://schemas.microsoft.com/office/word/2010/wordprocessingInk" xmlns:wne="http://schemas.microsoft.com/office/word/2006/wordml" xmlns:wps="http://schemas.microsoft.com/office/word/2010/wordprocessingShape" mc:Ignorable="w14 w15 w16se w16cid w16 w16cex w16sdtdh w16du wp14">
   <w:body>
     <w:p>
       <w:pPr>
@@ -51,18 +51,7 @@
           <w:szCs w:val="32"/>
           <w:u w:val="single"/>
         </w:rPr>
-        <w:t xml:space="preserve">Observed </w:t>
-      </w:r>
-      <w:proofErr w:type="gramStart"/>
-      <w:r>
-        <w:rPr>
-          <w:b/>
-          <w:bCs/>
-          <w:sz w:val="32"/>
-          <w:szCs w:val="32"/>
-          <w:u w:val="single"/>
-        </w:rPr>
-        <w:t xml:space="preserve">till </w:t>
+        <w:t xml:space="preserve">Observed till </w:t>
       </w:r>
       <w:r>
         <w:rPr>
@@ -75,7 +64,6 @@
         </w:rPr>
         <w:t>???????</w:t>
       </w:r>
-      <w:proofErr w:type="gramEnd"/>
     </w:p>
     <w:p>
       <w:pPr>
@@ -216,6 +204,413 @@
       </w:tr>
       <w:tr>
         <w:trPr>
+          <w:trHeight w:val="1531"/>
+        </w:trPr>
+        <w:tc>
+          <w:tcPr>
+            <w:tcW w:w="3168" w:type="dxa"/>
+            <w:tcBorders>
+              <w:top w:val="single" w:sz="4" w:space="0" w:color="000000"/>
+              <w:left w:val="single" w:sz="4" w:space="0" w:color="000000"/>
+              <w:bottom w:val="single" w:sz="4" w:space="0" w:color="000000"/>
+              <w:right w:val="single" w:sz="4" w:space="0" w:color="000000"/>
+            </w:tcBorders>
+          </w:tcPr>
+          <w:p>
+            <w:pPr>
+              <w:spacing w:before="0" w:line="240" w:lineRule="auto"/>
+              <w:rPr>
+                <w:rFonts w:cs="Latha"/>
+                <w:b/>
+                <w:sz w:val="28"/>
+                <w:szCs w:val="28"/>
+                <w:lang w:val="it-IT" w:bidi="ta-IN"/>
+              </w:rPr>
+            </w:pPr>
+            <w:r>
+              <w:rPr>
+                <w:rFonts w:cs="Latha"/>
+                <w:b/>
+                <w:sz w:val="28"/>
+                <w:szCs w:val="28"/>
+                <w:lang w:val="it-IT" w:bidi="ta-IN"/>
+              </w:rPr>
+              <w:t>5.6.</w:t>
+            </w:r>
+            <w:r>
+              <w:rPr>
+                <w:rFonts w:cs="Latha"/>
+                <w:b/>
+                <w:sz w:val="28"/>
+                <w:szCs w:val="28"/>
+                <w:lang w:val="it-IT" w:bidi="ta-IN"/>
+              </w:rPr>
+              <w:t>5.2</w:t>
+            </w:r>
+            <w:r>
+              <w:rPr>
+                <w:rFonts w:cs="Latha"/>
+                <w:b/>
+                <w:sz w:val="28"/>
+                <w:szCs w:val="28"/>
+                <w:lang w:val="it-IT" w:bidi="ta-IN"/>
+              </w:rPr>
+              <w:t xml:space="preserve"> – Padam</w:t>
+            </w:r>
+          </w:p>
+          <w:p>
+            <w:pPr>
+              <w:spacing w:before="0" w:line="240" w:lineRule="auto"/>
+              <w:rPr>
+                <w:rFonts w:cs="Latha"/>
+                <w:b/>
+                <w:sz w:val="28"/>
+                <w:szCs w:val="28"/>
+                <w:lang w:val="it-IT" w:bidi="ta-IN"/>
+              </w:rPr>
+            </w:pPr>
+            <w:r>
+              <w:rPr>
+                <w:rFonts w:cs="Latha"/>
+                <w:b/>
+                <w:sz w:val="28"/>
+                <w:szCs w:val="28"/>
+                <w:lang w:val="it-IT" w:bidi="ta-IN"/>
+              </w:rPr>
+              <w:t xml:space="preserve">Padam No. </w:t>
+            </w:r>
+            <w:r>
+              <w:rPr>
+                <w:rFonts w:cs="Latha"/>
+                <w:b/>
+                <w:sz w:val="28"/>
+                <w:szCs w:val="28"/>
+                <w:lang w:val="it-IT" w:bidi="ta-IN"/>
+              </w:rPr>
+              <w:t>5</w:t>
+            </w:r>
+          </w:p>
+          <w:p>
+            <w:pPr>
+              <w:spacing w:before="0" w:line="240" w:lineRule="auto"/>
+              <w:rPr>
+                <w:rFonts w:cs="Latha"/>
+                <w:b/>
+                <w:sz w:val="28"/>
+                <w:szCs w:val="28"/>
+                <w:lang w:val="it-IT" w:bidi="ta-IN"/>
+              </w:rPr>
+            </w:pPr>
+            <w:r>
+              <w:rPr>
+                <w:rFonts w:cs="Latha"/>
+                <w:b/>
+                <w:sz w:val="28"/>
+                <w:szCs w:val="28"/>
+                <w:lang w:val="it-IT" w:bidi="ta-IN"/>
+              </w:rPr>
+              <w:t xml:space="preserve">Panchaati  No. </w:t>
+            </w:r>
+            <w:r>
+              <w:rPr>
+                <w:rFonts w:cs="Latha"/>
+                <w:b/>
+                <w:sz w:val="28"/>
+                <w:szCs w:val="28"/>
+                <w:lang w:val="it-IT" w:bidi="ta-IN"/>
+              </w:rPr>
+              <w:t>21</w:t>
+            </w:r>
+          </w:p>
+        </w:tc>
+        <w:tc>
+          <w:tcPr>
+            <w:tcW w:w="4820" w:type="dxa"/>
+            <w:tcBorders>
+              <w:top w:val="single" w:sz="4" w:space="0" w:color="000000"/>
+              <w:left w:val="single" w:sz="4" w:space="0" w:color="000000"/>
+              <w:bottom w:val="single" w:sz="4" w:space="0" w:color="000000"/>
+              <w:right w:val="single" w:sz="4" w:space="0" w:color="000000"/>
+            </w:tcBorders>
+          </w:tcPr>
+          <w:p>
+            <w:pPr>
+              <w:widowControl w:val="0"/>
+              <w:autoSpaceDE w:val="0"/>
+              <w:autoSpaceDN w:val="0"/>
+              <w:adjustRightInd w:val="0"/>
+              <w:spacing w:before="0" w:line="240" w:lineRule="auto"/>
+              <w:ind w:right="-306"/>
+              <w:rPr>
+                <w:rFonts w:ascii="BRH Malayalam Extra" w:hAnsi="BRH Malayalam Extra" w:cs="BRH Malayalam Extra"/>
+                <w:sz w:val="40"/>
+                <w:szCs w:val="40"/>
+                <w:lang w:val="it-IT"/>
+              </w:rPr>
+            </w:pPr>
+            <w:r>
+              <w:rPr>
+                <w:rFonts w:ascii="BRH Devanagari Extra" w:hAnsi="BRH Devanagari Extra" w:cs="BRH Devanagari Extra"/>
+                <w:sz w:val="40"/>
+                <w:szCs w:val="40"/>
+                <w:lang w:val="it-IT"/>
+              </w:rPr>
+              <w:t>²ÉSþzÉÉ¤É</w:t>
+            </w:r>
+            <w:r>
+              <w:rPr>
+                <w:rFonts w:ascii="BRH Malayalam Extra" w:hAnsi="BRH Malayalam Extra" w:cs="BRH Devanagari Extra"/>
+                <w:sz w:val="34"/>
+                <w:szCs w:val="40"/>
+                <w:lang w:val="it-IT"/>
+              </w:rPr>
+              <w:t>–</w:t>
+            </w:r>
+            <w:r>
+              <w:rPr>
+                <w:rFonts w:ascii="BRH Devanagari Extra" w:hAnsi="BRH Devanagari Extra" w:cs="BRH Devanagari Extra"/>
+                <w:sz w:val="40"/>
+                <w:szCs w:val="40"/>
+                <w:lang w:val="it-IT"/>
+              </w:rPr>
+              <w:t>UåÌiÉ</w:t>
+            </w:r>
+            <w:r>
+              <w:rPr>
+                <w:rFonts w:ascii="BRH Malayalam Extra" w:hAnsi="BRH Malayalam Extra" w:cs="BRH Devanagari Extra"/>
+                <w:sz w:val="34"/>
+                <w:szCs w:val="40"/>
+                <w:lang w:val="it-IT"/>
+              </w:rPr>
+              <w:t>–</w:t>
+            </w:r>
+            <w:r>
+              <w:rPr>
+                <w:rFonts w:ascii="BRH Devanagari Extra" w:hAnsi="BRH Devanagari Extra" w:cs="BRH Devanagari Extra"/>
+                <w:sz w:val="40"/>
+                <w:szCs w:val="40"/>
+                <w:lang w:val="it-IT"/>
+              </w:rPr>
+              <w:t xml:space="preserve"> ²ÉSþ</w:t>
+            </w:r>
+            <w:r>
+              <w:rPr>
+                <w:rFonts w:ascii="BRH Devanagari Extra" w:hAnsi="BRH Devanagari Extra" w:cs="BRH Devanagari Extra"/>
+                <w:sz w:val="40"/>
+                <w:szCs w:val="40"/>
+                <w:highlight w:val="yellow"/>
+                <w:lang w:val="it-IT"/>
+              </w:rPr>
+              <w:t>zÉÉ</w:t>
+            </w:r>
+            <w:r>
+              <w:rPr>
+                <w:rFonts w:ascii="BRH Devanagari Extra" w:hAnsi="BRH Devanagari Extra" w:cs="BRH Devanagari Extra"/>
+                <w:sz w:val="40"/>
+                <w:szCs w:val="40"/>
+                <w:lang w:val="it-IT"/>
+              </w:rPr>
+              <w:t>-A</w:t>
+            </w:r>
+            <w:r>
+              <w:rPr>
+                <w:rFonts w:ascii="BRH Malayalam Extra" w:hAnsi="BRH Malayalam Extra" w:cs="BRH Devanagari Extra"/>
+                <w:sz w:val="34"/>
+                <w:szCs w:val="40"/>
+                <w:lang w:val="it-IT"/>
+              </w:rPr>
+              <w:t>–</w:t>
+            </w:r>
+            <w:r>
+              <w:rPr>
+                <w:rFonts w:ascii="BRH Devanagari Extra" w:hAnsi="BRH Devanagari Extra" w:cs="BRH Devanagari Extra"/>
+                <w:sz w:val="40"/>
+                <w:szCs w:val="40"/>
+                <w:lang w:val="it-IT"/>
+              </w:rPr>
+              <w:t>¤É</w:t>
+            </w:r>
+            <w:r>
+              <w:rPr>
+                <w:rFonts w:ascii="BRH Malayalam Extra" w:hAnsi="BRH Malayalam Extra" w:cs="BRH Devanagari Extra"/>
+                <w:sz w:val="34"/>
+                <w:szCs w:val="40"/>
+                <w:lang w:val="it-IT"/>
+              </w:rPr>
+              <w:t>–</w:t>
+            </w:r>
+            <w:r>
+              <w:rPr>
+                <w:rFonts w:ascii="BRH Devanagari Extra" w:hAnsi="BRH Devanagari Extra" w:cs="BRH Devanagari Extra"/>
+                <w:sz w:val="40"/>
+                <w:szCs w:val="40"/>
+                <w:lang w:val="it-IT"/>
+              </w:rPr>
+              <w:t>UÉ</w:t>
+            </w:r>
+            <w:r>
+              <w:rPr>
+                <w:rFonts w:ascii="BRH Malayalam Extra" w:hAnsi="BRH Malayalam Extra" w:cs="BRH Devanagari Extra"/>
+                <w:sz w:val="34"/>
+                <w:szCs w:val="40"/>
+                <w:lang w:val="it-IT"/>
+              </w:rPr>
+              <w:t>–</w:t>
+            </w:r>
+            <w:r>
+              <w:rPr>
+                <w:rFonts w:ascii="BRH Devanagari Extra" w:hAnsi="BRH Devanagari Extra" w:cs="BRH Devanagari Extra"/>
+                <w:sz w:val="40"/>
+                <w:szCs w:val="40"/>
+                <w:lang w:val="it-IT"/>
+              </w:rPr>
+              <w:t xml:space="preserve"> | eÉaÉþiÉÏ | </w:t>
+            </w:r>
+          </w:p>
+        </w:tc>
+        <w:tc>
+          <w:tcPr>
+            <w:tcW w:w="4961" w:type="dxa"/>
+            <w:tcBorders>
+              <w:top w:val="single" w:sz="4" w:space="0" w:color="000000"/>
+              <w:left w:val="single" w:sz="4" w:space="0" w:color="000000"/>
+              <w:bottom w:val="single" w:sz="4" w:space="0" w:color="000000"/>
+              <w:right w:val="single" w:sz="4" w:space="0" w:color="000000"/>
+            </w:tcBorders>
+          </w:tcPr>
+          <w:p>
+            <w:pPr>
+              <w:spacing w:before="0" w:line="240" w:lineRule="auto"/>
+              <w:rPr>
+                <w:rFonts w:ascii="BRH Malayalam Extra" w:hAnsi="BRH Malayalam Extra" w:cs="BRH Malayalam Extra"/>
+                <w:sz w:val="40"/>
+                <w:szCs w:val="40"/>
+                <w:lang w:val="it-IT"/>
+              </w:rPr>
+            </w:pPr>
+            <w:r>
+              <w:rPr>
+                <w:rFonts w:ascii="BRH Devanagari Extra" w:hAnsi="BRH Devanagari Extra" w:cs="BRH Devanagari Extra"/>
+                <w:sz w:val="40"/>
+                <w:szCs w:val="40"/>
+                <w:lang w:val="it-IT"/>
+              </w:rPr>
+              <w:t>²ÉSþzÉÉ¤É</w:t>
+            </w:r>
+            <w:r>
+              <w:rPr>
+                <w:rFonts w:ascii="BRH Malayalam Extra" w:hAnsi="BRH Malayalam Extra" w:cs="BRH Devanagari Extra"/>
+                <w:sz w:val="34"/>
+                <w:szCs w:val="40"/>
+                <w:lang w:val="it-IT"/>
+              </w:rPr>
+              <w:t>–</w:t>
+            </w:r>
+            <w:r>
+              <w:rPr>
+                <w:rFonts w:ascii="BRH Devanagari Extra" w:hAnsi="BRH Devanagari Extra" w:cs="BRH Devanagari Extra"/>
+                <w:sz w:val="40"/>
+                <w:szCs w:val="40"/>
+                <w:lang w:val="it-IT"/>
+              </w:rPr>
+              <w:t>UåÌiÉ</w:t>
+            </w:r>
+            <w:r>
+              <w:rPr>
+                <w:rFonts w:ascii="BRH Malayalam Extra" w:hAnsi="BRH Malayalam Extra" w:cs="BRH Devanagari Extra"/>
+                <w:sz w:val="34"/>
+                <w:szCs w:val="40"/>
+                <w:lang w:val="it-IT"/>
+              </w:rPr>
+              <w:t>–</w:t>
+            </w:r>
+            <w:r>
+              <w:rPr>
+                <w:rFonts w:ascii="BRH Devanagari Extra" w:hAnsi="BRH Devanagari Extra" w:cs="BRH Devanagari Extra"/>
+                <w:sz w:val="40"/>
+                <w:szCs w:val="40"/>
+                <w:lang w:val="it-IT"/>
+              </w:rPr>
+              <w:t xml:space="preserve"> ²ÉSþ</w:t>
+            </w:r>
+            <w:r>
+              <w:rPr>
+                <w:rFonts w:ascii="BRH Devanagari Extra" w:hAnsi="BRH Devanagari Extra" w:cs="BRH Devanagari Extra"/>
+                <w:sz w:val="40"/>
+                <w:szCs w:val="40"/>
+                <w:highlight w:val="green"/>
+                <w:lang w:val="it-IT"/>
+              </w:rPr>
+              <w:t>zÉ</w:t>
+            </w:r>
+            <w:r>
+              <w:rPr>
+                <w:rFonts w:ascii="BRH Devanagari Extra" w:hAnsi="BRH Devanagari Extra" w:cs="BRH Devanagari Extra"/>
+                <w:sz w:val="40"/>
+                <w:szCs w:val="40"/>
+                <w:lang w:val="it-IT"/>
+              </w:rPr>
+              <w:t>-A</w:t>
+            </w:r>
+            <w:r>
+              <w:rPr>
+                <w:rFonts w:ascii="BRH Malayalam Extra" w:hAnsi="BRH Malayalam Extra" w:cs="BRH Devanagari Extra"/>
+                <w:sz w:val="34"/>
+                <w:szCs w:val="40"/>
+                <w:lang w:val="it-IT"/>
+              </w:rPr>
+              <w:t>–</w:t>
+            </w:r>
+            <w:r>
+              <w:rPr>
+                <w:rFonts w:ascii="BRH Devanagari Extra" w:hAnsi="BRH Devanagari Extra" w:cs="BRH Devanagari Extra"/>
+                <w:sz w:val="40"/>
+                <w:szCs w:val="40"/>
+                <w:lang w:val="it-IT"/>
+              </w:rPr>
+              <w:t>¤É</w:t>
+            </w:r>
+            <w:r>
+              <w:rPr>
+                <w:rFonts w:ascii="BRH Malayalam Extra" w:hAnsi="BRH Malayalam Extra" w:cs="BRH Devanagari Extra"/>
+                <w:sz w:val="34"/>
+                <w:szCs w:val="40"/>
+                <w:lang w:val="it-IT"/>
+              </w:rPr>
+              <w:t>–</w:t>
+            </w:r>
+            <w:r>
+              <w:rPr>
+                <w:rFonts w:ascii="BRH Devanagari Extra" w:hAnsi="BRH Devanagari Extra" w:cs="BRH Devanagari Extra"/>
+                <w:sz w:val="40"/>
+                <w:szCs w:val="40"/>
+                <w:lang w:val="it-IT"/>
+              </w:rPr>
+              <w:t>UÉ</w:t>
+            </w:r>
+            <w:r>
+              <w:rPr>
+                <w:rFonts w:ascii="BRH Malayalam Extra" w:hAnsi="BRH Malayalam Extra" w:cs="BRH Devanagari Extra"/>
+                <w:sz w:val="34"/>
+                <w:szCs w:val="40"/>
+                <w:lang w:val="it-IT"/>
+              </w:rPr>
+              <w:t>–</w:t>
+            </w:r>
+            <w:r>
+              <w:rPr>
+                <w:rFonts w:ascii="BRH Devanagari Extra" w:hAnsi="BRH Devanagari Extra" w:cs="BRH Devanagari Extra"/>
+                <w:sz w:val="40"/>
+                <w:szCs w:val="40"/>
+                <w:lang w:val="it-IT"/>
+              </w:rPr>
+              <w:t xml:space="preserve"> | eÉaÉþiÉÏ |</w:t>
+            </w:r>
+          </w:p>
+        </w:tc>
+      </w:tr>
+      <w:tr>
+        <w:trPr>
           <w:trHeight w:val="1673"/>
         </w:trPr>
         <w:tc>
@@ -236,78 +631,38 @@
                 <w:b/>
                 <w:sz w:val="28"/>
                 <w:szCs w:val="28"/>
-                <w:lang w:bidi="ta-IN"/>
-              </w:rPr>
-            </w:pPr>
-            <w:r>
-              <w:rPr>
-                <w:rFonts w:cs="Latha"/>
-                <w:b/>
-                <w:sz w:val="28"/>
-                <w:szCs w:val="28"/>
-                <w:lang w:bidi="ta-IN"/>
-              </w:rPr>
-              <w:t>5.6.</w:t>
-            </w:r>
-            <w:r>
-              <w:rPr>
-                <w:rFonts w:cs="Latha"/>
-                <w:b/>
-                <w:sz w:val="28"/>
-                <w:szCs w:val="28"/>
-                <w:lang w:bidi="ta-IN"/>
-              </w:rPr>
-              <w:t>12</w:t>
-            </w:r>
-            <w:r>
-              <w:rPr>
-                <w:rFonts w:cs="Latha"/>
-                <w:b/>
-                <w:sz w:val="28"/>
-                <w:szCs w:val="28"/>
-                <w:lang w:bidi="ta-IN"/>
-              </w:rPr>
-              <w:t>.</w:t>
-            </w:r>
-            <w:r>
-              <w:rPr>
-                <w:rFonts w:cs="Latha"/>
-                <w:b/>
-                <w:sz w:val="28"/>
-                <w:szCs w:val="28"/>
-                <w:lang w:bidi="ta-IN"/>
-              </w:rPr>
-              <w:t>1</w:t>
-            </w:r>
-            <w:r>
-              <w:rPr>
-                <w:rFonts w:cs="Latha"/>
-                <w:b/>
-                <w:sz w:val="28"/>
-                <w:szCs w:val="28"/>
-                <w:lang w:bidi="ta-IN"/>
-              </w:rPr>
-              <w:t xml:space="preserve"> – Padam</w:t>
-            </w:r>
-          </w:p>
-          <w:p>
-            <w:pPr>
-              <w:spacing w:before="0" w:line="240" w:lineRule="auto"/>
-              <w:rPr>
-                <w:rFonts w:cs="Latha"/>
-                <w:b/>
-                <w:sz w:val="28"/>
-                <w:szCs w:val="28"/>
-                <w:lang w:bidi="ta-IN"/>
-              </w:rPr>
-            </w:pPr>
-            <w:r>
-              <w:rPr>
-                <w:rFonts w:cs="Latha"/>
-                <w:b/>
-                <w:sz w:val="28"/>
-                <w:szCs w:val="28"/>
-                <w:lang w:bidi="ta-IN"/>
+                <w:lang w:val="it-IT" w:bidi="ta-IN"/>
+              </w:rPr>
+            </w:pPr>
+            <w:r>
+              <w:rPr>
+                <w:rFonts w:cs="Latha"/>
+                <w:b/>
+                <w:sz w:val="28"/>
+                <w:szCs w:val="28"/>
+                <w:lang w:val="it-IT" w:bidi="ta-IN"/>
+              </w:rPr>
+              <w:t>5.6.12.1 – Padam</w:t>
+            </w:r>
+          </w:p>
+          <w:p>
+            <w:pPr>
+              <w:spacing w:before="0" w:line="240" w:lineRule="auto"/>
+              <w:rPr>
+                <w:rFonts w:cs="Latha"/>
+                <w:b/>
+                <w:sz w:val="28"/>
+                <w:szCs w:val="28"/>
+                <w:lang w:val="it-IT" w:bidi="ta-IN"/>
+              </w:rPr>
+            </w:pPr>
+            <w:r>
+              <w:rPr>
+                <w:rFonts w:cs="Latha"/>
+                <w:b/>
+                <w:sz w:val="28"/>
+                <w:szCs w:val="28"/>
+                <w:lang w:val="it-IT" w:bidi="ta-IN"/>
               </w:rPr>
               <w:t>Padam No. 7</w:t>
             </w:r>
@@ -329,19 +684,9 @@
                 <w:b/>
                 <w:sz w:val="28"/>
                 <w:szCs w:val="28"/>
-                <w:lang w:bidi="ta-IN"/>
-              </w:rPr>
-              <w:t xml:space="preserve">Panchaati  No. </w:t>
-            </w:r>
-            <w:r>
-              <w:rPr>
-                <w:rFonts w:cs="Latha"/>
-                <w:b/>
-                <w:sz w:val="28"/>
-                <w:szCs w:val="28"/>
-                <w:lang w:bidi="ta-IN"/>
-              </w:rPr>
-              <w:t>43</w:t>
+                <w:lang w:val="it-IT" w:bidi="ta-IN"/>
+              </w:rPr>
+              <w:t>Panchaati  No. 43</w:t>
             </w:r>
           </w:p>
         </w:tc>
@@ -368,7 +713,6 @@
                 <w:szCs w:val="40"/>
               </w:rPr>
             </w:pPr>
-            <w:proofErr w:type="spellStart"/>
             <w:r>
               <w:rPr>
                 <w:rFonts w:ascii="BRH Devanagari Extra" w:hAnsi="BRH Devanagari Extra" w:cs="BRH Devanagari Extra"/>
@@ -377,7 +721,6 @@
               </w:rPr>
               <w:t>Tü</w:t>
             </w:r>
-            <w:proofErr w:type="spellEnd"/>
             <w:r>
               <w:rPr>
                 <w:rFonts w:ascii="BRH Malayalam Extra" w:hAnsi="BRH Malayalam Extra" w:cs="BRH Devanagari Extra"/>
@@ -386,34 +729,14 @@
               </w:rPr>
               <w:t>–</w:t>
             </w:r>
-            <w:proofErr w:type="spellStart"/>
-            <w:r>
-              <w:rPr>
-                <w:rFonts w:ascii="BRH Devanagari Extra" w:hAnsi="BRH Devanagari Extra" w:cs="BRH Devanagari Extra"/>
-                <w:sz w:val="40"/>
-                <w:szCs w:val="40"/>
-              </w:rPr>
-              <w:t>saÉÔÈ</w:t>
-            </w:r>
-            <w:proofErr w:type="spellEnd"/>
-            <w:r>
-              <w:rPr>
-                <w:rFonts w:ascii="BRH Devanagari Extra" w:hAnsi="BRH Devanagari Extra" w:cs="BRH Devanagari Extra"/>
-                <w:sz w:val="40"/>
-                <w:szCs w:val="40"/>
-              </w:rPr>
-              <w:t xml:space="preserve"> | </w:t>
-            </w:r>
-            <w:proofErr w:type="spellStart"/>
-            <w:r>
-              <w:rPr>
-                <w:rFonts w:ascii="BRH Devanagari Extra" w:hAnsi="BRH Devanagari Extra" w:cs="BRH Devanagari Extra"/>
-                <w:sz w:val="40"/>
-                <w:szCs w:val="40"/>
-              </w:rPr>
-              <w:t>sÉÉå</w:t>
-            </w:r>
-            <w:proofErr w:type="spellEnd"/>
+            <w:r>
+              <w:rPr>
+                <w:rFonts w:ascii="BRH Devanagari Extra" w:hAnsi="BRH Devanagari Extra" w:cs="BRH Devanagari Extra"/>
+                <w:sz w:val="40"/>
+                <w:szCs w:val="40"/>
+              </w:rPr>
+              <w:t>saÉÔÈ | sÉÉå</w:t>
+            </w:r>
             <w:r>
               <w:rPr>
                 <w:rFonts w:ascii="BRH Malayalam Extra" w:hAnsi="BRH Malayalam Extra" w:cs="BRH Devanagari Extra"/>
@@ -422,7 +745,6 @@
               </w:rPr>
               <w:t>–</w:t>
             </w:r>
-            <w:proofErr w:type="spellStart"/>
             <w:r>
               <w:rPr>
                 <w:rFonts w:ascii="BRH Devanagari Extra" w:hAnsi="BRH Devanagari Extra" w:cs="BRH Devanagari Extra"/>
@@ -431,7 +753,6 @@
               </w:rPr>
               <w:t>ÌWû</w:t>
             </w:r>
-            <w:proofErr w:type="spellEnd"/>
             <w:r>
               <w:rPr>
                 <w:rFonts w:ascii="BRH Malayalam Extra" w:hAnsi="BRH Malayalam Extra" w:cs="BRH Devanagari Extra"/>
@@ -440,7 +761,6 @@
               </w:rPr>
               <w:t>–</w:t>
             </w:r>
-            <w:proofErr w:type="spellStart"/>
             <w:r>
               <w:rPr>
                 <w:rFonts w:ascii="BRH Devanagari Extra" w:hAnsi="BRH Devanagari Extra" w:cs="BRH Devanagari Extra"/>
@@ -449,7 +769,6 @@
               </w:rPr>
               <w:t>iÉÉå</w:t>
             </w:r>
-            <w:proofErr w:type="spellEnd"/>
             <w:r>
               <w:rPr>
                 <w:rFonts w:ascii="BRH Malayalam Extra" w:hAnsi="BRH Malayalam Extra" w:cs="BRH Devanagari Extra"/>
@@ -458,23 +777,13 @@
               </w:rPr>
               <w:t>–</w:t>
             </w:r>
-            <w:proofErr w:type="spellStart"/>
-            <w:r>
-              <w:rPr>
-                <w:rFonts w:ascii="BRH Devanagari Extra" w:hAnsi="BRH Devanagari Extra" w:cs="BRH Devanagari Extra"/>
-                <w:sz w:val="40"/>
-                <w:szCs w:val="40"/>
-              </w:rPr>
-              <w:t>hÉÏïÌiÉþ</w:t>
-            </w:r>
-            <w:proofErr w:type="spellEnd"/>
-            <w:r>
-              <w:rPr>
-                <w:rFonts w:ascii="BRH Devanagari Extra" w:hAnsi="BRH Devanagari Extra" w:cs="BRH Devanagari Extra"/>
-                <w:sz w:val="40"/>
-                <w:szCs w:val="40"/>
-              </w:rPr>
-              <w:t xml:space="preserve"> </w:t>
+            <w:r>
+              <w:rPr>
+                <w:rFonts w:ascii="BRH Devanagari Extra" w:hAnsi="BRH Devanagari Extra" w:cs="BRH Devanagari Extra"/>
+                <w:sz w:val="40"/>
+                <w:szCs w:val="40"/>
+              </w:rPr>
+              <w:t xml:space="preserve">hÉÏïÌiÉþ </w:t>
             </w:r>
           </w:p>
           <w:p>
@@ -489,23 +798,13 @@
                 <w:szCs w:val="32"/>
               </w:rPr>
             </w:pPr>
-            <w:proofErr w:type="spellStart"/>
-            <w:r>
-              <w:rPr>
-                <w:rFonts w:ascii="BRH Devanagari Extra" w:hAnsi="BRH Devanagari Extra" w:cs="BRH Devanagari Extra"/>
-                <w:sz w:val="40"/>
-                <w:szCs w:val="40"/>
-              </w:rPr>
-              <w:t>sÉÉåÌWûiÉ</w:t>
-            </w:r>
-            <w:proofErr w:type="spellEnd"/>
-            <w:r>
-              <w:rPr>
-                <w:rFonts w:ascii="BRH Devanagari Extra" w:hAnsi="BRH Devanagari Extra" w:cs="BRH Devanagari Extra"/>
-                <w:sz w:val="40"/>
-                <w:szCs w:val="40"/>
-              </w:rPr>
-              <w:t xml:space="preserve"> - F</w:t>
+            <w:r>
+              <w:rPr>
+                <w:rFonts w:ascii="BRH Devanagari Extra" w:hAnsi="BRH Devanagari Extra" w:cs="BRH Devanagari Extra"/>
+                <w:sz w:val="40"/>
+                <w:szCs w:val="40"/>
+              </w:rPr>
+              <w:t>sÉÉåÌWûiÉ - F</w:t>
             </w:r>
             <w:r>
               <w:rPr>
@@ -516,7 +815,6 @@
               </w:rPr>
               <w:t>–</w:t>
             </w:r>
-            <w:proofErr w:type="spellStart"/>
             <w:r>
               <w:rPr>
                 <w:rFonts w:ascii="BRH Devanagari Extra" w:hAnsi="BRH Devanagari Extra" w:cs="BRH Devanagari Extra"/>
@@ -526,7 +824,6 @@
               </w:rPr>
               <w:t>hÉÏïÈ</w:t>
             </w:r>
-            <w:proofErr w:type="spellEnd"/>
             <w:r>
               <w:rPr>
                 <w:rFonts w:ascii="BRH Devanagari Extra" w:hAnsi="BRH Devanagari Extra" w:cs="BRH Devanagari Extra"/>
@@ -560,7 +857,6 @@
                 <w:szCs w:val="40"/>
               </w:rPr>
             </w:pPr>
-            <w:proofErr w:type="spellStart"/>
             <w:r>
               <w:rPr>
                 <w:rFonts w:ascii="BRH Devanagari Extra" w:hAnsi="BRH Devanagari Extra" w:cs="BRH Devanagari Extra"/>
@@ -569,7 +865,6 @@
               </w:rPr>
               <w:t>Tü</w:t>
             </w:r>
-            <w:proofErr w:type="spellEnd"/>
             <w:r>
               <w:rPr>
                 <w:rFonts w:ascii="BRH Malayalam Extra" w:hAnsi="BRH Malayalam Extra" w:cs="BRH Devanagari Extra"/>
@@ -578,34 +873,14 @@
               </w:rPr>
               <w:t>–</w:t>
             </w:r>
-            <w:proofErr w:type="spellStart"/>
-            <w:r>
-              <w:rPr>
-                <w:rFonts w:ascii="BRH Devanagari Extra" w:hAnsi="BRH Devanagari Extra" w:cs="BRH Devanagari Extra"/>
-                <w:sz w:val="40"/>
-                <w:szCs w:val="40"/>
-              </w:rPr>
-              <w:t>saÉÔÈ</w:t>
-            </w:r>
-            <w:proofErr w:type="spellEnd"/>
-            <w:r>
-              <w:rPr>
-                <w:rFonts w:ascii="BRH Devanagari Extra" w:hAnsi="BRH Devanagari Extra" w:cs="BRH Devanagari Extra"/>
-                <w:sz w:val="40"/>
-                <w:szCs w:val="40"/>
-              </w:rPr>
-              <w:t xml:space="preserve"> | </w:t>
-            </w:r>
-            <w:proofErr w:type="spellStart"/>
-            <w:r>
-              <w:rPr>
-                <w:rFonts w:ascii="BRH Devanagari Extra" w:hAnsi="BRH Devanagari Extra" w:cs="BRH Devanagari Extra"/>
-                <w:sz w:val="40"/>
-                <w:szCs w:val="40"/>
-              </w:rPr>
-              <w:t>sÉÉå</w:t>
-            </w:r>
-            <w:proofErr w:type="spellEnd"/>
+            <w:r>
+              <w:rPr>
+                <w:rFonts w:ascii="BRH Devanagari Extra" w:hAnsi="BRH Devanagari Extra" w:cs="BRH Devanagari Extra"/>
+                <w:sz w:val="40"/>
+                <w:szCs w:val="40"/>
+              </w:rPr>
+              <w:t>saÉÔÈ | sÉÉå</w:t>
+            </w:r>
             <w:r>
               <w:rPr>
                 <w:rFonts w:ascii="BRH Malayalam Extra" w:hAnsi="BRH Malayalam Extra" w:cs="BRH Devanagari Extra"/>
@@ -614,7 +889,6 @@
               </w:rPr>
               <w:t>–</w:t>
             </w:r>
-            <w:proofErr w:type="spellStart"/>
             <w:r>
               <w:rPr>
                 <w:rFonts w:ascii="BRH Devanagari Extra" w:hAnsi="BRH Devanagari Extra" w:cs="BRH Devanagari Extra"/>
@@ -623,7 +897,6 @@
               </w:rPr>
               <w:t>ÌWû</w:t>
             </w:r>
-            <w:proofErr w:type="spellEnd"/>
             <w:r>
               <w:rPr>
                 <w:rFonts w:ascii="BRH Malayalam Extra" w:hAnsi="BRH Malayalam Extra" w:cs="BRH Devanagari Extra"/>
@@ -632,7 +905,6 @@
               </w:rPr>
               <w:t>–</w:t>
             </w:r>
-            <w:proofErr w:type="spellStart"/>
             <w:r>
               <w:rPr>
                 <w:rFonts w:ascii="BRH Devanagari Extra" w:hAnsi="BRH Devanagari Extra" w:cs="BRH Devanagari Extra"/>
@@ -641,7 +913,6 @@
               </w:rPr>
               <w:t>iÉÉå</w:t>
             </w:r>
-            <w:proofErr w:type="spellEnd"/>
             <w:r>
               <w:rPr>
                 <w:rFonts w:ascii="BRH Malayalam Extra" w:hAnsi="BRH Malayalam Extra" w:cs="BRH Devanagari Extra"/>
@@ -650,23 +921,13 @@
               </w:rPr>
               <w:t>–</w:t>
             </w:r>
-            <w:proofErr w:type="spellStart"/>
-            <w:r>
-              <w:rPr>
-                <w:rFonts w:ascii="BRH Devanagari Extra" w:hAnsi="BRH Devanagari Extra" w:cs="BRH Devanagari Extra"/>
-                <w:sz w:val="40"/>
-                <w:szCs w:val="40"/>
-              </w:rPr>
-              <w:t>hÉÏïÌiÉþ</w:t>
-            </w:r>
-            <w:proofErr w:type="spellEnd"/>
-            <w:r>
-              <w:rPr>
-                <w:rFonts w:ascii="BRH Devanagari Extra" w:hAnsi="BRH Devanagari Extra" w:cs="BRH Devanagari Extra"/>
-                <w:sz w:val="40"/>
-                <w:szCs w:val="40"/>
-              </w:rPr>
-              <w:t xml:space="preserve"> </w:t>
+            <w:r>
+              <w:rPr>
+                <w:rFonts w:ascii="BRH Devanagari Extra" w:hAnsi="BRH Devanagari Extra" w:cs="BRH Devanagari Extra"/>
+                <w:sz w:val="40"/>
+                <w:szCs w:val="40"/>
+              </w:rPr>
+              <w:t xml:space="preserve">hÉÏïÌiÉþ </w:t>
             </w:r>
           </w:p>
           <w:p>
@@ -678,23 +939,13 @@
                 <w:szCs w:val="32"/>
               </w:rPr>
             </w:pPr>
-            <w:proofErr w:type="spellStart"/>
-            <w:r>
-              <w:rPr>
-                <w:rFonts w:ascii="BRH Devanagari Extra" w:hAnsi="BRH Devanagari Extra" w:cs="BRH Devanagari Extra"/>
-                <w:sz w:val="40"/>
-                <w:szCs w:val="40"/>
-              </w:rPr>
-              <w:t>sÉÉåÌWûiÉ</w:t>
-            </w:r>
-            <w:proofErr w:type="spellEnd"/>
-            <w:r>
-              <w:rPr>
-                <w:rFonts w:ascii="BRH Devanagari Extra" w:hAnsi="BRH Devanagari Extra" w:cs="BRH Devanagari Extra"/>
-                <w:sz w:val="40"/>
-                <w:szCs w:val="40"/>
-              </w:rPr>
-              <w:t xml:space="preserve"> - </w:t>
+            <w:r>
+              <w:rPr>
+                <w:rFonts w:ascii="BRH Devanagari Extra" w:hAnsi="BRH Devanagari Extra" w:cs="BRH Devanagari Extra"/>
+                <w:sz w:val="40"/>
+                <w:szCs w:val="40"/>
+              </w:rPr>
+              <w:t xml:space="preserve">sÉÉåÌWûiÉ - </w:t>
             </w:r>
             <w:r>
               <w:rPr>
@@ -714,7 +965,6 @@
               </w:rPr>
               <w:t>–</w:t>
             </w:r>
-            <w:proofErr w:type="spellStart"/>
             <w:r>
               <w:rPr>
                 <w:rFonts w:ascii="BRH Devanagari Extra" w:hAnsi="BRH Devanagari Extra" w:cs="BRH Devanagari Extra"/>
@@ -724,7 +974,6 @@
               </w:rPr>
               <w:t>hÉÏï</w:t>
             </w:r>
-            <w:proofErr w:type="spellEnd"/>
             <w:r>
               <w:rPr>
                 <w:rFonts w:ascii="BRH Devanagari Extra" w:hAnsi="BRH Devanagari Extra" w:cs="BRH Devanagari Extra"/>
@@ -1166,7 +1415,6 @@
                 <w:szCs w:val="32"/>
               </w:rPr>
             </w:pPr>
-            <w:proofErr w:type="spellStart"/>
             <w:r>
               <w:rPr>
                 <w:rFonts w:ascii="BRH Devanagari Extra" w:hAnsi="BRH Devanagari Extra" w:cs="BRH Devanagari Extra"/>
@@ -1175,7 +1423,6 @@
               </w:rPr>
               <w:t>iÉxqÉÉ</w:t>
             </w:r>
-            <w:proofErr w:type="spellEnd"/>
             <w:r>
               <w:rPr>
                 <w:rFonts w:ascii="BRH Malayalam Extra" w:hAnsi="BRH Malayalam Extra" w:cs="BRH Devanagari Extra"/>
@@ -1192,7 +1439,6 @@
               </w:rPr>
               <w:t xml:space="preserve"> AUÇ </w:t>
             </w:r>
-            <w:proofErr w:type="spellStart"/>
             <w:r>
               <w:rPr>
                 <w:rFonts w:ascii="BRH Devanagari Extra" w:hAnsi="BRH Devanagari Extra" w:cs="BRH Devanagari Extra"/>
@@ -1208,27 +1454,8 @@
                 <w:sz w:val="40"/>
                 <w:szCs w:val="40"/>
               </w:rPr>
-              <w:t>þqÉÉqÉ</w:t>
-            </w:r>
-            <w:proofErr w:type="spellEnd"/>
-            <w:r>
-              <w:rPr>
-                <w:rFonts w:ascii="BRH Devanagari Extra" w:hAnsi="BRH Devanagari Extra" w:cs="BRH Devanagari Extra"/>
-                <w:sz w:val="40"/>
-                <w:szCs w:val="40"/>
-              </w:rPr>
-              <w:t xml:space="preserve"> </w:t>
-            </w:r>
-            <w:proofErr w:type="spellStart"/>
-            <w:r>
-              <w:rPr>
-                <w:rFonts w:ascii="BRH Devanagari Extra" w:hAnsi="BRH Devanagari Extra" w:cs="BRH Devanagari Extra"/>
-                <w:sz w:val="40"/>
-                <w:szCs w:val="40"/>
-              </w:rPr>
-              <w:t>uÉÉå</w:t>
-            </w:r>
-            <w:proofErr w:type="spellEnd"/>
+              <w:t>þqÉÉqÉ uÉÉå</w:t>
+            </w:r>
           </w:p>
         </w:tc>
         <w:tc>
@@ -1249,7 +1476,6 @@
                 <w:szCs w:val="32"/>
               </w:rPr>
             </w:pPr>
-            <w:proofErr w:type="spellStart"/>
             <w:r>
               <w:rPr>
                 <w:rFonts w:ascii="BRH Devanagari Extra" w:hAnsi="BRH Devanagari Extra" w:cs="BRH Devanagari Extra"/>
@@ -1258,7 +1484,6 @@
               </w:rPr>
               <w:t>iÉxqÉÉ</w:t>
             </w:r>
-            <w:proofErr w:type="spellEnd"/>
             <w:r>
               <w:rPr>
                 <w:rFonts w:ascii="BRH Malayalam Extra" w:hAnsi="BRH Malayalam Extra" w:cs="BRH Devanagari Extra"/>
@@ -1273,16 +1498,7 @@
                 <w:sz w:val="40"/>
                 <w:szCs w:val="40"/>
               </w:rPr>
-              <w:t xml:space="preserve"> </w:t>
-            </w:r>
-            <w:proofErr w:type="spellStart"/>
-            <w:r>
-              <w:rPr>
-                <w:rFonts w:ascii="BRH Devanagari Extra" w:hAnsi="BRH Devanagari Extra" w:cs="BRH Devanagari Extra"/>
-                <w:sz w:val="40"/>
-                <w:szCs w:val="40"/>
-              </w:rPr>
-              <w:t>A</w:t>
+              <w:t xml:space="preserve"> A</w:t>
             </w:r>
             <w:r>
               <w:rPr>
@@ -1299,45 +1515,8 @@
                 <w:sz w:val="40"/>
                 <w:szCs w:val="40"/>
               </w:rPr>
-              <w:t>Çþ</w:t>
-            </w:r>
-            <w:proofErr w:type="spellEnd"/>
-            <w:r>
-              <w:rPr>
-                <w:rFonts w:ascii="BRH Devanagari Extra" w:hAnsi="BRH Devanagari Extra" w:cs="BRH Devanagari Extra"/>
-                <w:sz w:val="40"/>
-                <w:szCs w:val="40"/>
-              </w:rPr>
-              <w:t xml:space="preserve"> </w:t>
-            </w:r>
-            <w:proofErr w:type="spellStart"/>
-            <w:r>
-              <w:rPr>
-                <w:rFonts w:ascii="BRH Devanagari Extra" w:hAnsi="BRH Devanagari Extra" w:cs="BRH Devanagari Extra"/>
-                <w:sz w:val="40"/>
-                <w:szCs w:val="40"/>
-              </w:rPr>
-              <w:t>aÉqÉÉqÉ</w:t>
-            </w:r>
-            <w:proofErr w:type="spellEnd"/>
-            <w:r>
-              <w:rPr>
-                <w:rFonts w:ascii="BRH Devanagari Extra" w:hAnsi="BRH Devanagari Extra" w:cs="BRH Devanagari Extra"/>
-                <w:sz w:val="40"/>
-                <w:szCs w:val="40"/>
-              </w:rPr>
-              <w:t xml:space="preserve"> </w:t>
-            </w:r>
-            <w:proofErr w:type="spellStart"/>
-            <w:r>
-              <w:rPr>
-                <w:rFonts w:ascii="BRH Devanagari Extra" w:hAnsi="BRH Devanagari Extra" w:cs="BRH Devanagari Extra"/>
-                <w:sz w:val="40"/>
-                <w:szCs w:val="40"/>
-              </w:rPr>
-              <w:t>uÉÉå</w:t>
-            </w:r>
-            <w:proofErr w:type="spellEnd"/>
+              <w:t>Çþ aÉqÉÉqÉ uÉÉå</w:t>
+            </w:r>
           </w:p>
         </w:tc>
       </w:tr>
@@ -1412,7 +1591,6 @@
           <w:szCs w:val="32"/>
           <w:u w:val="single"/>
         </w:rPr>
-        <w:lastRenderedPageBreak/>
         <w:t>TS Pada Paatam – TS 5.6 Sanskrit co</w:t>
       </w:r>
       <w:r>
@@ -1668,29 +1846,16 @@
                 <w:lang w:bidi="ta-IN"/>
               </w:rPr>
             </w:pPr>
-            <w:proofErr w:type="gramStart"/>
-            <w:r>
-              <w:rPr>
-                <w:rFonts w:cs="Latha"/>
-                <w:b/>
-                <w:bCs/>
-                <w:sz w:val="28"/>
-                <w:szCs w:val="28"/>
-                <w:lang w:bidi="ta-IN"/>
-              </w:rPr>
-              <w:t>Panchaati  No.</w:t>
-            </w:r>
-            <w:proofErr w:type="gramEnd"/>
-            <w:r>
-              <w:rPr>
-                <w:rFonts w:cs="Latha"/>
-                <w:b/>
-                <w:bCs/>
-                <w:sz w:val="28"/>
-                <w:szCs w:val="28"/>
-                <w:lang w:bidi="ta-IN"/>
-              </w:rPr>
-              <w:t xml:space="preserve"> 7</w:t>
+            <w:r>
+              <w:rPr>
+                <w:rFonts w:cs="Latha"/>
+                <w:b/>
+                <w:bCs/>
+                <w:sz w:val="28"/>
+                <w:szCs w:val="28"/>
+                <w:lang w:bidi="ta-IN"/>
+              </w:rPr>
+              <w:t>Panchaati  No. 7</w:t>
             </w:r>
           </w:p>
         </w:tc>
@@ -1713,7 +1878,6 @@
                 <w:szCs w:val="32"/>
               </w:rPr>
             </w:pPr>
-            <w:proofErr w:type="spellStart"/>
             <w:r>
               <w:rPr>
                 <w:rFonts w:ascii="BRH Devanagari Extra" w:hAnsi="BRH Devanagari Extra" w:cs="BRH Devanagari Extra"/>
@@ -1722,7 +1886,6 @@
               </w:rPr>
               <w:t>EþmÉkÉÏ</w:t>
             </w:r>
-            <w:proofErr w:type="spellEnd"/>
             <w:r>
               <w:rPr>
                 <w:rFonts w:ascii="BRH Malayalam Extra" w:hAnsi="BRH Malayalam Extra" w:cs="BRH Devanagari Extra"/>
@@ -1731,7 +1894,6 @@
               </w:rPr>
               <w:t>–</w:t>
             </w:r>
-            <w:proofErr w:type="spellStart"/>
             <w:r>
               <w:rPr>
                 <w:rFonts w:ascii="BRH Devanagari Extra" w:hAnsi="BRH Devanagari Extra" w:cs="BRH Devanagari Extra"/>
@@ -1755,63 +1917,8 @@
                 <w:sz w:val="40"/>
                 <w:szCs w:val="40"/>
               </w:rPr>
-              <w:t>å</w:t>
-            </w:r>
-            <w:proofErr w:type="spellEnd"/>
-            <w:r>
-              <w:rPr>
-                <w:rFonts w:ascii="BRH Devanagari Extra" w:hAnsi="BRH Devanagari Extra" w:cs="BRH Devanagari Extra"/>
-                <w:sz w:val="40"/>
-                <w:szCs w:val="40"/>
-              </w:rPr>
-              <w:t xml:space="preserve"> </w:t>
-            </w:r>
-            <w:proofErr w:type="spellStart"/>
-            <w:r>
-              <w:rPr>
-                <w:rFonts w:ascii="BRH Devanagari Extra" w:hAnsi="BRH Devanagari Extra" w:cs="BRH Devanagari Extra"/>
-                <w:sz w:val="40"/>
-                <w:szCs w:val="40"/>
-              </w:rPr>
-              <w:t>rÉ</w:t>
-            </w:r>
-            <w:proofErr w:type="spellEnd"/>
-            <w:r>
-              <w:rPr>
-                <w:rFonts w:ascii="BRH Devanagari Extra" w:hAnsi="BRH Devanagari Extra" w:cs="BRH Devanagari Extra"/>
-                <w:sz w:val="40"/>
-                <w:szCs w:val="40"/>
-              </w:rPr>
-              <w:t xml:space="preserve"> </w:t>
-            </w:r>
-            <w:proofErr w:type="spellStart"/>
-            <w:r>
-              <w:rPr>
-                <w:rFonts w:ascii="BRH Devanagari Extra" w:hAnsi="BRH Devanagari Extra" w:cs="BRH Devanagari Extra"/>
-                <w:sz w:val="40"/>
-                <w:szCs w:val="40"/>
-              </w:rPr>
-              <w:t>Eþ</w:t>
-            </w:r>
-            <w:proofErr w:type="spellEnd"/>
-            <w:r>
-              <w:rPr>
-                <w:rFonts w:ascii="BRH Devanagari Extra" w:hAnsi="BRH Devanagari Extra" w:cs="BRH Devanagari Extra"/>
-                <w:sz w:val="40"/>
-                <w:szCs w:val="40"/>
-              </w:rPr>
-              <w:t xml:space="preserve"> </w:t>
-            </w:r>
-            <w:proofErr w:type="spellStart"/>
-            <w:r>
-              <w:rPr>
-                <w:rFonts w:ascii="BRH Devanagari Extra" w:hAnsi="BRH Devanagari Extra" w:cs="BRH Devanagari Extra"/>
-                <w:sz w:val="40"/>
-                <w:szCs w:val="40"/>
-              </w:rPr>
-              <w:t>cÉælÉÉ</w:t>
-            </w:r>
-            <w:proofErr w:type="spellEnd"/>
+              <w:t>å rÉ Eþ cÉælÉÉ</w:t>
+            </w:r>
           </w:p>
         </w:tc>
         <w:tc>
@@ -1832,7 +1939,6 @@
                 <w:szCs w:val="32"/>
               </w:rPr>
             </w:pPr>
-            <w:proofErr w:type="spellStart"/>
             <w:r>
               <w:rPr>
                 <w:rFonts w:ascii="BRH Devanagari Extra" w:hAnsi="BRH Devanagari Extra" w:cs="BRH Devanagari Extra"/>
@@ -1841,7 +1947,6 @@
               </w:rPr>
               <w:t>EþmÉkÉÏ</w:t>
             </w:r>
-            <w:proofErr w:type="spellEnd"/>
             <w:r>
               <w:rPr>
                 <w:rFonts w:ascii="BRH Malayalam Extra" w:hAnsi="BRH Malayalam Extra" w:cs="BRH Devanagari Extra"/>
@@ -1850,7 +1955,6 @@
               </w:rPr>
               <w:t>–</w:t>
             </w:r>
-            <w:proofErr w:type="spellStart"/>
             <w:r>
               <w:rPr>
                 <w:rFonts w:ascii="BRH Devanagari Extra" w:hAnsi="BRH Devanagari Extra" w:cs="BRH Devanagari Extra"/>
@@ -1868,7 +1972,6 @@
               </w:rPr>
               <w:t>liÉ</w:t>
             </w:r>
-            <w:proofErr w:type="spellEnd"/>
             <w:r>
               <w:rPr>
                 <w:rFonts w:ascii="BRH Malayalam Extra" w:hAnsi="BRH Malayalam Extra" w:cs="BRH Devanagari Extra"/>
@@ -1893,54 +1996,8 @@
                 <w:sz w:val="40"/>
                 <w:szCs w:val="40"/>
               </w:rPr>
-              <w:t xml:space="preserve"> </w:t>
-            </w:r>
-            <w:proofErr w:type="spellStart"/>
-            <w:r>
-              <w:rPr>
-                <w:rFonts w:ascii="BRH Devanagari Extra" w:hAnsi="BRH Devanagari Extra" w:cs="BRH Devanagari Extra"/>
-                <w:sz w:val="40"/>
-                <w:szCs w:val="40"/>
-              </w:rPr>
-              <w:t>rÉ</w:t>
-            </w:r>
-            <w:proofErr w:type="spellEnd"/>
-            <w:r>
-              <w:rPr>
-                <w:rFonts w:ascii="BRH Devanagari Extra" w:hAnsi="BRH Devanagari Extra" w:cs="BRH Devanagari Extra"/>
-                <w:sz w:val="40"/>
-                <w:szCs w:val="40"/>
-              </w:rPr>
-              <w:t xml:space="preserve"> </w:t>
-            </w:r>
-            <w:proofErr w:type="spellStart"/>
-            <w:r>
-              <w:rPr>
-                <w:rFonts w:ascii="BRH Devanagari Extra" w:hAnsi="BRH Devanagari Extra" w:cs="BRH Devanagari Extra"/>
-                <w:sz w:val="40"/>
-                <w:szCs w:val="40"/>
-              </w:rPr>
-              <w:t>Eþ</w:t>
-            </w:r>
-            <w:proofErr w:type="spellEnd"/>
-            <w:r>
-              <w:rPr>
-                <w:rFonts w:ascii="BRH Devanagari Extra" w:hAnsi="BRH Devanagari Extra" w:cs="BRH Devanagari Extra"/>
-                <w:sz w:val="40"/>
-                <w:szCs w:val="40"/>
-              </w:rPr>
-              <w:t xml:space="preserve"> </w:t>
-            </w:r>
-            <w:proofErr w:type="spellStart"/>
-            <w:r>
-              <w:rPr>
-                <w:rFonts w:ascii="BRH Devanagari Extra" w:hAnsi="BRH Devanagari Extra" w:cs="BRH Devanagari Extra"/>
-                <w:sz w:val="40"/>
-                <w:szCs w:val="40"/>
-              </w:rPr>
-              <w:t>cÉælÉÉ</w:t>
-            </w:r>
-            <w:proofErr w:type="spellEnd"/>
+              <w:t xml:space="preserve"> rÉ Eþ cÉælÉÉ</w:t>
+            </w:r>
           </w:p>
         </w:tc>
       </w:tr>
@@ -2019,29 +2076,16 @@
                 <w:lang w:bidi="ta-IN"/>
               </w:rPr>
             </w:pPr>
-            <w:proofErr w:type="gramStart"/>
-            <w:r>
-              <w:rPr>
-                <w:rFonts w:cs="Latha"/>
-                <w:b/>
-                <w:bCs/>
-                <w:sz w:val="28"/>
-                <w:szCs w:val="28"/>
-                <w:lang w:bidi="ta-IN"/>
-              </w:rPr>
-              <w:t>Panchaati  No.</w:t>
-            </w:r>
-            <w:proofErr w:type="gramEnd"/>
-            <w:r>
-              <w:rPr>
-                <w:rFonts w:cs="Latha"/>
-                <w:b/>
-                <w:bCs/>
-                <w:sz w:val="28"/>
-                <w:szCs w:val="28"/>
-                <w:lang w:bidi="ta-IN"/>
-              </w:rPr>
-              <w:t xml:space="preserve"> 16</w:t>
+            <w:r>
+              <w:rPr>
+                <w:rFonts w:cs="Latha"/>
+                <w:b/>
+                <w:bCs/>
+                <w:sz w:val="28"/>
+                <w:szCs w:val="28"/>
+                <w:lang w:bidi="ta-IN"/>
+              </w:rPr>
+              <w:t>Panchaati  No. 16</w:t>
             </w:r>
           </w:p>
         </w:tc>
@@ -2070,34 +2114,14 @@
                 <w:szCs w:val="32"/>
               </w:rPr>
             </w:pPr>
-            <w:proofErr w:type="spellStart"/>
-            <w:r>
-              <w:rPr>
-                <w:rFonts w:ascii="BRH Devanagari Extra" w:hAnsi="BRH Devanagari Extra" w:cs="BRH Devanagari Extra"/>
-                <w:sz w:val="40"/>
-                <w:szCs w:val="40"/>
-              </w:rPr>
-              <w:t>uÉÉiÉÉåþ</w:t>
-            </w:r>
-            <w:proofErr w:type="spellEnd"/>
-            <w:r>
-              <w:rPr>
-                <w:rFonts w:ascii="BRH Devanagari Extra" w:hAnsi="BRH Devanagari Extra" w:cs="BRH Devanagari Extra"/>
-                <w:sz w:val="40"/>
-                <w:szCs w:val="40"/>
-              </w:rPr>
-              <w:t xml:space="preserve"> </w:t>
-            </w:r>
-            <w:proofErr w:type="spellStart"/>
-            <w:r>
-              <w:rPr>
-                <w:rFonts w:ascii="BRH Devanagari Extra" w:hAnsi="BRH Devanagari Extra" w:cs="BRH Devanagari Extra"/>
-                <w:sz w:val="40"/>
-                <w:szCs w:val="40"/>
-              </w:rPr>
-              <w:t>pÉÔ</w:t>
-            </w:r>
-            <w:proofErr w:type="spellEnd"/>
+            <w:r>
+              <w:rPr>
+                <w:rFonts w:ascii="BRH Devanagari Extra" w:hAnsi="BRH Devanagari Extra" w:cs="BRH Devanagari Extra"/>
+                <w:sz w:val="40"/>
+                <w:szCs w:val="40"/>
+              </w:rPr>
+              <w:t>uÉÉiÉÉåþ pÉÔ</w:t>
+            </w:r>
             <w:r>
               <w:rPr>
                 <w:rFonts w:ascii="BRH Malayalam Extra" w:hAnsi="BRH Malayalam Extra" w:cs="BRH Devanagari Extra"/>
@@ -2106,7 +2130,6 @@
               </w:rPr>
               <w:t>–</w:t>
             </w:r>
-            <w:proofErr w:type="spellStart"/>
             <w:r>
               <w:rPr>
                 <w:rFonts w:ascii="BRH Devanagari Extra" w:hAnsi="BRH Devanagari Extra" w:cs="BRH Devanagari Extra"/>
@@ -2115,7 +2138,6 @@
               </w:rPr>
               <w:t>iÉÉåþÅsÉåsÉÉrÉ</w:t>
             </w:r>
-            <w:proofErr w:type="spellEnd"/>
             <w:r>
               <w:rPr>
                 <w:rFonts w:ascii="BRH Malayalam Extra" w:hAnsi="BRH Malayalam Extra" w:cs="BRH Devanagari Extra"/>
@@ -2124,25 +2146,14 @@
               </w:rPr>
               <w:t>–</w:t>
             </w:r>
-            <w:proofErr w:type="spellStart"/>
-            <w:r>
-              <w:rPr>
-                <w:rFonts w:ascii="BRH Devanagari Extra" w:hAnsi="BRH Devanagari Extra" w:cs="BRH Devanagari Extra"/>
-                <w:sz w:val="40"/>
-                <w:szCs w:val="40"/>
-              </w:rPr>
-              <w:t>jÉç</w:t>
-            </w:r>
-            <w:proofErr w:type="spellEnd"/>
-            <w:r>
-              <w:rPr>
-                <w:rFonts w:ascii="BRH Devanagari Extra" w:hAnsi="BRH Devanagari Extra" w:cs="BRH Devanagari Extra"/>
-                <w:sz w:val="40"/>
-                <w:szCs w:val="40"/>
-              </w:rPr>
-              <w:t xml:space="preserve"> </w:t>
-            </w:r>
-            <w:proofErr w:type="spellStart"/>
+            <w:r>
+              <w:rPr>
+                <w:rFonts w:ascii="BRH Devanagari Extra" w:hAnsi="BRH Devanagari Extra" w:cs="BRH Devanagari Extra"/>
+                <w:sz w:val="40"/>
+                <w:szCs w:val="40"/>
+              </w:rPr>
+              <w:t xml:space="preserve">jÉç </w:t>
+            </w:r>
             <w:r>
               <w:rPr>
                 <w:rFonts w:ascii="BRH Devanagari Extra" w:hAnsi="BRH Devanagari Extra" w:cs="BRH Devanagari Extra"/>
@@ -2152,24 +2163,13 @@
               </w:rPr>
               <w:t>xÉÈ</w:t>
             </w:r>
-            <w:proofErr w:type="spellEnd"/>
-            <w:proofErr w:type="gramStart"/>
-            <w:r>
-              <w:rPr>
-                <w:rFonts w:ascii="BRH Devanagari Extra" w:hAnsi="BRH Devanagari Extra" w:cs="BRH Devanagari Extra"/>
-                <w:sz w:val="40"/>
-                <w:szCs w:val="40"/>
-              </w:rPr>
-              <w:t>-[</w:t>
-            </w:r>
-            <w:proofErr w:type="gramEnd"/>
-            <w:r>
-              <w:rPr>
-                <w:rFonts w:ascii="BRH Devanagari Extra" w:hAnsi="BRH Devanagari Extra" w:cs="BRH Devanagari Extra"/>
-                <w:sz w:val="40"/>
-                <w:szCs w:val="40"/>
-              </w:rPr>
-              <w:t xml:space="preserve"> ] </w:t>
+            <w:r>
+              <w:rPr>
+                <w:rFonts w:ascii="BRH Devanagari Extra" w:hAnsi="BRH Devanagari Extra" w:cs="BRH Devanagari Extra"/>
+                <w:sz w:val="40"/>
+                <w:szCs w:val="40"/>
+              </w:rPr>
+              <w:t xml:space="preserve">-[ ] </w:t>
             </w:r>
             <w:r>
               <w:rPr>
@@ -2218,34 +2218,14 @@
                 <w:szCs w:val="32"/>
               </w:rPr>
             </w:pPr>
-            <w:proofErr w:type="spellStart"/>
-            <w:r>
-              <w:rPr>
-                <w:rFonts w:ascii="BRH Devanagari Extra" w:hAnsi="BRH Devanagari Extra" w:cs="BRH Devanagari Extra"/>
-                <w:sz w:val="40"/>
-                <w:szCs w:val="40"/>
-              </w:rPr>
-              <w:t>uÉÉiÉÉåþ</w:t>
-            </w:r>
-            <w:proofErr w:type="spellEnd"/>
-            <w:r>
-              <w:rPr>
-                <w:rFonts w:ascii="BRH Devanagari Extra" w:hAnsi="BRH Devanagari Extra" w:cs="BRH Devanagari Extra"/>
-                <w:sz w:val="40"/>
-                <w:szCs w:val="40"/>
-              </w:rPr>
-              <w:t xml:space="preserve"> </w:t>
-            </w:r>
-            <w:proofErr w:type="spellStart"/>
-            <w:r>
-              <w:rPr>
-                <w:rFonts w:ascii="BRH Devanagari Extra" w:hAnsi="BRH Devanagari Extra" w:cs="BRH Devanagari Extra"/>
-                <w:sz w:val="40"/>
-                <w:szCs w:val="40"/>
-              </w:rPr>
-              <w:t>pÉÔ</w:t>
-            </w:r>
-            <w:proofErr w:type="spellEnd"/>
+            <w:r>
+              <w:rPr>
+                <w:rFonts w:ascii="BRH Devanagari Extra" w:hAnsi="BRH Devanagari Extra" w:cs="BRH Devanagari Extra"/>
+                <w:sz w:val="40"/>
+                <w:szCs w:val="40"/>
+              </w:rPr>
+              <w:t>uÉÉiÉÉåþ pÉÔ</w:t>
+            </w:r>
             <w:r>
               <w:rPr>
                 <w:rFonts w:ascii="BRH Malayalam Extra" w:hAnsi="BRH Malayalam Extra" w:cs="BRH Devanagari Extra"/>
@@ -2254,7 +2234,6 @@
               </w:rPr>
               <w:t>–</w:t>
             </w:r>
-            <w:proofErr w:type="spellStart"/>
             <w:r>
               <w:rPr>
                 <w:rFonts w:ascii="BRH Devanagari Extra" w:hAnsi="BRH Devanagari Extra" w:cs="BRH Devanagari Extra"/>
@@ -2263,7 +2242,6 @@
               </w:rPr>
               <w:t>iÉÉåþÅsÉåsÉÉrÉ</w:t>
             </w:r>
-            <w:proofErr w:type="spellEnd"/>
             <w:r>
               <w:rPr>
                 <w:rFonts w:ascii="BRH Malayalam Extra" w:hAnsi="BRH Malayalam Extra" w:cs="BRH Devanagari Extra"/>
@@ -2272,25 +2250,14 @@
               </w:rPr>
               <w:t>–</w:t>
             </w:r>
-            <w:proofErr w:type="spellStart"/>
-            <w:r>
-              <w:rPr>
-                <w:rFonts w:ascii="BRH Devanagari Extra" w:hAnsi="BRH Devanagari Extra" w:cs="BRH Devanagari Extra"/>
-                <w:sz w:val="40"/>
-                <w:szCs w:val="40"/>
-              </w:rPr>
-              <w:t>jÉç</w:t>
-            </w:r>
-            <w:proofErr w:type="spellEnd"/>
-            <w:r>
-              <w:rPr>
-                <w:rFonts w:ascii="BRH Devanagari Extra" w:hAnsi="BRH Devanagari Extra" w:cs="BRH Devanagari Extra"/>
-                <w:sz w:val="40"/>
-                <w:szCs w:val="40"/>
-              </w:rPr>
-              <w:t xml:space="preserve"> </w:t>
-            </w:r>
-            <w:proofErr w:type="spellStart"/>
+            <w:r>
+              <w:rPr>
+                <w:rFonts w:ascii="BRH Devanagari Extra" w:hAnsi="BRH Devanagari Extra" w:cs="BRH Devanagari Extra"/>
+                <w:sz w:val="40"/>
+                <w:szCs w:val="40"/>
+              </w:rPr>
+              <w:t xml:space="preserve">jÉç </w:t>
+            </w:r>
             <w:r>
               <w:rPr>
                 <w:rFonts w:ascii="BRH Devanagari Extra" w:hAnsi="BRH Devanagari Extra" w:cs="BRH Devanagari Extra"/>
@@ -2300,24 +2267,13 @@
               </w:rPr>
               <w:t>xÉ</w:t>
             </w:r>
-            <w:proofErr w:type="spellEnd"/>
-            <w:proofErr w:type="gramStart"/>
-            <w:r>
-              <w:rPr>
-                <w:rFonts w:ascii="BRH Devanagari Extra" w:hAnsi="BRH Devanagari Extra" w:cs="BRH Devanagari Extra"/>
-                <w:sz w:val="40"/>
-                <w:szCs w:val="40"/>
-              </w:rPr>
-              <w:t>-[</w:t>
-            </w:r>
-            <w:proofErr w:type="gramEnd"/>
-            <w:r>
-              <w:rPr>
-                <w:rFonts w:ascii="BRH Devanagari Extra" w:hAnsi="BRH Devanagari Extra" w:cs="BRH Devanagari Extra"/>
-                <w:sz w:val="40"/>
-                <w:szCs w:val="40"/>
-              </w:rPr>
-              <w:t xml:space="preserve"> ] </w:t>
+            <w:r>
+              <w:rPr>
+                <w:rFonts w:ascii="BRH Devanagari Extra" w:hAnsi="BRH Devanagari Extra" w:cs="BRH Devanagari Extra"/>
+                <w:sz w:val="40"/>
+                <w:szCs w:val="40"/>
+              </w:rPr>
+              <w:t xml:space="preserve">-[ ] </w:t>
             </w:r>
             <w:r>
               <w:rPr>
@@ -2415,29 +2371,16 @@
                 <w:lang w:bidi="ta-IN"/>
               </w:rPr>
             </w:pPr>
-            <w:proofErr w:type="gramStart"/>
-            <w:r>
-              <w:rPr>
-                <w:rFonts w:cs="Latha"/>
-                <w:b/>
-                <w:bCs/>
-                <w:sz w:val="28"/>
-                <w:szCs w:val="28"/>
-                <w:lang w:bidi="ta-IN"/>
-              </w:rPr>
-              <w:t>Panchaati  No.</w:t>
-            </w:r>
-            <w:proofErr w:type="gramEnd"/>
-            <w:r>
-              <w:rPr>
-                <w:rFonts w:cs="Latha"/>
-                <w:b/>
-                <w:bCs/>
-                <w:sz w:val="28"/>
-                <w:szCs w:val="28"/>
-                <w:lang w:bidi="ta-IN"/>
-              </w:rPr>
-              <w:t xml:space="preserve"> 22</w:t>
+            <w:r>
+              <w:rPr>
+                <w:rFonts w:cs="Latha"/>
+                <w:b/>
+                <w:bCs/>
+                <w:sz w:val="28"/>
+                <w:szCs w:val="28"/>
+                <w:lang w:bidi="ta-IN"/>
+              </w:rPr>
+              <w:t>Panchaati  No. 22</w:t>
             </w:r>
           </w:p>
         </w:tc>
@@ -2461,25 +2404,14 @@
                 <w:szCs w:val="40"/>
               </w:rPr>
             </w:pPr>
-            <w:proofErr w:type="spellStart"/>
-            <w:r>
-              <w:rPr>
-                <w:rFonts w:ascii="BRH Devanagari Extra" w:hAnsi="BRH Devanagari Extra" w:cs="BRH Devanagari Extra"/>
-                <w:sz w:val="40"/>
-                <w:szCs w:val="40"/>
-              </w:rPr>
-              <w:t>rÉÉqÉç</w:t>
-            </w:r>
-            <w:proofErr w:type="spellEnd"/>
-            <w:r>
-              <w:rPr>
-                <w:rFonts w:ascii="BRH Devanagari Extra" w:hAnsi="BRH Devanagari Extra" w:cs="BRH Devanagari Extra"/>
-                <w:sz w:val="40"/>
-                <w:szCs w:val="40"/>
-              </w:rPr>
-              <w:t xml:space="preserve"> | </w:t>
-            </w:r>
-            <w:proofErr w:type="spellStart"/>
+            <w:r>
+              <w:rPr>
+                <w:rFonts w:ascii="BRH Devanagari Extra" w:hAnsi="BRH Devanagari Extra" w:cs="BRH Devanagari Extra"/>
+                <w:sz w:val="40"/>
+                <w:szCs w:val="40"/>
+              </w:rPr>
+              <w:t xml:space="preserve">rÉÉqÉç | </w:t>
+            </w:r>
             <w:r>
               <w:rPr>
                 <w:rFonts w:ascii="BRH Devanagari Extra" w:hAnsi="BRH Devanagari Extra" w:cs="BRH Devanagari Extra"/>
@@ -2497,7 +2429,6 @@
               </w:rPr>
               <w:t>å</w:t>
             </w:r>
-            <w:proofErr w:type="spellEnd"/>
             <w:r>
               <w:rPr>
                 <w:rFonts w:ascii="BRH Malayalam Extra" w:hAnsi="BRH Malayalam Extra" w:cs="BRH Devanagari Extra"/>
@@ -2536,25 +2467,14 @@
                 <w:szCs w:val="40"/>
               </w:rPr>
             </w:pPr>
-            <w:proofErr w:type="spellStart"/>
-            <w:r>
-              <w:rPr>
-                <w:rFonts w:ascii="BRH Devanagari Extra" w:hAnsi="BRH Devanagari Extra" w:cs="BRH Devanagari Extra"/>
-                <w:sz w:val="40"/>
-                <w:szCs w:val="40"/>
-              </w:rPr>
-              <w:t>rÉÉqÉç</w:t>
-            </w:r>
-            <w:proofErr w:type="spellEnd"/>
-            <w:r>
-              <w:rPr>
-                <w:rFonts w:ascii="BRH Devanagari Extra" w:hAnsi="BRH Devanagari Extra" w:cs="BRH Devanagari Extra"/>
-                <w:sz w:val="40"/>
-                <w:szCs w:val="40"/>
-              </w:rPr>
-              <w:t xml:space="preserve"> | </w:t>
-            </w:r>
-            <w:proofErr w:type="spellStart"/>
+            <w:r>
+              <w:rPr>
+                <w:rFonts w:ascii="BRH Devanagari Extra" w:hAnsi="BRH Devanagari Extra" w:cs="BRH Devanagari Extra"/>
+                <w:sz w:val="40"/>
+                <w:szCs w:val="40"/>
+              </w:rPr>
+              <w:t xml:space="preserve">rÉÉqÉç | </w:t>
+            </w:r>
             <w:r>
               <w:rPr>
                 <w:rFonts w:ascii="BRH Devanagari Extra" w:hAnsi="BRH Devanagari Extra" w:cs="BRH Devanagari Extra"/>
@@ -2564,7 +2484,6 @@
               </w:rPr>
               <w:t>iÉå</w:t>
             </w:r>
-            <w:proofErr w:type="spellEnd"/>
             <w:r>
               <w:rPr>
                 <w:rFonts w:ascii="BRH Devanagari Extra" w:hAnsi="BRH Devanagari Extra" w:cs="BRH Devanagari Extra"/>
@@ -2650,29 +2569,16 @@
                 <w:lang w:bidi="ta-IN"/>
               </w:rPr>
             </w:pPr>
-            <w:proofErr w:type="gramStart"/>
-            <w:r>
-              <w:rPr>
-                <w:rFonts w:cs="Latha"/>
-                <w:b/>
-                <w:bCs/>
-                <w:sz w:val="28"/>
-                <w:szCs w:val="28"/>
-                <w:lang w:bidi="ta-IN"/>
-              </w:rPr>
-              <w:t>Panchaati  No.</w:t>
-            </w:r>
-            <w:proofErr w:type="gramEnd"/>
-            <w:r>
-              <w:rPr>
-                <w:rFonts w:cs="Latha"/>
-                <w:b/>
-                <w:bCs/>
-                <w:sz w:val="28"/>
-                <w:szCs w:val="28"/>
-                <w:lang w:bidi="ta-IN"/>
-              </w:rPr>
-              <w:t xml:space="preserve"> 48</w:t>
+            <w:r>
+              <w:rPr>
+                <w:rFonts w:cs="Latha"/>
+                <w:b/>
+                <w:bCs/>
+                <w:sz w:val="28"/>
+                <w:szCs w:val="28"/>
+                <w:lang w:bidi="ta-IN"/>
+              </w:rPr>
+              <w:t>Panchaati  No. 48</w:t>
             </w:r>
           </w:p>
         </w:tc>
@@ -2715,7 +2621,6 @@
               </w:rPr>
               <w:t>–</w:t>
             </w:r>
-            <w:proofErr w:type="spellStart"/>
             <w:r>
               <w:rPr>
                 <w:rFonts w:ascii="BRH Devanagari Extra" w:hAnsi="BRH Devanagari Extra" w:cs="BRH Devanagari Extra"/>
@@ -2724,7 +2629,6 @@
               </w:rPr>
               <w:t>alÉå</w:t>
             </w:r>
-            <w:proofErr w:type="spellEnd"/>
             <w:r>
               <w:rPr>
                 <w:rFonts w:ascii="BRH Malayalam Extra" w:hAnsi="BRH Malayalam Extra" w:cs="BRH Devanagari Extra"/>
@@ -2733,34 +2637,14 @@
               </w:rPr>
               <w:t>–</w:t>
             </w:r>
-            <w:proofErr w:type="spellStart"/>
-            <w:r>
-              <w:rPr>
-                <w:rFonts w:ascii="BRH Devanagari Extra" w:hAnsi="BRH Devanagari Extra" w:cs="BRH Devanagari Extra"/>
-                <w:sz w:val="40"/>
-                <w:szCs w:val="40"/>
-              </w:rPr>
-              <w:t>lSìÉÈ</w:t>
-            </w:r>
-            <w:proofErr w:type="spellEnd"/>
-            <w:r>
-              <w:rPr>
-                <w:rFonts w:ascii="BRH Devanagari Extra" w:hAnsi="BRH Devanagari Extra" w:cs="BRH Devanagari Extra"/>
-                <w:sz w:val="40"/>
-                <w:szCs w:val="40"/>
-              </w:rPr>
-              <w:t xml:space="preserve"> | </w:t>
-            </w:r>
-            <w:proofErr w:type="spellStart"/>
-            <w:r>
-              <w:rPr>
-                <w:rFonts w:ascii="BRH Devanagari Extra" w:hAnsi="BRH Devanagari Extra" w:cs="BRH Devanagari Extra"/>
-                <w:sz w:val="40"/>
-                <w:szCs w:val="40"/>
-              </w:rPr>
-              <w:t>M×ü</w:t>
-            </w:r>
-            <w:proofErr w:type="spellEnd"/>
+            <w:r>
+              <w:rPr>
+                <w:rFonts w:ascii="BRH Devanagari Extra" w:hAnsi="BRH Devanagari Extra" w:cs="BRH Devanagari Extra"/>
+                <w:sz w:val="40"/>
+                <w:szCs w:val="40"/>
+              </w:rPr>
+              <w:t>lSìÉÈ | M×ü</w:t>
+            </w:r>
             <w:r>
               <w:rPr>
                 <w:rFonts w:ascii="BRH Malayalam Extra" w:hAnsi="BRH Malayalam Extra" w:cs="BRH Devanagari Extra"/>
@@ -2769,7 +2653,6 @@
               </w:rPr>
               <w:t>–</w:t>
             </w:r>
-            <w:proofErr w:type="spellStart"/>
             <w:r>
               <w:rPr>
                 <w:rFonts w:ascii="BRH Devanagari Extra" w:hAnsi="BRH Devanagari Extra" w:cs="BRH Devanagari Extra"/>
@@ -2778,7 +2661,6 @@
               </w:rPr>
               <w:t>whÉsÉþsÉÉqÉÉ</w:t>
             </w:r>
-            <w:proofErr w:type="spellEnd"/>
             <w:r>
               <w:rPr>
                 <w:rFonts w:ascii="BRH Malayalam Extra" w:hAnsi="BRH Malayalam Extra" w:cs="BRH Devanagari Extra"/>
@@ -2793,25 +2675,7 @@
                 <w:sz w:val="40"/>
                 <w:szCs w:val="40"/>
               </w:rPr>
-              <w:t xml:space="preserve"> </w:t>
-            </w:r>
-            <w:proofErr w:type="spellStart"/>
-            <w:r>
-              <w:rPr>
-                <w:rFonts w:ascii="BRH Devanagari Extra" w:hAnsi="BRH Devanagari Extra" w:cs="BRH Devanagari Extra"/>
-                <w:sz w:val="40"/>
-                <w:szCs w:val="40"/>
-              </w:rPr>
-              <w:t>CÌiÉþ</w:t>
-            </w:r>
-            <w:proofErr w:type="spellEnd"/>
-            <w:r>
-              <w:rPr>
-                <w:rFonts w:ascii="BRH Devanagari Extra" w:hAnsi="BRH Devanagari Extra" w:cs="BRH Devanagari Extra"/>
-                <w:sz w:val="40"/>
-                <w:szCs w:val="40"/>
-              </w:rPr>
-              <w:t xml:space="preserve"> </w:t>
+              <w:t xml:space="preserve"> CÌiÉþ </w:t>
             </w:r>
           </w:p>
           <w:p>
@@ -2825,106 +2689,81 @@
                 <w:rFonts w:ascii="BRH Devanagari Extra" w:hAnsi="BRH Devanagari Extra" w:cs="BRH Devanagari Extra"/>
                 <w:sz w:val="40"/>
                 <w:szCs w:val="40"/>
-              </w:rPr>
-            </w:pPr>
-            <w:proofErr w:type="spellStart"/>
-            <w:r>
-              <w:rPr>
-                <w:rFonts w:ascii="BRH Devanagari Extra" w:hAnsi="BRH Devanagari Extra" w:cs="BRH Devanagari Extra"/>
-                <w:sz w:val="40"/>
-                <w:szCs w:val="40"/>
+                <w:lang w:val="it-IT"/>
+              </w:rPr>
+            </w:pPr>
+            <w:r>
+              <w:rPr>
+                <w:rFonts w:ascii="BRH Devanagari Extra" w:hAnsi="BRH Devanagari Extra" w:cs="BRH Devanagari Extra"/>
+                <w:sz w:val="40"/>
+                <w:szCs w:val="40"/>
+                <w:lang w:val="it-IT"/>
               </w:rPr>
               <w:t>M×ü</w:t>
             </w:r>
-            <w:proofErr w:type="spellEnd"/>
             <w:r>
               <w:rPr>
                 <w:rFonts w:ascii="BRH Malayalam Extra" w:hAnsi="BRH Malayalam Extra" w:cs="BRH Devanagari Extra"/>
                 <w:sz w:val="34"/>
                 <w:szCs w:val="40"/>
-              </w:rPr>
-              <w:t>–</w:t>
-            </w:r>
-            <w:proofErr w:type="spellStart"/>
-            <w:r>
-              <w:rPr>
-                <w:rFonts w:ascii="BRH Devanagari Extra" w:hAnsi="BRH Devanagari Extra" w:cs="BRH Devanagari Extra"/>
-                <w:sz w:val="40"/>
-                <w:szCs w:val="40"/>
-              </w:rPr>
-              <w:t>whÉ</w:t>
-            </w:r>
-            <w:proofErr w:type="spellEnd"/>
-            <w:r>
-              <w:rPr>
-                <w:rFonts w:ascii="BRH Devanagari Extra" w:hAnsi="BRH Devanagari Extra" w:cs="BRH Devanagari Extra"/>
-                <w:sz w:val="40"/>
-                <w:szCs w:val="40"/>
-              </w:rPr>
-              <w:t xml:space="preserve"> - </w:t>
-            </w:r>
-            <w:proofErr w:type="spellStart"/>
-            <w:r>
-              <w:rPr>
-                <w:rFonts w:ascii="BRH Devanagari Extra" w:hAnsi="BRH Devanagari Extra" w:cs="BRH Devanagari Extra"/>
-                <w:sz w:val="40"/>
-                <w:szCs w:val="40"/>
-              </w:rPr>
-              <w:t>sÉ</w:t>
-            </w:r>
-            <w:proofErr w:type="spellEnd"/>
+                <w:lang w:val="it-IT"/>
+              </w:rPr>
+              <w:t>–</w:t>
+            </w:r>
+            <w:r>
+              <w:rPr>
+                <w:rFonts w:ascii="BRH Devanagari Extra" w:hAnsi="BRH Devanagari Extra" w:cs="BRH Devanagari Extra"/>
+                <w:sz w:val="40"/>
+                <w:szCs w:val="40"/>
+                <w:lang w:val="it-IT"/>
+              </w:rPr>
+              <w:t>whÉ - sÉ</w:t>
+            </w:r>
             <w:r>
               <w:rPr>
                 <w:rFonts w:ascii="BRH Malayalam Extra" w:hAnsi="BRH Malayalam Extra" w:cs="BRH Devanagari Extra"/>
                 <w:sz w:val="34"/>
                 <w:szCs w:val="40"/>
-              </w:rPr>
-              <w:t>–</w:t>
-            </w:r>
-            <w:proofErr w:type="spellStart"/>
-            <w:r>
-              <w:rPr>
-                <w:rFonts w:ascii="BRH Devanagari Extra" w:hAnsi="BRH Devanagari Extra" w:cs="BRH Devanagari Extra"/>
-                <w:sz w:val="40"/>
-                <w:szCs w:val="40"/>
+                <w:lang w:val="it-IT"/>
+              </w:rPr>
+              <w:t>–</w:t>
+            </w:r>
+            <w:r>
+              <w:rPr>
+                <w:rFonts w:ascii="BRH Devanagari Extra" w:hAnsi="BRH Devanagari Extra" w:cs="BRH Devanagari Extra"/>
+                <w:sz w:val="40"/>
+                <w:szCs w:val="40"/>
+                <w:lang w:val="it-IT"/>
               </w:rPr>
               <w:t>sÉÉ</w:t>
             </w:r>
-            <w:proofErr w:type="spellEnd"/>
             <w:r>
               <w:rPr>
                 <w:rFonts w:ascii="BRH Malayalam Extra" w:hAnsi="BRH Malayalam Extra" w:cs="BRH Devanagari Extra"/>
                 <w:sz w:val="34"/>
                 <w:szCs w:val="40"/>
-              </w:rPr>
-              <w:t>–</w:t>
-            </w:r>
-            <w:proofErr w:type="spellStart"/>
+                <w:lang w:val="it-IT"/>
+              </w:rPr>
+              <w:t>–</w:t>
+            </w:r>
             <w:r>
               <w:rPr>
                 <w:rFonts w:ascii="BRH Devanagari Extra" w:hAnsi="BRH Devanagari Extra" w:cs="BRH Devanagari Extra"/>
                 <w:sz w:val="40"/>
                 <w:szCs w:val="40"/>
                 <w:highlight w:val="yellow"/>
+                <w:lang w:val="it-IT"/>
               </w:rPr>
               <w:t>qÉÉÈ</w:t>
             </w:r>
-            <w:proofErr w:type="spellEnd"/>
-            <w:r>
-              <w:rPr>
-                <w:rFonts w:ascii="BRH Devanagari Extra" w:hAnsi="BRH Devanagari Extra" w:cs="BRH Devanagari Extra"/>
-                <w:sz w:val="40"/>
-                <w:szCs w:val="40"/>
-              </w:rPr>
-              <w:t xml:space="preserve"> |</w:t>
-            </w:r>
-            <w:r>
-              <w:rPr>
-                <w:rFonts w:ascii="BRH Devanagari Extra" w:hAnsi="BRH Devanagari Extra" w:cs="BRH Devanagari Extra"/>
-                <w:sz w:val="40"/>
-                <w:szCs w:val="40"/>
-              </w:rPr>
-              <w:t xml:space="preserve"> </w:t>
+            <w:r>
+              <w:rPr>
+                <w:rFonts w:ascii="BRH Devanagari Extra" w:hAnsi="BRH Devanagari Extra" w:cs="BRH Devanagari Extra"/>
+                <w:sz w:val="40"/>
+                <w:szCs w:val="40"/>
+                <w:lang w:val="it-IT"/>
+              </w:rPr>
+              <w:t xml:space="preserve"> | </w:t>
             </w:r>
           </w:p>
         </w:tc>
@@ -2949,13 +2788,15 @@
                 <w:rFonts w:ascii="BRH Devanagari Extra" w:hAnsi="BRH Devanagari Extra" w:cs="BRH Devanagari Extra"/>
                 <w:sz w:val="40"/>
                 <w:szCs w:val="40"/>
-              </w:rPr>
-            </w:pPr>
-            <w:r>
-              <w:rPr>
-                <w:rFonts w:ascii="BRH Devanagari Extra" w:hAnsi="BRH Devanagari Extra" w:cs="BRH Devanagari Extra"/>
-                <w:sz w:val="40"/>
-                <w:szCs w:val="40"/>
+                <w:lang w:val="it-IT"/>
+              </w:rPr>
+            </w:pPr>
+            <w:r>
+              <w:rPr>
+                <w:rFonts w:ascii="BRH Devanagari Extra" w:hAnsi="BRH Devanagari Extra" w:cs="BRH Devanagari Extra"/>
+                <w:sz w:val="40"/>
+                <w:szCs w:val="40"/>
+                <w:lang w:val="it-IT"/>
               </w:rPr>
               <w:t>AÉ</w:t>
             </w:r>
@@ -2964,214 +2805,164 @@
                 <w:rFonts w:ascii="BRH Malayalam Extra" w:hAnsi="BRH Malayalam Extra" w:cs="BRH Devanagari Extra"/>
                 <w:sz w:val="34"/>
                 <w:szCs w:val="40"/>
-              </w:rPr>
-              <w:t>–</w:t>
-            </w:r>
-            <w:proofErr w:type="spellStart"/>
-            <w:r>
-              <w:rPr>
-                <w:rFonts w:ascii="BRH Devanagari Extra" w:hAnsi="BRH Devanagari Extra" w:cs="BRH Devanagari Extra"/>
-                <w:sz w:val="40"/>
-                <w:szCs w:val="40"/>
+                <w:lang w:val="it-IT"/>
+              </w:rPr>
+              <w:t>–</w:t>
+            </w:r>
+            <w:r>
+              <w:rPr>
+                <w:rFonts w:ascii="BRH Devanagari Extra" w:hAnsi="BRH Devanagari Extra" w:cs="BRH Devanagari Extra"/>
+                <w:sz w:val="40"/>
+                <w:szCs w:val="40"/>
+                <w:lang w:val="it-IT"/>
               </w:rPr>
               <w:t>alÉå</w:t>
             </w:r>
-            <w:proofErr w:type="spellEnd"/>
             <w:r>
               <w:rPr>
                 <w:rFonts w:ascii="BRH Malayalam Extra" w:hAnsi="BRH Malayalam Extra" w:cs="BRH Devanagari Extra"/>
                 <w:sz w:val="34"/>
                 <w:szCs w:val="40"/>
-              </w:rPr>
-              <w:t>–</w:t>
-            </w:r>
-            <w:proofErr w:type="spellStart"/>
-            <w:r>
-              <w:rPr>
-                <w:rFonts w:ascii="BRH Devanagari Extra" w:hAnsi="BRH Devanagari Extra" w:cs="BRH Devanagari Extra"/>
-                <w:sz w:val="40"/>
-                <w:szCs w:val="40"/>
-              </w:rPr>
-              <w:t>lSìÉÈ</w:t>
-            </w:r>
-            <w:proofErr w:type="spellEnd"/>
-            <w:r>
-              <w:rPr>
-                <w:rFonts w:ascii="BRH Devanagari Extra" w:hAnsi="BRH Devanagari Extra" w:cs="BRH Devanagari Extra"/>
-                <w:sz w:val="40"/>
-                <w:szCs w:val="40"/>
-              </w:rPr>
-              <w:t xml:space="preserve"> | </w:t>
-            </w:r>
-            <w:proofErr w:type="spellStart"/>
-            <w:r>
-              <w:rPr>
-                <w:rFonts w:ascii="BRH Devanagari Extra" w:hAnsi="BRH Devanagari Extra" w:cs="BRH Devanagari Extra"/>
-                <w:sz w:val="40"/>
-                <w:szCs w:val="40"/>
+                <w:lang w:val="it-IT"/>
+              </w:rPr>
+              <w:t>–</w:t>
+            </w:r>
+            <w:r>
+              <w:rPr>
+                <w:rFonts w:ascii="BRH Devanagari Extra" w:hAnsi="BRH Devanagari Extra" w:cs="BRH Devanagari Extra"/>
+                <w:sz w:val="40"/>
+                <w:szCs w:val="40"/>
+                <w:lang w:val="it-IT"/>
+              </w:rPr>
+              <w:t>lSìÉÈ | M×ü</w:t>
+            </w:r>
+            <w:r>
+              <w:rPr>
+                <w:rFonts w:ascii="BRH Malayalam Extra" w:hAnsi="BRH Malayalam Extra" w:cs="BRH Devanagari Extra"/>
+                <w:sz w:val="34"/>
+                <w:szCs w:val="40"/>
+                <w:lang w:val="it-IT"/>
+              </w:rPr>
+              <w:t>–</w:t>
+            </w:r>
+            <w:r>
+              <w:rPr>
+                <w:rFonts w:ascii="BRH Devanagari Extra" w:hAnsi="BRH Devanagari Extra" w:cs="BRH Devanagari Extra"/>
+                <w:sz w:val="40"/>
+                <w:szCs w:val="40"/>
+                <w:lang w:val="it-IT"/>
+              </w:rPr>
+              <w:t>whÉsÉþsÉÉqÉÉ</w:t>
+            </w:r>
+            <w:r>
+              <w:rPr>
+                <w:rFonts w:ascii="BRH Malayalam Extra" w:hAnsi="BRH Malayalam Extra" w:cs="BRH Devanagari Extra"/>
+                <w:sz w:val="34"/>
+                <w:szCs w:val="40"/>
+                <w:lang w:val="it-IT"/>
+              </w:rPr>
+              <w:t>–</w:t>
+            </w:r>
+            <w:r>
+              <w:rPr>
+                <w:rFonts w:ascii="BRH Devanagari Extra" w:hAnsi="BRH Devanagari Extra" w:cs="BRH Devanagari Extra"/>
+                <w:sz w:val="40"/>
+                <w:szCs w:val="40"/>
+                <w:lang w:val="it-IT"/>
+              </w:rPr>
+              <w:t xml:space="preserve"> CÌiÉþ </w:t>
+            </w:r>
+          </w:p>
+          <w:p>
+            <w:pPr>
+              <w:spacing w:before="0" w:line="240" w:lineRule="auto"/>
+              <w:ind w:left="132" w:right="-108"/>
+              <w:rPr>
+                <w:rFonts w:ascii="BRH Devanagari Extra" w:hAnsi="BRH Devanagari Extra" w:cs="BRH Devanagari Extra"/>
+                <w:sz w:val="40"/>
+                <w:szCs w:val="40"/>
+                <w:lang w:val="it-IT"/>
+              </w:rPr>
+            </w:pPr>
+            <w:r>
+              <w:rPr>
+                <w:rFonts w:ascii="BRH Devanagari Extra" w:hAnsi="BRH Devanagari Extra" w:cs="BRH Devanagari Extra"/>
+                <w:sz w:val="40"/>
+                <w:szCs w:val="40"/>
+                <w:lang w:val="it-IT"/>
               </w:rPr>
               <w:t>M×ü</w:t>
             </w:r>
-            <w:proofErr w:type="spellEnd"/>
             <w:r>
               <w:rPr>
                 <w:rFonts w:ascii="BRH Malayalam Extra" w:hAnsi="BRH Malayalam Extra" w:cs="BRH Devanagari Extra"/>
                 <w:sz w:val="34"/>
                 <w:szCs w:val="40"/>
-              </w:rPr>
-              <w:t>–</w:t>
-            </w:r>
-            <w:proofErr w:type="spellStart"/>
-            <w:r>
-              <w:rPr>
-                <w:rFonts w:ascii="BRH Devanagari Extra" w:hAnsi="BRH Devanagari Extra" w:cs="BRH Devanagari Extra"/>
-                <w:sz w:val="40"/>
-                <w:szCs w:val="40"/>
-              </w:rPr>
-              <w:t>whÉsÉþsÉÉqÉÉ</w:t>
-            </w:r>
-            <w:proofErr w:type="spellEnd"/>
+                <w:lang w:val="it-IT"/>
+              </w:rPr>
+              <w:t>–</w:t>
+            </w:r>
+            <w:r>
+              <w:rPr>
+                <w:rFonts w:ascii="BRH Devanagari Extra" w:hAnsi="BRH Devanagari Extra" w:cs="BRH Devanagari Extra"/>
+                <w:sz w:val="40"/>
+                <w:szCs w:val="40"/>
+                <w:lang w:val="it-IT"/>
+              </w:rPr>
+              <w:t>whÉ - sÉ</w:t>
+            </w:r>
             <w:r>
               <w:rPr>
                 <w:rFonts w:ascii="BRH Malayalam Extra" w:hAnsi="BRH Malayalam Extra" w:cs="BRH Devanagari Extra"/>
                 <w:sz w:val="34"/>
                 <w:szCs w:val="40"/>
-              </w:rPr>
-              <w:t>–</w:t>
-            </w:r>
-            <w:r>
-              <w:rPr>
-                <w:rFonts w:ascii="BRH Devanagari Extra" w:hAnsi="BRH Devanagari Extra" w:cs="BRH Devanagari Extra"/>
-                <w:sz w:val="40"/>
-                <w:szCs w:val="40"/>
-              </w:rPr>
-              <w:t xml:space="preserve"> </w:t>
-            </w:r>
-            <w:proofErr w:type="spellStart"/>
-            <w:r>
-              <w:rPr>
-                <w:rFonts w:ascii="BRH Devanagari Extra" w:hAnsi="BRH Devanagari Extra" w:cs="BRH Devanagari Extra"/>
-                <w:sz w:val="40"/>
-                <w:szCs w:val="40"/>
-              </w:rPr>
-              <w:t>CÌiÉþ</w:t>
-            </w:r>
-            <w:proofErr w:type="spellEnd"/>
-            <w:r>
-              <w:rPr>
-                <w:rFonts w:ascii="BRH Devanagari Extra" w:hAnsi="BRH Devanagari Extra" w:cs="BRH Devanagari Extra"/>
-                <w:sz w:val="40"/>
-                <w:szCs w:val="40"/>
-              </w:rPr>
-              <w:t xml:space="preserve"> </w:t>
-            </w:r>
-          </w:p>
-          <w:p>
-            <w:pPr>
-              <w:spacing w:before="0" w:line="240" w:lineRule="auto"/>
-              <w:ind w:left="132" w:right="-108"/>
-              <w:rPr>
-                <w:rFonts w:ascii="BRH Devanagari Extra" w:hAnsi="BRH Devanagari Extra" w:cs="BRH Devanagari Extra"/>
-                <w:sz w:val="40"/>
-                <w:szCs w:val="40"/>
-              </w:rPr>
-            </w:pPr>
-            <w:proofErr w:type="spellStart"/>
-            <w:r>
-              <w:rPr>
-                <w:rFonts w:ascii="BRH Devanagari Extra" w:hAnsi="BRH Devanagari Extra" w:cs="BRH Devanagari Extra"/>
-                <w:sz w:val="40"/>
-                <w:szCs w:val="40"/>
-              </w:rPr>
-              <w:t>M×ü</w:t>
-            </w:r>
-            <w:proofErr w:type="spellEnd"/>
+                <w:lang w:val="it-IT"/>
+              </w:rPr>
+              <w:t>–</w:t>
+            </w:r>
+            <w:r>
+              <w:rPr>
+                <w:rFonts w:ascii="BRH Devanagari Extra" w:hAnsi="BRH Devanagari Extra" w:cs="BRH Devanagari Extra"/>
+                <w:sz w:val="40"/>
+                <w:szCs w:val="40"/>
+                <w:lang w:val="it-IT"/>
+              </w:rPr>
+              <w:t>sÉÉ</w:t>
+            </w:r>
             <w:r>
               <w:rPr>
                 <w:rFonts w:ascii="BRH Malayalam Extra" w:hAnsi="BRH Malayalam Extra" w:cs="BRH Devanagari Extra"/>
                 <w:sz w:val="34"/>
                 <w:szCs w:val="40"/>
-              </w:rPr>
-              <w:t>–</w:t>
-            </w:r>
-            <w:proofErr w:type="spellStart"/>
-            <w:r>
-              <w:rPr>
-                <w:rFonts w:ascii="BRH Devanagari Extra" w:hAnsi="BRH Devanagari Extra" w:cs="BRH Devanagari Extra"/>
-                <w:sz w:val="40"/>
-                <w:szCs w:val="40"/>
-              </w:rPr>
-              <w:t>whÉ</w:t>
-            </w:r>
-            <w:proofErr w:type="spellEnd"/>
-            <w:r>
-              <w:rPr>
-                <w:rFonts w:ascii="BRH Devanagari Extra" w:hAnsi="BRH Devanagari Extra" w:cs="BRH Devanagari Extra"/>
-                <w:sz w:val="40"/>
-                <w:szCs w:val="40"/>
-              </w:rPr>
-              <w:t xml:space="preserve"> - </w:t>
-            </w:r>
-            <w:proofErr w:type="spellStart"/>
-            <w:r>
-              <w:rPr>
-                <w:rFonts w:ascii="BRH Devanagari Extra" w:hAnsi="BRH Devanagari Extra" w:cs="BRH Devanagari Extra"/>
-                <w:sz w:val="40"/>
-                <w:szCs w:val="40"/>
-              </w:rPr>
-              <w:t>sÉ</w:t>
-            </w:r>
-            <w:proofErr w:type="spellEnd"/>
+                <w:lang w:val="it-IT"/>
+              </w:rPr>
+              <w:t>–</w:t>
+            </w:r>
+            <w:r>
+              <w:rPr>
+                <w:rFonts w:ascii="BRH Devanagari Extra" w:hAnsi="BRH Devanagari Extra" w:cs="BRH Devanagari Extra"/>
+                <w:sz w:val="40"/>
+                <w:szCs w:val="40"/>
+                <w:highlight w:val="green"/>
+                <w:lang w:val="it-IT"/>
+              </w:rPr>
+              <w:t>qÉÉ</w:t>
+            </w:r>
             <w:r>
               <w:rPr>
                 <w:rFonts w:ascii="BRH Malayalam Extra" w:hAnsi="BRH Malayalam Extra" w:cs="BRH Devanagari Extra"/>
                 <w:sz w:val="34"/>
                 <w:szCs w:val="40"/>
-              </w:rPr>
-              <w:t>–</w:t>
-            </w:r>
-            <w:proofErr w:type="spellStart"/>
-            <w:r>
-              <w:rPr>
-                <w:rFonts w:ascii="BRH Devanagari Extra" w:hAnsi="BRH Devanagari Extra" w:cs="BRH Devanagari Extra"/>
-                <w:sz w:val="40"/>
-                <w:szCs w:val="40"/>
-              </w:rPr>
-              <w:t>sÉÉ</w:t>
-            </w:r>
-            <w:proofErr w:type="spellEnd"/>
-            <w:r>
-              <w:rPr>
-                <w:rFonts w:ascii="BRH Malayalam Extra" w:hAnsi="BRH Malayalam Extra" w:cs="BRH Devanagari Extra"/>
-                <w:sz w:val="34"/>
-                <w:szCs w:val="40"/>
-              </w:rPr>
-              <w:t>–</w:t>
-            </w:r>
-            <w:proofErr w:type="spellStart"/>
-            <w:r>
-              <w:rPr>
-                <w:rFonts w:ascii="BRH Devanagari Extra" w:hAnsi="BRH Devanagari Extra" w:cs="BRH Devanagari Extra"/>
-                <w:sz w:val="40"/>
-                <w:szCs w:val="40"/>
-                <w:highlight w:val="green"/>
-              </w:rPr>
-              <w:t>qÉÉ</w:t>
-            </w:r>
-            <w:proofErr w:type="spellEnd"/>
-            <w:r>
-              <w:rPr>
-                <w:rFonts w:ascii="BRH Malayalam Extra" w:hAnsi="BRH Malayalam Extra" w:cs="BRH Devanagari Extra"/>
-                <w:sz w:val="34"/>
-                <w:szCs w:val="40"/>
-              </w:rPr>
-              <w:t>–</w:t>
-            </w:r>
-            <w:r>
-              <w:rPr>
-                <w:rFonts w:ascii="BRH Devanagari Extra" w:hAnsi="BRH Devanagari Extra" w:cs="BRH Devanagari Extra"/>
-                <w:sz w:val="40"/>
-                <w:szCs w:val="40"/>
+                <w:lang w:val="it-IT"/>
+              </w:rPr>
+              <w:t>–</w:t>
+            </w:r>
+            <w:r>
+              <w:rPr>
+                <w:rFonts w:ascii="BRH Devanagari Extra" w:hAnsi="BRH Devanagari Extra" w:cs="BRH Devanagari Extra"/>
+                <w:sz w:val="40"/>
+                <w:szCs w:val="40"/>
+                <w:lang w:val="it-IT"/>
               </w:rPr>
               <w:t>È |</w:t>
             </w:r>
@@ -3213,6 +3004,7 @@
                 <w:szCs w:val="28"/>
                 <w:lang w:bidi="ta-IN"/>
               </w:rPr>
+              <w:lastRenderedPageBreak/>
               <w:t>5.6.21.1 – Vaakyam</w:t>
             </w:r>
           </w:p>
@@ -3253,29 +3045,16 @@
                 <w:lang w:bidi="ta-IN"/>
               </w:rPr>
             </w:pPr>
-            <w:proofErr w:type="gramStart"/>
-            <w:r>
-              <w:rPr>
-                <w:rFonts w:cs="Latha"/>
-                <w:b/>
-                <w:bCs/>
-                <w:sz w:val="28"/>
-                <w:szCs w:val="28"/>
-                <w:lang w:bidi="ta-IN"/>
-              </w:rPr>
-              <w:t>Panchaati  No.</w:t>
-            </w:r>
-            <w:proofErr w:type="gramEnd"/>
-            <w:r>
-              <w:rPr>
-                <w:rFonts w:cs="Latha"/>
-                <w:b/>
-                <w:bCs/>
-                <w:sz w:val="28"/>
-                <w:szCs w:val="28"/>
-                <w:lang w:bidi="ta-IN"/>
-              </w:rPr>
-              <w:t xml:space="preserve"> 52</w:t>
+            <w:r>
+              <w:rPr>
+                <w:rFonts w:cs="Latha"/>
+                <w:b/>
+                <w:bCs/>
+                <w:sz w:val="28"/>
+                <w:szCs w:val="28"/>
+                <w:lang w:bidi="ta-IN"/>
+              </w:rPr>
+              <w:t>Panchaati  No. 52</w:t>
             </w:r>
           </w:p>
         </w:tc>
@@ -3299,7 +3078,6 @@
                 <w:szCs w:val="40"/>
               </w:rPr>
             </w:pPr>
-            <w:proofErr w:type="spellStart"/>
             <w:r>
               <w:rPr>
                 <w:rFonts w:ascii="BRH Devanagari Extra" w:hAnsi="BRH Devanagari Extra" w:cs="BRH Devanagari Extra"/>
@@ -3308,7 +3086,6 @@
               </w:rPr>
               <w:t>pÉÉæ</w:t>
             </w:r>
-            <w:proofErr w:type="spellEnd"/>
             <w:r>
               <w:rPr>
                 <w:rFonts w:ascii="BRH Malayalam Extra" w:hAnsi="BRH Malayalam Extra" w:cs="BRH Devanagari Extra"/>
@@ -3317,25 +3094,14 @@
               </w:rPr>
               <w:t>–</w:t>
             </w:r>
-            <w:proofErr w:type="spellStart"/>
-            <w:r>
-              <w:rPr>
-                <w:rFonts w:ascii="BRH Devanagari Extra" w:hAnsi="BRH Devanagari Extra" w:cs="BRH Devanagari Extra"/>
-                <w:sz w:val="40"/>
-                <w:szCs w:val="40"/>
-              </w:rPr>
-              <w:t>qÉÏ</w:t>
-            </w:r>
-            <w:proofErr w:type="spellEnd"/>
-            <w:r>
-              <w:rPr>
-                <w:rFonts w:ascii="BRH Devanagari Extra" w:hAnsi="BRH Devanagari Extra" w:cs="BRH Devanagari Extra"/>
-                <w:sz w:val="40"/>
-                <w:szCs w:val="40"/>
-              </w:rPr>
-              <w:t xml:space="preserve"> </w:t>
-            </w:r>
-            <w:proofErr w:type="spellStart"/>
+            <w:r>
+              <w:rPr>
+                <w:rFonts w:ascii="BRH Devanagari Extra" w:hAnsi="BRH Devanagari Extra" w:cs="BRH Devanagari Extra"/>
+                <w:sz w:val="40"/>
+                <w:szCs w:val="40"/>
+              </w:rPr>
+              <w:t xml:space="preserve">qÉÏ </w:t>
+            </w:r>
             <w:r>
               <w:rPr>
                 <w:rFonts w:ascii="BRH Devanagari Extra" w:hAnsi="BRH Devanagari Extra" w:cs="BRH Devanagari Extra"/>
@@ -3345,7 +3111,6 @@
               </w:rPr>
               <w:t>uÉ</w:t>
             </w:r>
-            <w:proofErr w:type="spellEnd"/>
             <w:r>
               <w:rPr>
                 <w:rFonts w:ascii="BRH Malayalam Extra" w:hAnsi="BRH Malayalam Extra" w:cs="BRH Devanagari Extra"/>
@@ -3355,23 +3120,13 @@
               </w:rPr>
               <w:t>–</w:t>
             </w:r>
-            <w:proofErr w:type="spellStart"/>
-            <w:r>
-              <w:rPr>
-                <w:rFonts w:ascii="BRH Devanagari Extra" w:hAnsi="BRH Devanagari Extra" w:cs="BRH Devanagari Extra"/>
-                <w:sz w:val="40"/>
-                <w:szCs w:val="40"/>
-              </w:rPr>
-              <w:t>rÉuÉþ</w:t>
-            </w:r>
-            <w:proofErr w:type="spellEnd"/>
-            <w:r>
-              <w:rPr>
-                <w:rFonts w:ascii="BRH Devanagari Extra" w:hAnsi="BRH Devanagari Extra" w:cs="BRH Devanagari Extra"/>
-                <w:sz w:val="40"/>
-                <w:szCs w:val="40"/>
-              </w:rPr>
-              <w:t xml:space="preserve"> </w:t>
+            <w:r>
+              <w:rPr>
+                <w:rFonts w:ascii="BRH Devanagari Extra" w:hAnsi="BRH Devanagari Extra" w:cs="BRH Devanagari Extra"/>
+                <w:sz w:val="40"/>
+                <w:szCs w:val="40"/>
+              </w:rPr>
+              <w:t xml:space="preserve">rÉuÉþ </w:t>
             </w:r>
           </w:p>
           <w:p>
@@ -3383,7 +3138,6 @@
                 <w:szCs w:val="32"/>
               </w:rPr>
             </w:pPr>
-            <w:proofErr w:type="spellStart"/>
             <w:r>
               <w:rPr>
                 <w:rFonts w:ascii="BRH Devanagari Extra" w:hAnsi="BRH Devanagari Extra" w:cs="BRH Devanagari Extra"/>
@@ -3392,7 +3146,6 @@
               </w:rPr>
               <w:t>AÉUÉåWûhÉuÉÉ</w:t>
             </w:r>
-            <w:proofErr w:type="spellEnd"/>
             <w:r>
               <w:rPr>
                 <w:rFonts w:ascii="BRH Malayalam Extra" w:hAnsi="BRH Malayalam Extra" w:cs="BRH Devanagari Extra"/>
@@ -3401,7 +3154,6 @@
               </w:rPr>
               <w:t>–</w:t>
             </w:r>
-            <w:proofErr w:type="spellStart"/>
             <w:r>
               <w:rPr>
                 <w:rFonts w:ascii="BRH Devanagari Extra" w:hAnsi="BRH Devanagari Extra" w:cs="BRH Devanagari Extra"/>
@@ -3410,7 +3162,6 @@
               </w:rPr>
               <w:t>WûÉuÉþlÉ</w:t>
             </w:r>
-            <w:proofErr w:type="spellEnd"/>
             <w:r>
               <w:rPr>
                 <w:rFonts w:ascii="BRH Malayalam Extra" w:hAnsi="BRH Malayalam Extra" w:cs="BRH Devanagari Extra"/>
@@ -3419,7 +3170,6 @@
               </w:rPr>
               <w:t>–</w:t>
             </w:r>
-            <w:proofErr w:type="spellStart"/>
             <w:r>
               <w:rPr>
                 <w:rFonts w:ascii="BRH Devanagari Extra" w:hAnsi="BRH Devanagari Extra" w:cs="BRH Devanagari Extra"/>
@@ -3428,7 +3178,6 @@
               </w:rPr>
               <w:t>QèuÉÉWûÉæþ</w:t>
             </w:r>
-            <w:proofErr w:type="spellEnd"/>
           </w:p>
         </w:tc>
         <w:tc>
@@ -3451,7 +3200,6 @@
                 <w:szCs w:val="40"/>
               </w:rPr>
             </w:pPr>
-            <w:proofErr w:type="spellStart"/>
             <w:r>
               <w:rPr>
                 <w:rFonts w:ascii="BRH Devanagari Extra" w:hAnsi="BRH Devanagari Extra" w:cs="BRH Devanagari Extra"/>
@@ -3460,7 +3208,6 @@
               </w:rPr>
               <w:t>pÉÉæ</w:t>
             </w:r>
-            <w:proofErr w:type="spellEnd"/>
             <w:r>
               <w:rPr>
                 <w:rFonts w:ascii="BRH Malayalam Extra" w:hAnsi="BRH Malayalam Extra" w:cs="BRH Devanagari Extra"/>
@@ -3469,25 +3216,14 @@
               </w:rPr>
               <w:t>–</w:t>
             </w:r>
-            <w:proofErr w:type="spellStart"/>
-            <w:r>
-              <w:rPr>
-                <w:rFonts w:ascii="BRH Devanagari Extra" w:hAnsi="BRH Devanagari Extra" w:cs="BRH Devanagari Extra"/>
-                <w:sz w:val="40"/>
-                <w:szCs w:val="40"/>
-              </w:rPr>
-              <w:t>qÉÏ</w:t>
-            </w:r>
-            <w:proofErr w:type="spellEnd"/>
-            <w:r>
-              <w:rPr>
-                <w:rFonts w:ascii="BRH Devanagari Extra" w:hAnsi="BRH Devanagari Extra" w:cs="BRH Devanagari Extra"/>
-                <w:sz w:val="40"/>
-                <w:szCs w:val="40"/>
-              </w:rPr>
-              <w:t xml:space="preserve"> </w:t>
-            </w:r>
-            <w:proofErr w:type="spellStart"/>
+            <w:r>
+              <w:rPr>
+                <w:rFonts w:ascii="BRH Devanagari Extra" w:hAnsi="BRH Devanagari Extra" w:cs="BRH Devanagari Extra"/>
+                <w:sz w:val="40"/>
+                <w:szCs w:val="40"/>
+              </w:rPr>
+              <w:t xml:space="preserve">qÉÏ </w:t>
+            </w:r>
             <w:r>
               <w:rPr>
                 <w:rFonts w:ascii="BRH Devanagari Extra" w:hAnsi="BRH Devanagari Extra" w:cs="BRH Devanagari Extra"/>
@@ -3497,7 +3233,6 @@
               </w:rPr>
               <w:t>uÉÉ</w:t>
             </w:r>
-            <w:proofErr w:type="spellEnd"/>
             <w:r>
               <w:rPr>
                 <w:rFonts w:ascii="BRH Malayalam Extra" w:hAnsi="BRH Malayalam Extra" w:cs="BRH Devanagari Extra"/>
@@ -3506,35 +3241,24 @@
               </w:rPr>
               <w:t>–</w:t>
             </w:r>
-            <w:proofErr w:type="spellStart"/>
-            <w:r>
-              <w:rPr>
-                <w:rFonts w:ascii="BRH Devanagari Extra" w:hAnsi="BRH Devanagari Extra" w:cs="BRH Devanagari Extra"/>
-                <w:sz w:val="40"/>
-                <w:szCs w:val="40"/>
-              </w:rPr>
-              <w:t>rÉuÉþ</w:t>
-            </w:r>
-            <w:proofErr w:type="spellEnd"/>
-            <w:r>
-              <w:rPr>
-                <w:rFonts w:ascii="BRH Devanagari Extra" w:hAnsi="BRH Devanagari Extra" w:cs="BRH Devanagari Extra"/>
-                <w:sz w:val="40"/>
-                <w:szCs w:val="40"/>
-              </w:rPr>
-              <w:t xml:space="preserve"> </w:t>
-            </w:r>
-          </w:p>
-          <w:p>
-            <w:pPr>
-              <w:spacing w:before="0" w:line="240" w:lineRule="auto"/>
-              <w:rPr>
-                <w:rFonts w:ascii="BRH Devanagari Extra" w:hAnsi="BRH Devanagari Extra" w:cs="BRH Devanagari Extra"/>
-                <w:sz w:val="40"/>
-                <w:szCs w:val="40"/>
-              </w:rPr>
-            </w:pPr>
-            <w:proofErr w:type="spellStart"/>
+            <w:r>
+              <w:rPr>
+                <w:rFonts w:ascii="BRH Devanagari Extra" w:hAnsi="BRH Devanagari Extra" w:cs="BRH Devanagari Extra"/>
+                <w:sz w:val="40"/>
+                <w:szCs w:val="40"/>
+              </w:rPr>
+              <w:t xml:space="preserve">rÉuÉþ </w:t>
+            </w:r>
+          </w:p>
+          <w:p>
+            <w:pPr>
+              <w:spacing w:before="0" w:line="240" w:lineRule="auto"/>
+              <w:rPr>
+                <w:rFonts w:ascii="BRH Devanagari Extra" w:hAnsi="BRH Devanagari Extra" w:cs="BRH Devanagari Extra"/>
+                <w:sz w:val="40"/>
+                <w:szCs w:val="40"/>
+              </w:rPr>
+            </w:pPr>
             <w:r>
               <w:rPr>
                 <w:rFonts w:ascii="BRH Devanagari Extra" w:hAnsi="BRH Devanagari Extra" w:cs="BRH Devanagari Extra"/>
@@ -3543,7 +3267,6 @@
               </w:rPr>
               <w:t>AÉUÉåWûhÉuÉÉ</w:t>
             </w:r>
-            <w:proofErr w:type="spellEnd"/>
             <w:r>
               <w:rPr>
                 <w:rFonts w:ascii="BRH Malayalam Extra" w:hAnsi="BRH Malayalam Extra" w:cs="BRH Devanagari Extra"/>
@@ -3552,7 +3275,6 @@
               </w:rPr>
               <w:t>–</w:t>
             </w:r>
-            <w:proofErr w:type="spellStart"/>
             <w:r>
               <w:rPr>
                 <w:rFonts w:ascii="BRH Devanagari Extra" w:hAnsi="BRH Devanagari Extra" w:cs="BRH Devanagari Extra"/>
@@ -3561,7 +3283,6 @@
               </w:rPr>
               <w:t>WûÉuÉþlÉ</w:t>
             </w:r>
-            <w:proofErr w:type="spellEnd"/>
             <w:r>
               <w:rPr>
                 <w:rFonts w:ascii="BRH Malayalam Extra" w:hAnsi="BRH Malayalam Extra" w:cs="BRH Devanagari Extra"/>
@@ -3570,7 +3291,6 @@
               </w:rPr>
               <w:t>–</w:t>
             </w:r>
-            <w:proofErr w:type="spellStart"/>
             <w:r>
               <w:rPr>
                 <w:rFonts w:ascii="BRH Devanagari Extra" w:hAnsi="BRH Devanagari Extra" w:cs="BRH Devanagari Extra"/>
@@ -3579,7 +3299,6 @@
               </w:rPr>
               <w:t>QèuÉÉWûÉæþ</w:t>
             </w:r>
-            <w:proofErr w:type="spellEnd"/>
           </w:p>
           <w:p>
             <w:pPr>
@@ -3627,7 +3346,6 @@
                 <w:szCs w:val="28"/>
                 <w:lang w:bidi="ta-IN"/>
               </w:rPr>
-              <w:lastRenderedPageBreak/>
               <w:t>5.6.23.1 – Vaakyam</w:t>
             </w:r>
           </w:p>
@@ -3666,29 +3384,16 @@
                 <w:lang w:bidi="ta-IN"/>
               </w:rPr>
             </w:pPr>
-            <w:proofErr w:type="gramStart"/>
-            <w:r>
-              <w:rPr>
-                <w:rFonts w:cs="Latha"/>
-                <w:b/>
-                <w:bCs/>
-                <w:sz w:val="28"/>
-                <w:szCs w:val="28"/>
-                <w:lang w:bidi="ta-IN"/>
-              </w:rPr>
-              <w:t>Panchaati  No.</w:t>
-            </w:r>
-            <w:proofErr w:type="gramEnd"/>
-            <w:r>
-              <w:rPr>
-                <w:rFonts w:cs="Latha"/>
-                <w:b/>
-                <w:bCs/>
-                <w:sz w:val="28"/>
-                <w:szCs w:val="28"/>
-                <w:lang w:bidi="ta-IN"/>
-              </w:rPr>
-              <w:t xml:space="preserve"> 54</w:t>
+            <w:r>
+              <w:rPr>
+                <w:rFonts w:cs="Latha"/>
+                <w:b/>
+                <w:bCs/>
+                <w:sz w:val="28"/>
+                <w:szCs w:val="28"/>
+                <w:lang w:bidi="ta-IN"/>
+              </w:rPr>
+              <w:t>Panchaati  No. 54</w:t>
             </w:r>
           </w:p>
         </w:tc>
@@ -3711,7 +3416,6 @@
                 <w:szCs w:val="32"/>
               </w:rPr>
             </w:pPr>
-            <w:proofErr w:type="spellStart"/>
             <w:r>
               <w:rPr>
                 <w:rFonts w:ascii="BRH Devanagari Extra" w:hAnsi="BRH Devanagari Extra" w:cs="BRH Devanagari Extra"/>
@@ -3720,7 +3424,6 @@
               </w:rPr>
               <w:t>uÉÉUç.ÌwÉþMüÉ</w:t>
             </w:r>
-            <w:proofErr w:type="spellEnd"/>
             <w:r>
               <w:rPr>
                 <w:rFonts w:ascii="BRH Malayalam Extra" w:hAnsi="BRH Malayalam Extra" w:cs="BRH Devanagari Extra"/>
@@ -3735,18 +3438,8 @@
                 <w:sz w:val="40"/>
                 <w:szCs w:val="40"/>
               </w:rPr>
-              <w:t xml:space="preserve">È </w:t>
-            </w:r>
-            <w:proofErr w:type="spellStart"/>
-            <w:r>
-              <w:rPr>
-                <w:rFonts w:ascii="BRH Devanagari Extra" w:hAnsi="BRH Devanagari Extra" w:cs="BRH Devanagari Extra"/>
-                <w:sz w:val="40"/>
-                <w:szCs w:val="40"/>
-              </w:rPr>
-              <w:t>mÉ×zlÉþrÉ</w:t>
-            </w:r>
-            <w:proofErr w:type="spellEnd"/>
+              <w:t>È mÉ×zlÉþrÉ</w:t>
+            </w:r>
             <w:r>
               <w:rPr>
                 <w:rFonts w:ascii="BRH Malayalam Extra" w:hAnsi="BRH Malayalam Extra" w:cs="BRH Devanagari Extra"/>
@@ -3755,7 +3448,6 @@
               </w:rPr>
               <w:t>–</w:t>
             </w:r>
-            <w:proofErr w:type="spellStart"/>
             <w:r>
               <w:rPr>
                 <w:rFonts w:ascii="BRH Devanagari Extra" w:hAnsi="BRH Devanagari Extra" w:cs="BRH Devanagari Extra"/>
@@ -3773,25 +3465,14 @@
               </w:rPr>
               <w:t>rÉÈ</w:t>
             </w:r>
-            <w:proofErr w:type="spellEnd"/>
-            <w:r>
-              <w:rPr>
-                <w:rFonts w:ascii="BRH Devanagari Extra" w:hAnsi="BRH Devanagari Extra" w:cs="BRH Devanagari Extra"/>
-                <w:sz w:val="40"/>
-                <w:szCs w:val="40"/>
-              </w:rPr>
-              <w:t xml:space="preserve"> </w:t>
-            </w:r>
-            <w:proofErr w:type="spellStart"/>
-            <w:r>
-              <w:rPr>
-                <w:rFonts w:ascii="BRH Devanagari Extra" w:hAnsi="BRH Devanagari Extra" w:cs="BRH Devanagari Extra"/>
-                <w:sz w:val="40"/>
-                <w:szCs w:val="40"/>
-              </w:rPr>
-              <w:t>zÉÉU</w:t>
-            </w:r>
-            <w:proofErr w:type="spellEnd"/>
+            <w:r>
+              <w:rPr>
+                <w:rFonts w:ascii="BRH Devanagari Extra" w:hAnsi="BRH Devanagari Extra" w:cs="BRH Devanagari Extra"/>
+                <w:sz w:val="40"/>
+                <w:szCs w:val="40"/>
+              </w:rPr>
+              <w:t xml:space="preserve"> zÉÉU</w:t>
+            </w:r>
             <w:r>
               <w:rPr>
                 <w:rFonts w:ascii="BRH Malayalam Extra" w:hAnsi="BRH Malayalam Extra" w:cs="BRH Devanagari Extra"/>
@@ -3828,7 +3509,6 @@
                 <w:szCs w:val="32"/>
               </w:rPr>
             </w:pPr>
-            <w:proofErr w:type="spellStart"/>
             <w:r>
               <w:rPr>
                 <w:rFonts w:ascii="BRH Devanagari Extra" w:hAnsi="BRH Devanagari Extra" w:cs="BRH Devanagari Extra"/>
@@ -3837,7 +3517,6 @@
               </w:rPr>
               <w:t>uÉÉUç.ÌwÉþMüÉ</w:t>
             </w:r>
-            <w:proofErr w:type="spellEnd"/>
             <w:r>
               <w:rPr>
                 <w:rFonts w:ascii="BRH Malayalam Extra" w:hAnsi="BRH Malayalam Extra" w:cs="BRH Devanagari Extra"/>
@@ -3852,18 +3531,8 @@
                 <w:sz w:val="40"/>
                 <w:szCs w:val="40"/>
               </w:rPr>
-              <w:t xml:space="preserve">È </w:t>
-            </w:r>
-            <w:proofErr w:type="spellStart"/>
-            <w:r>
-              <w:rPr>
-                <w:rFonts w:ascii="BRH Devanagari Extra" w:hAnsi="BRH Devanagari Extra" w:cs="BRH Devanagari Extra"/>
-                <w:sz w:val="40"/>
-                <w:szCs w:val="40"/>
-              </w:rPr>
-              <w:t>mÉ×zlÉþrÉ</w:t>
-            </w:r>
-            <w:proofErr w:type="spellEnd"/>
+              <w:t>È mÉ×zlÉþrÉ</w:t>
+            </w:r>
             <w:r>
               <w:rPr>
                 <w:rFonts w:ascii="BRH Malayalam Extra" w:hAnsi="BRH Malayalam Extra" w:cs="BRH Devanagari Extra"/>
@@ -3872,7 +3541,6 @@
               </w:rPr>
               <w:t>–</w:t>
             </w:r>
-            <w:proofErr w:type="spellStart"/>
             <w:r>
               <w:rPr>
                 <w:rFonts w:ascii="BRH Devanagari Extra" w:hAnsi="BRH Devanagari Extra" w:cs="BRH Devanagari Extra"/>
@@ -3890,25 +3558,14 @@
               </w:rPr>
               <w:t>rÉþÈ</w:t>
             </w:r>
-            <w:proofErr w:type="spellEnd"/>
-            <w:r>
-              <w:rPr>
-                <w:rFonts w:ascii="BRH Devanagari Extra" w:hAnsi="BRH Devanagari Extra" w:cs="BRH Devanagari Extra"/>
-                <w:sz w:val="40"/>
-                <w:szCs w:val="40"/>
-              </w:rPr>
-              <w:t xml:space="preserve"> </w:t>
-            </w:r>
-            <w:proofErr w:type="spellStart"/>
-            <w:r>
-              <w:rPr>
-                <w:rFonts w:ascii="BRH Devanagari Extra" w:hAnsi="BRH Devanagari Extra" w:cs="BRH Devanagari Extra"/>
-                <w:sz w:val="40"/>
-                <w:szCs w:val="40"/>
-              </w:rPr>
-              <w:t>zÉÉU</w:t>
-            </w:r>
-            <w:proofErr w:type="spellEnd"/>
+            <w:r>
+              <w:rPr>
+                <w:rFonts w:ascii="BRH Devanagari Extra" w:hAnsi="BRH Devanagari Extra" w:cs="BRH Devanagari Extra"/>
+                <w:sz w:val="40"/>
+                <w:szCs w:val="40"/>
+              </w:rPr>
+              <w:t xml:space="preserve"> zÉÉU</w:t>
+            </w:r>
             <w:r>
               <w:rPr>
                 <w:rFonts w:ascii="BRH Malayalam Extra" w:hAnsi="BRH Malayalam Extra" w:cs="BRH Devanagari Extra"/>
@@ -4285,19 +3942,7 @@
                 <w:szCs w:val="28"/>
                 <w:lang w:bidi="ta-IN"/>
               </w:rPr>
-              <w:t>8</w:t>
-            </w:r>
-            <w:proofErr w:type="gramStart"/>
-            <w:r>
-              <w:rPr>
-                <w:rFonts w:cs="Latha"/>
-                <w:b/>
-                <w:bCs/>
-                <w:sz w:val="28"/>
-                <w:szCs w:val="28"/>
-                <w:lang w:bidi="ta-IN"/>
-              </w:rPr>
-              <w:t>th</w:t>
+              <w:t>8th</w:t>
             </w:r>
             <w:r>
               <w:rPr>
@@ -4310,7 +3955,6 @@
               </w:rPr>
               <w:t xml:space="preserve">  Panchaati</w:t>
             </w:r>
-            <w:proofErr w:type="gramEnd"/>
           </w:p>
           <w:p>
             <w:pPr>
@@ -4345,7 +3989,6 @@
                 <w:lang w:val="en-IN" w:eastAsia="en-IN"/>
               </w:rPr>
             </w:pPr>
-            <w:proofErr w:type="spellStart"/>
             <w:r>
               <w:rPr>
                 <w:rFonts w:ascii="BRH Devanagari Extra" w:eastAsia="Times New Roman" w:hAnsi="BRH Devanagari Extra" w:cs="BRH Devanagari Extra"/>
@@ -4353,9 +3996,17 @@
                 <w:szCs w:val="40"/>
                 <w:lang w:val="en-IN" w:eastAsia="en-IN" w:bidi="ml-IN"/>
               </w:rPr>
-              <w:t>rÉiÉç</w:t>
-            </w:r>
-            <w:proofErr w:type="spellEnd"/>
+              <w:t>rÉiÉç | A</w:t>
+            </w:r>
+            <w:r>
+              <w:rPr>
+                <w:rFonts w:ascii="BRH Malayalam Extra" w:eastAsia="Times New Roman" w:hAnsi="BRH Malayalam Extra" w:cs="BRH Devanagari Extra"/>
+                <w:sz w:val="34"/>
+                <w:szCs w:val="40"/>
+                <w:lang w:val="en-IN" w:eastAsia="en-IN" w:bidi="ml-IN"/>
+              </w:rPr>
+              <w:t>–</w:t>
+            </w:r>
             <w:r>
               <w:rPr>
                 <w:rFonts w:ascii="BRH Devanagari Extra" w:eastAsia="Times New Roman" w:hAnsi="BRH Devanagari Extra" w:cs="BRH Devanagari Extra"/>
@@ -4363,7 +4014,7 @@
                 <w:szCs w:val="40"/>
                 <w:lang w:val="en-IN" w:eastAsia="en-IN" w:bidi="ml-IN"/>
               </w:rPr>
-              <w:t xml:space="preserve"> | A</w:t>
+              <w:t>mÉÈ | E</w:t>
             </w:r>
             <w:r>
               <w:rPr>
@@ -4374,7 +4025,6 @@
               </w:rPr>
               <w:t>–</w:t>
             </w:r>
-            <w:proofErr w:type="spellStart"/>
             <w:r>
               <w:rPr>
                 <w:rFonts w:ascii="BRH Devanagari Extra" w:eastAsia="Times New Roman" w:hAnsi="BRH Devanagari Extra" w:cs="BRH Devanagari Extra"/>
@@ -4382,38 +4032,8 @@
                 <w:szCs w:val="40"/>
                 <w:lang w:val="en-IN" w:eastAsia="en-IN" w:bidi="ml-IN"/>
               </w:rPr>
-              <w:t>mÉÈ</w:t>
-            </w:r>
-            <w:proofErr w:type="spellEnd"/>
-            <w:r>
-              <w:rPr>
-                <w:rFonts w:ascii="BRH Devanagari Extra" w:eastAsia="Times New Roman" w:hAnsi="BRH Devanagari Extra" w:cs="BRH Devanagari Extra"/>
-                <w:sz w:val="40"/>
-                <w:szCs w:val="40"/>
-                <w:lang w:val="en-IN" w:eastAsia="en-IN" w:bidi="ml-IN"/>
-              </w:rPr>
-              <w:t xml:space="preserve"> | E</w:t>
-            </w:r>
-            <w:r>
-              <w:rPr>
-                <w:rFonts w:ascii="BRH Malayalam Extra" w:eastAsia="Times New Roman" w:hAnsi="BRH Malayalam Extra" w:cs="BRH Devanagari Extra"/>
-                <w:sz w:val="34"/>
-                <w:szCs w:val="40"/>
-                <w:lang w:val="en-IN" w:eastAsia="en-IN" w:bidi="ml-IN"/>
-              </w:rPr>
-              <w:t>–</w:t>
-            </w:r>
-            <w:proofErr w:type="spellStart"/>
-            <w:r>
-              <w:rPr>
-                <w:rFonts w:ascii="BRH Devanagari Extra" w:eastAsia="Times New Roman" w:hAnsi="BRH Devanagari Extra" w:cs="BRH Devanagari Extra"/>
-                <w:sz w:val="40"/>
-                <w:szCs w:val="40"/>
-                <w:lang w:val="en-IN" w:eastAsia="en-IN" w:bidi="ml-IN"/>
-              </w:rPr>
               <w:t>mÉ</w:t>
             </w:r>
-            <w:proofErr w:type="spellEnd"/>
             <w:r>
               <w:rPr>
                 <w:rFonts w:ascii="BRH Malayalam Extra" w:eastAsia="Times New Roman" w:hAnsi="BRH Malayalam Extra" w:cs="BRH Devanagari Extra"/>
@@ -4443,7 +4063,6 @@
               </w:rPr>
               <w:t>–</w:t>
             </w:r>
-            <w:proofErr w:type="spellStart"/>
             <w:r>
               <w:rPr>
                 <w:rFonts w:ascii="BRH Devanagari Extra" w:eastAsia="Times New Roman" w:hAnsi="BRH Devanagari Extra" w:cs="BRH Devanagari Extra"/>
@@ -4453,7 +4072,6 @@
               </w:rPr>
               <w:t>kÉÉ</w:t>
             </w:r>
-            <w:proofErr w:type="spellEnd"/>
             <w:r>
               <w:rPr>
                 <w:rFonts w:ascii="BRH Malayalam Extra" w:eastAsia="Times New Roman" w:hAnsi="BRH Malayalam Extra" w:cs="BRH Devanagari Extra"/>
@@ -4463,7 +4081,6 @@
               </w:rPr>
               <w:t>–</w:t>
             </w:r>
-            <w:proofErr w:type="spellStart"/>
             <w:r>
               <w:rPr>
                 <w:rFonts w:ascii="BRH Devanagari Extra" w:eastAsia="Times New Roman" w:hAnsi="BRH Devanagari Extra" w:cs="BRH Devanagari Extra"/>
@@ -4471,57 +4088,7 @@
                 <w:szCs w:val="40"/>
                 <w:lang w:val="en-IN" w:eastAsia="en-IN" w:bidi="ml-IN"/>
               </w:rPr>
-              <w:t>iÉÏirÉÑþmÉ</w:t>
-            </w:r>
-            <w:proofErr w:type="spellEnd"/>
-            <w:r>
-              <w:rPr>
-                <w:rFonts w:ascii="BRH Devanagari Extra" w:eastAsia="Times New Roman" w:hAnsi="BRH Devanagari Extra" w:cs="BRH Devanagari Extra"/>
-                <w:sz w:val="40"/>
-                <w:szCs w:val="40"/>
-                <w:lang w:val="en-IN" w:eastAsia="en-IN" w:bidi="ml-IN"/>
-              </w:rPr>
-              <w:t xml:space="preserve"> - </w:t>
-            </w:r>
-            <w:proofErr w:type="spellStart"/>
-            <w:r>
-              <w:rPr>
-                <w:rFonts w:ascii="BRH Devanagari Extra" w:eastAsia="Times New Roman" w:hAnsi="BRH Devanagari Extra" w:cs="BRH Devanagari Extra"/>
-                <w:sz w:val="40"/>
-                <w:szCs w:val="40"/>
-                <w:lang w:val="en-IN" w:eastAsia="en-IN" w:bidi="ml-IN"/>
-              </w:rPr>
-              <w:t>SkÉÉþÌiÉ</w:t>
-            </w:r>
-            <w:proofErr w:type="spellEnd"/>
-            <w:r>
-              <w:rPr>
-                <w:rFonts w:ascii="BRH Devanagari Extra" w:eastAsia="Times New Roman" w:hAnsi="BRH Devanagari Extra" w:cs="BRH Devanagari Extra"/>
-                <w:sz w:val="40"/>
-                <w:szCs w:val="40"/>
-                <w:lang w:val="en-IN" w:eastAsia="en-IN" w:bidi="ml-IN"/>
-              </w:rPr>
-              <w:t xml:space="preserve"> | </w:t>
-            </w:r>
-            <w:proofErr w:type="spellStart"/>
-            <w:r>
-              <w:rPr>
-                <w:rFonts w:ascii="BRH Devanagari Extra" w:eastAsia="Times New Roman" w:hAnsi="BRH Devanagari Extra" w:cs="BRH Devanagari Extra"/>
-                <w:sz w:val="40"/>
-                <w:szCs w:val="40"/>
-                <w:lang w:val="en-IN" w:eastAsia="en-IN" w:bidi="ml-IN"/>
-              </w:rPr>
-              <w:t>zÉÑcÉÿqÉç</w:t>
-            </w:r>
-            <w:proofErr w:type="spellEnd"/>
-            <w:r>
-              <w:rPr>
-                <w:rFonts w:ascii="BRH Devanagari Extra" w:eastAsia="Times New Roman" w:hAnsi="BRH Devanagari Extra" w:cs="BRH Devanagari Extra"/>
-                <w:sz w:val="40"/>
-                <w:szCs w:val="40"/>
-                <w:lang w:val="en-IN" w:eastAsia="en-IN" w:bidi="ml-IN"/>
-              </w:rPr>
-              <w:t xml:space="preserve"> |</w:t>
+              <w:t>iÉÏirÉÑþmÉ - SkÉÉþÌiÉ | zÉÑcÉÿqÉç |</w:t>
             </w:r>
           </w:p>
         </w:tc>
@@ -4539,7 +4106,6 @@
                 <w:lang w:val="en-IN" w:eastAsia="en-IN" w:bidi="ml-IN"/>
               </w:rPr>
             </w:pPr>
-            <w:proofErr w:type="spellStart"/>
             <w:r>
               <w:rPr>
                 <w:rFonts w:ascii="BRH Devanagari Extra" w:eastAsia="Times New Roman" w:hAnsi="BRH Devanagari Extra" w:cs="BRH Devanagari Extra"/>
@@ -4547,9 +4113,17 @@
                 <w:szCs w:val="40"/>
                 <w:lang w:val="en-IN" w:eastAsia="en-IN" w:bidi="ml-IN"/>
               </w:rPr>
-              <w:t>rÉiÉç</w:t>
-            </w:r>
-            <w:proofErr w:type="spellEnd"/>
+              <w:t>rÉiÉç | A</w:t>
+            </w:r>
+            <w:r>
+              <w:rPr>
+                <w:rFonts w:ascii="BRH Malayalam Extra" w:eastAsia="Times New Roman" w:hAnsi="BRH Malayalam Extra" w:cs="BRH Devanagari Extra"/>
+                <w:sz w:val="34"/>
+                <w:szCs w:val="40"/>
+                <w:lang w:val="en-IN" w:eastAsia="en-IN" w:bidi="ml-IN"/>
+              </w:rPr>
+              <w:t>–</w:t>
+            </w:r>
             <w:r>
               <w:rPr>
                 <w:rFonts w:ascii="BRH Devanagari Extra" w:eastAsia="Times New Roman" w:hAnsi="BRH Devanagari Extra" w:cs="BRH Devanagari Extra"/>
@@ -4557,7 +4131,27 @@
                 <w:szCs w:val="40"/>
                 <w:lang w:val="en-IN" w:eastAsia="en-IN" w:bidi="ml-IN"/>
               </w:rPr>
-              <w:t xml:space="preserve"> | A</w:t>
+              <w:t xml:space="preserve">mÉÈ | </w:t>
+            </w:r>
+          </w:p>
+          <w:p>
+            <w:pPr>
+              <w:spacing w:before="0" w:line="240" w:lineRule="auto"/>
+              <w:rPr>
+                <w:rFonts w:ascii="BRH Devanagari Extra" w:eastAsia="Times New Roman" w:hAnsi="BRH Devanagari Extra" w:cs="BRH Devanagari Extra"/>
+                <w:sz w:val="40"/>
+                <w:szCs w:val="40"/>
+                <w:lang w:val="en-IN" w:eastAsia="en-IN" w:bidi="ml-IN"/>
+              </w:rPr>
+            </w:pPr>
+            <w:r>
+              <w:rPr>
+                <w:rFonts w:ascii="BRH Devanagari Extra" w:eastAsia="Times New Roman" w:hAnsi="BRH Devanagari Extra" w:cs="BRH Devanagari Extra"/>
+                <w:sz w:val="40"/>
+                <w:szCs w:val="40"/>
+                <w:lang w:val="en-IN" w:eastAsia="en-IN" w:bidi="ml-IN"/>
+              </w:rPr>
+              <w:t>E</w:t>
             </w:r>
             <w:r>
               <w:rPr>
@@ -4568,7 +4162,6 @@
               </w:rPr>
               <w:t>–</w:t>
             </w:r>
-            <w:proofErr w:type="spellStart"/>
             <w:r>
               <w:rPr>
                 <w:rFonts w:ascii="BRH Devanagari Extra" w:eastAsia="Times New Roman" w:hAnsi="BRH Devanagari Extra" w:cs="BRH Devanagari Extra"/>
@@ -4576,68 +4169,17 @@
                 <w:szCs w:val="40"/>
                 <w:lang w:val="en-IN" w:eastAsia="en-IN" w:bidi="ml-IN"/>
               </w:rPr>
-              <w:t>mÉÈ</w:t>
-            </w:r>
-            <w:proofErr w:type="spellEnd"/>
-            <w:r>
-              <w:rPr>
-                <w:rFonts w:ascii="BRH Devanagari Extra" w:eastAsia="Times New Roman" w:hAnsi="BRH Devanagari Extra" w:cs="BRH Devanagari Extra"/>
-                <w:sz w:val="40"/>
+              <w:t>mÉ</w:t>
+            </w:r>
+            <w:r>
+              <w:rPr>
+                <w:rFonts w:ascii="BRH Malayalam Extra" w:eastAsia="Times New Roman" w:hAnsi="BRH Malayalam Extra" w:cs="BRH Devanagari Extra"/>
+                <w:sz w:val="34"/>
                 <w:szCs w:val="40"/>
                 <w:lang w:val="en-IN" w:eastAsia="en-IN" w:bidi="ml-IN"/>
               </w:rPr>
-              <w:t xml:space="preserve"> | </w:t>
-            </w:r>
-          </w:p>
-          <w:p>
-            <w:pPr>
-              <w:spacing w:before="0" w:line="240" w:lineRule="auto"/>
-              <w:rPr>
-                <w:rFonts w:ascii="BRH Devanagari Extra" w:eastAsia="Times New Roman" w:hAnsi="BRH Devanagari Extra" w:cs="BRH Devanagari Extra"/>
-                <w:sz w:val="40"/>
-                <w:szCs w:val="40"/>
-                <w:lang w:val="en-IN" w:eastAsia="en-IN" w:bidi="ml-IN"/>
-              </w:rPr>
-            </w:pPr>
-            <w:r>
-              <w:rPr>
-                <w:rFonts w:ascii="BRH Devanagari Extra" w:eastAsia="Times New Roman" w:hAnsi="BRH Devanagari Extra" w:cs="BRH Devanagari Extra"/>
-                <w:sz w:val="40"/>
-                <w:szCs w:val="40"/>
-                <w:lang w:val="en-IN" w:eastAsia="en-IN" w:bidi="ml-IN"/>
-              </w:rPr>
-              <w:t>E</w:t>
-            </w:r>
-            <w:r>
-              <w:rPr>
-                <w:rFonts w:ascii="BRH Malayalam Extra" w:eastAsia="Times New Roman" w:hAnsi="BRH Malayalam Extra" w:cs="BRH Devanagari Extra"/>
-                <w:sz w:val="34"/>
-                <w:szCs w:val="40"/>
-                <w:lang w:val="en-IN" w:eastAsia="en-IN" w:bidi="ml-IN"/>
-              </w:rPr>
-              <w:t>–</w:t>
-            </w:r>
-            <w:proofErr w:type="spellStart"/>
-            <w:r>
-              <w:rPr>
-                <w:rFonts w:ascii="BRH Devanagari Extra" w:eastAsia="Times New Roman" w:hAnsi="BRH Devanagari Extra" w:cs="BRH Devanagari Extra"/>
-                <w:sz w:val="40"/>
-                <w:szCs w:val="40"/>
-                <w:lang w:val="en-IN" w:eastAsia="en-IN" w:bidi="ml-IN"/>
-              </w:rPr>
-              <w:t>mÉ</w:t>
-            </w:r>
-            <w:proofErr w:type="spellEnd"/>
-            <w:r>
-              <w:rPr>
-                <w:rFonts w:ascii="BRH Malayalam Extra" w:eastAsia="Times New Roman" w:hAnsi="BRH Malayalam Extra" w:cs="BRH Devanagari Extra"/>
-                <w:sz w:val="34"/>
-                <w:szCs w:val="40"/>
-                <w:lang w:val="en-IN" w:eastAsia="en-IN" w:bidi="ml-IN"/>
-              </w:rPr>
-              <w:t>–</w:t>
-            </w:r>
-            <w:proofErr w:type="spellStart"/>
+              <w:t>–</w:t>
+            </w:r>
             <w:r>
               <w:rPr>
                 <w:rFonts w:ascii="BRH Devanagari Extra" w:eastAsia="Times New Roman" w:hAnsi="BRH Devanagari Extra" w:cs="BRH Devanagari Extra"/>
@@ -4657,7 +4199,6 @@
               </w:rPr>
               <w:t>kÉÉ</w:t>
             </w:r>
-            <w:proofErr w:type="spellEnd"/>
             <w:r>
               <w:rPr>
                 <w:rFonts w:ascii="BRH Malayalam Extra" w:eastAsia="Times New Roman" w:hAnsi="BRH Malayalam Extra" w:cs="BRH Devanagari Extra"/>
@@ -4667,7 +4208,6 @@
               </w:rPr>
               <w:t>–</w:t>
             </w:r>
-            <w:proofErr w:type="spellStart"/>
             <w:r>
               <w:rPr>
                 <w:rFonts w:ascii="BRH Devanagari Extra" w:eastAsia="Times New Roman" w:hAnsi="BRH Devanagari Extra" w:cs="BRH Devanagari Extra"/>
@@ -4675,57 +4215,7 @@
                 <w:szCs w:val="40"/>
                 <w:lang w:val="en-IN" w:eastAsia="en-IN" w:bidi="ml-IN"/>
               </w:rPr>
-              <w:t>iÉÏirÉÑþmÉ</w:t>
-            </w:r>
-            <w:proofErr w:type="spellEnd"/>
-            <w:r>
-              <w:rPr>
-                <w:rFonts w:ascii="BRH Devanagari Extra" w:eastAsia="Times New Roman" w:hAnsi="BRH Devanagari Extra" w:cs="BRH Devanagari Extra"/>
-                <w:sz w:val="40"/>
-                <w:szCs w:val="40"/>
-                <w:lang w:val="en-IN" w:eastAsia="en-IN" w:bidi="ml-IN"/>
-              </w:rPr>
-              <w:t xml:space="preserve"> - </w:t>
-            </w:r>
-            <w:proofErr w:type="spellStart"/>
-            <w:r>
-              <w:rPr>
-                <w:rFonts w:ascii="BRH Devanagari Extra" w:eastAsia="Times New Roman" w:hAnsi="BRH Devanagari Extra" w:cs="BRH Devanagari Extra"/>
-                <w:sz w:val="40"/>
-                <w:szCs w:val="40"/>
-                <w:lang w:val="en-IN" w:eastAsia="en-IN" w:bidi="ml-IN"/>
-              </w:rPr>
-              <w:t>SkÉÉþÌiÉ</w:t>
-            </w:r>
-            <w:proofErr w:type="spellEnd"/>
-            <w:r>
-              <w:rPr>
-                <w:rFonts w:ascii="BRH Devanagari Extra" w:eastAsia="Times New Roman" w:hAnsi="BRH Devanagari Extra" w:cs="BRH Devanagari Extra"/>
-                <w:sz w:val="40"/>
-                <w:szCs w:val="40"/>
-                <w:lang w:val="en-IN" w:eastAsia="en-IN" w:bidi="ml-IN"/>
-              </w:rPr>
-              <w:t xml:space="preserve"> | </w:t>
-            </w:r>
-            <w:proofErr w:type="spellStart"/>
-            <w:r>
-              <w:rPr>
-                <w:rFonts w:ascii="BRH Devanagari Extra" w:eastAsia="Times New Roman" w:hAnsi="BRH Devanagari Extra" w:cs="BRH Devanagari Extra"/>
-                <w:sz w:val="40"/>
-                <w:szCs w:val="40"/>
-                <w:lang w:val="en-IN" w:eastAsia="en-IN" w:bidi="ml-IN"/>
-              </w:rPr>
-              <w:t>zÉÑcÉÿqÉç</w:t>
-            </w:r>
-            <w:proofErr w:type="spellEnd"/>
-            <w:r>
-              <w:rPr>
-                <w:rFonts w:ascii="BRH Devanagari Extra" w:eastAsia="Times New Roman" w:hAnsi="BRH Devanagari Extra" w:cs="BRH Devanagari Extra"/>
-                <w:sz w:val="40"/>
-                <w:szCs w:val="40"/>
-                <w:lang w:val="en-IN" w:eastAsia="en-IN" w:bidi="ml-IN"/>
-              </w:rPr>
-              <w:t xml:space="preserve"> |</w:t>
+              <w:t>iÉÏirÉÑþmÉ - SkÉÉþÌiÉ | zÉÑcÉÿqÉç |</w:t>
             </w:r>
           </w:p>
           <w:p>
@@ -4816,21 +4306,8 @@
                 <w:szCs w:val="28"/>
                 <w:lang w:bidi="ta-IN"/>
               </w:rPr>
-              <w:t>15</w:t>
-            </w:r>
-            <w:proofErr w:type="gramStart"/>
-            <w:r>
-              <w:rPr>
-                <w:rFonts w:cs="Latha"/>
-                <w:b/>
-                <w:bCs/>
-                <w:sz w:val="28"/>
-                <w:szCs w:val="28"/>
-                <w:lang w:bidi="ta-IN"/>
-              </w:rPr>
-              <w:t>th  Panchaati</w:t>
-            </w:r>
-            <w:proofErr w:type="gramEnd"/>
+              <w:t>15th  Panchaati</w:t>
+            </w:r>
           </w:p>
         </w:tc>
         <w:tc>
@@ -4852,23 +4329,13 @@
                 <w:lang w:val="en-IN" w:eastAsia="en-IN"/>
               </w:rPr>
             </w:pPr>
-            <w:proofErr w:type="spellStart"/>
-            <w:r>
-              <w:rPr>
-                <w:rFonts w:ascii="BRH Devanagari Extra" w:hAnsi="BRH Devanagari Extra" w:cs="BRH Devanagari Extra"/>
-                <w:sz w:val="40"/>
-                <w:szCs w:val="40"/>
-              </w:rPr>
-              <w:t>ArÉÉþuÉÉÈ</w:t>
-            </w:r>
-            <w:proofErr w:type="spellEnd"/>
-            <w:r>
-              <w:rPr>
-                <w:rFonts w:ascii="BRH Devanagari Extra" w:hAnsi="BRH Devanagari Extra" w:cs="BRH Devanagari Extra"/>
-                <w:sz w:val="40"/>
-                <w:szCs w:val="40"/>
-              </w:rPr>
-              <w:t xml:space="preserve"> | E</w:t>
+            <w:r>
+              <w:rPr>
+                <w:rFonts w:ascii="BRH Devanagari Extra" w:hAnsi="BRH Devanagari Extra" w:cs="BRH Devanagari Extra"/>
+                <w:sz w:val="40"/>
+                <w:szCs w:val="40"/>
+              </w:rPr>
+              <w:t>ArÉÉþuÉÉÈ | E</w:t>
             </w:r>
             <w:r>
               <w:rPr>
@@ -4878,16 +4345,23 @@
               </w:rPr>
               <w:t>–</w:t>
             </w:r>
-            <w:proofErr w:type="spellStart"/>
-            <w:r>
-              <w:rPr>
-                <w:rFonts w:ascii="BRH Devanagari Extra" w:hAnsi="BRH Devanagari Extra" w:cs="BRH Devanagari Extra"/>
-                <w:sz w:val="40"/>
-                <w:szCs w:val="40"/>
-              </w:rPr>
-              <w:t>wÉÉÈ</w:t>
-            </w:r>
-            <w:proofErr w:type="spellEnd"/>
+            <w:r>
+              <w:rPr>
+                <w:rFonts w:ascii="BRH Devanagari Extra" w:hAnsi="BRH Devanagari Extra" w:cs="BRH Devanagari Extra"/>
+                <w:sz w:val="40"/>
+                <w:szCs w:val="40"/>
+              </w:rPr>
+              <w:t>wÉÉÈ | AÂþ</w:t>
+            </w:r>
+            <w:r>
+              <w:rPr>
+                <w:rFonts w:ascii="BRH Devanagari Extra" w:hAnsi="BRH Devanagari Extra" w:cs="BRH Devanagari Extra"/>
+                <w:sz w:val="40"/>
+                <w:szCs w:val="40"/>
+                <w:highlight w:val="yellow"/>
+              </w:rPr>
+              <w:t>hÉÏÈ</w:t>
+            </w:r>
             <w:r>
               <w:rPr>
                 <w:rFonts w:ascii="BRH Devanagari Extra" w:hAnsi="BRH Devanagari Extra" w:cs="BRH Devanagari Extra"/>
@@ -4896,50 +4370,14 @@
               </w:rPr>
               <w:t xml:space="preserve"> | </w:t>
             </w:r>
-            <w:proofErr w:type="spellStart"/>
-            <w:r>
-              <w:rPr>
-                <w:rFonts w:ascii="BRH Devanagari Extra" w:hAnsi="BRH Devanagari Extra" w:cs="BRH Devanagari Extra"/>
-                <w:sz w:val="40"/>
-                <w:szCs w:val="40"/>
-              </w:rPr>
-              <w:t>AÂþ</w:t>
-            </w:r>
-            <w:r>
-              <w:rPr>
-                <w:rFonts w:ascii="BRH Devanagari Extra" w:hAnsi="BRH Devanagari Extra" w:cs="BRH Devanagari Extra"/>
-                <w:sz w:val="40"/>
-                <w:szCs w:val="40"/>
-                <w:highlight w:val="yellow"/>
-              </w:rPr>
-              <w:t>hÉÏÈ</w:t>
-            </w:r>
-            <w:proofErr w:type="spellEnd"/>
-            <w:r>
-              <w:rPr>
-                <w:rFonts w:ascii="BRH Devanagari Extra" w:hAnsi="BRH Devanagari Extra" w:cs="BRH Devanagari Extra"/>
-                <w:sz w:val="40"/>
-                <w:szCs w:val="40"/>
-              </w:rPr>
-              <w:t xml:space="preserve"> | </w:t>
-            </w:r>
-            <w:proofErr w:type="spellStart"/>
-            <w:r>
-              <w:rPr>
-                <w:rFonts w:ascii="BRH Devanagari Extra" w:hAnsi="BRH Devanagari Extra" w:cs="BRH Devanagari Extra"/>
-                <w:sz w:val="40"/>
-                <w:szCs w:val="40"/>
-              </w:rPr>
-              <w:t>xÉÔrÉïþÈ</w:t>
-            </w:r>
-            <w:proofErr w:type="spellEnd"/>
-            <w:r>
-              <w:rPr>
-                <w:rFonts w:ascii="BRH Devanagari Extra" w:hAnsi="BRH Devanagari Extra" w:cs="BRH Devanagari Extra"/>
-                <w:sz w:val="40"/>
-                <w:szCs w:val="40"/>
-              </w:rPr>
-              <w:t xml:space="preserve"> |</w:t>
+            <w:r>
+              <w:rPr>
+                <w:rFonts w:ascii="BRH Devanagari Extra" w:hAnsi="BRH Devanagari Extra" w:cs="BRH Devanagari Extra"/>
+                <w:sz w:val="40"/>
+                <w:szCs w:val="40"/>
+              </w:rPr>
+              <w:lastRenderedPageBreak/>
+              <w:t>xÉÔrÉïþÈ |</w:t>
             </w:r>
           </w:p>
         </w:tc>
@@ -4956,23 +4394,14 @@
                 <w:szCs w:val="40"/>
               </w:rPr>
             </w:pPr>
-            <w:proofErr w:type="spellStart"/>
-            <w:r>
-              <w:rPr>
-                <w:rFonts w:ascii="BRH Devanagari Extra" w:hAnsi="BRH Devanagari Extra" w:cs="BRH Devanagari Extra"/>
-                <w:sz w:val="40"/>
-                <w:szCs w:val="40"/>
-              </w:rPr>
-              <w:t>ArÉÉþuÉÉÈ</w:t>
-            </w:r>
-            <w:proofErr w:type="spellEnd"/>
-            <w:r>
-              <w:rPr>
-                <w:rFonts w:ascii="BRH Devanagari Extra" w:hAnsi="BRH Devanagari Extra" w:cs="BRH Devanagari Extra"/>
-                <w:sz w:val="40"/>
-                <w:szCs w:val="40"/>
-              </w:rPr>
-              <w:t xml:space="preserve"> | E</w:t>
+            <w:r>
+              <w:rPr>
+                <w:rFonts w:ascii="BRH Devanagari Extra" w:hAnsi="BRH Devanagari Extra" w:cs="BRH Devanagari Extra"/>
+                <w:sz w:val="40"/>
+                <w:szCs w:val="40"/>
+              </w:rPr>
+              <w:lastRenderedPageBreak/>
+              <w:t>ArÉÉþuÉÉÈ | E</w:t>
             </w:r>
             <w:r>
               <w:rPr>
@@ -4982,32 +4411,13 @@
               </w:rPr>
               <w:t>–</w:t>
             </w:r>
-            <w:proofErr w:type="spellStart"/>
-            <w:r>
-              <w:rPr>
-                <w:rFonts w:ascii="BRH Devanagari Extra" w:hAnsi="BRH Devanagari Extra" w:cs="BRH Devanagari Extra"/>
-                <w:sz w:val="40"/>
-                <w:szCs w:val="40"/>
-              </w:rPr>
-              <w:t>wÉÉÈ</w:t>
-            </w:r>
-            <w:proofErr w:type="spellEnd"/>
-            <w:r>
-              <w:rPr>
-                <w:rFonts w:ascii="BRH Devanagari Extra" w:hAnsi="BRH Devanagari Extra" w:cs="BRH Devanagari Extra"/>
-                <w:sz w:val="40"/>
-                <w:szCs w:val="40"/>
-              </w:rPr>
-              <w:t xml:space="preserve"> | </w:t>
-            </w:r>
-            <w:proofErr w:type="spellStart"/>
-            <w:r>
-              <w:rPr>
-                <w:rFonts w:ascii="BRH Devanagari Extra" w:hAnsi="BRH Devanagari Extra" w:cs="BRH Devanagari Extra"/>
-                <w:sz w:val="40"/>
-                <w:szCs w:val="40"/>
-              </w:rPr>
-              <w:t>AÂþ</w:t>
+            <w:r>
+              <w:rPr>
+                <w:rFonts w:ascii="BRH Devanagari Extra" w:hAnsi="BRH Devanagari Extra" w:cs="BRH Devanagari Extra"/>
+                <w:sz w:val="40"/>
+                <w:szCs w:val="40"/>
+              </w:rPr>
+              <w:t>wÉÉÈ | AÂþ</w:t>
             </w:r>
             <w:r>
               <w:rPr>
@@ -5018,32 +4428,13 @@
               </w:rPr>
               <w:t>hÉÏ</w:t>
             </w:r>
-            <w:proofErr w:type="spellEnd"/>
-            <w:r>
-              <w:rPr>
-                <w:rFonts w:ascii="BRH Devanagari Extra" w:hAnsi="BRH Devanagari Extra" w:cs="BRH Devanagari Extra"/>
-                <w:sz w:val="40"/>
-                <w:szCs w:val="40"/>
-              </w:rPr>
-              <w:t xml:space="preserve"> | </w:t>
-            </w:r>
-            <w:proofErr w:type="spellStart"/>
-            <w:r>
-              <w:rPr>
-                <w:rFonts w:ascii="BRH Devanagari Extra" w:hAnsi="BRH Devanagari Extra" w:cs="BRH Devanagari Extra"/>
-                <w:sz w:val="40"/>
-                <w:szCs w:val="40"/>
-              </w:rPr>
-              <w:t>xÉÔrÉïþÈ</w:t>
-            </w:r>
-            <w:proofErr w:type="spellEnd"/>
-            <w:r>
-              <w:rPr>
-                <w:rFonts w:ascii="BRH Devanagari Extra" w:hAnsi="BRH Devanagari Extra" w:cs="BRH Devanagari Extra"/>
-                <w:sz w:val="40"/>
-                <w:szCs w:val="40"/>
-              </w:rPr>
-              <w:t xml:space="preserve"> |</w:t>
+            <w:r>
+              <w:rPr>
+                <w:rFonts w:ascii="BRH Devanagari Extra" w:hAnsi="BRH Devanagari Extra" w:cs="BRH Devanagari Extra"/>
+                <w:sz w:val="40"/>
+                <w:szCs w:val="40"/>
+              </w:rPr>
+              <w:t xml:space="preserve"> | xÉÔrÉïþÈ |</w:t>
             </w:r>
           </w:p>
           <w:p>
@@ -5153,19 +4544,7 @@
                 <w:szCs w:val="28"/>
                 <w:lang w:bidi="ta-IN"/>
               </w:rPr>
-              <w:t>2</w:t>
-            </w:r>
-            <w:proofErr w:type="gramStart"/>
-            <w:r>
-              <w:rPr>
-                <w:rFonts w:cs="Latha"/>
-                <w:b/>
-                <w:bCs/>
-                <w:sz w:val="28"/>
-                <w:szCs w:val="28"/>
-                <w:lang w:bidi="ta-IN"/>
-              </w:rPr>
-              <w:t xml:space="preserve">nd </w:t>
+              <w:t xml:space="preserve">2nd </w:t>
             </w:r>
             <w:r>
               <w:rPr>
@@ -5178,7 +4557,6 @@
               </w:rPr>
               <w:t xml:space="preserve"> Panchaati</w:t>
             </w:r>
-            <w:proofErr w:type="gramEnd"/>
           </w:p>
           <w:p>
             <w:pPr>
@@ -5239,7 +4617,6 @@
               </w:rPr>
               <w:t>–</w:t>
             </w:r>
-            <w:proofErr w:type="spellStart"/>
             <w:r>
               <w:rPr>
                 <w:rFonts w:ascii="BRH Devanagari Extra" w:eastAsia="Times New Roman" w:hAnsi="BRH Devanagari Extra" w:cs="BRH Devanagari Extra"/>
@@ -5249,7 +4626,6 @@
               </w:rPr>
               <w:t>iÉqÉ</w:t>
             </w:r>
-            <w:proofErr w:type="spellEnd"/>
             <w:r>
               <w:rPr>
                 <w:rFonts w:ascii="BRH Malayalam Extra" w:eastAsia="Times New Roman" w:hAnsi="BRH Malayalam Extra" w:cs="BRH Devanagari Extra"/>
@@ -5259,7 +4635,6 @@
               </w:rPr>
               <w:t>–</w:t>
             </w:r>
-            <w:proofErr w:type="spellStart"/>
             <w:r>
               <w:rPr>
                 <w:rFonts w:ascii="BRH Devanagari Extra" w:eastAsia="Times New Roman" w:hAnsi="BRH Devanagari Extra" w:cs="BRH Devanagari Extra"/>
@@ -5267,9 +4642,17 @@
                 <w:szCs w:val="40"/>
                 <w:lang w:val="en-IN" w:eastAsia="en-IN"/>
               </w:rPr>
-              <w:t>ÎalÉÇ</w:t>
-            </w:r>
-            <w:proofErr w:type="spellEnd"/>
+              <w:t>ÎalÉÇ ÍcÉþlÉÑ</w:t>
+            </w:r>
+            <w:r>
+              <w:rPr>
+                <w:rFonts w:ascii="BRH Malayalam Extra" w:eastAsia="Times New Roman" w:hAnsi="BRH Malayalam Extra" w:cs="BRH Devanagari Extra"/>
+                <w:sz w:val="34"/>
+                <w:szCs w:val="40"/>
+                <w:lang w:val="en-IN" w:eastAsia="en-IN"/>
+              </w:rPr>
+              <w:t>–</w:t>
+            </w:r>
             <w:r>
               <w:rPr>
                 <w:rFonts w:ascii="BRH Devanagari Extra" w:eastAsia="Times New Roman" w:hAnsi="BRH Devanagari Extra" w:cs="BRH Devanagari Extra"/>
@@ -5277,47 +4660,7 @@
                 <w:szCs w:val="40"/>
                 <w:lang w:val="en-IN" w:eastAsia="en-IN"/>
               </w:rPr>
-              <w:t xml:space="preserve"> </w:t>
-            </w:r>
-            <w:proofErr w:type="spellStart"/>
-            <w:r>
-              <w:rPr>
-                <w:rFonts w:ascii="BRH Devanagari Extra" w:eastAsia="Times New Roman" w:hAnsi="BRH Devanagari Extra" w:cs="BRH Devanagari Extra"/>
-                <w:sz w:val="40"/>
-                <w:szCs w:val="40"/>
-                <w:lang w:val="en-IN" w:eastAsia="en-IN"/>
-              </w:rPr>
-              <w:t>ÍcÉþlÉÑ</w:t>
-            </w:r>
-            <w:proofErr w:type="spellEnd"/>
-            <w:r>
-              <w:rPr>
-                <w:rFonts w:ascii="BRH Malayalam Extra" w:eastAsia="Times New Roman" w:hAnsi="BRH Malayalam Extra" w:cs="BRH Devanagari Extra"/>
-                <w:sz w:val="34"/>
-                <w:szCs w:val="40"/>
-                <w:lang w:val="en-IN" w:eastAsia="en-IN"/>
-              </w:rPr>
-              <w:t>–</w:t>
-            </w:r>
-            <w:proofErr w:type="spellStart"/>
-            <w:r>
-              <w:rPr>
-                <w:rFonts w:ascii="BRH Devanagari Extra" w:eastAsia="Times New Roman" w:hAnsi="BRH Devanagari Extra" w:cs="BRH Devanagari Extra"/>
-                <w:sz w:val="40"/>
-                <w:szCs w:val="40"/>
-                <w:lang w:val="en-IN" w:eastAsia="en-IN"/>
-              </w:rPr>
-              <w:t>iÉå</w:t>
-            </w:r>
-            <w:proofErr w:type="spellEnd"/>
-            <w:r>
-              <w:rPr>
-                <w:rFonts w:ascii="BRH Devanagari Extra" w:eastAsia="Times New Roman" w:hAnsi="BRH Devanagari Extra" w:cs="BRH Devanagari Extra"/>
-                <w:sz w:val="40"/>
-                <w:szCs w:val="40"/>
-                <w:lang w:val="en-IN" w:eastAsia="en-IN"/>
-              </w:rPr>
-              <w:t xml:space="preserve"> | </w:t>
+              <w:t xml:space="preserve">iÉå | </w:t>
             </w:r>
             <w:r>
               <w:rPr>
@@ -5347,7 +4690,6 @@
                 <w:lang w:bidi="ta-IN"/>
               </w:rPr>
             </w:pPr>
-            <w:proofErr w:type="spellStart"/>
             <w:r>
               <w:rPr>
                 <w:rFonts w:ascii="BRH Devanagari Extra" w:eastAsia="Times New Roman" w:hAnsi="BRH Devanagari Extra" w:cs="BRH Devanagari Extra"/>
@@ -5358,7 +4700,6 @@
               </w:rPr>
               <w:t>ÆÌuÉ</w:t>
             </w:r>
-            <w:proofErr w:type="spellEnd"/>
             <w:r>
               <w:rPr>
                 <w:rFonts w:ascii="BRH Malayalam Extra" w:eastAsia="Times New Roman" w:hAnsi="BRH Malayalam Extra" w:cs="BRH Devanagari Extra"/>
@@ -5387,7 +4728,6 @@
               </w:rPr>
               <w:t>–</w:t>
             </w:r>
-            <w:proofErr w:type="spellStart"/>
             <w:r>
               <w:rPr>
                 <w:rFonts w:ascii="BRH Devanagari Extra" w:eastAsia="Times New Roman" w:hAnsi="BRH Devanagari Extra" w:cs="BRH Devanagari Extra"/>
@@ -5397,7 +4737,6 @@
               </w:rPr>
               <w:t>iÉqÉ</w:t>
             </w:r>
-            <w:proofErr w:type="spellEnd"/>
             <w:r>
               <w:rPr>
                 <w:rFonts w:ascii="BRH Malayalam Extra" w:eastAsia="Times New Roman" w:hAnsi="BRH Malayalam Extra" w:cs="BRH Devanagari Extra"/>
@@ -5407,7 +4746,6 @@
               </w:rPr>
               <w:t>–</w:t>
             </w:r>
-            <w:proofErr w:type="spellStart"/>
             <w:r>
               <w:rPr>
                 <w:rFonts w:ascii="BRH Devanagari Extra" w:eastAsia="Times New Roman" w:hAnsi="BRH Devanagari Extra" w:cs="BRH Devanagari Extra"/>
@@ -5415,9 +4753,17 @@
                 <w:szCs w:val="40"/>
                 <w:lang w:val="en-IN" w:eastAsia="en-IN"/>
               </w:rPr>
-              <w:t>ÎalÉÇ</w:t>
-            </w:r>
-            <w:proofErr w:type="spellEnd"/>
+              <w:t>ÎalÉÇ ÍcÉþlÉÑ</w:t>
+            </w:r>
+            <w:r>
+              <w:rPr>
+                <w:rFonts w:ascii="BRH Malayalam Extra" w:eastAsia="Times New Roman" w:hAnsi="BRH Malayalam Extra" w:cs="BRH Devanagari Extra"/>
+                <w:sz w:val="34"/>
+                <w:szCs w:val="40"/>
+                <w:lang w:val="en-IN" w:eastAsia="en-IN"/>
+              </w:rPr>
+              <w:t>–</w:t>
+            </w:r>
             <w:r>
               <w:rPr>
                 <w:rFonts w:ascii="BRH Devanagari Extra" w:eastAsia="Times New Roman" w:hAnsi="BRH Devanagari Extra" w:cs="BRH Devanagari Extra"/>
@@ -5425,47 +4771,7 @@
                 <w:szCs w:val="40"/>
                 <w:lang w:val="en-IN" w:eastAsia="en-IN"/>
               </w:rPr>
-              <w:t xml:space="preserve"> </w:t>
-            </w:r>
-            <w:proofErr w:type="spellStart"/>
-            <w:r>
-              <w:rPr>
-                <w:rFonts w:ascii="BRH Devanagari Extra" w:eastAsia="Times New Roman" w:hAnsi="BRH Devanagari Extra" w:cs="BRH Devanagari Extra"/>
-                <w:sz w:val="40"/>
-                <w:szCs w:val="40"/>
-                <w:lang w:val="en-IN" w:eastAsia="en-IN"/>
-              </w:rPr>
-              <w:t>ÍcÉþlÉÑ</w:t>
-            </w:r>
-            <w:proofErr w:type="spellEnd"/>
-            <w:r>
-              <w:rPr>
-                <w:rFonts w:ascii="BRH Malayalam Extra" w:eastAsia="Times New Roman" w:hAnsi="BRH Malayalam Extra" w:cs="BRH Devanagari Extra"/>
-                <w:sz w:val="34"/>
-                <w:szCs w:val="40"/>
-                <w:lang w:val="en-IN" w:eastAsia="en-IN"/>
-              </w:rPr>
-              <w:t>–</w:t>
-            </w:r>
-            <w:proofErr w:type="spellStart"/>
-            <w:r>
-              <w:rPr>
-                <w:rFonts w:ascii="BRH Devanagari Extra" w:eastAsia="Times New Roman" w:hAnsi="BRH Devanagari Extra" w:cs="BRH Devanagari Extra"/>
-                <w:sz w:val="40"/>
-                <w:szCs w:val="40"/>
-                <w:lang w:val="en-IN" w:eastAsia="en-IN"/>
-              </w:rPr>
-              <w:t>iÉå</w:t>
-            </w:r>
-            <w:proofErr w:type="spellEnd"/>
-            <w:r>
-              <w:rPr>
-                <w:rFonts w:ascii="BRH Devanagari Extra" w:eastAsia="Times New Roman" w:hAnsi="BRH Devanagari Extra" w:cs="BRH Devanagari Extra"/>
-                <w:sz w:val="40"/>
-                <w:szCs w:val="40"/>
-                <w:lang w:val="en-IN" w:eastAsia="en-IN"/>
-              </w:rPr>
-              <w:t xml:space="preserve"> | </w:t>
+              <w:t xml:space="preserve">iÉå | </w:t>
             </w:r>
             <w:r>
               <w:rPr>
@@ -5516,7 +4822,6 @@
                 <w:szCs w:val="28"/>
                 <w:lang w:bidi="ta-IN"/>
               </w:rPr>
-              <w:lastRenderedPageBreak/>
               <w:t>TS 5.6.10.1 – Padam</w:t>
             </w:r>
           </w:p>
@@ -5541,21 +4846,8 @@
                 <w:szCs w:val="28"/>
                 <w:lang w:bidi="ta-IN"/>
               </w:rPr>
-              <w:t>39</w:t>
-            </w:r>
-            <w:proofErr w:type="gramStart"/>
-            <w:r>
-              <w:rPr>
-                <w:rFonts w:cs="Latha"/>
-                <w:b/>
-                <w:bCs/>
-                <w:sz w:val="28"/>
-                <w:szCs w:val="28"/>
-                <w:lang w:bidi="ta-IN"/>
-              </w:rPr>
-              <w:t>th  Panchaati</w:t>
-            </w:r>
-            <w:proofErr w:type="gramEnd"/>
+              <w:t>39th  Panchaati</w:t>
+            </w:r>
           </w:p>
           <w:p>
             <w:pPr>
@@ -5595,7 +4887,6 @@
                 <w:lang w:val="en-IN" w:eastAsia="en-IN" w:bidi="ml-IN"/>
               </w:rPr>
             </w:pPr>
-            <w:proofErr w:type="spellStart"/>
             <w:r>
               <w:rPr>
                 <w:rFonts w:ascii="BRH Devanagari Extra" w:eastAsia="Times New Roman" w:hAnsi="BRH Devanagari Extra" w:cs="BRH Devanagari Extra"/>
@@ -5603,9 +4894,17 @@
                 <w:szCs w:val="40"/>
                 <w:lang w:val="en-IN" w:eastAsia="en-IN" w:bidi="ml-IN"/>
               </w:rPr>
-              <w:t>rÉÈ</w:t>
-            </w:r>
-            <w:proofErr w:type="spellEnd"/>
+              <w:t>rÉÈ | L</w:t>
+            </w:r>
+            <w:r>
+              <w:rPr>
+                <w:rFonts w:ascii="BRH Malayalam Extra" w:eastAsia="Times New Roman" w:hAnsi="BRH Malayalam Extra" w:cs="BRH Devanagari Extra"/>
+                <w:sz w:val="34"/>
+                <w:szCs w:val="40"/>
+                <w:lang w:val="en-IN" w:eastAsia="en-IN" w:bidi="ml-IN"/>
+              </w:rPr>
+              <w:t>–</w:t>
+            </w:r>
             <w:r>
               <w:rPr>
                 <w:rFonts w:ascii="BRH Devanagari Extra" w:eastAsia="Times New Roman" w:hAnsi="BRH Devanagari Extra" w:cs="BRH Devanagari Extra"/>
@@ -5613,7 +4912,28 @@
                 <w:szCs w:val="40"/>
                 <w:lang w:val="en-IN" w:eastAsia="en-IN" w:bidi="ml-IN"/>
               </w:rPr>
-              <w:t xml:space="preserve"> | L</w:t>
+              <w:t xml:space="preserve">uÉqÉç | </w:t>
+            </w:r>
+          </w:p>
+          <w:p>
+            <w:pPr>
+              <w:spacing w:before="0" w:line="240" w:lineRule="auto"/>
+              <w:ind w:right="-108"/>
+              <w:rPr>
+                <w:rFonts w:ascii="BRH Devanagari Extra" w:hAnsi="BRH Devanagari Extra" w:cs="BRH Devanagari Extra"/>
+                <w:sz w:val="40"/>
+                <w:szCs w:val="40"/>
+                <w:highlight w:val="yellow"/>
+              </w:rPr>
+            </w:pPr>
+            <w:r>
+              <w:rPr>
+                <w:rFonts w:ascii="BRH Devanagari Extra" w:eastAsia="Times New Roman" w:hAnsi="BRH Devanagari Extra" w:cs="BRH Devanagari Extra"/>
+                <w:sz w:val="40"/>
+                <w:szCs w:val="40"/>
+                <w:lang w:val="en-IN" w:eastAsia="en-IN" w:bidi="ml-IN"/>
+              </w:rPr>
+              <w:t>ÌuÉ</w:t>
             </w:r>
             <w:r>
               <w:rPr>
@@ -5624,7 +4944,6 @@
               </w:rPr>
               <w:t>–</w:t>
             </w:r>
-            <w:proofErr w:type="spellStart"/>
             <w:r>
               <w:rPr>
                 <w:rFonts w:ascii="BRH Devanagari Extra" w:eastAsia="Times New Roman" w:hAnsi="BRH Devanagari Extra" w:cs="BRH Devanagari Extra"/>
@@ -5632,9 +4951,17 @@
                 <w:szCs w:val="40"/>
                 <w:lang w:val="en-IN" w:eastAsia="en-IN" w:bidi="ml-IN"/>
               </w:rPr>
-              <w:t>uÉqÉç</w:t>
-            </w:r>
-            <w:proofErr w:type="spellEnd"/>
+              <w:t>²ÉlÉç | A</w:t>
+            </w:r>
+            <w:r>
+              <w:rPr>
+                <w:rFonts w:ascii="BRH Malayalam Extra" w:eastAsia="Times New Roman" w:hAnsi="BRH Malayalam Extra" w:cs="BRH Devanagari Extra"/>
+                <w:sz w:val="34"/>
+                <w:szCs w:val="40"/>
+                <w:lang w:val="en-IN" w:eastAsia="en-IN" w:bidi="ml-IN"/>
+              </w:rPr>
+              <w:t>–</w:t>
+            </w:r>
             <w:r>
               <w:rPr>
                 <w:rFonts w:ascii="BRH Devanagari Extra" w:eastAsia="Times New Roman" w:hAnsi="BRH Devanagari Extra" w:cs="BRH Devanagari Extra"/>
@@ -5642,21 +4969,17 @@
                 <w:szCs w:val="40"/>
                 <w:lang w:val="en-IN" w:eastAsia="en-IN" w:bidi="ml-IN"/>
               </w:rPr>
-              <w:t xml:space="preserve"> | </w:t>
-            </w:r>
-          </w:p>
-          <w:p>
-            <w:pPr>
-              <w:spacing w:before="0" w:line="240" w:lineRule="auto"/>
-              <w:ind w:right="-108"/>
-              <w:rPr>
-                <w:rFonts w:ascii="BRH Devanagari Extra" w:hAnsi="BRH Devanagari Extra" w:cs="BRH Devanagari Extra"/>
-                <w:sz w:val="40"/>
-                <w:szCs w:val="40"/>
-                <w:highlight w:val="yellow"/>
-              </w:rPr>
-            </w:pPr>
-            <w:proofErr w:type="spellStart"/>
+              <w:t>ÎalÉqÉç | ÍcÉ</w:t>
+            </w:r>
+            <w:r>
+              <w:rPr>
+                <w:rFonts w:ascii="BRH Malayalam Extra" w:eastAsia="Times New Roman" w:hAnsi="BRH Malayalam Extra" w:cs="BRH Devanagari Extra"/>
+                <w:sz w:val="34"/>
+                <w:szCs w:val="40"/>
+                <w:lang w:val="en-IN" w:eastAsia="en-IN" w:bidi="ml-IN"/>
+              </w:rPr>
+              <w:t>–</w:t>
+            </w:r>
             <w:r>
               <w:rPr>
                 <w:rFonts w:ascii="BRH Devanagari Extra" w:eastAsia="Times New Roman" w:hAnsi="BRH Devanagari Extra" w:cs="BRH Devanagari Extra"/>
@@ -5664,9 +4987,8 @@
                 <w:szCs w:val="40"/>
                 <w:lang w:val="en-IN" w:eastAsia="en-IN" w:bidi="ml-IN"/>
               </w:rPr>
-              <w:t>ÌuÉ</w:t>
-            </w:r>
-            <w:proofErr w:type="spellEnd"/>
+              <w:t>lÉÑ</w:t>
+            </w:r>
             <w:r>
               <w:rPr>
                 <w:rFonts w:ascii="BRH Malayalam Extra" w:eastAsia="Times New Roman" w:hAnsi="BRH Malayalam Extra" w:cs="BRH Devanagari Extra"/>
@@ -5676,85 +4998,6 @@
               </w:rPr>
               <w:t>–</w:t>
             </w:r>
-            <w:r>
-              <w:rPr>
-                <w:rFonts w:ascii="BRH Devanagari Extra" w:eastAsia="Times New Roman" w:hAnsi="BRH Devanagari Extra" w:cs="BRH Devanagari Extra"/>
-                <w:sz w:val="40"/>
-                <w:szCs w:val="40"/>
-                <w:lang w:val="en-IN" w:eastAsia="en-IN" w:bidi="ml-IN"/>
-              </w:rPr>
-              <w:t>²ÉlÉç | A</w:t>
-            </w:r>
-            <w:r>
-              <w:rPr>
-                <w:rFonts w:ascii="BRH Malayalam Extra" w:eastAsia="Times New Roman" w:hAnsi="BRH Malayalam Extra" w:cs="BRH Devanagari Extra"/>
-                <w:sz w:val="34"/>
-                <w:szCs w:val="40"/>
-                <w:lang w:val="en-IN" w:eastAsia="en-IN" w:bidi="ml-IN"/>
-              </w:rPr>
-              <w:t>–</w:t>
-            </w:r>
-            <w:proofErr w:type="spellStart"/>
-            <w:r>
-              <w:rPr>
-                <w:rFonts w:ascii="BRH Devanagari Extra" w:eastAsia="Times New Roman" w:hAnsi="BRH Devanagari Extra" w:cs="BRH Devanagari Extra"/>
-                <w:sz w:val="40"/>
-                <w:szCs w:val="40"/>
-                <w:lang w:val="en-IN" w:eastAsia="en-IN" w:bidi="ml-IN"/>
-              </w:rPr>
-              <w:t>ÎalÉqÉç</w:t>
-            </w:r>
-            <w:proofErr w:type="spellEnd"/>
-            <w:r>
-              <w:rPr>
-                <w:rFonts w:ascii="BRH Devanagari Extra" w:eastAsia="Times New Roman" w:hAnsi="BRH Devanagari Extra" w:cs="BRH Devanagari Extra"/>
-                <w:sz w:val="40"/>
-                <w:szCs w:val="40"/>
-                <w:lang w:val="en-IN" w:eastAsia="en-IN" w:bidi="ml-IN"/>
-              </w:rPr>
-              <w:t xml:space="preserve"> | </w:t>
-            </w:r>
-            <w:proofErr w:type="spellStart"/>
-            <w:r>
-              <w:rPr>
-                <w:rFonts w:ascii="BRH Devanagari Extra" w:eastAsia="Times New Roman" w:hAnsi="BRH Devanagari Extra" w:cs="BRH Devanagari Extra"/>
-                <w:sz w:val="40"/>
-                <w:szCs w:val="40"/>
-                <w:lang w:val="en-IN" w:eastAsia="en-IN" w:bidi="ml-IN"/>
-              </w:rPr>
-              <w:t>ÍcÉ</w:t>
-            </w:r>
-            <w:proofErr w:type="spellEnd"/>
-            <w:r>
-              <w:rPr>
-                <w:rFonts w:ascii="BRH Malayalam Extra" w:eastAsia="Times New Roman" w:hAnsi="BRH Malayalam Extra" w:cs="BRH Devanagari Extra"/>
-                <w:sz w:val="34"/>
-                <w:szCs w:val="40"/>
-                <w:lang w:val="en-IN" w:eastAsia="en-IN" w:bidi="ml-IN"/>
-              </w:rPr>
-              <w:t>–</w:t>
-            </w:r>
-            <w:proofErr w:type="spellStart"/>
-            <w:r>
-              <w:rPr>
-                <w:rFonts w:ascii="BRH Devanagari Extra" w:eastAsia="Times New Roman" w:hAnsi="BRH Devanagari Extra" w:cs="BRH Devanagari Extra"/>
-                <w:sz w:val="40"/>
-                <w:szCs w:val="40"/>
-                <w:lang w:val="en-IN" w:eastAsia="en-IN" w:bidi="ml-IN"/>
-              </w:rPr>
-              <w:t>lÉÑ</w:t>
-            </w:r>
-            <w:proofErr w:type="spellEnd"/>
-            <w:r>
-              <w:rPr>
-                <w:rFonts w:ascii="BRH Malayalam Extra" w:eastAsia="Times New Roman" w:hAnsi="BRH Malayalam Extra" w:cs="BRH Devanagari Extra"/>
-                <w:sz w:val="34"/>
-                <w:szCs w:val="40"/>
-                <w:lang w:val="en-IN" w:eastAsia="en-IN" w:bidi="ml-IN"/>
-              </w:rPr>
-              <w:t>–</w:t>
-            </w:r>
-            <w:proofErr w:type="spellStart"/>
             <w:r>
               <w:rPr>
                 <w:rFonts w:ascii="BRH Devanagari Extra" w:eastAsia="Times New Roman" w:hAnsi="BRH Devanagari Extra" w:cs="BRH Devanagari Extra"/>
@@ -5765,7 +5008,6 @@
               </w:rPr>
               <w:t>iÉå</w:t>
             </w:r>
-            <w:proofErr w:type="spellEnd"/>
             <w:r>
               <w:rPr>
                 <w:rFonts w:ascii="BRH Malayalam Extra" w:eastAsia="Times New Roman" w:hAnsi="BRH Malayalam Extra" w:cs="BRH Devanagari Extra"/>
@@ -5811,7 +5053,6 @@
                 <w:lang w:val="en-IN" w:eastAsia="en-IN" w:bidi="ml-IN"/>
               </w:rPr>
             </w:pPr>
-            <w:proofErr w:type="spellStart"/>
             <w:r>
               <w:rPr>
                 <w:rFonts w:ascii="BRH Devanagari Extra" w:eastAsia="Times New Roman" w:hAnsi="BRH Devanagari Extra" w:cs="BRH Devanagari Extra"/>
@@ -5819,9 +5060,17 @@
                 <w:szCs w:val="40"/>
                 <w:lang w:val="en-IN" w:eastAsia="en-IN" w:bidi="ml-IN"/>
               </w:rPr>
-              <w:t>rÉÈ</w:t>
-            </w:r>
-            <w:proofErr w:type="spellEnd"/>
+              <w:t>rÉÈ | L</w:t>
+            </w:r>
+            <w:r>
+              <w:rPr>
+                <w:rFonts w:ascii="BRH Malayalam Extra" w:eastAsia="Times New Roman" w:hAnsi="BRH Malayalam Extra" w:cs="BRH Devanagari Extra"/>
+                <w:sz w:val="34"/>
+                <w:szCs w:val="40"/>
+                <w:lang w:val="en-IN" w:eastAsia="en-IN" w:bidi="ml-IN"/>
+              </w:rPr>
+              <w:t>–</w:t>
+            </w:r>
             <w:r>
               <w:rPr>
                 <w:rFonts w:ascii="BRH Devanagari Extra" w:eastAsia="Times New Roman" w:hAnsi="BRH Devanagari Extra" w:cs="BRH Devanagari Extra"/>
@@ -5829,7 +5078,27 @@
                 <w:szCs w:val="40"/>
                 <w:lang w:val="en-IN" w:eastAsia="en-IN" w:bidi="ml-IN"/>
               </w:rPr>
-              <w:t xml:space="preserve"> | L</w:t>
+              <w:t xml:space="preserve">uÉqÉç | </w:t>
+            </w:r>
+          </w:p>
+          <w:p>
+            <w:pPr>
+              <w:spacing w:before="0" w:line="240" w:lineRule="auto"/>
+              <w:rPr>
+                <w:rFonts w:ascii="BRH Devanagari Extra" w:hAnsi="BRH Devanagari Extra" w:cs="BRH Devanagari Extra"/>
+                <w:sz w:val="40"/>
+                <w:szCs w:val="40"/>
+                <w:highlight w:val="green"/>
+              </w:rPr>
+            </w:pPr>
+            <w:r>
+              <w:rPr>
+                <w:rFonts w:ascii="BRH Devanagari Extra" w:eastAsia="Times New Roman" w:hAnsi="BRH Devanagari Extra" w:cs="BRH Devanagari Extra"/>
+                <w:sz w:val="40"/>
+                <w:szCs w:val="40"/>
+                <w:lang w:val="en-IN" w:eastAsia="en-IN" w:bidi="ml-IN"/>
+              </w:rPr>
+              <w:t>ÌuÉ</w:t>
             </w:r>
             <w:r>
               <w:rPr>
@@ -5840,7 +5109,6 @@
               </w:rPr>
               <w:t>–</w:t>
             </w:r>
-            <w:proofErr w:type="spellStart"/>
             <w:r>
               <w:rPr>
                 <w:rFonts w:ascii="BRH Devanagari Extra" w:eastAsia="Times New Roman" w:hAnsi="BRH Devanagari Extra" w:cs="BRH Devanagari Extra"/>
@@ -5848,9 +5116,17 @@
                 <w:szCs w:val="40"/>
                 <w:lang w:val="en-IN" w:eastAsia="en-IN" w:bidi="ml-IN"/>
               </w:rPr>
-              <w:t>uÉqÉç</w:t>
-            </w:r>
-            <w:proofErr w:type="spellEnd"/>
+              <w:t>²ÉlÉç | A</w:t>
+            </w:r>
+            <w:r>
+              <w:rPr>
+                <w:rFonts w:ascii="BRH Malayalam Extra" w:eastAsia="Times New Roman" w:hAnsi="BRH Malayalam Extra" w:cs="BRH Devanagari Extra"/>
+                <w:sz w:val="34"/>
+                <w:szCs w:val="40"/>
+                <w:lang w:val="en-IN" w:eastAsia="en-IN" w:bidi="ml-IN"/>
+              </w:rPr>
+              <w:t>–</w:t>
+            </w:r>
             <w:r>
               <w:rPr>
                 <w:rFonts w:ascii="BRH Devanagari Extra" w:eastAsia="Times New Roman" w:hAnsi="BRH Devanagari Extra" w:cs="BRH Devanagari Extra"/>
@@ -5858,20 +5134,17 @@
                 <w:szCs w:val="40"/>
                 <w:lang w:val="en-IN" w:eastAsia="en-IN" w:bidi="ml-IN"/>
               </w:rPr>
-              <w:t xml:space="preserve"> | </w:t>
-            </w:r>
-          </w:p>
-          <w:p>
-            <w:pPr>
-              <w:spacing w:before="0" w:line="240" w:lineRule="auto"/>
-              <w:rPr>
-                <w:rFonts w:ascii="BRH Devanagari Extra" w:hAnsi="BRH Devanagari Extra" w:cs="BRH Devanagari Extra"/>
-                <w:sz w:val="40"/>
-                <w:szCs w:val="40"/>
-                <w:highlight w:val="green"/>
-              </w:rPr>
-            </w:pPr>
-            <w:proofErr w:type="spellStart"/>
+              <w:t>ÎalÉqÉç | ÍcÉ</w:t>
+            </w:r>
+            <w:r>
+              <w:rPr>
+                <w:rFonts w:ascii="BRH Malayalam Extra" w:eastAsia="Times New Roman" w:hAnsi="BRH Malayalam Extra" w:cs="BRH Devanagari Extra"/>
+                <w:sz w:val="34"/>
+                <w:szCs w:val="40"/>
+                <w:lang w:val="en-IN" w:eastAsia="en-IN" w:bidi="ml-IN"/>
+              </w:rPr>
+              <w:t>–</w:t>
+            </w:r>
             <w:r>
               <w:rPr>
                 <w:rFonts w:ascii="BRH Devanagari Extra" w:eastAsia="Times New Roman" w:hAnsi="BRH Devanagari Extra" w:cs="BRH Devanagari Extra"/>
@@ -5879,9 +5152,8 @@
                 <w:szCs w:val="40"/>
                 <w:lang w:val="en-IN" w:eastAsia="en-IN" w:bidi="ml-IN"/>
               </w:rPr>
-              <w:t>ÌuÉ</w:t>
-            </w:r>
-            <w:proofErr w:type="spellEnd"/>
+              <w:t>lÉÑ</w:t>
+            </w:r>
             <w:r>
               <w:rPr>
                 <w:rFonts w:ascii="BRH Malayalam Extra" w:eastAsia="Times New Roman" w:hAnsi="BRH Malayalam Extra" w:cs="BRH Devanagari Extra"/>
@@ -5891,85 +5163,6 @@
               </w:rPr>
               <w:t>–</w:t>
             </w:r>
-            <w:r>
-              <w:rPr>
-                <w:rFonts w:ascii="BRH Devanagari Extra" w:eastAsia="Times New Roman" w:hAnsi="BRH Devanagari Extra" w:cs="BRH Devanagari Extra"/>
-                <w:sz w:val="40"/>
-                <w:szCs w:val="40"/>
-                <w:lang w:val="en-IN" w:eastAsia="en-IN" w:bidi="ml-IN"/>
-              </w:rPr>
-              <w:t>²ÉlÉç | A</w:t>
-            </w:r>
-            <w:r>
-              <w:rPr>
-                <w:rFonts w:ascii="BRH Malayalam Extra" w:eastAsia="Times New Roman" w:hAnsi="BRH Malayalam Extra" w:cs="BRH Devanagari Extra"/>
-                <w:sz w:val="34"/>
-                <w:szCs w:val="40"/>
-                <w:lang w:val="en-IN" w:eastAsia="en-IN" w:bidi="ml-IN"/>
-              </w:rPr>
-              <w:t>–</w:t>
-            </w:r>
-            <w:proofErr w:type="spellStart"/>
-            <w:r>
-              <w:rPr>
-                <w:rFonts w:ascii="BRH Devanagari Extra" w:eastAsia="Times New Roman" w:hAnsi="BRH Devanagari Extra" w:cs="BRH Devanagari Extra"/>
-                <w:sz w:val="40"/>
-                <w:szCs w:val="40"/>
-                <w:lang w:val="en-IN" w:eastAsia="en-IN" w:bidi="ml-IN"/>
-              </w:rPr>
-              <w:t>ÎalÉqÉç</w:t>
-            </w:r>
-            <w:proofErr w:type="spellEnd"/>
-            <w:r>
-              <w:rPr>
-                <w:rFonts w:ascii="BRH Devanagari Extra" w:eastAsia="Times New Roman" w:hAnsi="BRH Devanagari Extra" w:cs="BRH Devanagari Extra"/>
-                <w:sz w:val="40"/>
-                <w:szCs w:val="40"/>
-                <w:lang w:val="en-IN" w:eastAsia="en-IN" w:bidi="ml-IN"/>
-              </w:rPr>
-              <w:t xml:space="preserve"> | </w:t>
-            </w:r>
-            <w:proofErr w:type="spellStart"/>
-            <w:r>
-              <w:rPr>
-                <w:rFonts w:ascii="BRH Devanagari Extra" w:eastAsia="Times New Roman" w:hAnsi="BRH Devanagari Extra" w:cs="BRH Devanagari Extra"/>
-                <w:sz w:val="40"/>
-                <w:szCs w:val="40"/>
-                <w:lang w:val="en-IN" w:eastAsia="en-IN" w:bidi="ml-IN"/>
-              </w:rPr>
-              <w:t>ÍcÉ</w:t>
-            </w:r>
-            <w:proofErr w:type="spellEnd"/>
-            <w:r>
-              <w:rPr>
-                <w:rFonts w:ascii="BRH Malayalam Extra" w:eastAsia="Times New Roman" w:hAnsi="BRH Malayalam Extra" w:cs="BRH Devanagari Extra"/>
-                <w:sz w:val="34"/>
-                <w:szCs w:val="40"/>
-                <w:lang w:val="en-IN" w:eastAsia="en-IN" w:bidi="ml-IN"/>
-              </w:rPr>
-              <w:t>–</w:t>
-            </w:r>
-            <w:proofErr w:type="spellStart"/>
-            <w:r>
-              <w:rPr>
-                <w:rFonts w:ascii="BRH Devanagari Extra" w:eastAsia="Times New Roman" w:hAnsi="BRH Devanagari Extra" w:cs="BRH Devanagari Extra"/>
-                <w:sz w:val="40"/>
-                <w:szCs w:val="40"/>
-                <w:lang w:val="en-IN" w:eastAsia="en-IN" w:bidi="ml-IN"/>
-              </w:rPr>
-              <w:t>lÉÑ</w:t>
-            </w:r>
-            <w:proofErr w:type="spellEnd"/>
-            <w:r>
-              <w:rPr>
-                <w:rFonts w:ascii="BRH Malayalam Extra" w:eastAsia="Times New Roman" w:hAnsi="BRH Malayalam Extra" w:cs="BRH Devanagari Extra"/>
-                <w:sz w:val="34"/>
-                <w:szCs w:val="40"/>
-                <w:lang w:val="en-IN" w:eastAsia="en-IN" w:bidi="ml-IN"/>
-              </w:rPr>
-              <w:t>–</w:t>
-            </w:r>
-            <w:proofErr w:type="spellStart"/>
             <w:r>
               <w:rPr>
                 <w:rFonts w:ascii="BRH Devanagari Extra" w:eastAsia="Times New Roman" w:hAnsi="BRH Devanagari Extra" w:cs="BRH Devanagari Extra"/>
@@ -5980,7 +5173,6 @@
               </w:rPr>
               <w:t>iÉå</w:t>
             </w:r>
-            <w:proofErr w:type="spellEnd"/>
             <w:r>
               <w:rPr>
                 <w:rFonts w:ascii="BRH Devanagari Extra" w:eastAsia="Times New Roman" w:hAnsi="BRH Devanagari Extra" w:cs="BRH Devanagari Extra"/>
@@ -6046,21 +5238,8 @@
                 <w:szCs w:val="28"/>
                 <w:lang w:bidi="ta-IN"/>
               </w:rPr>
-              <w:t>40</w:t>
-            </w:r>
-            <w:proofErr w:type="gramStart"/>
-            <w:r>
-              <w:rPr>
-                <w:rFonts w:cs="Latha"/>
-                <w:b/>
-                <w:bCs/>
-                <w:sz w:val="28"/>
-                <w:szCs w:val="28"/>
-                <w:lang w:bidi="ta-IN"/>
-              </w:rPr>
-              <w:t>th  Panchaati</w:t>
-            </w:r>
-            <w:proofErr w:type="gramEnd"/>
+              <w:t>40th  Panchaati</w:t>
+            </w:r>
           </w:p>
           <w:p>
             <w:pPr>
@@ -6084,31 +5263,7 @@
                 <w:szCs w:val="28"/>
                 <w:lang w:bidi="ta-IN"/>
               </w:rPr>
-              <w:t>(1</w:t>
-            </w:r>
-            <w:proofErr w:type="gramStart"/>
-            <w:r>
-              <w:rPr>
-                <w:rFonts w:cs="Latha"/>
-                <w:b/>
-                <w:bCs/>
-                <w:sz w:val="28"/>
-                <w:szCs w:val="28"/>
-                <w:lang w:bidi="ta-IN"/>
-              </w:rPr>
-              <w:t>st  line</w:t>
-            </w:r>
-            <w:proofErr w:type="gramEnd"/>
-            <w:r>
-              <w:rPr>
-                <w:rFonts w:cs="Latha"/>
-                <w:b/>
-                <w:bCs/>
-                <w:sz w:val="28"/>
-                <w:szCs w:val="28"/>
-                <w:lang w:bidi="ta-IN"/>
-              </w:rPr>
-              <w:t>)</w:t>
+              <w:t>(1st  line)</w:t>
             </w:r>
           </w:p>
         </w:tc>
@@ -6125,7 +5280,6 @@
                 <w:szCs w:val="32"/>
               </w:rPr>
             </w:pPr>
-            <w:proofErr w:type="spellStart"/>
             <w:r>
               <w:rPr>
                 <w:rFonts w:ascii="BRH Devanagari Extra" w:hAnsi="BRH Devanagari Extra" w:cs="BRH Devanagari Extra"/>
@@ -6143,7 +5297,6 @@
               </w:rPr>
               <w:t>iÉå</w:t>
             </w:r>
-            <w:proofErr w:type="spellEnd"/>
             <w:r>
               <w:rPr>
                 <w:rFonts w:ascii="BRH Devanagari Extra" w:hAnsi="BRH Devanagari Extra" w:cs="BRH Devanagari Extra"/>
@@ -6160,34 +5313,14 @@
               </w:rPr>
               <w:t>–</w:t>
             </w:r>
-            <w:proofErr w:type="spellStart"/>
-            <w:r>
-              <w:rPr>
-                <w:rFonts w:ascii="BRH Devanagari Extra" w:hAnsi="BRH Devanagari Extra" w:cs="BRH Devanagari Extra"/>
-                <w:sz w:val="40"/>
-                <w:szCs w:val="40"/>
-              </w:rPr>
-              <w:t>rÉÇ</w:t>
-            </w:r>
-            <w:proofErr w:type="spellEnd"/>
-            <w:r>
-              <w:rPr>
-                <w:rFonts w:ascii="BRH Devanagari Extra" w:hAnsi="BRH Devanagari Extra" w:cs="BRH Devanagari Extra"/>
-                <w:sz w:val="40"/>
-                <w:szCs w:val="40"/>
-              </w:rPr>
-              <w:t xml:space="preserve"> </w:t>
-            </w:r>
-            <w:proofErr w:type="spellStart"/>
-            <w:r>
-              <w:rPr>
-                <w:rFonts w:ascii="BRH Devanagari Extra" w:hAnsi="BRH Devanagari Extra" w:cs="BRH Devanagari Extra"/>
-                <w:sz w:val="40"/>
-                <w:szCs w:val="40"/>
-              </w:rPr>
-              <w:t>ÆuÉÉuÉ</w:t>
-            </w:r>
-            <w:proofErr w:type="spellEnd"/>
+            <w:r>
+              <w:rPr>
+                <w:rFonts w:ascii="BRH Devanagari Extra" w:hAnsi="BRH Devanagari Extra" w:cs="BRH Devanagari Extra"/>
+                <w:sz w:val="40"/>
+                <w:szCs w:val="40"/>
+              </w:rPr>
+              <w:t>rÉÇ ÆuÉÉuÉ</w:t>
+            </w:r>
           </w:p>
         </w:tc>
         <w:tc>
@@ -6203,7 +5336,6 @@
                 <w:szCs w:val="32"/>
               </w:rPr>
             </w:pPr>
-            <w:proofErr w:type="spellStart"/>
             <w:r>
               <w:rPr>
                 <w:rFonts w:ascii="BRH Devanagari Extra" w:hAnsi="BRH Devanagari Extra" w:cs="BRH Devanagari Extra"/>
@@ -6221,7 +5353,6 @@
               </w:rPr>
               <w:t>þiÉ</w:t>
             </w:r>
-            <w:proofErr w:type="spellEnd"/>
             <w:r>
               <w:rPr>
                 <w:rFonts w:ascii="BRH Devanagari Extra" w:hAnsi="BRH Devanagari Extra" w:cs="BRH Devanagari Extra"/>
@@ -6238,34 +5369,14 @@
               </w:rPr>
               <w:t>–</w:t>
             </w:r>
-            <w:proofErr w:type="spellStart"/>
-            <w:r>
-              <w:rPr>
-                <w:rFonts w:ascii="BRH Devanagari Extra" w:hAnsi="BRH Devanagari Extra" w:cs="BRH Devanagari Extra"/>
-                <w:sz w:val="40"/>
-                <w:szCs w:val="40"/>
-              </w:rPr>
-              <w:t>rÉÇ</w:t>
-            </w:r>
-            <w:proofErr w:type="spellEnd"/>
-            <w:r>
-              <w:rPr>
-                <w:rFonts w:ascii="BRH Devanagari Extra" w:hAnsi="BRH Devanagari Extra" w:cs="BRH Devanagari Extra"/>
-                <w:sz w:val="40"/>
-                <w:szCs w:val="40"/>
-              </w:rPr>
-              <w:t xml:space="preserve"> </w:t>
-            </w:r>
-            <w:proofErr w:type="spellStart"/>
-            <w:r>
-              <w:rPr>
-                <w:rFonts w:ascii="BRH Devanagari Extra" w:hAnsi="BRH Devanagari Extra" w:cs="BRH Devanagari Extra"/>
-                <w:sz w:val="40"/>
-                <w:szCs w:val="40"/>
-              </w:rPr>
-              <w:t>ÆuÉÉuÉ</w:t>
-            </w:r>
-            <w:proofErr w:type="spellEnd"/>
+            <w:r>
+              <w:rPr>
+                <w:rFonts w:ascii="BRH Devanagari Extra" w:hAnsi="BRH Devanagari Extra" w:cs="BRH Devanagari Extra"/>
+                <w:sz w:val="40"/>
+                <w:szCs w:val="40"/>
+              </w:rPr>
+              <w:t>rÉÇ ÆuÉÉuÉ</w:t>
+            </w:r>
           </w:p>
         </w:tc>
       </w:tr>
@@ -6328,21 +5439,8 @@
                 <w:szCs w:val="28"/>
                 <w:lang w:bidi="ta-IN"/>
               </w:rPr>
-              <w:t>53</w:t>
-            </w:r>
-            <w:proofErr w:type="gramStart"/>
-            <w:r>
-              <w:rPr>
-                <w:rFonts w:cs="Latha"/>
-                <w:b/>
-                <w:bCs/>
-                <w:sz w:val="28"/>
-                <w:szCs w:val="28"/>
-                <w:lang w:bidi="ta-IN"/>
-              </w:rPr>
-              <w:t>rd  Panchaati</w:t>
-            </w:r>
-            <w:proofErr w:type="gramEnd"/>
+              <w:t>53rd  Panchaati</w:t>
+            </w:r>
           </w:p>
           <w:p>
             <w:pPr>
@@ -6366,31 +5464,7 @@
                 <w:szCs w:val="28"/>
                 <w:lang w:bidi="ta-IN"/>
               </w:rPr>
-              <w:t>(1</w:t>
-            </w:r>
-            <w:proofErr w:type="gramStart"/>
-            <w:r>
-              <w:rPr>
-                <w:rFonts w:cs="Latha"/>
-                <w:b/>
-                <w:bCs/>
-                <w:sz w:val="28"/>
-                <w:szCs w:val="28"/>
-                <w:lang w:bidi="ta-IN"/>
-              </w:rPr>
-              <w:t>st  line</w:t>
-            </w:r>
-            <w:proofErr w:type="gramEnd"/>
-            <w:r>
-              <w:rPr>
-                <w:rFonts w:cs="Latha"/>
-                <w:b/>
-                <w:bCs/>
-                <w:sz w:val="28"/>
-                <w:szCs w:val="28"/>
-                <w:lang w:bidi="ta-IN"/>
-              </w:rPr>
-              <w:t>)</w:t>
+              <w:t>(1st  line)</w:t>
             </w:r>
           </w:p>
         </w:tc>
@@ -6413,7 +5487,6 @@
                 <w:szCs w:val="32"/>
               </w:rPr>
             </w:pPr>
-            <w:proofErr w:type="spellStart"/>
             <w:r>
               <w:rPr>
                 <w:rFonts w:ascii="BRH Devanagari Extra" w:hAnsi="BRH Devanagari Extra" w:cs="BRH Devanagari Extra"/>
@@ -6429,27 +5502,8 @@
                 <w:sz w:val="40"/>
                 <w:szCs w:val="40"/>
               </w:rPr>
-              <w:t>MüÉþSzÉ</w:t>
-            </w:r>
-            <w:proofErr w:type="spellEnd"/>
-            <w:r>
-              <w:rPr>
-                <w:rFonts w:ascii="BRH Devanagari Extra" w:hAnsi="BRH Devanagari Extra" w:cs="BRH Devanagari Extra"/>
-                <w:sz w:val="40"/>
-                <w:szCs w:val="40"/>
-              </w:rPr>
-              <w:t xml:space="preserve"> </w:t>
-            </w:r>
-            <w:proofErr w:type="spellStart"/>
-            <w:r>
-              <w:rPr>
-                <w:rFonts w:ascii="BRH Devanagari Extra" w:hAnsi="BRH Devanagari Extra" w:cs="BRH Devanagari Extra"/>
-                <w:sz w:val="40"/>
-                <w:szCs w:val="40"/>
-              </w:rPr>
-              <w:t>mÉëÉ</w:t>
-            </w:r>
-            <w:proofErr w:type="spellEnd"/>
+              <w:t>MüÉþSzÉ mÉëÉ</w:t>
+            </w:r>
             <w:r>
               <w:rPr>
                 <w:rFonts w:ascii="BRH Malayalam Extra" w:hAnsi="BRH Malayalam Extra" w:cs="BRH Devanagari Extra"/>
@@ -6458,7 +5512,6 @@
               </w:rPr>
               <w:t>–</w:t>
             </w:r>
-            <w:proofErr w:type="spellStart"/>
             <w:r>
               <w:rPr>
                 <w:rFonts w:ascii="BRH Devanagari Extra" w:hAnsi="BRH Devanagari Extra" w:cs="BRH Devanagari Extra"/>
@@ -6467,7 +5520,6 @@
               </w:rPr>
               <w:t>iÉaÉï</w:t>
             </w:r>
-            <w:proofErr w:type="spellEnd"/>
             <w:r>
               <w:rPr>
                 <w:rFonts w:ascii="BRH Malayalam Extra" w:hAnsi="BRH Malayalam Extra" w:cs="BRH Devanagari Extra"/>
@@ -6476,34 +5528,14 @@
               </w:rPr>
               <w:t>–</w:t>
             </w:r>
-            <w:proofErr w:type="spellStart"/>
-            <w:r>
-              <w:rPr>
-                <w:rFonts w:ascii="BRH Devanagari Extra" w:hAnsi="BRH Devanagari Extra" w:cs="BRH Devanagari Extra"/>
-                <w:sz w:val="40"/>
-                <w:szCs w:val="40"/>
-              </w:rPr>
-              <w:t>urÉÉÈ</w:t>
-            </w:r>
-            <w:proofErr w:type="spellEnd"/>
-            <w:r>
-              <w:rPr>
-                <w:rFonts w:ascii="BRH Devanagari Extra" w:hAnsi="BRH Devanagari Extra" w:cs="BRH Devanagari Extra"/>
-                <w:sz w:val="40"/>
-                <w:szCs w:val="40"/>
-              </w:rPr>
-              <w:t xml:space="preserve"> </w:t>
-            </w:r>
-            <w:proofErr w:type="spellStart"/>
-            <w:r>
-              <w:rPr>
-                <w:rFonts w:ascii="BRH Devanagari Extra" w:hAnsi="BRH Devanagari Extra" w:cs="BRH Devanagari Extra"/>
-                <w:sz w:val="40"/>
-                <w:szCs w:val="40"/>
-              </w:rPr>
-              <w:t>mÉ</w:t>
-            </w:r>
-            <w:proofErr w:type="spellEnd"/>
+            <w:r>
+              <w:rPr>
+                <w:rFonts w:ascii="BRH Devanagari Extra" w:hAnsi="BRH Devanagari Extra" w:cs="BRH Devanagari Extra"/>
+                <w:sz w:val="40"/>
+                <w:szCs w:val="40"/>
+              </w:rPr>
+              <w:t>urÉÉÈ mÉ</w:t>
+            </w:r>
             <w:r>
               <w:rPr>
                 <w:rFonts w:ascii="BRH Malayalam Extra" w:hAnsi="BRH Malayalam Extra" w:cs="BRH Devanagari Extra"/>
@@ -6512,7 +5544,6 @@
               </w:rPr>
               <w:t>–</w:t>
             </w:r>
-            <w:proofErr w:type="spellStart"/>
             <w:r>
               <w:rPr>
                 <w:rFonts w:ascii="BRH Devanagari Extra" w:hAnsi="BRH Devanagari Extra" w:cs="BRH Devanagari Extra"/>
@@ -6521,7 +5552,6 @@
               </w:rPr>
               <w:t>zÉuÉ</w:t>
             </w:r>
-            <w:proofErr w:type="spellEnd"/>
           </w:p>
         </w:tc>
         <w:tc>
@@ -6542,7 +5572,6 @@
                 <w:szCs w:val="32"/>
               </w:rPr>
             </w:pPr>
-            <w:proofErr w:type="spellStart"/>
             <w:r>
               <w:rPr>
                 <w:rFonts w:ascii="BRH Devanagari Extra" w:hAnsi="BRH Devanagari Extra" w:cs="BRH Devanagari Extra"/>
@@ -6558,27 +5587,8 @@
                 <w:sz w:val="40"/>
                 <w:szCs w:val="40"/>
               </w:rPr>
-              <w:t>MüÉþSzÉ</w:t>
-            </w:r>
-            <w:proofErr w:type="spellEnd"/>
-            <w:r>
-              <w:rPr>
-                <w:rFonts w:ascii="BRH Devanagari Extra" w:hAnsi="BRH Devanagari Extra" w:cs="BRH Devanagari Extra"/>
-                <w:sz w:val="40"/>
-                <w:szCs w:val="40"/>
-              </w:rPr>
-              <w:t xml:space="preserve"> </w:t>
-            </w:r>
-            <w:proofErr w:type="spellStart"/>
-            <w:r>
-              <w:rPr>
-                <w:rFonts w:ascii="BRH Devanagari Extra" w:hAnsi="BRH Devanagari Extra" w:cs="BRH Devanagari Extra"/>
-                <w:sz w:val="40"/>
-                <w:szCs w:val="40"/>
-              </w:rPr>
-              <w:t>mÉëÉ</w:t>
-            </w:r>
-            <w:proofErr w:type="spellEnd"/>
+              <w:t>MüÉþSzÉ mÉëÉ</w:t>
+            </w:r>
             <w:r>
               <w:rPr>
                 <w:rFonts w:ascii="BRH Malayalam Extra" w:hAnsi="BRH Malayalam Extra" w:cs="BRH Devanagari Extra"/>
@@ -6587,7 +5597,6 @@
               </w:rPr>
               <w:t>–</w:t>
             </w:r>
-            <w:proofErr w:type="spellStart"/>
             <w:r>
               <w:rPr>
                 <w:rFonts w:ascii="BRH Devanagari Extra" w:hAnsi="BRH Devanagari Extra" w:cs="BRH Devanagari Extra"/>
@@ -6596,7 +5605,6 @@
               </w:rPr>
               <w:t>iÉaÉï</w:t>
             </w:r>
-            <w:proofErr w:type="spellEnd"/>
             <w:r>
               <w:rPr>
                 <w:rFonts w:ascii="BRH Malayalam Extra" w:hAnsi="BRH Malayalam Extra" w:cs="BRH Devanagari Extra"/>
@@ -6605,34 +5613,14 @@
               </w:rPr>
               <w:t>–</w:t>
             </w:r>
-            <w:proofErr w:type="spellStart"/>
-            <w:r>
-              <w:rPr>
-                <w:rFonts w:ascii="BRH Devanagari Extra" w:hAnsi="BRH Devanagari Extra" w:cs="BRH Devanagari Extra"/>
-                <w:sz w:val="40"/>
-                <w:szCs w:val="40"/>
-              </w:rPr>
-              <w:t>urÉÉÈ</w:t>
-            </w:r>
-            <w:proofErr w:type="spellEnd"/>
-            <w:r>
-              <w:rPr>
-                <w:rFonts w:ascii="BRH Devanagari Extra" w:hAnsi="BRH Devanagari Extra" w:cs="BRH Devanagari Extra"/>
-                <w:sz w:val="40"/>
-                <w:szCs w:val="40"/>
-              </w:rPr>
-              <w:t xml:space="preserve"> </w:t>
-            </w:r>
-            <w:proofErr w:type="spellStart"/>
-            <w:r>
-              <w:rPr>
-                <w:rFonts w:ascii="BRH Devanagari Extra" w:hAnsi="BRH Devanagari Extra" w:cs="BRH Devanagari Extra"/>
-                <w:sz w:val="40"/>
-                <w:szCs w:val="40"/>
-              </w:rPr>
-              <w:t>mÉ</w:t>
-            </w:r>
-            <w:proofErr w:type="spellEnd"/>
+            <w:r>
+              <w:rPr>
+                <w:rFonts w:ascii="BRH Devanagari Extra" w:hAnsi="BRH Devanagari Extra" w:cs="BRH Devanagari Extra"/>
+                <w:sz w:val="40"/>
+                <w:szCs w:val="40"/>
+              </w:rPr>
+              <w:t>urÉÉÈ mÉ</w:t>
+            </w:r>
             <w:r>
               <w:rPr>
                 <w:rFonts w:ascii="BRH Malayalam Extra" w:hAnsi="BRH Malayalam Extra" w:cs="BRH Devanagari Extra"/>
@@ -6641,7 +5629,6 @@
               </w:rPr>
               <w:t>–</w:t>
             </w:r>
-            <w:proofErr w:type="spellStart"/>
             <w:r>
               <w:rPr>
                 <w:rFonts w:ascii="BRH Devanagari Extra" w:hAnsi="BRH Devanagari Extra" w:cs="BRH Devanagari Extra"/>
@@ -6650,7 +5637,6 @@
               </w:rPr>
               <w:t>zÉuÉ</w:t>
             </w:r>
-            <w:proofErr w:type="spellEnd"/>
           </w:p>
         </w:tc>
       </w:tr>
@@ -6966,6 +5952,7 @@
                 <w:szCs w:val="28"/>
                 <w:lang w:bidi="ta-IN"/>
               </w:rPr>
+              <w:lastRenderedPageBreak/>
               <w:t>No corrections</w:t>
             </w:r>
           </w:p>
@@ -7071,7 +6058,7 @@
 </file>
 
 <file path=word/endnotes.xml><?xml version="1.0" encoding="utf-8"?>
-<w:endnotes xmlns:wpc="http://schemas.microsoft.com/office/word/2010/wordprocessingCanvas" xmlns:cx="http://schemas.microsoft.com/office/drawing/2014/chartex" xmlns:cx1="http://schemas.microsoft.com/office/drawing/2015/9/8/chartex" xmlns:cx2="http://schemas.microsoft.com/office/drawing/2015/10/21/chartex" xmlns:cx3="http://schemas.microsoft.com/office/drawing/2016/5/9/chartex" xmlns:cx4="http://schemas.microsoft.com/office/drawing/2016/5/10/chartex" xmlns:cx5="http://schemas.microsoft.com/office/drawing/2016/5/11/chartex" xmlns:cx6="http://schemas.microsoft.com/office/drawing/2016/5/12/chartex" xmlns:cx7="http://schemas.microsoft.com/office/drawing/2016/5/13/chartex" xmlns:cx8="http://schemas.microsoft.com/office/drawing/2016/5/14/chartex" xmlns:mc="http://schemas.openxmlformats.org/markup-compatibility/2006" xmlns:aink="http://schemas.microsoft.com/office/drawing/2016/ink" xmlns:am3d="http://schemas.microsoft.com/office/drawing/2017/model3d" xmlns:o="urn:schemas-microsoft-com:office:office" xmlns:oel="http://schemas.microsoft.com/office/2019/extlst" xmlns:r="http://schemas.openxmlformats.org/officeDocument/2006/relationships" xmlns:m="http://schemas.openxmlformats.org/officeDocument/2006/math" xmlns:v="urn:schemas-microsoft-com:vml" xmlns:wp14="http://schemas.microsoft.com/office/word/2010/wordprocessingDrawing" xmlns:wp="http://schemas.openxmlformats.org/drawingml/2006/wordprocessingDrawing" xmlns:w10="urn:schemas-microsoft-com:office:word" xmlns:w="http://schemas.openxmlformats.org/wordprocessingml/2006/main" xmlns:w14="http://schemas.microsoft.com/office/word/2010/wordml" xmlns:w15="http://schemas.microsoft.com/office/word/2012/wordml" xmlns:w16cex="http://schemas.microsoft.com/office/word/2018/wordml/cex" xmlns:w16cid="http://schemas.microsoft.com/office/word/2016/wordml/cid" xmlns:w16="http://schemas.microsoft.com/office/word/2018/wordml" xmlns:w16sdtdh="http://schemas.microsoft.com/office/word/2020/wordml/sdtdatahash" xmlns:w16se="http://schemas.microsoft.com/office/word/2015/wordml/symex" xmlns:wpg="http://schemas.microsoft.com/office/word/2010/wordprocessingGroup" xmlns:wpi="http://schemas.microsoft.com/office/word/2010/wordprocessingInk" xmlns:wne="http://schemas.microsoft.com/office/word/2006/wordml" xmlns:wps="http://schemas.microsoft.com/office/word/2010/wordprocessingShape" mc:Ignorable="w14 w15 w16se w16cid w16 w16cex w16sdtdh wp14">
+<w:endnotes xmlns:wpc="http://schemas.microsoft.com/office/word/2010/wordprocessingCanvas" xmlns:cx="http://schemas.microsoft.com/office/drawing/2014/chartex" xmlns:cx1="http://schemas.microsoft.com/office/drawing/2015/9/8/chartex" xmlns:cx2="http://schemas.microsoft.com/office/drawing/2015/10/21/chartex" xmlns:cx3="http://schemas.microsoft.com/office/drawing/2016/5/9/chartex" xmlns:cx4="http://schemas.microsoft.com/office/drawing/2016/5/10/chartex" xmlns:cx5="http://schemas.microsoft.com/office/drawing/2016/5/11/chartex" xmlns:cx6="http://schemas.microsoft.com/office/drawing/2016/5/12/chartex" xmlns:cx7="http://schemas.microsoft.com/office/drawing/2016/5/13/chartex" xmlns:cx8="http://schemas.microsoft.com/office/drawing/2016/5/14/chartex" xmlns:mc="http://schemas.openxmlformats.org/markup-compatibility/2006" xmlns:aink="http://schemas.microsoft.com/office/drawing/2016/ink" xmlns:am3d="http://schemas.microsoft.com/office/drawing/2017/model3d" xmlns:o="urn:schemas-microsoft-com:office:office" xmlns:oel="http://schemas.microsoft.com/office/2019/extlst" xmlns:r="http://schemas.openxmlformats.org/officeDocument/2006/relationships" xmlns:m="http://schemas.openxmlformats.org/officeDocument/2006/math" xmlns:v="urn:schemas-microsoft-com:vml" xmlns:wp14="http://schemas.microsoft.com/office/word/2010/wordprocessingDrawing" xmlns:wp="http://schemas.openxmlformats.org/drawingml/2006/wordprocessingDrawing" xmlns:w10="urn:schemas-microsoft-com:office:word" xmlns:w="http://schemas.openxmlformats.org/wordprocessingml/2006/main" xmlns:w14="http://schemas.microsoft.com/office/word/2010/wordml" xmlns:w15="http://schemas.microsoft.com/office/word/2012/wordml" xmlns:w16cex="http://schemas.microsoft.com/office/word/2018/wordml/cex" xmlns:w16cid="http://schemas.microsoft.com/office/word/2016/wordml/cid" xmlns:w16="http://schemas.microsoft.com/office/word/2018/wordml" xmlns:w16du="http://schemas.microsoft.com/office/word/2023/wordml/word16du" xmlns:w16sdtdh="http://schemas.microsoft.com/office/word/2020/wordml/sdtdatahash" xmlns:w16se="http://schemas.microsoft.com/office/word/2015/wordml/symex" xmlns:wpg="http://schemas.microsoft.com/office/word/2010/wordprocessingGroup" xmlns:wpi="http://schemas.microsoft.com/office/word/2010/wordprocessingInk" xmlns:wne="http://schemas.microsoft.com/office/word/2006/wordml" xmlns:wps="http://schemas.microsoft.com/office/word/2010/wordprocessingShape" mc:Ignorable="w14 w15 w16se w16cid w16 w16cex w16sdtdh w16du wp14">
   <w:endnote w:type="separator" w:id="-1">
     <w:p>
       <w:pPr>
@@ -7096,7 +6083,7 @@
 </file>
 
 <file path=word/footer1.xml><?xml version="1.0" encoding="utf-8"?>
-<w:ftr xmlns:wpc="http://schemas.microsoft.com/office/word/2010/wordprocessingCanvas" xmlns:cx="http://schemas.microsoft.com/office/drawing/2014/chartex" xmlns:cx1="http://schemas.microsoft.com/office/drawing/2015/9/8/chartex" xmlns:cx2="http://schemas.microsoft.com/office/drawing/2015/10/21/chartex" xmlns:cx3="http://schemas.microsoft.com/office/drawing/2016/5/9/chartex" xmlns:cx4="http://schemas.microsoft.com/office/drawing/2016/5/10/chartex" xmlns:cx5="http://schemas.microsoft.com/office/drawing/2016/5/11/chartex" xmlns:cx6="http://schemas.microsoft.com/office/drawing/2016/5/12/chartex" xmlns:cx7="http://schemas.microsoft.com/office/drawing/2016/5/13/chartex" xmlns:cx8="http://schemas.microsoft.com/office/drawing/2016/5/14/chartex" xmlns:mc="http://schemas.openxmlformats.org/markup-compatibility/2006" xmlns:aink="http://schemas.microsoft.com/office/drawing/2016/ink" xmlns:am3d="http://schemas.microsoft.com/office/drawing/2017/model3d" xmlns:o="urn:schemas-microsoft-com:office:office" xmlns:oel="http://schemas.microsoft.com/office/2019/extlst" xmlns:r="http://schemas.openxmlformats.org/officeDocument/2006/relationships" xmlns:m="http://schemas.openxmlformats.org/officeDocument/2006/math" xmlns:v="urn:schemas-microsoft-com:vml" xmlns:wp14="http://schemas.microsoft.com/office/word/2010/wordprocessingDrawing" xmlns:wp="http://schemas.openxmlformats.org/drawingml/2006/wordprocessingDrawing" xmlns:w10="urn:schemas-microsoft-com:office:word" xmlns:w="http://schemas.openxmlformats.org/wordprocessingml/2006/main" xmlns:w14="http://schemas.microsoft.com/office/word/2010/wordml" xmlns:w15="http://schemas.microsoft.com/office/word/2012/wordml" xmlns:w16cex="http://schemas.microsoft.com/office/word/2018/wordml/cex" xmlns:w16cid="http://schemas.microsoft.com/office/word/2016/wordml/cid" xmlns:w16="http://schemas.microsoft.com/office/word/2018/wordml" xmlns:w16sdtdh="http://schemas.microsoft.com/office/word/2020/wordml/sdtdatahash" xmlns:w16se="http://schemas.microsoft.com/office/word/2015/wordml/symex" xmlns:wpg="http://schemas.microsoft.com/office/word/2010/wordprocessingGroup" xmlns:wpi="http://schemas.microsoft.com/office/word/2010/wordprocessingInk" xmlns:wne="http://schemas.microsoft.com/office/word/2006/wordml" xmlns:wps="http://schemas.microsoft.com/office/word/2010/wordprocessingShape" mc:Ignorable="w14 w15 w16se w16cid w16 w16cex w16sdtdh wp14">
+<w:ftr xmlns:wpc="http://schemas.microsoft.com/office/word/2010/wordprocessingCanvas" xmlns:cx="http://schemas.microsoft.com/office/drawing/2014/chartex" xmlns:cx1="http://schemas.microsoft.com/office/drawing/2015/9/8/chartex" xmlns:cx2="http://schemas.microsoft.com/office/drawing/2015/10/21/chartex" xmlns:cx3="http://schemas.microsoft.com/office/drawing/2016/5/9/chartex" xmlns:cx4="http://schemas.microsoft.com/office/drawing/2016/5/10/chartex" xmlns:cx5="http://schemas.microsoft.com/office/drawing/2016/5/11/chartex" xmlns:cx6="http://schemas.microsoft.com/office/drawing/2016/5/12/chartex" xmlns:cx7="http://schemas.microsoft.com/office/drawing/2016/5/13/chartex" xmlns:cx8="http://schemas.microsoft.com/office/drawing/2016/5/14/chartex" xmlns:mc="http://schemas.openxmlformats.org/markup-compatibility/2006" xmlns:aink="http://schemas.microsoft.com/office/drawing/2016/ink" xmlns:am3d="http://schemas.microsoft.com/office/drawing/2017/model3d" xmlns:o="urn:schemas-microsoft-com:office:office" xmlns:oel="http://schemas.microsoft.com/office/2019/extlst" xmlns:r="http://schemas.openxmlformats.org/officeDocument/2006/relationships" xmlns:m="http://schemas.openxmlformats.org/officeDocument/2006/math" xmlns:v="urn:schemas-microsoft-com:vml" xmlns:wp14="http://schemas.microsoft.com/office/word/2010/wordprocessingDrawing" xmlns:wp="http://schemas.openxmlformats.org/drawingml/2006/wordprocessingDrawing" xmlns:w10="urn:schemas-microsoft-com:office:word" xmlns:w="http://schemas.openxmlformats.org/wordprocessingml/2006/main" xmlns:w14="http://schemas.microsoft.com/office/word/2010/wordml" xmlns:w15="http://schemas.microsoft.com/office/word/2012/wordml" xmlns:w16cex="http://schemas.microsoft.com/office/word/2018/wordml/cex" xmlns:w16cid="http://schemas.microsoft.com/office/word/2016/wordml/cid" xmlns:w16="http://schemas.microsoft.com/office/word/2018/wordml" xmlns:w16du="http://schemas.microsoft.com/office/word/2023/wordml/word16du" xmlns:w16sdtdh="http://schemas.microsoft.com/office/word/2020/wordml/sdtdatahash" xmlns:w16se="http://schemas.microsoft.com/office/word/2015/wordml/symex" xmlns:wpg="http://schemas.microsoft.com/office/word/2010/wordprocessingGroup" xmlns:wpi="http://schemas.microsoft.com/office/word/2010/wordprocessingInk" xmlns:wne="http://schemas.microsoft.com/office/word/2006/wordml" xmlns:wps="http://schemas.microsoft.com/office/word/2010/wordprocessingShape" mc:Ignorable="w14 w15 w16se w16cid w16 w16cex w16sdtdh w16du wp14">
   <w:p>
     <w:pPr>
       <w:pBdr>
@@ -7269,7 +6256,7 @@
 </file>
 
 <file path=word/footer2.xml><?xml version="1.0" encoding="utf-8"?>
-<w:ftr xmlns:wpc="http://schemas.microsoft.com/office/word/2010/wordprocessingCanvas" xmlns:cx="http://schemas.microsoft.com/office/drawing/2014/chartex" xmlns:cx1="http://schemas.microsoft.com/office/drawing/2015/9/8/chartex" xmlns:cx2="http://schemas.microsoft.com/office/drawing/2015/10/21/chartex" xmlns:cx3="http://schemas.microsoft.com/office/drawing/2016/5/9/chartex" xmlns:cx4="http://schemas.microsoft.com/office/drawing/2016/5/10/chartex" xmlns:cx5="http://schemas.microsoft.com/office/drawing/2016/5/11/chartex" xmlns:cx6="http://schemas.microsoft.com/office/drawing/2016/5/12/chartex" xmlns:cx7="http://schemas.microsoft.com/office/drawing/2016/5/13/chartex" xmlns:cx8="http://schemas.microsoft.com/office/drawing/2016/5/14/chartex" xmlns:mc="http://schemas.openxmlformats.org/markup-compatibility/2006" xmlns:aink="http://schemas.microsoft.com/office/drawing/2016/ink" xmlns:am3d="http://schemas.microsoft.com/office/drawing/2017/model3d" xmlns:o="urn:schemas-microsoft-com:office:office" xmlns:oel="http://schemas.microsoft.com/office/2019/extlst" xmlns:r="http://schemas.openxmlformats.org/officeDocument/2006/relationships" xmlns:m="http://schemas.openxmlformats.org/officeDocument/2006/math" xmlns:v="urn:schemas-microsoft-com:vml" xmlns:wp14="http://schemas.microsoft.com/office/word/2010/wordprocessingDrawing" xmlns:wp="http://schemas.openxmlformats.org/drawingml/2006/wordprocessingDrawing" xmlns:w10="urn:schemas-microsoft-com:office:word" xmlns:w="http://schemas.openxmlformats.org/wordprocessingml/2006/main" xmlns:w14="http://schemas.microsoft.com/office/word/2010/wordml" xmlns:w15="http://schemas.microsoft.com/office/word/2012/wordml" xmlns:w16cex="http://schemas.microsoft.com/office/word/2018/wordml/cex" xmlns:w16cid="http://schemas.microsoft.com/office/word/2016/wordml/cid" xmlns:w16="http://schemas.microsoft.com/office/word/2018/wordml" xmlns:w16sdtdh="http://schemas.microsoft.com/office/word/2020/wordml/sdtdatahash" xmlns:w16se="http://schemas.microsoft.com/office/word/2015/wordml/symex" xmlns:wpg="http://schemas.microsoft.com/office/word/2010/wordprocessingGroup" xmlns:wpi="http://schemas.microsoft.com/office/word/2010/wordprocessingInk" xmlns:wne="http://schemas.microsoft.com/office/word/2006/wordml" xmlns:wps="http://schemas.microsoft.com/office/word/2010/wordprocessingShape" mc:Ignorable="w14 w15 w16se w16cid w16 w16cex w16sdtdh wp14">
+<w:ftr xmlns:wpc="http://schemas.microsoft.com/office/word/2010/wordprocessingCanvas" xmlns:cx="http://schemas.microsoft.com/office/drawing/2014/chartex" xmlns:cx1="http://schemas.microsoft.com/office/drawing/2015/9/8/chartex" xmlns:cx2="http://schemas.microsoft.com/office/drawing/2015/10/21/chartex" xmlns:cx3="http://schemas.microsoft.com/office/drawing/2016/5/9/chartex" xmlns:cx4="http://schemas.microsoft.com/office/drawing/2016/5/10/chartex" xmlns:cx5="http://schemas.microsoft.com/office/drawing/2016/5/11/chartex" xmlns:cx6="http://schemas.microsoft.com/office/drawing/2016/5/12/chartex" xmlns:cx7="http://schemas.microsoft.com/office/drawing/2016/5/13/chartex" xmlns:cx8="http://schemas.microsoft.com/office/drawing/2016/5/14/chartex" xmlns:mc="http://schemas.openxmlformats.org/markup-compatibility/2006" xmlns:aink="http://schemas.microsoft.com/office/drawing/2016/ink" xmlns:am3d="http://schemas.microsoft.com/office/drawing/2017/model3d" xmlns:o="urn:schemas-microsoft-com:office:office" xmlns:oel="http://schemas.microsoft.com/office/2019/extlst" xmlns:r="http://schemas.openxmlformats.org/officeDocument/2006/relationships" xmlns:m="http://schemas.openxmlformats.org/officeDocument/2006/math" xmlns:v="urn:schemas-microsoft-com:vml" xmlns:wp14="http://schemas.microsoft.com/office/word/2010/wordprocessingDrawing" xmlns:wp="http://schemas.openxmlformats.org/drawingml/2006/wordprocessingDrawing" xmlns:w10="urn:schemas-microsoft-com:office:word" xmlns:w="http://schemas.openxmlformats.org/wordprocessingml/2006/main" xmlns:w14="http://schemas.microsoft.com/office/word/2010/wordml" xmlns:w15="http://schemas.microsoft.com/office/word/2012/wordml" xmlns:w16cex="http://schemas.microsoft.com/office/word/2018/wordml/cex" xmlns:w16cid="http://schemas.microsoft.com/office/word/2016/wordml/cid" xmlns:w16="http://schemas.microsoft.com/office/word/2018/wordml" xmlns:w16du="http://schemas.microsoft.com/office/word/2023/wordml/word16du" xmlns:w16sdtdh="http://schemas.microsoft.com/office/word/2020/wordml/sdtdatahash" xmlns:w16se="http://schemas.microsoft.com/office/word/2015/wordml/symex" xmlns:wpg="http://schemas.microsoft.com/office/word/2010/wordprocessingGroup" xmlns:wpi="http://schemas.microsoft.com/office/word/2010/wordprocessingInk" xmlns:wne="http://schemas.microsoft.com/office/word/2006/wordml" xmlns:wps="http://schemas.microsoft.com/office/word/2010/wordprocessingShape" mc:Ignorable="w14 w15 w16se w16cid w16 w16cex w16sdtdh w16du wp14">
   <w:p>
     <w:pPr>
       <w:pBdr>
@@ -7469,7 +6456,7 @@
 </file>
 
 <file path=word/footnotes.xml><?xml version="1.0" encoding="utf-8"?>
-<w:footnotes xmlns:wpc="http://schemas.microsoft.com/office/word/2010/wordprocessingCanvas" xmlns:cx="http://schemas.microsoft.com/office/drawing/2014/chartex" xmlns:cx1="http://schemas.microsoft.com/office/drawing/2015/9/8/chartex" xmlns:cx2="http://schemas.microsoft.com/office/drawing/2015/10/21/chartex" xmlns:cx3="http://schemas.microsoft.com/office/drawing/2016/5/9/chartex" xmlns:cx4="http://schemas.microsoft.com/office/drawing/2016/5/10/chartex" xmlns:cx5="http://schemas.microsoft.com/office/drawing/2016/5/11/chartex" xmlns:cx6="http://schemas.microsoft.com/office/drawing/2016/5/12/chartex" xmlns:cx7="http://schemas.microsoft.com/office/drawing/2016/5/13/chartex" xmlns:cx8="http://schemas.microsoft.com/office/drawing/2016/5/14/chartex" xmlns:mc="http://schemas.openxmlformats.org/markup-compatibility/2006" xmlns:aink="http://schemas.microsoft.com/office/drawing/2016/ink" xmlns:am3d="http://schemas.microsoft.com/office/drawing/2017/model3d" xmlns:o="urn:schemas-microsoft-com:office:office" xmlns:oel="http://schemas.microsoft.com/office/2019/extlst" xmlns:r="http://schemas.openxmlformats.org/officeDocument/2006/relationships" xmlns:m="http://schemas.openxmlformats.org/officeDocument/2006/math" xmlns:v="urn:schemas-microsoft-com:vml" xmlns:wp14="http://schemas.microsoft.com/office/word/2010/wordprocessingDrawing" xmlns:wp="http://schemas.openxmlformats.org/drawingml/2006/wordprocessingDrawing" xmlns:w10="urn:schemas-microsoft-com:office:word" xmlns:w="http://schemas.openxmlformats.org/wordprocessingml/2006/main" xmlns:w14="http://schemas.microsoft.com/office/word/2010/wordml" xmlns:w15="http://schemas.microsoft.com/office/word/2012/wordml" xmlns:w16cex="http://schemas.microsoft.com/office/word/2018/wordml/cex" xmlns:w16cid="http://schemas.microsoft.com/office/word/2016/wordml/cid" xmlns:w16="http://schemas.microsoft.com/office/word/2018/wordml" xmlns:w16sdtdh="http://schemas.microsoft.com/office/word/2020/wordml/sdtdatahash" xmlns:w16se="http://schemas.microsoft.com/office/word/2015/wordml/symex" xmlns:wpg="http://schemas.microsoft.com/office/word/2010/wordprocessingGroup" xmlns:wpi="http://schemas.microsoft.com/office/word/2010/wordprocessingInk" xmlns:wne="http://schemas.microsoft.com/office/word/2006/wordml" xmlns:wps="http://schemas.microsoft.com/office/word/2010/wordprocessingShape" mc:Ignorable="w14 w15 w16se w16cid w16 w16cex w16sdtdh wp14">
+<w:footnotes xmlns:wpc="http://schemas.microsoft.com/office/word/2010/wordprocessingCanvas" xmlns:cx="http://schemas.microsoft.com/office/drawing/2014/chartex" xmlns:cx1="http://schemas.microsoft.com/office/drawing/2015/9/8/chartex" xmlns:cx2="http://schemas.microsoft.com/office/drawing/2015/10/21/chartex" xmlns:cx3="http://schemas.microsoft.com/office/drawing/2016/5/9/chartex" xmlns:cx4="http://schemas.microsoft.com/office/drawing/2016/5/10/chartex" xmlns:cx5="http://schemas.microsoft.com/office/drawing/2016/5/11/chartex" xmlns:cx6="http://schemas.microsoft.com/office/drawing/2016/5/12/chartex" xmlns:cx7="http://schemas.microsoft.com/office/drawing/2016/5/13/chartex" xmlns:cx8="http://schemas.microsoft.com/office/drawing/2016/5/14/chartex" xmlns:mc="http://schemas.openxmlformats.org/markup-compatibility/2006" xmlns:aink="http://schemas.microsoft.com/office/drawing/2016/ink" xmlns:am3d="http://schemas.microsoft.com/office/drawing/2017/model3d" xmlns:o="urn:schemas-microsoft-com:office:office" xmlns:oel="http://schemas.microsoft.com/office/2019/extlst" xmlns:r="http://schemas.openxmlformats.org/officeDocument/2006/relationships" xmlns:m="http://schemas.openxmlformats.org/officeDocument/2006/math" xmlns:v="urn:schemas-microsoft-com:vml" xmlns:wp14="http://schemas.microsoft.com/office/word/2010/wordprocessingDrawing" xmlns:wp="http://schemas.openxmlformats.org/drawingml/2006/wordprocessingDrawing" xmlns:w10="urn:schemas-microsoft-com:office:word" xmlns:w="http://schemas.openxmlformats.org/wordprocessingml/2006/main" xmlns:w14="http://schemas.microsoft.com/office/word/2010/wordml" xmlns:w15="http://schemas.microsoft.com/office/word/2012/wordml" xmlns:w16cex="http://schemas.microsoft.com/office/word/2018/wordml/cex" xmlns:w16cid="http://schemas.microsoft.com/office/word/2016/wordml/cid" xmlns:w16="http://schemas.microsoft.com/office/word/2018/wordml" xmlns:w16du="http://schemas.microsoft.com/office/word/2023/wordml/word16du" xmlns:w16sdtdh="http://schemas.microsoft.com/office/word/2020/wordml/sdtdatahash" xmlns:w16se="http://schemas.microsoft.com/office/word/2015/wordml/symex" xmlns:wpg="http://schemas.microsoft.com/office/word/2010/wordprocessingGroup" xmlns:wpi="http://schemas.microsoft.com/office/word/2010/wordprocessingInk" xmlns:wne="http://schemas.microsoft.com/office/word/2006/wordml" xmlns:wps="http://schemas.microsoft.com/office/word/2010/wordprocessingShape" mc:Ignorable="w14 w15 w16se w16cid w16 w16cex w16sdtdh w16du wp14">
   <w:footnote w:type="separator" w:id="-1">
     <w:p>
       <w:pPr>
@@ -7494,7 +6481,7 @@
 </file>
 
 <file path=word/header1.xml><?xml version="1.0" encoding="utf-8"?>
-<w:hdr xmlns:wpc="http://schemas.microsoft.com/office/word/2010/wordprocessingCanvas" xmlns:cx="http://schemas.microsoft.com/office/drawing/2014/chartex" xmlns:cx1="http://schemas.microsoft.com/office/drawing/2015/9/8/chartex" xmlns:cx2="http://schemas.microsoft.com/office/drawing/2015/10/21/chartex" xmlns:cx3="http://schemas.microsoft.com/office/drawing/2016/5/9/chartex" xmlns:cx4="http://schemas.microsoft.com/office/drawing/2016/5/10/chartex" xmlns:cx5="http://schemas.microsoft.com/office/drawing/2016/5/11/chartex" xmlns:cx6="http://schemas.microsoft.com/office/drawing/2016/5/12/chartex" xmlns:cx7="http://schemas.microsoft.com/office/drawing/2016/5/13/chartex" xmlns:cx8="http://schemas.microsoft.com/office/drawing/2016/5/14/chartex" xmlns:mc="http://schemas.openxmlformats.org/markup-compatibility/2006" xmlns:aink="http://schemas.microsoft.com/office/drawing/2016/ink" xmlns:am3d="http://schemas.microsoft.com/office/drawing/2017/model3d" xmlns:o="urn:schemas-microsoft-com:office:office" xmlns:oel="http://schemas.microsoft.com/office/2019/extlst" xmlns:r="http://schemas.openxmlformats.org/officeDocument/2006/relationships" xmlns:m="http://schemas.openxmlformats.org/officeDocument/2006/math" xmlns:v="urn:schemas-microsoft-com:vml" xmlns:wp14="http://schemas.microsoft.com/office/word/2010/wordprocessingDrawing" xmlns:wp="http://schemas.openxmlformats.org/drawingml/2006/wordprocessingDrawing" xmlns:w10="urn:schemas-microsoft-com:office:word" xmlns:w="http://schemas.openxmlformats.org/wordprocessingml/2006/main" xmlns:w14="http://schemas.microsoft.com/office/word/2010/wordml" xmlns:w15="http://schemas.microsoft.com/office/word/2012/wordml" xmlns:w16cex="http://schemas.microsoft.com/office/word/2018/wordml/cex" xmlns:w16cid="http://schemas.microsoft.com/office/word/2016/wordml/cid" xmlns:w16="http://schemas.microsoft.com/office/word/2018/wordml" xmlns:w16sdtdh="http://schemas.microsoft.com/office/word/2020/wordml/sdtdatahash" xmlns:w16se="http://schemas.microsoft.com/office/word/2015/wordml/symex" xmlns:wpg="http://schemas.microsoft.com/office/word/2010/wordprocessingGroup" xmlns:wpi="http://schemas.microsoft.com/office/word/2010/wordprocessingInk" xmlns:wne="http://schemas.microsoft.com/office/word/2006/wordml" xmlns:wps="http://schemas.microsoft.com/office/word/2010/wordprocessingShape" mc:Ignorable="w14 w15 w16se w16cid w16 w16cex w16sdtdh wp14">
+<w:hdr xmlns:wpc="http://schemas.microsoft.com/office/word/2010/wordprocessingCanvas" xmlns:cx="http://schemas.microsoft.com/office/drawing/2014/chartex" xmlns:cx1="http://schemas.microsoft.com/office/drawing/2015/9/8/chartex" xmlns:cx2="http://schemas.microsoft.com/office/drawing/2015/10/21/chartex" xmlns:cx3="http://schemas.microsoft.com/office/drawing/2016/5/9/chartex" xmlns:cx4="http://schemas.microsoft.com/office/drawing/2016/5/10/chartex" xmlns:cx5="http://schemas.microsoft.com/office/drawing/2016/5/11/chartex" xmlns:cx6="http://schemas.microsoft.com/office/drawing/2016/5/12/chartex" xmlns:cx7="http://schemas.microsoft.com/office/drawing/2016/5/13/chartex" xmlns:cx8="http://schemas.microsoft.com/office/drawing/2016/5/14/chartex" xmlns:mc="http://schemas.openxmlformats.org/markup-compatibility/2006" xmlns:aink="http://schemas.microsoft.com/office/drawing/2016/ink" xmlns:am3d="http://schemas.microsoft.com/office/drawing/2017/model3d" xmlns:o="urn:schemas-microsoft-com:office:office" xmlns:oel="http://schemas.microsoft.com/office/2019/extlst" xmlns:r="http://schemas.openxmlformats.org/officeDocument/2006/relationships" xmlns:m="http://schemas.openxmlformats.org/officeDocument/2006/math" xmlns:v="urn:schemas-microsoft-com:vml" xmlns:wp14="http://schemas.microsoft.com/office/word/2010/wordprocessingDrawing" xmlns:wp="http://schemas.openxmlformats.org/drawingml/2006/wordprocessingDrawing" xmlns:w10="urn:schemas-microsoft-com:office:word" xmlns:w="http://schemas.openxmlformats.org/wordprocessingml/2006/main" xmlns:w14="http://schemas.microsoft.com/office/word/2010/wordml" xmlns:w15="http://schemas.microsoft.com/office/word/2012/wordml" xmlns:w16cex="http://schemas.microsoft.com/office/word/2018/wordml/cex" xmlns:w16cid="http://schemas.microsoft.com/office/word/2016/wordml/cid" xmlns:w16="http://schemas.microsoft.com/office/word/2018/wordml" xmlns:w16du="http://schemas.microsoft.com/office/word/2023/wordml/word16du" xmlns:w16sdtdh="http://schemas.microsoft.com/office/word/2020/wordml/sdtdatahash" xmlns:w16se="http://schemas.microsoft.com/office/word/2015/wordml/symex" xmlns:wpg="http://schemas.microsoft.com/office/word/2010/wordprocessingGroup" xmlns:wpi="http://schemas.microsoft.com/office/word/2010/wordprocessingInk" xmlns:wne="http://schemas.microsoft.com/office/word/2006/wordml" xmlns:wps="http://schemas.microsoft.com/office/word/2010/wordprocessingShape" mc:Ignorable="w14 w15 w16se w16cid w16 w16cex w16sdtdh w16du wp14">
   <w:p>
     <w:pPr>
       <w:pStyle w:val="Header"/>
@@ -7507,7 +6494,7 @@
 </file>
 
 <file path=word/header2.xml><?xml version="1.0" encoding="utf-8"?>
-<w:hdr xmlns:wpc="http://schemas.microsoft.com/office/word/2010/wordprocessingCanvas" xmlns:cx="http://schemas.microsoft.com/office/drawing/2014/chartex" xmlns:cx1="http://schemas.microsoft.com/office/drawing/2015/9/8/chartex" xmlns:cx2="http://schemas.microsoft.com/office/drawing/2015/10/21/chartex" xmlns:cx3="http://schemas.microsoft.com/office/drawing/2016/5/9/chartex" xmlns:cx4="http://schemas.microsoft.com/office/drawing/2016/5/10/chartex" xmlns:cx5="http://schemas.microsoft.com/office/drawing/2016/5/11/chartex" xmlns:cx6="http://schemas.microsoft.com/office/drawing/2016/5/12/chartex" xmlns:cx7="http://schemas.microsoft.com/office/drawing/2016/5/13/chartex" xmlns:cx8="http://schemas.microsoft.com/office/drawing/2016/5/14/chartex" xmlns:mc="http://schemas.openxmlformats.org/markup-compatibility/2006" xmlns:aink="http://schemas.microsoft.com/office/drawing/2016/ink" xmlns:am3d="http://schemas.microsoft.com/office/drawing/2017/model3d" xmlns:o="urn:schemas-microsoft-com:office:office" xmlns:oel="http://schemas.microsoft.com/office/2019/extlst" xmlns:r="http://schemas.openxmlformats.org/officeDocument/2006/relationships" xmlns:m="http://schemas.openxmlformats.org/officeDocument/2006/math" xmlns:v="urn:schemas-microsoft-com:vml" xmlns:wp14="http://schemas.microsoft.com/office/word/2010/wordprocessingDrawing" xmlns:wp="http://schemas.openxmlformats.org/drawingml/2006/wordprocessingDrawing" xmlns:w10="urn:schemas-microsoft-com:office:word" xmlns:w="http://schemas.openxmlformats.org/wordprocessingml/2006/main" xmlns:w14="http://schemas.microsoft.com/office/word/2010/wordml" xmlns:w15="http://schemas.microsoft.com/office/word/2012/wordml" xmlns:w16cex="http://schemas.microsoft.com/office/word/2018/wordml/cex" xmlns:w16cid="http://schemas.microsoft.com/office/word/2016/wordml/cid" xmlns:w16="http://schemas.microsoft.com/office/word/2018/wordml" xmlns:w16sdtdh="http://schemas.microsoft.com/office/word/2020/wordml/sdtdatahash" xmlns:w16se="http://schemas.microsoft.com/office/word/2015/wordml/symex" xmlns:wpg="http://schemas.microsoft.com/office/word/2010/wordprocessingGroup" xmlns:wpi="http://schemas.microsoft.com/office/word/2010/wordprocessingInk" xmlns:wne="http://schemas.microsoft.com/office/word/2006/wordml" xmlns:wps="http://schemas.microsoft.com/office/word/2010/wordprocessingShape" mc:Ignorable="w14 w15 w16se w16cid w16 w16cex w16sdtdh wp14">
+<w:hdr xmlns:wpc="http://schemas.microsoft.com/office/word/2010/wordprocessingCanvas" xmlns:cx="http://schemas.microsoft.com/office/drawing/2014/chartex" xmlns:cx1="http://schemas.microsoft.com/office/drawing/2015/9/8/chartex" xmlns:cx2="http://schemas.microsoft.com/office/drawing/2015/10/21/chartex" xmlns:cx3="http://schemas.microsoft.com/office/drawing/2016/5/9/chartex" xmlns:cx4="http://schemas.microsoft.com/office/drawing/2016/5/10/chartex" xmlns:cx5="http://schemas.microsoft.com/office/drawing/2016/5/11/chartex" xmlns:cx6="http://schemas.microsoft.com/office/drawing/2016/5/12/chartex" xmlns:cx7="http://schemas.microsoft.com/office/drawing/2016/5/13/chartex" xmlns:cx8="http://schemas.microsoft.com/office/drawing/2016/5/14/chartex" xmlns:mc="http://schemas.openxmlformats.org/markup-compatibility/2006" xmlns:aink="http://schemas.microsoft.com/office/drawing/2016/ink" xmlns:am3d="http://schemas.microsoft.com/office/drawing/2017/model3d" xmlns:o="urn:schemas-microsoft-com:office:office" xmlns:oel="http://schemas.microsoft.com/office/2019/extlst" xmlns:r="http://schemas.openxmlformats.org/officeDocument/2006/relationships" xmlns:m="http://schemas.openxmlformats.org/officeDocument/2006/math" xmlns:v="urn:schemas-microsoft-com:vml" xmlns:wp14="http://schemas.microsoft.com/office/word/2010/wordprocessingDrawing" xmlns:wp="http://schemas.openxmlformats.org/drawingml/2006/wordprocessingDrawing" xmlns:w10="urn:schemas-microsoft-com:office:word" xmlns:w="http://schemas.openxmlformats.org/wordprocessingml/2006/main" xmlns:w14="http://schemas.microsoft.com/office/word/2010/wordml" xmlns:w15="http://schemas.microsoft.com/office/word/2012/wordml" xmlns:w16cex="http://schemas.microsoft.com/office/word/2018/wordml/cex" xmlns:w16cid="http://schemas.microsoft.com/office/word/2016/wordml/cid" xmlns:w16="http://schemas.microsoft.com/office/word/2018/wordml" xmlns:w16du="http://schemas.microsoft.com/office/word/2023/wordml/word16du" xmlns:w16sdtdh="http://schemas.microsoft.com/office/word/2020/wordml/sdtdatahash" xmlns:w16se="http://schemas.microsoft.com/office/word/2015/wordml/symex" xmlns:wpg="http://schemas.microsoft.com/office/word/2010/wordprocessingGroup" xmlns:wpi="http://schemas.microsoft.com/office/word/2010/wordprocessingInk" xmlns:wne="http://schemas.microsoft.com/office/word/2006/wordml" xmlns:wps="http://schemas.microsoft.com/office/word/2010/wordprocessingShape" mc:Ignorable="w14 w15 w16se w16cid w16 w16cex w16sdtdh w16du wp14">
   <w:p>
     <w:pPr>
       <w:pStyle w:val="Header"/>
@@ -7520,7 +6507,7 @@
 </file>
 
 <file path=word/styles.xml><?xml version="1.0" encoding="utf-8"?>
-<w:styles xmlns:mc="http://schemas.openxmlformats.org/markup-compatibility/2006" xmlns:r="http://schemas.openxmlformats.org/officeDocument/2006/relationships" xmlns:w="http://schemas.openxmlformats.org/wordprocessingml/2006/main" xmlns:w14="http://schemas.microsoft.com/office/word/2010/wordml" xmlns:w15="http://schemas.microsoft.com/office/word/2012/wordml" xmlns:w16cex="http://schemas.microsoft.com/office/word/2018/wordml/cex" xmlns:w16cid="http://schemas.microsoft.com/office/word/2016/wordml/cid" xmlns:w16="http://schemas.microsoft.com/office/word/2018/wordml" xmlns:w16sdtdh="http://schemas.microsoft.com/office/word/2020/wordml/sdtdatahash" xmlns:w16se="http://schemas.microsoft.com/office/word/2015/wordml/symex" mc:Ignorable="w14 w15 w16se w16cid w16 w16cex w16sdtdh">
+<w:styles xmlns:mc="http://schemas.openxmlformats.org/markup-compatibility/2006" xmlns:r="http://schemas.openxmlformats.org/officeDocument/2006/relationships" xmlns:w="http://schemas.openxmlformats.org/wordprocessingml/2006/main" xmlns:w14="http://schemas.microsoft.com/office/word/2010/wordml" xmlns:w15="http://schemas.microsoft.com/office/word/2012/wordml" xmlns:w16cex="http://schemas.microsoft.com/office/word/2018/wordml/cex" xmlns:w16cid="http://schemas.microsoft.com/office/word/2016/wordml/cid" xmlns:w16="http://schemas.microsoft.com/office/word/2018/wordml" xmlns:w16du="http://schemas.microsoft.com/office/word/2023/wordml/word16du" xmlns:w16sdtdh="http://schemas.microsoft.com/office/word/2020/wordml/sdtdatahash" xmlns:w16se="http://schemas.microsoft.com/office/word/2015/wordml/symex" mc:Ignorable="w14 w15 w16se w16cid w16 w16cex w16sdtdh w16du">
   <w:docDefaults>
     <w:rPrDefault>
       <w:rPr>
@@ -7636,6 +6623,7 @@
     <w:lsdException w:name="HTML Sample" w:semiHidden="1" w:unhideWhenUsed="1"/>
     <w:lsdException w:name="HTML Typewriter" w:semiHidden="1" w:unhideWhenUsed="1"/>
     <w:lsdException w:name="HTML Variable" w:semiHidden="1" w:unhideWhenUsed="1"/>
+    <w:lsdException w:name="Normal Table" w:semiHidden="1" w:unhideWhenUsed="1"/>
     <w:lsdException w:name="annotation subject" w:semiHidden="1" w:unhideWhenUsed="1"/>
     <w:lsdException w:name="No List" w:semiHidden="1" w:unhideWhenUsed="1"/>
     <w:lsdException w:name="Outline List 1" w:semiHidden="1" w:unhideWhenUsed="1"/>
@@ -7678,8 +6666,11 @@
     <w:lsdException w:name="Table Contemporary" w:semiHidden="1" w:unhideWhenUsed="1"/>
     <w:lsdException w:name="Table Elegant" w:semiHidden="1" w:unhideWhenUsed="1"/>
     <w:lsdException w:name="Table Professional" w:semiHidden="1" w:unhideWhenUsed="1"/>
+    <w:lsdException w:name="Table Subtle 1" w:semiHidden="1" w:unhideWhenUsed="1"/>
     <w:lsdException w:name="Table Subtle 2" w:semiHidden="1" w:unhideWhenUsed="1"/>
     <w:lsdException w:name="Table Web 1" w:semiHidden="1" w:unhideWhenUsed="1"/>
+    <w:lsdException w:name="Table Web 2" w:semiHidden="1" w:unhideWhenUsed="1"/>
+    <w:lsdException w:name="Table Web 3" w:semiHidden="1" w:unhideWhenUsed="1"/>
     <w:lsdException w:name="Balloon Text" w:semiHidden="1" w:unhideWhenUsed="1"/>
     <w:lsdException w:name="Table Grid" w:uiPriority="59"/>
     <w:lsdException w:name="Table Theme" w:semiHidden="1" w:unhideWhenUsed="1"/>

</xml_diff>